<commit_message>
Adding LED APIs' flowcharts
Signed-off-by: Caroletta <58330730+Caroletta@users.noreply.github.com>
</commit_message>
<xml_diff>
--- a/Software Specification/Architecture/CDD/LED string-CDD .docx
+++ b/Software Specification/Architecture/CDD/LED string-CDD .docx
@@ -3267,7 +3267,7 @@
               </wp:anchor>
             </w:drawing>
           </mc:Choice>
-          <mc:Fallback xmlns:cx="http://schemas.microsoft.com/office/drawing/2014/chartex" xmlns:cx1="http://schemas.microsoft.com/office/drawing/2015/9/8/chartex" xmlns:cx2="http://schemas.microsoft.com/office/drawing/2015/10/21/chartex" xmlns:cx3="http://schemas.microsoft.com/office/drawing/2016/5/9/chartex" xmlns:cx4="http://schemas.microsoft.com/office/drawing/2016/5/10/chartex" xmlns:cx5="http://schemas.microsoft.com/office/drawing/2016/5/11/chartex" xmlns:cx6="http://schemas.microsoft.com/office/drawing/2016/5/12/chartex" xmlns:cx7="http://schemas.microsoft.com/office/drawing/2016/5/13/chartex" xmlns:cx8="http://schemas.microsoft.com/office/drawing/2016/5/14/chartex" xmlns:aink="http://schemas.microsoft.com/office/drawing/2016/ink" xmlns:am3d="http://schemas.microsoft.com/office/drawing/2017/model3d" xmlns:w15="http://schemas.microsoft.com/office/word/2012/wordml" xmlns:w16cid="http://schemas.microsoft.com/office/word/2016/wordml/cid" xmlns:w16se="http://schemas.microsoft.com/office/word/2015/wordml/symex">
+          <mc:Fallback xmlns:w16se="http://schemas.microsoft.com/office/word/2015/wordml/symex" xmlns:w16cid="http://schemas.microsoft.com/office/word/2016/wordml/cid" xmlns:w15="http://schemas.microsoft.com/office/word/2012/wordml" xmlns:am3d="http://schemas.microsoft.com/office/drawing/2017/model3d" xmlns:aink="http://schemas.microsoft.com/office/drawing/2016/ink" xmlns:cx8="http://schemas.microsoft.com/office/drawing/2016/5/14/chartex" xmlns:cx7="http://schemas.microsoft.com/office/drawing/2016/5/13/chartex" xmlns:cx6="http://schemas.microsoft.com/office/drawing/2016/5/12/chartex" xmlns:cx5="http://schemas.microsoft.com/office/drawing/2016/5/11/chartex" xmlns:cx4="http://schemas.microsoft.com/office/drawing/2016/5/10/chartex" xmlns:cx3="http://schemas.microsoft.com/office/drawing/2016/5/9/chartex" xmlns:cx2="http://schemas.microsoft.com/office/drawing/2015/10/21/chartex" xmlns:cx1="http://schemas.microsoft.com/office/drawing/2015/9/8/chartex" xmlns:cx="http://schemas.microsoft.com/office/drawing/2014/chartex">
             <w:pict>
               <v:shapetype w14:anchorId="587FD970" id="_x0000_t32" coordsize="21600,21600" o:spt="32" o:oned="t" path="m,l21600,21600e" filled="f">
                 <v:path arrowok="t" fillok="f" o:connecttype="none"/>
@@ -3340,7 +3340,7 @@
               </wp:anchor>
             </w:drawing>
           </mc:Choice>
-          <mc:Fallback xmlns:cx="http://schemas.microsoft.com/office/drawing/2014/chartex" xmlns:cx1="http://schemas.microsoft.com/office/drawing/2015/9/8/chartex" xmlns:cx2="http://schemas.microsoft.com/office/drawing/2015/10/21/chartex" xmlns:cx3="http://schemas.microsoft.com/office/drawing/2016/5/9/chartex" xmlns:cx4="http://schemas.microsoft.com/office/drawing/2016/5/10/chartex" xmlns:cx5="http://schemas.microsoft.com/office/drawing/2016/5/11/chartex" xmlns:cx6="http://schemas.microsoft.com/office/drawing/2016/5/12/chartex" xmlns:cx7="http://schemas.microsoft.com/office/drawing/2016/5/13/chartex" xmlns:cx8="http://schemas.microsoft.com/office/drawing/2016/5/14/chartex" xmlns:aink="http://schemas.microsoft.com/office/drawing/2016/ink" xmlns:am3d="http://schemas.microsoft.com/office/drawing/2017/model3d" xmlns:w15="http://schemas.microsoft.com/office/word/2012/wordml" xmlns:w16cid="http://schemas.microsoft.com/office/word/2016/wordml/cid" xmlns:w16se="http://schemas.microsoft.com/office/word/2015/wordml/symex">
+          <mc:Fallback xmlns:w16se="http://schemas.microsoft.com/office/word/2015/wordml/symex" xmlns:w16cid="http://schemas.microsoft.com/office/word/2016/wordml/cid" xmlns:w15="http://schemas.microsoft.com/office/word/2012/wordml" xmlns:am3d="http://schemas.microsoft.com/office/drawing/2017/model3d" xmlns:aink="http://schemas.microsoft.com/office/drawing/2016/ink" xmlns:cx8="http://schemas.microsoft.com/office/drawing/2016/5/14/chartex" xmlns:cx7="http://schemas.microsoft.com/office/drawing/2016/5/13/chartex" xmlns:cx6="http://schemas.microsoft.com/office/drawing/2016/5/12/chartex" xmlns:cx5="http://schemas.microsoft.com/office/drawing/2016/5/11/chartex" xmlns:cx4="http://schemas.microsoft.com/office/drawing/2016/5/10/chartex" xmlns:cx3="http://schemas.microsoft.com/office/drawing/2016/5/9/chartex" xmlns:cx2="http://schemas.microsoft.com/office/drawing/2015/10/21/chartex" xmlns:cx1="http://schemas.microsoft.com/office/drawing/2015/9/8/chartex" xmlns:cx="http://schemas.microsoft.com/office/drawing/2014/chartex">
             <w:pict>
               <v:shape w14:anchorId="1AFE1CA1" id="Straight Arrow Connector 5" o:spid="_x0000_s1026" type="#_x0000_t32" style="position:absolute;margin-left:69pt;margin-top:9.25pt;width:102pt;height:0;z-index:251765760;visibility:visible;mso-wrap-style:square;mso-width-percent:0;mso-wrap-distance-left:9pt;mso-wrap-distance-top:0;mso-wrap-distance-right:9pt;mso-wrap-distance-bottom:0;mso-position-horizontal:absolute;mso-position-horizontal-relative:text;mso-position-vertical:absolute;mso-position-vertical-relative:text;mso-width-percent:0;mso-width-relative:margin" o:gfxdata="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" strokecolor="#4472c4 [3204]" strokeweight=".5pt">
                 <v:stroke endarrow="open" joinstyle="miter"/>
@@ -7189,6 +7189,216 @@
     <w:p>
       <w:pPr>
         <w:pStyle w:val="ListParagraph"/>
+        <w:ind w:left="1440"/>
+        <w:rPr>
+          <w:sz w:val="24"/>
+          <w:szCs w:val="24"/>
+        </w:rPr>
+      </w:pPr>
+    </w:p>
+    <w:p>
+      <w:pPr>
+        <w:pStyle w:val="ListParagraph"/>
+        <w:ind w:left="1440"/>
+        <w:rPr>
+          <w:sz w:val="24"/>
+          <w:szCs w:val="24"/>
+        </w:rPr>
+      </w:pPr>
+    </w:p>
+    <w:p>
+      <w:pPr>
+        <w:pStyle w:val="ListParagraph"/>
+        <w:ind w:left="1440"/>
+        <w:rPr>
+          <w:sz w:val="24"/>
+          <w:szCs w:val="24"/>
+        </w:rPr>
+      </w:pPr>
+    </w:p>
+    <w:p>
+      <w:pPr>
+        <w:pStyle w:val="ListParagraph"/>
+        <w:ind w:left="1440"/>
+        <w:rPr>
+          <w:sz w:val="24"/>
+          <w:szCs w:val="24"/>
+        </w:rPr>
+      </w:pPr>
+    </w:p>
+    <w:p>
+      <w:pPr>
+        <w:pStyle w:val="ListParagraph"/>
+        <w:ind w:left="1440"/>
+        <w:rPr>
+          <w:sz w:val="24"/>
+          <w:szCs w:val="24"/>
+        </w:rPr>
+      </w:pPr>
+    </w:p>
+    <w:p>
+      <w:pPr>
+        <w:pStyle w:val="ListParagraph"/>
+        <w:ind w:left="1440"/>
+        <w:rPr>
+          <w:sz w:val="24"/>
+          <w:szCs w:val="24"/>
+        </w:rPr>
+      </w:pPr>
+    </w:p>
+    <w:p>
+      <w:pPr>
+        <w:pStyle w:val="ListParagraph"/>
+        <w:ind w:left="1440"/>
+        <w:rPr>
+          <w:sz w:val="24"/>
+          <w:szCs w:val="24"/>
+        </w:rPr>
+      </w:pPr>
+    </w:p>
+    <w:p>
+      <w:pPr>
+        <w:pStyle w:val="ListParagraph"/>
+        <w:ind w:left="1440"/>
+        <w:rPr>
+          <w:sz w:val="24"/>
+          <w:szCs w:val="24"/>
+        </w:rPr>
+      </w:pPr>
+    </w:p>
+    <w:p>
+      <w:pPr>
+        <w:pStyle w:val="ListParagraph"/>
+        <w:ind w:left="1440"/>
+        <w:rPr>
+          <w:sz w:val="24"/>
+          <w:szCs w:val="24"/>
+        </w:rPr>
+      </w:pPr>
+    </w:p>
+    <w:p>
+      <w:pPr>
+        <w:pStyle w:val="ListParagraph"/>
+        <w:ind w:left="1440"/>
+        <w:rPr>
+          <w:sz w:val="24"/>
+          <w:szCs w:val="24"/>
+        </w:rPr>
+      </w:pPr>
+    </w:p>
+    <w:p>
+      <w:pPr>
+        <w:pStyle w:val="ListParagraph"/>
+        <w:ind w:left="1440"/>
+        <w:rPr>
+          <w:sz w:val="24"/>
+          <w:szCs w:val="24"/>
+        </w:rPr>
+      </w:pPr>
+    </w:p>
+    <w:p>
+      <w:pPr>
+        <w:pStyle w:val="ListParagraph"/>
+        <w:ind w:left="1440"/>
+        <w:rPr>
+          <w:sz w:val="24"/>
+          <w:szCs w:val="24"/>
+        </w:rPr>
+      </w:pPr>
+    </w:p>
+    <w:p>
+      <w:pPr>
+        <w:pStyle w:val="ListParagraph"/>
+        <w:ind w:left="1440"/>
+        <w:rPr>
+          <w:sz w:val="24"/>
+          <w:szCs w:val="24"/>
+        </w:rPr>
+      </w:pPr>
+    </w:p>
+    <w:p>
+      <w:pPr>
+        <w:pStyle w:val="ListParagraph"/>
+        <w:ind w:left="1440"/>
+        <w:rPr>
+          <w:sz w:val="24"/>
+          <w:szCs w:val="24"/>
+        </w:rPr>
+      </w:pPr>
+    </w:p>
+    <w:p>
+      <w:pPr>
+        <w:pStyle w:val="ListParagraph"/>
+        <w:ind w:left="1440"/>
+        <w:rPr>
+          <w:sz w:val="24"/>
+          <w:szCs w:val="24"/>
+        </w:rPr>
+      </w:pPr>
+    </w:p>
+    <w:p>
+      <w:pPr>
+        <w:pStyle w:val="ListParagraph"/>
+        <w:ind w:left="1440"/>
+        <w:rPr>
+          <w:sz w:val="24"/>
+          <w:szCs w:val="24"/>
+        </w:rPr>
+      </w:pPr>
+    </w:p>
+    <w:p>
+      <w:pPr>
+        <w:pStyle w:val="ListParagraph"/>
+        <w:ind w:left="1440"/>
+        <w:rPr>
+          <w:sz w:val="24"/>
+          <w:szCs w:val="24"/>
+        </w:rPr>
+      </w:pPr>
+    </w:p>
+    <w:p>
+      <w:pPr>
+        <w:pStyle w:val="ListParagraph"/>
+        <w:ind w:left="1440"/>
+        <w:rPr>
+          <w:sz w:val="24"/>
+          <w:szCs w:val="24"/>
+        </w:rPr>
+      </w:pPr>
+    </w:p>
+    <w:p>
+      <w:pPr>
+        <w:pStyle w:val="ListParagraph"/>
+        <w:ind w:left="1440"/>
+        <w:rPr>
+          <w:sz w:val="24"/>
+          <w:szCs w:val="24"/>
+        </w:rPr>
+      </w:pPr>
+    </w:p>
+    <w:p>
+      <w:pPr>
+        <w:pStyle w:val="ListParagraph"/>
+        <w:ind w:left="1440"/>
+        <w:rPr>
+          <w:sz w:val="24"/>
+          <w:szCs w:val="24"/>
+        </w:rPr>
+      </w:pPr>
+    </w:p>
+    <w:p>
+      <w:pPr>
+        <w:pStyle w:val="ListParagraph"/>
+        <w:ind w:left="1440"/>
+        <w:rPr>
+          <w:sz w:val="24"/>
+          <w:szCs w:val="24"/>
+        </w:rPr>
+      </w:pPr>
+    </w:p>
+    <w:p>
+      <w:pPr>
+        <w:pStyle w:val="ListParagraph"/>
         <w:numPr>
           <w:ilvl w:val="1"/>
           <w:numId w:val="15"/>
@@ -7557,7 +7767,6 @@
           <w:sz w:val="24"/>
           <w:szCs w:val="24"/>
         </w:rPr>
-        <w:lastRenderedPageBreak/>
         <w:drawing>
           <wp:inline distT="0" distB="0" distL="0" distR="0" wp14:anchorId="0FE015DE" wp14:editId="600606C9">
             <wp:extent cx="4963218" cy="3972479"/>
@@ -7624,6 +7833,16 @@
           <w:szCs w:val="24"/>
         </w:rPr>
       </w:pPr>
+      <w:bookmarkStart w:id="6" w:name="_GoBack"/>
+      <w:bookmarkEnd w:id="6"/>
+    </w:p>
+    <w:p>
+      <w:pPr>
+        <w:rPr>
+          <w:sz w:val="24"/>
+          <w:szCs w:val="24"/>
+        </w:rPr>
+      </w:pPr>
     </w:p>
     <w:tbl>
       <w:tblPr>
@@ -8431,7 +8650,6 @@
         <w:rPr>
           <w:noProof/>
         </w:rPr>
-        <w:lastRenderedPageBreak/>
         <w:drawing>
           <wp:inline distT="0" distB="0" distL="0" distR="0" wp14:anchorId="3F344D75" wp14:editId="73170807">
             <wp:extent cx="4371975" cy="3962400"/>
@@ -9047,8 +9265,6 @@
           <w:szCs w:val="24"/>
         </w:rPr>
       </w:pPr>
-      <w:bookmarkStart w:id="6" w:name="_GoBack"/>
-      <w:bookmarkEnd w:id="6"/>
     </w:p>
     <w:p>
       <w:pPr>
@@ -9906,6 +10122,7 @@
               <w:spacing w:line="256" w:lineRule="auto"/>
             </w:pPr>
             <w:r>
+              <w:lastRenderedPageBreak/>
               <w:t>Req</w:t>
             </w:r>
             <w:r>
@@ -9938,6 +10155,7 @@
           </w:tcPr>
           <w:p>
             <w:r>
+              <w:lastRenderedPageBreak/>
               <w:t>Req ID</w:t>
             </w:r>
           </w:p>
@@ -10415,7 +10633,6 @@
           </w:tcPr>
           <w:p>
             <w:r>
-              <w:lastRenderedPageBreak/>
               <w:t>Name</w:t>
             </w:r>
           </w:p>
@@ -11209,6 +11426,7 @@
           </w:tcPr>
           <w:p>
             <w:r>
+              <w:lastRenderedPageBreak/>
               <w:t>Parameters</w:t>
             </w:r>
           </w:p>
@@ -14765,7 +14983,7 @@
   <a:extraClrSchemeLst/>
   <a:extLst>
     <a:ext uri="{05A4C25C-085E-4340-85A3-A5531E510DB2}">
-      <thm15:themeFamily xmlns="" xmlns:thm15="http://schemas.microsoft.com/office/thememl/2012/main" name="Office Theme" id="{62F939B6-93AF-4DB8-9C6B-D6C7DFDC589F}" vid="{4A3C46E8-61CC-4603-A589-7422A47A8E4A}"/>
+      <thm15:themeFamily xmlns:thm15="http://schemas.microsoft.com/office/thememl/2012/main" xmlns="" name="Office Theme" id="{62F939B6-93AF-4DB8-9C6B-D6C7DFDC589F}" vid="{4A3C46E8-61CC-4603-A589-7422A47A8E4A}"/>
     </a:ext>
   </a:extLst>
 </a:theme>
@@ -14776,7 +14994,7 @@
 </file>
 
 <file path=customXml/itemProps1.xml><?xml version="1.0" encoding="utf-8"?>
-<ds:datastoreItem xmlns:ds="http://schemas.openxmlformats.org/officeDocument/2006/customXml" ds:itemID="{9B17925D-34B7-40CA-8BDC-83CB42D9ABFA}">
+<ds:datastoreItem xmlns:ds="http://schemas.openxmlformats.org/officeDocument/2006/customXml" ds:itemID="{B7810306-85E6-4E8A-8063-1D8221DB87A0}">
   <ds:schemaRefs>
     <ds:schemaRef ds:uri="http://schemas.openxmlformats.org/officeDocument/2006/bibliography"/>
   </ds:schemaRefs>

</xml_diff>

<commit_message>
*Added DIO and IRQ flowcharts to CDD
</commit_message>
<xml_diff>
--- a/Software Specification/Architecture/CDD/LED string-CDD .docx
+++ b/Software Specification/Architecture/CDD/LED string-CDD .docx
@@ -1,6 +1,6 @@
 
 <file path=word/document.xml><?xml version="1.0" encoding="utf-8"?>
-<w:document xmlns:wpc="http://schemas.microsoft.com/office/word/2010/wordprocessingCanvas" xmlns:mc="http://schemas.openxmlformats.org/markup-compatibility/2006" xmlns:o="urn:schemas-microsoft-com:office:office" xmlns:r="http://schemas.openxmlformats.org/officeDocument/2006/relationships" xmlns:m="http://schemas.openxmlformats.org/officeDocument/2006/math" xmlns:v="urn:schemas-microsoft-com:vml" xmlns:wp14="http://schemas.microsoft.com/office/word/2010/wordprocessingDrawing" xmlns:wp="http://schemas.openxmlformats.org/drawingml/2006/wordprocessingDrawing" xmlns:w10="urn:schemas-microsoft-com:office:word" xmlns:w="http://schemas.openxmlformats.org/wordprocessingml/2006/main" xmlns:w14="http://schemas.microsoft.com/office/word/2010/wordml" xmlns:wpg="http://schemas.microsoft.com/office/word/2010/wordprocessingGroup" xmlns:wpi="http://schemas.microsoft.com/office/word/2010/wordprocessingInk" xmlns:wne="http://schemas.microsoft.com/office/word/2006/wordml" xmlns:wps="http://schemas.microsoft.com/office/word/2010/wordprocessingShape" mc:Ignorable="w14 wp14">
+<w:document xmlns:wpc="http://schemas.microsoft.com/office/word/2010/wordprocessingCanvas" xmlns:cx="http://schemas.microsoft.com/office/drawing/2014/chartex" xmlns:cx1="http://schemas.microsoft.com/office/drawing/2015/9/8/chartex" xmlns:mc="http://schemas.openxmlformats.org/markup-compatibility/2006" xmlns:o="urn:schemas-microsoft-com:office:office" xmlns:r="http://schemas.openxmlformats.org/officeDocument/2006/relationships" xmlns:m="http://schemas.openxmlformats.org/officeDocument/2006/math" xmlns:v="urn:schemas-microsoft-com:vml" xmlns:wp14="http://schemas.microsoft.com/office/word/2010/wordprocessingDrawing" xmlns:wp="http://schemas.openxmlformats.org/drawingml/2006/wordprocessingDrawing" xmlns:w10="urn:schemas-microsoft-com:office:word" xmlns:w="http://schemas.openxmlformats.org/wordprocessingml/2006/main" xmlns:w14="http://schemas.microsoft.com/office/word/2010/wordml" xmlns:w15="http://schemas.microsoft.com/office/word/2012/wordml" xmlns:w16se="http://schemas.microsoft.com/office/word/2015/wordml/symex" xmlns:wpg="http://schemas.microsoft.com/office/word/2010/wordprocessingGroup" xmlns:wpi="http://schemas.microsoft.com/office/word/2010/wordprocessingInk" xmlns:wne="http://schemas.microsoft.com/office/word/2006/wordml" xmlns:wps="http://schemas.microsoft.com/office/word/2010/wordprocessingShape" mc:Ignorable="w14 w15 w16se wp14">
   <w:body>
     <w:p>
       <w:pPr>
@@ -2250,14 +2250,12 @@
                 <w:rFonts w:cstheme="majorBidi"/>
               </w:rPr>
             </w:pPr>
-            <w:proofErr w:type="spellStart"/>
             <w:r>
               <w:rPr>
                 <w:rFonts w:cstheme="majorBidi"/>
               </w:rPr>
               <w:t>LED_String_GDD</w:t>
             </w:r>
-            <w:proofErr w:type="spellEnd"/>
           </w:p>
         </w:tc>
         <w:tc>
@@ -2438,7 +2436,7 @@
                     </pic:cNvPicPr>
                   </pic:nvPicPr>
                   <pic:blipFill>
-                    <a:blip r:embed="rId9" cstate="print">
+                    <a:blip r:embed="rId8" cstate="print">
                       <a:extLst>
                         <a:ext uri="{28A0092B-C50C-407E-A947-70E740481C1C}">
                           <a14:useLocalDpi xmlns:a14="http://schemas.microsoft.com/office/drawing/2010/main" val="0"/>
@@ -2612,7 +2610,7 @@
           </mc:Choice>
           <mc:Fallback>
             <w:pict>
-              <v:rect id="Rectangle 8" o:spid="_x0000_s1026" style="position:absolute;left:0;text-align:left;margin-left:392.25pt;margin-top:17.65pt;width:114.75pt;height:66.75pt;z-index:251767808;visibility:visible;mso-wrap-style:square;mso-wrap-distance-left:9pt;mso-wrap-distance-top:0;mso-wrap-distance-right:9pt;mso-wrap-distance-bottom:0;mso-position-horizontal:absolute;mso-position-horizontal-relative:text;mso-position-vertical:absolute;mso-position-vertical-relative:text;v-text-anchor:middle" o:gfxdata="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" fillcolor="white [3201]" strokecolor="#70ad47 [3209]" strokeweight="1pt">
+              <v:rect w14:anchorId="6282BE99" id="Rectangle 8" o:spid="_x0000_s1026" style="position:absolute;left:0;text-align:left;margin-left:392.25pt;margin-top:17.65pt;width:114.75pt;height:66.75pt;z-index:251767808;visibility:visible;mso-wrap-style:square;mso-wrap-distance-left:9pt;mso-wrap-distance-top:0;mso-wrap-distance-right:9pt;mso-wrap-distance-bottom:0;mso-position-horizontal:absolute;mso-position-horizontal-relative:text;mso-position-vertical:absolute;mso-position-vertical-relative:text;v-text-anchor:middle" o:gfxdata="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" fillcolor="white [3201]" strokecolor="#70ad47 [3209]" strokeweight="1pt">
                 <v:textbox>
                   <w:txbxContent>
                     <w:p>
@@ -2726,7 +2724,7 @@
           </mc:Choice>
           <mc:Fallback>
             <w:pict>
-              <v:shapetype id="_x0000_t202" coordsize="21600,21600" o:spt="202" path="m,l,21600r21600,l21600,xe">
+              <v:shapetype w14:anchorId="6A1D1CAD" id="_x0000_t202" coordsize="21600,21600" o:spt="202" path="m,l,21600r21600,l21600,xe">
                 <v:stroke joinstyle="miter"/>
                 <v:path gradientshapeok="t" o:connecttype="rect"/>
               </v:shapetype>
@@ -2841,7 +2839,7 @@
           </mc:Choice>
           <mc:Fallback>
             <w:pict>
-              <v:rect id="Rectangle 4" o:spid="_x0000_s1028" style="position:absolute;left:0;text-align:left;margin-left:171pt;margin-top:17.65pt;width:115.5pt;height:155.25pt;z-index:251764736;visibility:visible;mso-wrap-style:square;mso-width-percent:0;mso-height-percent:0;mso-wrap-distance-left:9pt;mso-wrap-distance-top:0;mso-wrap-distance-right:9pt;mso-wrap-distance-bottom:0;mso-position-horizontal:absolute;mso-position-horizontal-relative:text;mso-position-vertical:absolute;mso-position-vertical-relative:text;mso-width-percent:0;mso-height-percent:0;mso-width-relative:margin;mso-height-relative:margin;v-text-anchor:middle" o:gfxdata="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" fillcolor="white [3201]" strokecolor="#70ad47 [3209]" strokeweight="1pt">
+              <v:rect w14:anchorId="703E6C88" id="Rectangle 4" o:spid="_x0000_s1028" style="position:absolute;left:0;text-align:left;margin-left:171pt;margin-top:17.65pt;width:115.5pt;height:155.25pt;z-index:251764736;visibility:visible;mso-wrap-style:square;mso-width-percent:0;mso-height-percent:0;mso-wrap-distance-left:9pt;mso-wrap-distance-top:0;mso-wrap-distance-right:9pt;mso-wrap-distance-bottom:0;mso-position-horizontal:absolute;mso-position-horizontal-relative:text;mso-position-vertical:absolute;mso-position-vertical-relative:text;mso-width-percent:0;mso-height-percent:0;mso-width-relative:margin;mso-height-relative:margin;v-text-anchor:middle" o:gfxdata="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" fillcolor="white [3201]" strokecolor="#70ad47 [3209]" strokeweight="1pt">
                 <v:textbox>
                   <w:txbxContent>
                     <w:p>
@@ -2964,7 +2962,7 @@
           </mc:Choice>
           <mc:Fallback>
             <w:pict>
-              <v:shape id="Text Box 11" o:spid="_x0000_s1029" type="#_x0000_t202" style="position:absolute;left:0;text-align:left;margin-left:301.5pt;margin-top:3.7pt;width:81.75pt;height:20.25pt;z-index:251770880;visibility:visible;mso-wrap-style:square;mso-wrap-distance-left:9pt;mso-wrap-distance-top:0;mso-wrap-distance-right:9pt;mso-wrap-distance-bottom:0;mso-position-horizontal:absolute;mso-position-horizontal-relative:text;mso-position-vertical:absolute;mso-position-vertical-relative:text;v-text-anchor:top" o:gfxdata="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" fillcolor="white [3201]" strokecolor="white [3212]" strokeweight=".5pt">
+              <v:shape w14:anchorId="34C842A9" id="Text Box 11" o:spid="_x0000_s1029" type="#_x0000_t202" style="position:absolute;left:0;text-align:left;margin-left:301.5pt;margin-top:3.7pt;width:81.75pt;height:20.25pt;z-index:251770880;visibility:visible;mso-wrap-style:square;mso-wrap-distance-left:9pt;mso-wrap-distance-top:0;mso-wrap-distance-right:9pt;mso-wrap-distance-bottom:0;mso-position-horizontal:absolute;mso-position-horizontal-relative:text;mso-position-vertical:absolute;mso-position-vertical-relative:text;v-text-anchor:top" o:gfxdata="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" fillcolor="white [3201]" strokecolor="white [3212]" strokeweight=".5pt">
                 <v:textbox>
                   <w:txbxContent>
                     <w:p>
@@ -3068,7 +3066,7 @@
           </mc:Choice>
           <mc:Fallback>
             <w:pict>
-              <v:shape id="Text Box 10" o:spid="_x0000_s1030" type="#_x0000_t202" style="position:absolute;left:0;text-align:left;margin-left:189.75pt;margin-top:17.2pt;width:75pt;height:22.5pt;z-index:251769856;visibility:visible;mso-wrap-style:square;mso-width-percent:0;mso-height-percent:0;mso-wrap-distance-left:9pt;mso-wrap-distance-top:0;mso-wrap-distance-right:9pt;mso-wrap-distance-bottom:0;mso-position-horizontal:absolute;mso-position-horizontal-relative:text;mso-position-vertical:absolute;mso-position-vertical-relative:text;mso-width-percent:0;mso-height-percent:0;mso-width-relative:margin;mso-height-relative:margin;v-text-anchor:top" o:gfxdata="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" fillcolor="white [3201]" strokeweight=".5pt">
+              <v:shape w14:anchorId="2BA90E2F" id="Text Box 10" o:spid="_x0000_s1030" type="#_x0000_t202" style="position:absolute;left:0;text-align:left;margin-left:189.75pt;margin-top:17.2pt;width:75pt;height:22.5pt;z-index:251769856;visibility:visible;mso-wrap-style:square;mso-width-percent:0;mso-height-percent:0;mso-wrap-distance-left:9pt;mso-wrap-distance-top:0;mso-wrap-distance-right:9pt;mso-wrap-distance-bottom:0;mso-position-horizontal:absolute;mso-position-horizontal-relative:text;mso-position-vertical:absolute;mso-position-vertical-relative:text;mso-width-percent:0;mso-height-percent:0;mso-width-relative:margin;mso-height-relative:margin;v-text-anchor:top" o:gfxdata="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" fillcolor="white [3201]" strokeweight=".5pt">
                 <v:textbox>
                   <w:txbxContent>
                     <w:p>
@@ -3173,7 +3171,7 @@
           </mc:Choice>
           <mc:Fallback>
             <w:pict>
-              <v:rect id="Rectangle 2" o:spid="_x0000_s1031" style="position:absolute;left:0;text-align:left;margin-left:-1.5pt;margin-top:3.7pt;width:70.5pt;height:53.25pt;z-index:251762688;visibility:visible;mso-wrap-style:square;mso-width-percent:0;mso-height-percent:0;mso-wrap-distance-left:9pt;mso-wrap-distance-top:0;mso-wrap-distance-right:9pt;mso-wrap-distance-bottom:0;mso-position-horizontal:absolute;mso-position-horizontal-relative:text;mso-position-vertical:absolute;mso-position-vertical-relative:text;mso-width-percent:0;mso-height-percent:0;mso-width-relative:margin;mso-height-relative:margin;v-text-anchor:middle" o:gfxdata="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" fillcolor="white [3201]" strokecolor="#70ad47 [3209]" strokeweight="1pt">
+              <v:rect w14:anchorId="6D14BA09" id="Rectangle 2" o:spid="_x0000_s1031" style="position:absolute;left:0;text-align:left;margin-left:-1.5pt;margin-top:3.7pt;width:70.5pt;height:53.25pt;z-index:251762688;visibility:visible;mso-wrap-style:square;mso-width-percent:0;mso-height-percent:0;mso-wrap-distance-left:9pt;mso-wrap-distance-top:0;mso-wrap-distance-right:9pt;mso-wrap-distance-bottom:0;mso-position-horizontal:absolute;mso-position-horizontal-relative:text;mso-position-vertical:absolute;mso-position-vertical-relative:text;mso-width-percent:0;mso-height-percent:0;mso-width-relative:margin;mso-height-relative:margin;v-text-anchor:middle" o:gfxdata="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" fillcolor="white [3201]" strokecolor="#70ad47 [3209]" strokeweight="1pt">
                 <v:textbox>
                   <w:txbxContent>
                     <w:p>
@@ -3267,13 +3265,13 @@
               </wp:anchor>
             </w:drawing>
           </mc:Choice>
-          <mc:Fallback xmlns:w16se="http://schemas.microsoft.com/office/word/2015/wordml/symex" xmlns:w16cid="http://schemas.microsoft.com/office/word/2016/wordml/cid" xmlns:w15="http://schemas.microsoft.com/office/word/2012/wordml" xmlns:am3d="http://schemas.microsoft.com/office/drawing/2017/model3d" xmlns:aink="http://schemas.microsoft.com/office/drawing/2016/ink" xmlns:cx8="http://schemas.microsoft.com/office/drawing/2016/5/14/chartex" xmlns:cx7="http://schemas.microsoft.com/office/drawing/2016/5/13/chartex" xmlns:cx6="http://schemas.microsoft.com/office/drawing/2016/5/12/chartex" xmlns:cx5="http://schemas.microsoft.com/office/drawing/2016/5/11/chartex" xmlns:cx4="http://schemas.microsoft.com/office/drawing/2016/5/10/chartex" xmlns:cx3="http://schemas.microsoft.com/office/drawing/2016/5/9/chartex" xmlns:cx2="http://schemas.microsoft.com/office/drawing/2015/10/21/chartex" xmlns:cx1="http://schemas.microsoft.com/office/drawing/2015/9/8/chartex" xmlns:cx="http://schemas.microsoft.com/office/drawing/2014/chartex">
+          <mc:Fallback>
             <w:pict>
-              <v:shapetype w14:anchorId="587FD970" id="_x0000_t32" coordsize="21600,21600" o:spt="32" o:oned="t" path="m,l21600,21600e" filled="f">
+              <v:shapetype w14:anchorId="350407E8" id="_x0000_t32" coordsize="21600,21600" o:spt="32" o:oned="t" path="m,l21600,21600e" filled="f">
                 <v:path arrowok="t" fillok="f" o:connecttype="none"/>
                 <o:lock v:ext="edit" shapetype="t"/>
               </v:shapetype>
-              <v:shape id="Straight Arrow Connector 9" o:spid="_x0000_s1026" type="#_x0000_t32" style="position:absolute;margin-left:286.5pt;margin-top:13.75pt;width:105.75pt;height:0;z-index:251768832;visibility:visible;mso-wrap-style:square;mso-width-percent:0;mso-height-percent:0;mso-wrap-distance-left:9pt;mso-wrap-distance-top:0;mso-wrap-distance-right:9pt;mso-wrap-distance-bottom:0;mso-position-horizontal:absolute;mso-position-horizontal-relative:text;mso-position-vertical:absolute;mso-position-vertical-relative:text;mso-width-percent:0;mso-height-percent:0;mso-width-relative:margin;mso-height-relative:margin" o:gfxdata="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" strokecolor="#4472c4 [3204]" strokeweight=".5pt">
+              <v:shape id="Straight Arrow Connector 9" o:spid="_x0000_s1026" type="#_x0000_t32" style="position:absolute;left:0;text-align:left;margin-left:286.5pt;margin-top:13.75pt;width:105.75pt;height:0;z-index:251768832;visibility:visible;mso-wrap-style:square;mso-width-percent:0;mso-height-percent:0;mso-wrap-distance-left:9pt;mso-wrap-distance-top:0;mso-wrap-distance-right:9pt;mso-wrap-distance-bottom:0;mso-position-horizontal:absolute;mso-position-horizontal-relative:text;mso-position-vertical:absolute;mso-position-vertical-relative:text;mso-width-percent:0;mso-height-percent:0;mso-width-relative:margin;mso-height-relative:margin" o:gfxdata="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" strokecolor="#4472c4 [3204]" strokeweight=".5pt">
                 <v:stroke endarrow="open" joinstyle="miter"/>
               </v:shape>
             </w:pict>
@@ -3340,9 +3338,9 @@
               </wp:anchor>
             </w:drawing>
           </mc:Choice>
-          <mc:Fallback xmlns:w16se="http://schemas.microsoft.com/office/word/2015/wordml/symex" xmlns:w16cid="http://schemas.microsoft.com/office/word/2016/wordml/cid" xmlns:w15="http://schemas.microsoft.com/office/word/2012/wordml" xmlns:am3d="http://schemas.microsoft.com/office/drawing/2017/model3d" xmlns:aink="http://schemas.microsoft.com/office/drawing/2016/ink" xmlns:cx8="http://schemas.microsoft.com/office/drawing/2016/5/14/chartex" xmlns:cx7="http://schemas.microsoft.com/office/drawing/2016/5/13/chartex" xmlns:cx6="http://schemas.microsoft.com/office/drawing/2016/5/12/chartex" xmlns:cx5="http://schemas.microsoft.com/office/drawing/2016/5/11/chartex" xmlns:cx4="http://schemas.microsoft.com/office/drawing/2016/5/10/chartex" xmlns:cx3="http://schemas.microsoft.com/office/drawing/2016/5/9/chartex" xmlns:cx2="http://schemas.microsoft.com/office/drawing/2015/10/21/chartex" xmlns:cx1="http://schemas.microsoft.com/office/drawing/2015/9/8/chartex" xmlns:cx="http://schemas.microsoft.com/office/drawing/2014/chartex">
+          <mc:Fallback>
             <w:pict>
-              <v:shape w14:anchorId="1AFE1CA1" id="Straight Arrow Connector 5" o:spid="_x0000_s1026" type="#_x0000_t32" style="position:absolute;margin-left:69pt;margin-top:9.25pt;width:102pt;height:0;z-index:251765760;visibility:visible;mso-wrap-style:square;mso-width-percent:0;mso-wrap-distance-left:9pt;mso-wrap-distance-top:0;mso-wrap-distance-right:9pt;mso-wrap-distance-bottom:0;mso-position-horizontal:absolute;mso-position-horizontal-relative:text;mso-position-vertical:absolute;mso-position-vertical-relative:text;mso-width-percent:0;mso-width-relative:margin" o:gfxdata="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" strokecolor="#4472c4 [3204]" strokeweight=".5pt">
+              <v:shape w14:anchorId="7F791405" id="Straight Arrow Connector 5" o:spid="_x0000_s1026" type="#_x0000_t32" style="position:absolute;left:0;text-align:left;margin-left:69pt;margin-top:9.25pt;width:102pt;height:0;z-index:251765760;visibility:visible;mso-wrap-style:square;mso-width-percent:0;mso-wrap-distance-left:9pt;mso-wrap-distance-top:0;mso-wrap-distance-right:9pt;mso-wrap-distance-bottom:0;mso-position-horizontal:absolute;mso-position-horizontal-relative:text;mso-position-vertical:absolute;mso-position-vertical-relative:text;mso-width-percent:0;mso-width-relative:margin" o:gfxdata="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" strokecolor="#4472c4 [3204]" strokeweight=".5pt">
                 <v:stroke endarrow="open" joinstyle="miter"/>
               </v:shape>
             </w:pict>
@@ -3563,14 +3561,12 @@
               </w:rPr>
               <w:t xml:space="preserve">oid </w:t>
             </w:r>
-            <w:proofErr w:type="spellStart"/>
             <w:r>
               <w:rPr>
                 <w:rFonts w:cstheme="majorBidi"/>
               </w:rPr>
               <w:t>DELAY_ms</w:t>
             </w:r>
-            <w:proofErr w:type="spellEnd"/>
             <w:r>
               <w:rPr>
                 <w:rFonts w:cstheme="majorBidi"/>
@@ -3778,7 +3774,6 @@
           <w:szCs w:val="28"/>
         </w:rPr>
       </w:pPr>
-      <w:proofErr w:type="spellStart"/>
       <w:r>
         <w:rPr>
           <w:sz w:val="28"/>
@@ -3786,7 +3781,6 @@
         </w:rPr>
         <w:t>Std_Types</w:t>
       </w:r>
-      <w:proofErr w:type="spellEnd"/>
     </w:p>
     <w:tbl>
       <w:tblPr>
@@ -3831,14 +3825,12 @@
             <w:hideMark/>
           </w:tcPr>
           <w:p>
-            <w:proofErr w:type="spellStart"/>
             <w:r>
               <w:rPr>
                 <w:rFonts w:cstheme="majorBidi"/>
               </w:rPr>
               <w:t>ERROR_t</w:t>
             </w:r>
-            <w:proofErr w:type="spellEnd"/>
           </w:p>
         </w:tc>
       </w:tr>
@@ -4107,7 +4099,6 @@
           <w:szCs w:val="28"/>
         </w:rPr>
       </w:pPr>
-      <w:proofErr w:type="spellStart"/>
       <w:r>
         <w:rPr>
           <w:sz w:val="28"/>
@@ -4115,7 +4106,6 @@
         </w:rPr>
         <w:t>LED_Animation</w:t>
       </w:r>
-      <w:proofErr w:type="spellEnd"/>
     </w:p>
     <w:p>
       <w:pPr>
@@ -4165,14 +4155,12 @@
             <w:tcW w:w="7668" w:type="dxa"/>
           </w:tcPr>
           <w:p>
-            <w:proofErr w:type="spellStart"/>
             <w:r>
               <w:rPr>
                 <w:rFonts w:cstheme="majorBidi"/>
               </w:rPr>
               <w:t>LEDString_t</w:t>
             </w:r>
-            <w:proofErr w:type="spellEnd"/>
           </w:p>
         </w:tc>
       </w:tr>
@@ -4240,15 +4228,7 @@
           </w:tcPr>
           <w:p>
             <w:r>
-              <w:t xml:space="preserve">Data structure containing the set of configuration parameters required for setting the </w:t>
-            </w:r>
-            <w:proofErr w:type="spellStart"/>
-            <w:r>
-              <w:t>leds</w:t>
-            </w:r>
-            <w:proofErr w:type="spellEnd"/>
-            <w:r>
-              <w:t xml:space="preserve"> status</w:t>
+              <w:t>Data structure containing the set of configuration parameters required for setting the leds status</w:t>
             </w:r>
           </w:p>
         </w:tc>
@@ -4313,7 +4293,6 @@
             <w:gridSpan w:val="2"/>
           </w:tcPr>
           <w:p>
-            <w:proofErr w:type="spellStart"/>
             <w:r>
               <w:rPr>
                 <w:rFonts w:cstheme="majorBidi"/>
@@ -4326,7 +4305,6 @@
               </w:rPr>
               <w:t>Tail_State</w:t>
             </w:r>
-            <w:proofErr w:type="spellEnd"/>
           </w:p>
         </w:tc>
       </w:tr>
@@ -4530,14 +4508,12 @@
             <w:gridSpan w:val="2"/>
           </w:tcPr>
           <w:p>
-            <w:proofErr w:type="spellStart"/>
             <w:r>
               <w:rPr>
                 <w:rFonts w:cstheme="majorBidi"/>
               </w:rPr>
               <w:t>LED_Animation_Running_Mode</w:t>
             </w:r>
-            <w:proofErr w:type="spellEnd"/>
           </w:p>
         </w:tc>
       </w:tr>
@@ -4915,22 +4891,15 @@
             <w:gridSpan w:val="2"/>
           </w:tcPr>
           <w:p>
-            <w:proofErr w:type="spellStart"/>
-            <w:r>
-              <w:t>ERROR_t</w:t>
-            </w:r>
-            <w:proofErr w:type="spellEnd"/>
-            <w:r>
-              <w:t xml:space="preserve"> </w:t>
-            </w:r>
-            <w:proofErr w:type="spellStart"/>
+            <w:r>
+              <w:t xml:space="preserve">ERROR_t </w:t>
+            </w:r>
             <w:r>
               <w:rPr>
                 <w:rFonts w:cstheme="majorBidi"/>
               </w:rPr>
               <w:t>LED_Animation_Init</w:t>
             </w:r>
-            <w:proofErr w:type="spellEnd"/>
             <w:r>
               <w:rPr>
                 <w:rFonts w:cstheme="majorBidi"/>
@@ -4989,11 +4958,9 @@
             <w:tcW w:w="3834" w:type="dxa"/>
           </w:tcPr>
           <w:p>
-            <w:proofErr w:type="spellStart"/>
             <w:r>
               <w:t>ERROR_t</w:t>
             </w:r>
-            <w:proofErr w:type="spellEnd"/>
           </w:p>
         </w:tc>
         <w:tc>
@@ -5103,28 +5070,18 @@
             <w:gridSpan w:val="2"/>
           </w:tcPr>
           <w:p>
-            <w:proofErr w:type="spellStart"/>
-            <w:r>
-              <w:rPr>
-                <w:rFonts w:cstheme="majorBidi"/>
-              </w:rPr>
-              <w:t>ERROR_t</w:t>
-            </w:r>
-            <w:proofErr w:type="spellEnd"/>
-            <w:r>
-              <w:rPr>
-                <w:rFonts w:cstheme="majorBidi"/>
-              </w:rPr>
-              <w:t xml:space="preserve"> </w:t>
-            </w:r>
-            <w:proofErr w:type="spellStart"/>
+            <w:r>
+              <w:rPr>
+                <w:rFonts w:cstheme="majorBidi"/>
+              </w:rPr>
+              <w:t xml:space="preserve">ERROR_t </w:t>
+            </w:r>
             <w:r>
               <w:rPr>
                 <w:rFonts w:cstheme="majorBidi"/>
               </w:rPr>
               <w:t>LED_Animation_SetFlags</w:t>
             </w:r>
-            <w:proofErr w:type="spellEnd"/>
             <w:r>
               <w:rPr>
                 <w:rFonts w:cstheme="majorBidi"/>
@@ -5183,11 +5140,9 @@
             <w:tcW w:w="3834" w:type="dxa"/>
           </w:tcPr>
           <w:p>
-            <w:proofErr w:type="spellStart"/>
             <w:r>
               <w:t>ERROR_t</w:t>
             </w:r>
-            <w:proofErr w:type="spellEnd"/>
           </w:p>
         </w:tc>
         <w:tc>
@@ -5315,28 +5270,18 @@
             <w:gridSpan w:val="2"/>
           </w:tcPr>
           <w:p>
-            <w:proofErr w:type="spellStart"/>
-            <w:r>
-              <w:rPr>
-                <w:rFonts w:cstheme="majorBidi"/>
-              </w:rPr>
-              <w:t>ERROR_t</w:t>
-            </w:r>
-            <w:proofErr w:type="spellEnd"/>
-            <w:r>
-              <w:rPr>
-                <w:rFonts w:cstheme="majorBidi"/>
-              </w:rPr>
-              <w:t xml:space="preserve"> </w:t>
-            </w:r>
-            <w:proofErr w:type="spellStart"/>
+            <w:r>
+              <w:rPr>
+                <w:rFonts w:cstheme="majorBidi"/>
+              </w:rPr>
+              <w:t xml:space="preserve">ERROR_t </w:t>
+            </w:r>
             <w:r>
               <w:rPr>
                 <w:rFonts w:cstheme="majorBidi"/>
               </w:rPr>
               <w:t>LED_Animation_StartAnimationMode</w:t>
             </w:r>
-            <w:proofErr w:type="spellEnd"/>
             <w:r>
               <w:rPr>
                 <w:rFonts w:cstheme="majorBidi"/>
@@ -5395,11 +5340,9 @@
             <w:tcW w:w="3834" w:type="dxa"/>
           </w:tcPr>
           <w:p>
-            <w:proofErr w:type="spellStart"/>
             <w:r>
               <w:t>ERROR_t</w:t>
             </w:r>
-            <w:proofErr w:type="spellEnd"/>
           </w:p>
         </w:tc>
         <w:tc>
@@ -5455,40 +5398,20 @@
             <w:gridSpan w:val="2"/>
           </w:tcPr>
           <w:p>
-            <w:proofErr w:type="spellStart"/>
-            <w:r>
-              <w:t>Req</w:t>
-            </w:r>
-            <w:proofErr w:type="spellEnd"/>
-            <w:r>
-              <w:t xml:space="preserve">_ PO5_LSAN_ </w:t>
-            </w:r>
-            <w:proofErr w:type="spellStart"/>
-            <w:r>
-              <w:t>SRS_Start</w:t>
-            </w:r>
-            <w:proofErr w:type="spellEnd"/>
-            <w:r>
-              <w:t xml:space="preserve"> welcome mode 1_02-V02</w:t>
-            </w:r>
-          </w:p>
-          <w:p>
-            <w:proofErr w:type="spellStart"/>
+            <w:r>
+              <w:t>Req_ PO5_LSAN_ SRS_Start welcome mode 1_02-V02</w:t>
+            </w:r>
+          </w:p>
+          <w:p>
             <w:r>
               <w:lastRenderedPageBreak/>
               <w:t>Req</w:t>
             </w:r>
-            <w:proofErr w:type="spellEnd"/>
             <w:r>
               <w:t xml:space="preserve">_ PO5_LSAN_ </w:t>
             </w:r>
-            <w:proofErr w:type="spellStart"/>
-            <w:r>
-              <w:t>SRS_Start</w:t>
-            </w:r>
-            <w:proofErr w:type="spellEnd"/>
-            <w:r>
-              <w:t xml:space="preserve"> welcome mode 2_02-V02</w:t>
+            <w:r>
+              <w:t>SRS_Start welcome mode 2_02-V02</w:t>
             </w:r>
           </w:p>
           <w:p/>
@@ -5602,28 +5525,18 @@
             <w:gridSpan w:val="2"/>
           </w:tcPr>
           <w:p>
-            <w:proofErr w:type="spellStart"/>
-            <w:r>
-              <w:rPr>
-                <w:rFonts w:cstheme="majorBidi"/>
-              </w:rPr>
-              <w:t>ERROR_t</w:t>
-            </w:r>
-            <w:proofErr w:type="spellEnd"/>
-            <w:r>
-              <w:rPr>
-                <w:rFonts w:cstheme="majorBidi"/>
-              </w:rPr>
-              <w:t xml:space="preserve"> </w:t>
-            </w:r>
-            <w:proofErr w:type="spellStart"/>
+            <w:r>
+              <w:rPr>
+                <w:rFonts w:cstheme="majorBidi"/>
+              </w:rPr>
+              <w:t xml:space="preserve">ERROR_t </w:t>
+            </w:r>
             <w:r>
               <w:rPr>
                 <w:rFonts w:cstheme="majorBidi"/>
               </w:rPr>
               <w:t>LED_Animation_SetTailLeds</w:t>
             </w:r>
-            <w:proofErr w:type="spellEnd"/>
             <w:r>
               <w:rPr>
                 <w:rFonts w:cstheme="majorBidi"/>
@@ -5682,11 +5595,9 @@
             <w:tcW w:w="3834" w:type="dxa"/>
           </w:tcPr>
           <w:p>
-            <w:proofErr w:type="spellStart"/>
             <w:r>
               <w:t>ERROR_t</w:t>
             </w:r>
-            <w:proofErr w:type="spellEnd"/>
           </w:p>
         </w:tc>
         <w:tc>
@@ -5719,15 +5630,7 @@
           </w:tcPr>
           <w:p>
             <w:r>
-              <w:t xml:space="preserve">Sets the tail </w:t>
-            </w:r>
-            <w:proofErr w:type="spellStart"/>
-            <w:r>
-              <w:t>leds</w:t>
-            </w:r>
-            <w:proofErr w:type="spellEnd"/>
-            <w:r>
-              <w:t xml:space="preserve"> on and off according to the tail flag state</w:t>
+              <w:t>Sets the tail leds on and off according to the tail flag state</w:t>
             </w:r>
           </w:p>
         </w:tc>
@@ -5843,28 +5746,18 @@
             <w:gridSpan w:val="2"/>
           </w:tcPr>
           <w:p>
-            <w:proofErr w:type="spellStart"/>
-            <w:r>
-              <w:rPr>
-                <w:rFonts w:cstheme="majorBidi"/>
-              </w:rPr>
-              <w:t>ERROR_t</w:t>
-            </w:r>
-            <w:proofErr w:type="spellEnd"/>
-            <w:r>
-              <w:rPr>
-                <w:rFonts w:cstheme="majorBidi"/>
-              </w:rPr>
-              <w:t xml:space="preserve"> </w:t>
-            </w:r>
-            <w:proofErr w:type="spellStart"/>
+            <w:r>
+              <w:rPr>
+                <w:rFonts w:cstheme="majorBidi"/>
+              </w:rPr>
+              <w:t xml:space="preserve">ERROR_t </w:t>
+            </w:r>
             <w:r>
               <w:rPr>
                 <w:rFonts w:cstheme="majorBidi"/>
               </w:rPr>
               <w:t>LED_Animation_RunModeOne</w:t>
             </w:r>
-            <w:proofErr w:type="spellEnd"/>
             <w:r>
               <w:rPr>
                 <w:rFonts w:cstheme="majorBidi"/>
@@ -5923,11 +5816,9 @@
             <w:tcW w:w="3834" w:type="dxa"/>
           </w:tcPr>
           <w:p>
-            <w:proofErr w:type="spellStart"/>
             <w:r>
               <w:t>ERROR_t</w:t>
             </w:r>
-            <w:proofErr w:type="spellEnd"/>
           </w:p>
         </w:tc>
         <w:tc>
@@ -6070,28 +5961,18 @@
             <w:gridSpan w:val="2"/>
           </w:tcPr>
           <w:p>
-            <w:proofErr w:type="spellStart"/>
-            <w:r>
-              <w:rPr>
-                <w:rFonts w:cstheme="majorBidi"/>
-              </w:rPr>
-              <w:t>ERROR_t</w:t>
-            </w:r>
-            <w:proofErr w:type="spellEnd"/>
-            <w:r>
-              <w:rPr>
-                <w:rFonts w:cstheme="majorBidi"/>
-              </w:rPr>
-              <w:t xml:space="preserve"> </w:t>
-            </w:r>
-            <w:proofErr w:type="spellStart"/>
+            <w:r>
+              <w:rPr>
+                <w:rFonts w:cstheme="majorBidi"/>
+              </w:rPr>
+              <w:t xml:space="preserve">ERROR_t </w:t>
+            </w:r>
             <w:r>
               <w:rPr>
                 <w:rFonts w:cstheme="majorBidi"/>
               </w:rPr>
               <w:t>LED_Animation_RunModeTwo</w:t>
             </w:r>
-            <w:proofErr w:type="spellEnd"/>
             <w:r>
               <w:rPr>
                 <w:rFonts w:cstheme="majorBidi"/>
@@ -6150,11 +6031,9 @@
             <w:tcW w:w="3834" w:type="dxa"/>
           </w:tcPr>
           <w:p>
-            <w:proofErr w:type="spellStart"/>
             <w:r>
               <w:t>ERROR_t</w:t>
             </w:r>
-            <w:proofErr w:type="spellEnd"/>
           </w:p>
         </w:tc>
         <w:tc>
@@ -6283,21 +6162,12 @@
             <w:gridSpan w:val="2"/>
           </w:tcPr>
           <w:p>
-            <w:proofErr w:type="spellStart"/>
-            <w:r>
-              <w:rPr>
-                <w:rFonts w:cstheme="majorBidi"/>
-              </w:rPr>
-              <w:t>ERROR_t</w:t>
-            </w:r>
-            <w:proofErr w:type="spellEnd"/>
-            <w:r>
-              <w:rPr>
-                <w:rFonts w:cstheme="majorBidi"/>
-              </w:rPr>
-              <w:t xml:space="preserve"> </w:t>
-            </w:r>
-            <w:proofErr w:type="spellStart"/>
+            <w:r>
+              <w:rPr>
+                <w:rFonts w:cstheme="majorBidi"/>
+              </w:rPr>
+              <w:t xml:space="preserve">ERROR_t </w:t>
+            </w:r>
             <w:r>
               <w:rPr>
                 <w:rFonts w:cstheme="majorBidi"/>
@@ -6310,7 +6180,6 @@
               </w:rPr>
               <w:t>Right</w:t>
             </w:r>
-            <w:proofErr w:type="spellEnd"/>
             <w:r>
               <w:rPr>
                 <w:rFonts w:cstheme="majorBidi"/>
@@ -6369,11 +6238,9 @@
             <w:tcW w:w="3834" w:type="dxa"/>
           </w:tcPr>
           <w:p>
-            <w:proofErr w:type="spellStart"/>
             <w:r>
               <w:t>ERROR_t</w:t>
             </w:r>
-            <w:proofErr w:type="spellEnd"/>
           </w:p>
         </w:tc>
         <w:tc>
@@ -6517,28 +6384,18 @@
             <w:gridSpan w:val="2"/>
           </w:tcPr>
           <w:p>
-            <w:proofErr w:type="spellStart"/>
-            <w:r>
-              <w:rPr>
-                <w:rFonts w:cstheme="majorBidi"/>
-              </w:rPr>
-              <w:t>ERROR_t</w:t>
-            </w:r>
-            <w:proofErr w:type="spellEnd"/>
-            <w:r>
-              <w:rPr>
-                <w:rFonts w:cstheme="majorBidi"/>
-              </w:rPr>
-              <w:t xml:space="preserve"> </w:t>
-            </w:r>
-            <w:proofErr w:type="spellStart"/>
+            <w:r>
+              <w:rPr>
+                <w:rFonts w:cstheme="majorBidi"/>
+              </w:rPr>
+              <w:t xml:space="preserve">ERROR_t </w:t>
+            </w:r>
             <w:r>
               <w:rPr>
                 <w:rFonts w:cstheme="majorBidi"/>
               </w:rPr>
               <w:t>LED_Animation_RunTI_Left</w:t>
             </w:r>
-            <w:proofErr w:type="spellEnd"/>
             <w:r>
               <w:rPr>
                 <w:rFonts w:cstheme="majorBidi"/>
@@ -6597,11 +6454,9 @@
             <w:tcW w:w="3834" w:type="dxa"/>
           </w:tcPr>
           <w:p>
-            <w:proofErr w:type="spellStart"/>
             <w:r>
               <w:t>ERROR_t</w:t>
             </w:r>
-            <w:proofErr w:type="spellEnd"/>
           </w:p>
         </w:tc>
         <w:tc>
@@ -6807,7 +6662,6 @@
             <w:hideMark/>
           </w:tcPr>
           <w:p>
-            <w:proofErr w:type="spellStart"/>
             <w:r>
               <w:rPr>
                 <w:rFonts w:cstheme="majorBidi"/>
@@ -6820,7 +6674,6 @@
               </w:rPr>
               <w:t>_t</w:t>
             </w:r>
-            <w:proofErr w:type="spellEnd"/>
           </w:p>
         </w:tc>
       </w:tr>
@@ -6903,13 +6756,8 @@
               </w:tabs>
             </w:pPr>
             <w:r>
-              <w:t xml:space="preserve">Uint8_t       </w:t>
-            </w:r>
-            <w:proofErr w:type="spellStart"/>
-            <w:r>
-              <w:t>pinNum</w:t>
-            </w:r>
-            <w:proofErr w:type="spellEnd"/>
+              <w:t>Uint8_t       pinNum</w:t>
+            </w:r>
           </w:p>
         </w:tc>
         <w:tc>
@@ -6974,13 +6822,8 @@
               </w:tabs>
             </w:pPr>
             <w:r>
-              <w:t xml:space="preserve">Uint8_t       </w:t>
-            </w:r>
-            <w:proofErr w:type="spellStart"/>
-            <w:r>
-              <w:t>portName</w:t>
-            </w:r>
-            <w:proofErr w:type="spellEnd"/>
+              <w:t>Uint8_t       portName</w:t>
+            </w:r>
           </w:p>
         </w:tc>
         <w:tc>
@@ -7042,13 +6885,8 @@
               </w:tabs>
             </w:pPr>
             <w:r>
-              <w:t xml:space="preserve">Uint8_t       </w:t>
-            </w:r>
-            <w:proofErr w:type="spellStart"/>
-            <w:r>
-              <w:t>activeState</w:t>
-            </w:r>
-            <w:proofErr w:type="spellEnd"/>
+              <w:t>Uint8_t       activeState</w:t>
+            </w:r>
           </w:p>
         </w:tc>
         <w:tc>
@@ -7469,47 +7307,23 @@
             <w:hideMark/>
           </w:tcPr>
           <w:p>
-            <w:proofErr w:type="spellStart"/>
-            <w:r>
-              <w:rPr>
-                <w:rFonts w:cstheme="majorBidi"/>
-              </w:rPr>
-              <w:t>ERROR_t</w:t>
-            </w:r>
-            <w:proofErr w:type="spellEnd"/>
-            <w:r>
-              <w:rPr>
-                <w:rFonts w:cstheme="majorBidi"/>
-              </w:rPr>
-              <w:t xml:space="preserve"> </w:t>
-            </w:r>
-            <w:proofErr w:type="spellStart"/>
+            <w:r>
+              <w:rPr>
+                <w:rFonts w:cstheme="majorBidi"/>
+              </w:rPr>
+              <w:t xml:space="preserve">ERROR_t </w:t>
+            </w:r>
             <w:r>
               <w:rPr>
                 <w:rFonts w:cstheme="majorBidi"/>
               </w:rPr>
               <w:t>LED_Init</w:t>
             </w:r>
-            <w:proofErr w:type="spellEnd"/>
-            <w:r>
-              <w:rPr>
-                <w:rFonts w:cstheme="majorBidi"/>
-              </w:rPr>
-              <w:t xml:space="preserve">(uint8_t </w:t>
-            </w:r>
-            <w:proofErr w:type="spellStart"/>
-            <w:r>
-              <w:rPr>
-                <w:rFonts w:cstheme="majorBidi"/>
-              </w:rPr>
-              <w:t>ledNumber</w:t>
-            </w:r>
-            <w:proofErr w:type="spellEnd"/>
-            <w:r>
-              <w:rPr>
-                <w:rFonts w:cstheme="majorBidi"/>
-              </w:rPr>
-              <w:t>)</w:t>
+            <w:r>
+              <w:rPr>
+                <w:rFonts w:cstheme="majorBidi"/>
+              </w:rPr>
+              <w:t>(uint8_t ledNumber)</w:t>
             </w:r>
           </w:p>
         </w:tc>
@@ -7556,16 +7370,8 @@
               <w:rPr>
                 <w:rFonts w:cstheme="majorBidi"/>
               </w:rPr>
-              <w:t xml:space="preserve">Uint8_t </w:t>
-            </w:r>
-            <w:proofErr w:type="spellStart"/>
-            <w:r>
-              <w:rPr>
-                <w:rFonts w:cstheme="majorBidi"/>
-              </w:rPr>
-              <w:t>ledNumber</w:t>
-            </w:r>
-            <w:proofErr w:type="spellEnd"/>
+              <w:t>Uint8_t ledNumber</w:t>
+            </w:r>
           </w:p>
         </w:tc>
         <w:tc>
@@ -7627,11 +7433,9 @@
             <w:r>
               <w:t xml:space="preserve"> </w:t>
             </w:r>
-            <w:proofErr w:type="spellStart"/>
             <w:r>
               <w:t>ERROR_t</w:t>
             </w:r>
-            <w:proofErr w:type="spellEnd"/>
           </w:p>
         </w:tc>
         <w:tc>
@@ -7783,7 +7587,7 @@
                     <pic:cNvPicPr/>
                   </pic:nvPicPr>
                   <pic:blipFill>
-                    <a:blip r:embed="rId10">
+                    <a:blip r:embed="rId9">
                       <a:extLst>
                         <a:ext uri="{28A0092B-C50C-407E-A947-70E740481C1C}">
                           <a14:useLocalDpi xmlns:a14="http://schemas.microsoft.com/office/drawing/2010/main" val="0"/>
@@ -7833,8 +7637,6 @@
           <w:szCs w:val="24"/>
         </w:rPr>
       </w:pPr>
-      <w:bookmarkStart w:id="6" w:name="_GoBack"/>
-      <w:bookmarkEnd w:id="6"/>
     </w:p>
     <w:p>
       <w:pPr>
@@ -7879,33 +7681,17 @@
               </w:rPr>
               <w:t xml:space="preserve">ERROR_T </w:t>
             </w:r>
-            <w:proofErr w:type="spellStart"/>
             <w:r>
               <w:rPr>
                 <w:rFonts w:cstheme="majorBidi"/>
               </w:rPr>
               <w:t>LED_SetLedON</w:t>
             </w:r>
-            <w:proofErr w:type="spellEnd"/>
-            <w:r>
-              <w:rPr>
-                <w:rFonts w:cstheme="majorBidi"/>
-              </w:rPr>
-              <w:t xml:space="preserve">(uint8_t </w:t>
-            </w:r>
-            <w:proofErr w:type="spellStart"/>
-            <w:r>
-              <w:rPr>
-                <w:rFonts w:cstheme="majorBidi"/>
-              </w:rPr>
-              <w:t>ledNumber</w:t>
-            </w:r>
-            <w:proofErr w:type="spellEnd"/>
-            <w:r>
-              <w:rPr>
-                <w:rFonts w:cstheme="majorBidi"/>
-              </w:rPr>
-              <w:t>)</w:t>
+            <w:r>
+              <w:rPr>
+                <w:rFonts w:cstheme="majorBidi"/>
+              </w:rPr>
+              <w:t>(uint8_t ledNumber)</w:t>
             </w:r>
           </w:p>
         </w:tc>
@@ -7939,16 +7725,8 @@
               <w:rPr>
                 <w:rFonts w:cstheme="majorBidi"/>
               </w:rPr>
-              <w:t xml:space="preserve">Uint8_t </w:t>
-            </w:r>
-            <w:proofErr w:type="spellStart"/>
-            <w:r>
-              <w:rPr>
-                <w:rFonts w:cstheme="majorBidi"/>
-              </w:rPr>
-              <w:t>ledNumber</w:t>
-            </w:r>
-            <w:proofErr w:type="spellEnd"/>
+              <w:t>Uint8_t ledNumber</w:t>
+            </w:r>
           </w:p>
         </w:tc>
         <w:tc>
@@ -7990,11 +7768,9 @@
             <w:tcW w:w="3834" w:type="dxa"/>
           </w:tcPr>
           <w:p>
-            <w:proofErr w:type="spellStart"/>
             <w:r>
               <w:t>ERROR_t</w:t>
             </w:r>
-            <w:proofErr w:type="spellEnd"/>
           </w:p>
         </w:tc>
         <w:tc>
@@ -8051,78 +7827,50 @@
             <w:vAlign w:val="center"/>
           </w:tcPr>
           <w:p>
-            <w:proofErr w:type="spellStart"/>
             <w:r>
               <w:t>Req</w:t>
             </w:r>
-            <w:proofErr w:type="spellEnd"/>
             <w:r>
               <w:t xml:space="preserve">_ PO5_LSAN_ </w:t>
             </w:r>
-            <w:proofErr w:type="spellStart"/>
-            <w:r>
-              <w:t>SRS_Start</w:t>
-            </w:r>
-            <w:proofErr w:type="spellEnd"/>
-            <w:r>
-              <w:t xml:space="preserve"> welcome mode 1_02-V02</w:t>
-            </w:r>
-          </w:p>
-          <w:p>
-            <w:proofErr w:type="spellStart"/>
+            <w:r>
+              <w:t>SRS_Start welcome mode 1_02-V02</w:t>
+            </w:r>
+          </w:p>
+          <w:p>
             <w:r>
               <w:t>Req</w:t>
             </w:r>
-            <w:proofErr w:type="spellEnd"/>
             <w:r>
               <w:t xml:space="preserve">_ PO5_LSAN_ </w:t>
             </w:r>
-            <w:proofErr w:type="spellStart"/>
-            <w:r>
-              <w:t>SRS_Start</w:t>
-            </w:r>
-            <w:proofErr w:type="spellEnd"/>
-            <w:r>
-              <w:t xml:space="preserve"> welcome mode 2_02-V02</w:t>
-            </w:r>
-          </w:p>
-          <w:p>
-            <w:proofErr w:type="spellStart"/>
+            <w:r>
+              <w:t>SRS_Start welcome mode 2_02-V02</w:t>
+            </w:r>
+          </w:p>
+          <w:p>
             <w:r>
               <w:t>Req</w:t>
             </w:r>
-            <w:proofErr w:type="spellEnd"/>
             <w:r>
               <w:t xml:space="preserve">_ PO5_LSAN_ </w:t>
             </w:r>
-            <w:proofErr w:type="spellStart"/>
-            <w:r>
-              <w:t>SRS_Tail</w:t>
-            </w:r>
-            <w:proofErr w:type="spellEnd"/>
-            <w:r>
-              <w:t xml:space="preserve"> function ON_02-V02</w:t>
+            <w:r>
+              <w:t>SRS_Tail function ON_02-V02</w:t>
             </w:r>
           </w:p>
           <w:p>
             <w:pPr>
               <w:spacing w:line="256" w:lineRule="auto"/>
             </w:pPr>
-            <w:proofErr w:type="spellStart"/>
             <w:r>
               <w:t>Req</w:t>
             </w:r>
-            <w:proofErr w:type="spellEnd"/>
             <w:r>
               <w:t xml:space="preserve">_ PO5_LSAN_ </w:t>
             </w:r>
-            <w:proofErr w:type="spellStart"/>
-            <w:r>
-              <w:t>SRS_Right</w:t>
-            </w:r>
-            <w:proofErr w:type="spellEnd"/>
-            <w:r>
-              <w:t xml:space="preserve"> Turn Indicator On_02-V01</w:t>
+            <w:r>
+              <w:t>SRS_Right Turn Indicator On_02-V01</w:t>
             </w:r>
           </w:p>
           <w:p>
@@ -8211,7 +7959,7 @@
                     <pic:cNvPicPr/>
                   </pic:nvPicPr>
                   <pic:blipFill>
-                    <a:blip r:embed="rId11">
+                    <a:blip r:embed="rId10">
                       <a:extLst>
                         <a:ext uri="{28A0092B-C50C-407E-A947-70E740481C1C}">
                           <a14:useLocalDpi xmlns:a14="http://schemas.microsoft.com/office/drawing/2010/main" val="0"/>
@@ -8270,14 +8018,18 @@
             <w:gridSpan w:val="2"/>
           </w:tcPr>
           <w:p>
-            <w:proofErr w:type="spellStart"/>
-            <w:r>
-              <w:rPr>
-                <w:rFonts w:cstheme="majorBidi"/>
-              </w:rPr>
-              <w:t>ERROR_t</w:t>
-            </w:r>
-            <w:proofErr w:type="spellEnd"/>
+            <w:r>
+              <w:rPr>
+                <w:rFonts w:cstheme="majorBidi"/>
+              </w:rPr>
+              <w:t xml:space="preserve">ERROR_t </w:t>
+            </w:r>
+            <w:r>
+              <w:rPr>
+                <w:rFonts w:cstheme="majorBidi"/>
+              </w:rPr>
+              <w:t>LED_</w:t>
+            </w:r>
             <w:r>
               <w:rPr>
                 <w:rFonts w:cstheme="majorBidi"/>
@@ -8288,41 +8040,13 @@
               <w:rPr>
                 <w:rFonts w:cstheme="majorBidi"/>
               </w:rPr>
-              <w:t>LED_</w:t>
-            </w:r>
-            <w:r>
-              <w:rPr>
-                <w:rFonts w:cstheme="majorBidi"/>
-              </w:rPr>
-              <w:t xml:space="preserve"> </w:t>
-            </w:r>
-            <w:proofErr w:type="spellStart"/>
-            <w:r>
-              <w:rPr>
-                <w:rFonts w:cstheme="majorBidi"/>
-              </w:rPr>
               <w:t>SetLedOFF</w:t>
             </w:r>
-            <w:proofErr w:type="spellEnd"/>
-            <w:r>
-              <w:rPr>
-                <w:rFonts w:cstheme="majorBidi"/>
-              </w:rPr>
-              <w:t xml:space="preserve">(uint8_t </w:t>
-            </w:r>
-            <w:proofErr w:type="spellStart"/>
-            <w:r>
-              <w:rPr>
-                <w:rFonts w:cstheme="majorBidi"/>
-              </w:rPr>
-              <w:t>ledNumber</w:t>
-            </w:r>
-            <w:proofErr w:type="spellEnd"/>
-            <w:r>
-              <w:rPr>
-                <w:rFonts w:cstheme="majorBidi"/>
-              </w:rPr>
-              <w:t>)</w:t>
+            <w:r>
+              <w:rPr>
+                <w:rFonts w:cstheme="majorBidi"/>
+              </w:rPr>
+              <w:t>(uint8_t ledNumber)</w:t>
             </w:r>
           </w:p>
         </w:tc>
@@ -8356,16 +8080,8 @@
               <w:rPr>
                 <w:rFonts w:cstheme="majorBidi"/>
               </w:rPr>
-              <w:t xml:space="preserve">Uint8_t </w:t>
-            </w:r>
-            <w:proofErr w:type="spellStart"/>
-            <w:r>
-              <w:rPr>
-                <w:rFonts w:cstheme="majorBidi"/>
-              </w:rPr>
-              <w:t>ledNumber</w:t>
-            </w:r>
-            <w:proofErr w:type="spellEnd"/>
+              <w:t>Uint8_t ledNumber</w:t>
+            </w:r>
           </w:p>
         </w:tc>
         <w:tc>
@@ -8407,11 +8123,9 @@
             <w:tcW w:w="3834" w:type="dxa"/>
           </w:tcPr>
           <w:p>
-            <w:proofErr w:type="spellStart"/>
             <w:r>
               <w:t>ERROR_t</w:t>
             </w:r>
-            <w:proofErr w:type="spellEnd"/>
           </w:p>
         </w:tc>
         <w:tc>
@@ -8468,78 +8182,50 @@
             <w:vAlign w:val="center"/>
           </w:tcPr>
           <w:p>
-            <w:proofErr w:type="spellStart"/>
             <w:r>
               <w:t>Req</w:t>
             </w:r>
-            <w:proofErr w:type="spellEnd"/>
             <w:r>
               <w:t xml:space="preserve">_ PO5_LSAN_ </w:t>
             </w:r>
-            <w:proofErr w:type="spellStart"/>
-            <w:r>
-              <w:t>SRS_Start</w:t>
-            </w:r>
-            <w:proofErr w:type="spellEnd"/>
-            <w:r>
-              <w:t xml:space="preserve"> welcome mode 1_02-V02</w:t>
-            </w:r>
-          </w:p>
-          <w:p>
-            <w:proofErr w:type="spellStart"/>
+            <w:r>
+              <w:t>SRS_Start welcome mode 1_02-V02</w:t>
+            </w:r>
+          </w:p>
+          <w:p>
             <w:r>
               <w:t>Req</w:t>
             </w:r>
-            <w:proofErr w:type="spellEnd"/>
             <w:r>
               <w:t xml:space="preserve">_ PO5_LSAN_ </w:t>
             </w:r>
-            <w:proofErr w:type="spellStart"/>
-            <w:r>
-              <w:t>SRS_Start</w:t>
-            </w:r>
-            <w:proofErr w:type="spellEnd"/>
-            <w:r>
-              <w:t xml:space="preserve"> welcome mode 2_02-V02</w:t>
-            </w:r>
-          </w:p>
-          <w:p>
-            <w:proofErr w:type="spellStart"/>
+            <w:r>
+              <w:t>SRS_Start welcome mode 2_02-V02</w:t>
+            </w:r>
+          </w:p>
+          <w:p>
             <w:r>
               <w:t>Req</w:t>
             </w:r>
-            <w:proofErr w:type="spellEnd"/>
             <w:r>
               <w:t xml:space="preserve">_ PO5_LSAN_ </w:t>
             </w:r>
-            <w:proofErr w:type="spellStart"/>
-            <w:r>
-              <w:t>SRS_Tail</w:t>
-            </w:r>
-            <w:proofErr w:type="spellEnd"/>
-            <w:r>
-              <w:t xml:space="preserve"> function OFF_01-V02</w:t>
+            <w:r>
+              <w:t>SRS_Tail function OFF_01-V02</w:t>
             </w:r>
           </w:p>
           <w:p>
             <w:pPr>
               <w:spacing w:line="256" w:lineRule="auto"/>
             </w:pPr>
-            <w:proofErr w:type="spellStart"/>
             <w:r>
               <w:t>Req</w:t>
             </w:r>
-            <w:proofErr w:type="spellEnd"/>
             <w:r>
               <w:t xml:space="preserve">_ PO5_LSAN_ </w:t>
             </w:r>
-            <w:proofErr w:type="spellStart"/>
-            <w:r>
-              <w:t>SRS_Right</w:t>
-            </w:r>
-            <w:proofErr w:type="spellEnd"/>
-            <w:r>
-              <w:t xml:space="preserve"> Turn Indicator On_02-V01</w:t>
+            <w:r>
+              <w:t>SRS_Right Turn Indicator On_02-V01</w:t>
             </w:r>
           </w:p>
           <w:p>
@@ -8666,7 +8352,7 @@
                     <pic:cNvPicPr/>
                   </pic:nvPicPr>
                   <pic:blipFill rotWithShape="1">
-                    <a:blip r:embed="rId12">
+                    <a:blip r:embed="rId11">
                       <a:extLst>
                         <a:ext uri="{28A0092B-C50C-407E-A947-70E740481C1C}">
                           <a14:useLocalDpi xmlns:a14="http://schemas.microsoft.com/office/drawing/2010/main" val="0"/>
@@ -8822,14 +8508,12 @@
             <w:hideMark/>
           </w:tcPr>
           <w:p>
-            <w:proofErr w:type="spellStart"/>
             <w:r>
               <w:rPr>
                 <w:rFonts w:cstheme="majorBidi"/>
               </w:rPr>
               <w:t>SWITCH_t</w:t>
             </w:r>
-            <w:proofErr w:type="spellEnd"/>
           </w:p>
         </w:tc>
       </w:tr>
@@ -8911,13 +8595,8 @@
               </w:tabs>
             </w:pPr>
             <w:r>
-              <w:t xml:space="preserve">Uint8_t       </w:t>
-            </w:r>
-            <w:proofErr w:type="spellStart"/>
-            <w:r>
-              <w:t>pinNum</w:t>
-            </w:r>
-            <w:proofErr w:type="spellEnd"/>
+              <w:t>Uint8_t       pinNum</w:t>
+            </w:r>
           </w:p>
         </w:tc>
         <w:tc>
@@ -8977,13 +8656,8 @@
               </w:tabs>
             </w:pPr>
             <w:r>
-              <w:t xml:space="preserve">Uint8_t       </w:t>
-            </w:r>
-            <w:proofErr w:type="spellStart"/>
-            <w:r>
-              <w:t>portName</w:t>
-            </w:r>
-            <w:proofErr w:type="spellEnd"/>
+              <w:t>Uint8_t       portName</w:t>
+            </w:r>
           </w:p>
         </w:tc>
         <w:tc>
@@ -9043,13 +8717,8 @@
               </w:tabs>
             </w:pPr>
             <w:r>
-              <w:t xml:space="preserve">Uint8_t       </w:t>
-            </w:r>
-            <w:proofErr w:type="spellStart"/>
-            <w:r>
-              <w:t>activeState</w:t>
-            </w:r>
-            <w:proofErr w:type="spellEnd"/>
+              <w:t>Uint8_t       activeState</w:t>
+            </w:r>
           </w:p>
         </w:tc>
         <w:tc>
@@ -9330,21 +8999,12 @@
             <w:hideMark/>
           </w:tcPr>
           <w:p>
-            <w:proofErr w:type="spellStart"/>
-            <w:r>
-              <w:rPr>
-                <w:rFonts w:cstheme="majorBidi"/>
-              </w:rPr>
-              <w:t>ERROR_t</w:t>
-            </w:r>
-            <w:proofErr w:type="spellEnd"/>
-            <w:r>
-              <w:rPr>
-                <w:rFonts w:cstheme="majorBidi"/>
-              </w:rPr>
-              <w:t xml:space="preserve"> </w:t>
-            </w:r>
-            <w:proofErr w:type="spellStart"/>
+            <w:r>
+              <w:rPr>
+                <w:rFonts w:cstheme="majorBidi"/>
+              </w:rPr>
+              <w:t xml:space="preserve">ERROR_t </w:t>
+            </w:r>
             <w:r>
               <w:rPr>
                 <w:rFonts w:cstheme="majorBidi"/>
@@ -9369,26 +9029,11 @@
               </w:rPr>
               <w:t>Init</w:t>
             </w:r>
-            <w:proofErr w:type="spellEnd"/>
-            <w:r>
-              <w:rPr>
-                <w:rFonts w:cstheme="majorBidi"/>
-              </w:rPr>
-              <w:t xml:space="preserve">(uint8_t </w:t>
-            </w:r>
-            <w:proofErr w:type="spellStart"/>
-            <w:r>
-              <w:rPr>
-                <w:rFonts w:cstheme="majorBidi"/>
-              </w:rPr>
-              <w:t>switchNumber</w:t>
-            </w:r>
-            <w:proofErr w:type="spellEnd"/>
-            <w:r>
-              <w:rPr>
-                <w:rFonts w:cstheme="majorBidi"/>
-              </w:rPr>
-              <w:t>)</w:t>
+            <w:r>
+              <w:rPr>
+                <w:rFonts w:cstheme="majorBidi"/>
+              </w:rPr>
+              <w:t>(uint8_t switchNumber)</w:t>
             </w:r>
           </w:p>
         </w:tc>
@@ -9435,16 +9080,8 @@
               <w:rPr>
                 <w:rFonts w:cstheme="majorBidi"/>
               </w:rPr>
-              <w:t xml:space="preserve">Uint8_t </w:t>
-            </w:r>
-            <w:proofErr w:type="spellStart"/>
-            <w:r>
-              <w:rPr>
-                <w:rFonts w:cstheme="majorBidi"/>
-              </w:rPr>
-              <w:t>switchNumber</w:t>
-            </w:r>
-            <w:proofErr w:type="spellEnd"/>
+              <w:t>Uint8_t switchNumber</w:t>
+            </w:r>
           </w:p>
         </w:tc>
         <w:tc>
@@ -9506,11 +9143,9 @@
             <w:r>
               <w:t xml:space="preserve"> </w:t>
             </w:r>
-            <w:proofErr w:type="spellStart"/>
             <w:r>
               <w:t>ERROR_t</w:t>
             </w:r>
-            <w:proofErr w:type="spellEnd"/>
           </w:p>
         </w:tc>
         <w:tc>
@@ -9684,21 +9319,12 @@
             <w:hideMark/>
           </w:tcPr>
           <w:p>
-            <w:proofErr w:type="spellStart"/>
-            <w:r>
-              <w:rPr>
-                <w:rFonts w:cstheme="majorBidi"/>
-              </w:rPr>
-              <w:t>ERROR_t</w:t>
-            </w:r>
-            <w:proofErr w:type="spellEnd"/>
-            <w:r>
-              <w:rPr>
-                <w:rFonts w:cstheme="majorBidi"/>
-              </w:rPr>
-              <w:t xml:space="preserve"> </w:t>
-            </w:r>
-            <w:proofErr w:type="spellStart"/>
+            <w:r>
+              <w:rPr>
+                <w:rFonts w:cstheme="majorBidi"/>
+              </w:rPr>
+              <w:t xml:space="preserve">ERROR_t </w:t>
+            </w:r>
             <w:r>
               <w:rPr>
                 <w:rFonts w:cstheme="majorBidi"/>
@@ -9717,7 +9343,6 @@
               </w:rPr>
               <w:t>_Read</w:t>
             </w:r>
-            <w:proofErr w:type="spellEnd"/>
             <w:r>
               <w:rPr>
                 <w:rFonts w:cstheme="majorBidi"/>
@@ -9728,16 +9353,8 @@
               <w:rPr>
                 <w:rFonts w:cstheme="majorBidi"/>
               </w:rPr>
-              <w:t xml:space="preserve">int8_t        </w:t>
-            </w:r>
-            <w:proofErr w:type="spellStart"/>
-            <w:r>
-              <w:rPr>
-                <w:rFonts w:cstheme="majorBidi"/>
-              </w:rPr>
-              <w:t>switchNum</w:t>
-            </w:r>
-            <w:proofErr w:type="spellEnd"/>
+              <w:t>int8_t        switchNum</w:t>
+            </w:r>
             <w:r>
               <w:rPr>
                 <w:rFonts w:cstheme="majorBidi"/>
@@ -9802,16 +9419,8 @@
               <w:rPr>
                 <w:rFonts w:cstheme="majorBidi"/>
               </w:rPr>
-              <w:t xml:space="preserve">Uint8_t        </w:t>
-            </w:r>
-            <w:proofErr w:type="spellStart"/>
-            <w:r>
-              <w:rPr>
-                <w:rFonts w:cstheme="majorBidi"/>
-              </w:rPr>
-              <w:t>switchNum</w:t>
-            </w:r>
-            <w:proofErr w:type="spellEnd"/>
+              <w:t>Uint8_t        switchNum</w:t>
+            </w:r>
           </w:p>
         </w:tc>
         <w:tc>
@@ -9943,13 +9552,8 @@
           </w:tcPr>
           <w:p>
             <w:r>
-              <w:t xml:space="preserve"> </w:t>
-            </w:r>
-            <w:proofErr w:type="spellStart"/>
-            <w:r>
-              <w:t>ERROR_t</w:t>
-            </w:r>
-            <w:proofErr w:type="spellEnd"/>
+              <w:t xml:space="preserve"> ERROR_t</w:t>
+            </w:r>
           </w:p>
         </w:tc>
         <w:tc>
@@ -10043,78 +9647,50 @@
             </w:tcBorders>
           </w:tcPr>
           <w:p>
-            <w:proofErr w:type="spellStart"/>
             <w:r>
               <w:t>Req</w:t>
             </w:r>
-            <w:proofErr w:type="spellEnd"/>
             <w:r>
               <w:t xml:space="preserve">_ PO5_LSAN_ </w:t>
             </w:r>
-            <w:proofErr w:type="spellStart"/>
-            <w:r>
-              <w:t>SRS_Start</w:t>
-            </w:r>
-            <w:proofErr w:type="spellEnd"/>
-            <w:r>
-              <w:t xml:space="preserve"> welcome mode 1/2_01-V02</w:t>
-            </w:r>
-          </w:p>
-          <w:p>
-            <w:proofErr w:type="spellStart"/>
+            <w:r>
+              <w:t>SRS_Start welcome mode 1/2_01-V02</w:t>
+            </w:r>
+          </w:p>
+          <w:p>
             <w:r>
               <w:t>Req</w:t>
             </w:r>
-            <w:proofErr w:type="spellEnd"/>
             <w:r>
               <w:t xml:space="preserve">_ PO5_LSAN_ </w:t>
             </w:r>
-            <w:proofErr w:type="spellStart"/>
-            <w:r>
-              <w:t>SRS_Start</w:t>
-            </w:r>
-            <w:proofErr w:type="spellEnd"/>
-            <w:r>
-              <w:t xml:space="preserve"> welcome mode 2_01-V02</w:t>
-            </w:r>
-          </w:p>
-          <w:p>
-            <w:proofErr w:type="spellStart"/>
+            <w:r>
+              <w:t>SRS_Start welcome mode 2_01-V02</w:t>
+            </w:r>
+          </w:p>
+          <w:p>
             <w:r>
               <w:t>Req</w:t>
             </w:r>
-            <w:proofErr w:type="spellEnd"/>
             <w:r>
               <w:t xml:space="preserve">_ PO5_LSAN_ </w:t>
             </w:r>
-            <w:proofErr w:type="spellStart"/>
-            <w:r>
-              <w:t>SRS_Tail</w:t>
-            </w:r>
-            <w:proofErr w:type="spellEnd"/>
-            <w:r>
-              <w:t xml:space="preserve"> function(ON/OFF)_01-V02</w:t>
+            <w:r>
+              <w:t>SRS_Tail function(ON/OFF)_01-V02</w:t>
             </w:r>
           </w:p>
           <w:p>
             <w:pPr>
               <w:spacing w:line="256" w:lineRule="auto"/>
             </w:pPr>
-            <w:proofErr w:type="spellStart"/>
             <w:r>
               <w:t>Req</w:t>
             </w:r>
-            <w:proofErr w:type="spellEnd"/>
             <w:r>
               <w:t xml:space="preserve">_ PO5_LSAN_ </w:t>
             </w:r>
-            <w:proofErr w:type="spellStart"/>
-            <w:r>
-              <w:t>SRS_Right</w:t>
-            </w:r>
-            <w:proofErr w:type="spellEnd"/>
-            <w:r>
-              <w:t xml:space="preserve"> Turn Indicator On_01-V01</w:t>
+            <w:r>
+              <w:t>SRS_Right Turn Indicator On_01-V01</w:t>
             </w:r>
           </w:p>
           <w:p>
@@ -10283,15 +9859,9 @@
             <w:gridSpan w:val="2"/>
           </w:tcPr>
           <w:p>
-            <w:proofErr w:type="spellStart"/>
-            <w:r>
-              <w:t>ERROR_t</w:t>
-            </w:r>
-            <w:proofErr w:type="spellEnd"/>
-            <w:r>
-              <w:t xml:space="preserve"> </w:t>
-            </w:r>
-            <w:proofErr w:type="spellStart"/>
+            <w:r>
+              <w:t xml:space="preserve">ERROR_t </w:t>
+            </w:r>
             <w:r>
               <w:t>DIO_</w:t>
             </w:r>
@@ -10301,7 +9871,6 @@
             <w:r>
               <w:t>PinDir</w:t>
             </w:r>
-            <w:proofErr w:type="spellEnd"/>
             <w:r>
               <w:t>(u</w:t>
             </w:r>
@@ -10309,35 +9878,7 @@
               <w:rPr>
                 <w:rFonts w:cstheme="majorBidi"/>
               </w:rPr>
-              <w:t xml:space="preserve">int8_t </w:t>
-            </w:r>
-            <w:proofErr w:type="spellStart"/>
-            <w:r>
-              <w:rPr>
-                <w:rFonts w:cstheme="majorBidi"/>
-              </w:rPr>
-              <w:t>pinNum</w:t>
-            </w:r>
-            <w:proofErr w:type="spellEnd"/>
-            <w:r>
-              <w:rPr>
-                <w:rFonts w:cstheme="majorBidi"/>
-              </w:rPr>
-              <w:t xml:space="preserve">, uint8_t </w:t>
-            </w:r>
-            <w:proofErr w:type="spellStart"/>
-            <w:r>
-              <w:rPr>
-                <w:rFonts w:cstheme="majorBidi"/>
-              </w:rPr>
-              <w:t>portName</w:t>
-            </w:r>
-            <w:proofErr w:type="spellEnd"/>
-            <w:r>
-              <w:rPr>
-                <w:rFonts w:cstheme="majorBidi"/>
-              </w:rPr>
-              <w:t>, uint8_t direction</w:t>
+              <w:t>int8_t pinNum, uint8_t portName, uint8_t direction</w:t>
             </w:r>
             <w:r>
               <w:t>)</w:t>
@@ -10375,16 +9916,8 @@
               <w:rPr>
                 <w:rFonts w:cstheme="majorBidi"/>
               </w:rPr>
-              <w:t xml:space="preserve">Uint8_t </w:t>
-            </w:r>
-            <w:proofErr w:type="spellStart"/>
-            <w:r>
-              <w:rPr>
-                <w:rFonts w:cstheme="majorBidi"/>
-              </w:rPr>
-              <w:t>pinNum</w:t>
-            </w:r>
-            <w:proofErr w:type="spellEnd"/>
+              <w:t>Uint8_t pinNum</w:t>
+            </w:r>
           </w:p>
         </w:tc>
         <w:tc>
@@ -10432,16 +9965,8 @@
               <w:rPr>
                 <w:rFonts w:cstheme="majorBidi"/>
               </w:rPr>
-              <w:t xml:space="preserve">Uint8_t </w:t>
-            </w:r>
-            <w:proofErr w:type="spellStart"/>
-            <w:r>
-              <w:rPr>
-                <w:rFonts w:cstheme="majorBidi"/>
-              </w:rPr>
-              <w:t>portName</w:t>
-            </w:r>
-            <w:proofErr w:type="spellEnd"/>
+              <w:t>Uint8_t portName</w:t>
+            </w:r>
           </w:p>
         </w:tc>
         <w:tc>
@@ -10529,11 +10054,9 @@
             <w:tcW w:w="3834" w:type="dxa"/>
           </w:tcPr>
           <w:p>
-            <w:proofErr w:type="spellStart"/>
             <w:r>
               <w:t>ERROR_t</w:t>
             </w:r>
-            <w:proofErr w:type="spellEnd"/>
           </w:p>
         </w:tc>
         <w:tc>
@@ -10566,13 +10089,8 @@
           </w:tcPr>
           <w:p>
             <w:r>
-              <w:t xml:space="preserve">Configures the Pin Direction </w:t>
-            </w:r>
-            <w:proofErr w:type="spellStart"/>
-            <w:r>
-              <w:t>Input/Output</w:t>
-            </w:r>
-            <w:proofErr w:type="spellEnd"/>
+              <w:t>Configures the Pin Direction Input/Output</w:t>
+            </w:r>
           </w:p>
         </w:tc>
       </w:tr>
@@ -10643,19 +10161,12 @@
             <w:gridSpan w:val="2"/>
           </w:tcPr>
           <w:p>
-            <w:proofErr w:type="spellStart"/>
-            <w:r>
-              <w:t>ERROR_t</w:t>
-            </w:r>
-            <w:proofErr w:type="spellEnd"/>
-            <w:r>
-              <w:t xml:space="preserve"> </w:t>
-            </w:r>
-            <w:proofErr w:type="spellStart"/>
+            <w:r>
+              <w:t xml:space="preserve">ERROR_t </w:t>
+            </w:r>
             <w:r>
               <w:t>DIO_SetPinVal</w:t>
             </w:r>
-            <w:proofErr w:type="spellEnd"/>
             <w:r>
               <w:t>(u</w:t>
             </w:r>
@@ -10663,35 +10174,7 @@
               <w:rPr>
                 <w:rFonts w:cstheme="majorBidi"/>
               </w:rPr>
-              <w:t xml:space="preserve">int8_t </w:t>
-            </w:r>
-            <w:proofErr w:type="spellStart"/>
-            <w:r>
-              <w:rPr>
-                <w:rFonts w:cstheme="majorBidi"/>
-              </w:rPr>
-              <w:t>pinNum</w:t>
-            </w:r>
-            <w:proofErr w:type="spellEnd"/>
-            <w:r>
-              <w:rPr>
-                <w:rFonts w:cstheme="majorBidi"/>
-              </w:rPr>
-              <w:t xml:space="preserve">, uint8_t </w:t>
-            </w:r>
-            <w:proofErr w:type="spellStart"/>
-            <w:r>
-              <w:rPr>
-                <w:rFonts w:cstheme="majorBidi"/>
-              </w:rPr>
-              <w:t>portName</w:t>
-            </w:r>
-            <w:proofErr w:type="spellEnd"/>
-            <w:r>
-              <w:rPr>
-                <w:rFonts w:cstheme="majorBidi"/>
-              </w:rPr>
-              <w:t>, uint8_t value</w:t>
+              <w:t>int8_t pinNum, uint8_t portName, uint8_t value</w:t>
             </w:r>
             <w:r>
               <w:t>)</w:t>
@@ -10729,16 +10212,8 @@
               <w:rPr>
                 <w:rFonts w:cstheme="majorBidi"/>
               </w:rPr>
-              <w:t xml:space="preserve">Uint8_t </w:t>
-            </w:r>
-            <w:proofErr w:type="spellStart"/>
-            <w:r>
-              <w:rPr>
-                <w:rFonts w:cstheme="majorBidi"/>
-              </w:rPr>
-              <w:t>pinNum</w:t>
-            </w:r>
-            <w:proofErr w:type="spellEnd"/>
+              <w:t>Uint8_t pinNum</w:t>
+            </w:r>
           </w:p>
         </w:tc>
         <w:tc>
@@ -10786,16 +10261,8 @@
               <w:rPr>
                 <w:rFonts w:cstheme="majorBidi"/>
               </w:rPr>
-              <w:t xml:space="preserve">Uint8_t </w:t>
-            </w:r>
-            <w:proofErr w:type="spellStart"/>
-            <w:r>
-              <w:rPr>
-                <w:rFonts w:cstheme="majorBidi"/>
-              </w:rPr>
-              <w:t>portName</w:t>
-            </w:r>
-            <w:proofErr w:type="spellEnd"/>
+              <w:t>Uint8_t portName</w:t>
+            </w:r>
           </w:p>
         </w:tc>
         <w:tc>
@@ -10883,11 +10350,9 @@
             <w:tcW w:w="3834" w:type="dxa"/>
           </w:tcPr>
           <w:p>
-            <w:proofErr w:type="spellStart"/>
             <w:r>
               <w:t>ERROR_t</w:t>
             </w:r>
-            <w:proofErr w:type="spellEnd"/>
           </w:p>
         </w:tc>
         <w:tc>
@@ -10993,19 +10458,12 @@
             <w:gridSpan w:val="2"/>
           </w:tcPr>
           <w:p>
-            <w:proofErr w:type="spellStart"/>
-            <w:r>
-              <w:t>ERROR_t</w:t>
-            </w:r>
-            <w:proofErr w:type="spellEnd"/>
-            <w:r>
-              <w:t xml:space="preserve"> </w:t>
-            </w:r>
-            <w:proofErr w:type="spellStart"/>
+            <w:r>
+              <w:t xml:space="preserve">ERROR_t </w:t>
+            </w:r>
             <w:r>
               <w:t>DIO_GetPinVal</w:t>
             </w:r>
-            <w:proofErr w:type="spellEnd"/>
             <w:r>
               <w:t>(u</w:t>
             </w:r>
@@ -11013,35 +10471,7 @@
               <w:rPr>
                 <w:rFonts w:cstheme="majorBidi"/>
               </w:rPr>
-              <w:t xml:space="preserve">int8_t </w:t>
-            </w:r>
-            <w:proofErr w:type="spellStart"/>
-            <w:r>
-              <w:rPr>
-                <w:rFonts w:cstheme="majorBidi"/>
-              </w:rPr>
-              <w:t>pinNum</w:t>
-            </w:r>
-            <w:proofErr w:type="spellEnd"/>
-            <w:r>
-              <w:rPr>
-                <w:rFonts w:cstheme="majorBidi"/>
-              </w:rPr>
-              <w:t xml:space="preserve">, uint8_t </w:t>
-            </w:r>
-            <w:proofErr w:type="spellStart"/>
-            <w:r>
-              <w:rPr>
-                <w:rFonts w:cstheme="majorBidi"/>
-              </w:rPr>
-              <w:t>portName</w:t>
-            </w:r>
-            <w:proofErr w:type="spellEnd"/>
-            <w:r>
-              <w:rPr>
-                <w:rFonts w:cstheme="majorBidi"/>
-              </w:rPr>
-              <w:t>, uint8_t* value</w:t>
+              <w:t>int8_t pinNum, uint8_t portName, uint8_t* value</w:t>
             </w:r>
             <w:r>
               <w:t>)</w:t>
@@ -11079,16 +10509,8 @@
               <w:rPr>
                 <w:rFonts w:cstheme="majorBidi"/>
               </w:rPr>
-              <w:t xml:space="preserve">Uint8_t </w:t>
-            </w:r>
-            <w:proofErr w:type="spellStart"/>
-            <w:r>
-              <w:rPr>
-                <w:rFonts w:cstheme="majorBidi"/>
-              </w:rPr>
-              <w:t>pinNum</w:t>
-            </w:r>
-            <w:proofErr w:type="spellEnd"/>
+              <w:t>Uint8_t pinNum</w:t>
+            </w:r>
           </w:p>
         </w:tc>
         <w:tc>
@@ -11136,16 +10558,8 @@
               <w:rPr>
                 <w:rFonts w:cstheme="majorBidi"/>
               </w:rPr>
-              <w:t xml:space="preserve">Uint8_t </w:t>
-            </w:r>
-            <w:proofErr w:type="spellStart"/>
-            <w:r>
-              <w:rPr>
-                <w:rFonts w:cstheme="majorBidi"/>
-              </w:rPr>
-              <w:t>portName</w:t>
-            </w:r>
-            <w:proofErr w:type="spellEnd"/>
+              <w:t>Uint8_t portName</w:t>
+            </w:r>
           </w:p>
         </w:tc>
         <w:tc>
@@ -11257,11 +10671,9 @@
             <w:tcW w:w="3834" w:type="dxa"/>
           </w:tcPr>
           <w:p>
-            <w:proofErr w:type="spellStart"/>
             <w:r>
               <w:t>ERROR_t</w:t>
             </w:r>
-            <w:proofErr w:type="spellEnd"/>
           </w:p>
         </w:tc>
         <w:tc>
@@ -11396,19 +10808,12 @@
             <w:gridSpan w:val="2"/>
           </w:tcPr>
           <w:p>
-            <w:proofErr w:type="spellStart"/>
-            <w:r>
-              <w:t>ERROR_t</w:t>
-            </w:r>
-            <w:proofErr w:type="spellEnd"/>
-            <w:r>
-              <w:t xml:space="preserve"> </w:t>
-            </w:r>
-            <w:proofErr w:type="spellStart"/>
+            <w:r>
+              <w:t xml:space="preserve">ERROR_t </w:t>
+            </w:r>
             <w:r>
               <w:t>E_IRQ_Init</w:t>
             </w:r>
-            <w:proofErr w:type="spellEnd"/>
             <w:r>
               <w:t>(void)</w:t>
             </w:r>
@@ -11468,11 +10873,9 @@
             <w:tcW w:w="3834" w:type="dxa"/>
           </w:tcPr>
           <w:p>
-            <w:proofErr w:type="spellStart"/>
             <w:r>
               <w:t>ERROR_t</w:t>
             </w:r>
-            <w:proofErr w:type="spellEnd"/>
           </w:p>
         </w:tc>
         <w:tc>
@@ -11594,19 +10997,15 @@
             <w:gridSpan w:val="2"/>
           </w:tcPr>
           <w:p>
-            <w:proofErr w:type="spellStart"/>
             <w:r>
               <w:t>ERROR_t</w:t>
             </w:r>
-            <w:proofErr w:type="spellEnd"/>
             <w:r>
               <w:t xml:space="preserve"> </w:t>
             </w:r>
-            <w:proofErr w:type="spellStart"/>
             <w:r>
               <w:t>E_IRQ_SetCallback</w:t>
             </w:r>
-            <w:proofErr w:type="spellEnd"/>
             <w:r>
               <w:t>(</w:t>
             </w:r>
@@ -11691,11 +11090,9 @@
             <w:tcW w:w="3834" w:type="dxa"/>
           </w:tcPr>
           <w:p>
-            <w:proofErr w:type="spellStart"/>
             <w:r>
               <w:t>ERROR_t</w:t>
             </w:r>
-            <w:proofErr w:type="spellEnd"/>
           </w:p>
         </w:tc>
         <w:tc>
@@ -11781,12 +11178,767 @@
     </w:p>
     <w:p>
       <w:pPr>
+        <w:pStyle w:val="Heading1"/>
+        <w:numPr>
+          <w:ilvl w:val="0"/>
+          <w:numId w:val="17"/>
+        </w:numPr>
+        <w:spacing w:line="256" w:lineRule="auto"/>
+      </w:pPr>
+      <w:r>
+        <w:t>Flowcharts</w:t>
+      </w:r>
+    </w:p>
+    <w:p>
+      <w:pPr>
         <w:pStyle w:val="ListParagraph"/>
-      </w:pPr>
+        <w:numPr>
+          <w:ilvl w:val="0"/>
+          <w:numId w:val="18"/>
+        </w:numPr>
+        <w:spacing w:line="256" w:lineRule="auto"/>
+      </w:pPr>
+      <w:r>
+        <w:rPr>
+          <w:sz w:val="28"/>
+          <w:szCs w:val="28"/>
+        </w:rPr>
+        <w:t>DIO</w:t>
+      </w:r>
+    </w:p>
+    <w:p>
+      <w:pPr>
+        <w:rPr>
+          <w:sz w:val="28"/>
+          <w:szCs w:val="28"/>
+        </w:rPr>
+      </w:pPr>
+      <w:r>
+        <w:rPr>
+          <w:noProof/>
+        </w:rPr>
+        <w:drawing>
+          <wp:anchor distT="0" distB="0" distL="114300" distR="114300" simplePos="0" relativeHeight="251774976" behindDoc="0" locked="0" layoutInCell="1" allowOverlap="1" wp14:anchorId="431E3472" wp14:editId="33662328">
+            <wp:simplePos x="0" y="0"/>
+            <wp:positionH relativeFrom="column">
+              <wp:posOffset>1950720</wp:posOffset>
+            </wp:positionH>
+            <wp:positionV relativeFrom="paragraph">
+              <wp:posOffset>112395</wp:posOffset>
+            </wp:positionV>
+            <wp:extent cx="2943225" cy="4200525"/>
+            <wp:effectExtent l="0" t="0" r="9525" b="9525"/>
+            <wp:wrapSquare wrapText="bothSides"/>
+            <wp:docPr id="17" name="Picture 17"/>
+            <wp:cNvGraphicFramePr>
+              <a:graphicFrameLocks xmlns:a="http://schemas.openxmlformats.org/drawingml/2006/main" noChangeAspect="1"/>
+            </wp:cNvGraphicFramePr>
+            <a:graphic xmlns:a="http://schemas.openxmlformats.org/drawingml/2006/main">
+              <a:graphicData uri="http://schemas.openxmlformats.org/drawingml/2006/picture">
+                <pic:pic xmlns:pic="http://schemas.openxmlformats.org/drawingml/2006/picture">
+                  <pic:nvPicPr>
+                    <pic:cNvPr id="0" name="Picture 60"/>
+                    <pic:cNvPicPr>
+                      <a:picLocks noChangeAspect="1" noChangeArrowheads="1"/>
+                    </pic:cNvPicPr>
+                  </pic:nvPicPr>
+                  <pic:blipFill>
+                    <a:blip r:embed="rId12">
+                      <a:extLst>
+                        <a:ext uri="{28A0092B-C50C-407E-A947-70E740481C1C}">
+                          <a14:useLocalDpi xmlns:a14="http://schemas.microsoft.com/office/drawing/2010/main" val="0"/>
+                        </a:ext>
+                      </a:extLst>
+                    </a:blip>
+                    <a:srcRect/>
+                    <a:stretch>
+                      <a:fillRect/>
+                    </a:stretch>
+                  </pic:blipFill>
+                  <pic:spPr bwMode="auto">
+                    <a:xfrm>
+                      <a:off x="0" y="0"/>
+                      <a:ext cx="2943225" cy="4200525"/>
+                    </a:xfrm>
+                    <a:prstGeom prst="rect">
+                      <a:avLst/>
+                    </a:prstGeom>
+                    <a:noFill/>
+                  </pic:spPr>
+                </pic:pic>
+              </a:graphicData>
+            </a:graphic>
+            <wp14:sizeRelH relativeFrom="page">
+              <wp14:pctWidth>0</wp14:pctWidth>
+            </wp14:sizeRelH>
+            <wp14:sizeRelV relativeFrom="page">
+              <wp14:pctHeight>0</wp14:pctHeight>
+            </wp14:sizeRelV>
+          </wp:anchor>
+        </w:drawing>
+      </w:r>
+      <w:r>
+        <w:rPr>
+          <w:sz w:val="28"/>
+          <w:szCs w:val="28"/>
+          <w:u w:val="single"/>
+        </w:rPr>
+        <w:t>DIO_SetPinDir</w:t>
+      </w:r>
+      <w:r>
+        <w:rPr>
+          <w:sz w:val="28"/>
+          <w:szCs w:val="28"/>
+        </w:rPr>
+        <w:t>:</w:t>
+      </w:r>
+    </w:p>
+    <w:p>
+      <w:pPr>
+        <w:pStyle w:val="ListParagraph"/>
+      </w:pPr>
+    </w:p>
+    <w:p>
+      <w:r>
+        <w:br w:type="page"/>
+      </w:r>
+    </w:p>
+    <w:p>
+      <w:pPr>
+        <w:rPr>
+          <w:noProof/>
+        </w:rPr>
+      </w:pPr>
+    </w:p>
+    <w:p>
+      <w:pPr>
+        <w:rPr>
+          <w:sz w:val="28"/>
+          <w:szCs w:val="28"/>
+          <w:u w:val="single"/>
+        </w:rPr>
+      </w:pPr>
+      <w:r>
+        <w:rPr>
+          <w:noProof/>
+        </w:rPr>
+        <w:drawing>
+          <wp:anchor distT="0" distB="0" distL="114300" distR="114300" simplePos="0" relativeHeight="251773952" behindDoc="0" locked="0" layoutInCell="1" allowOverlap="1" wp14:anchorId="78CEE04A" wp14:editId="6DCF17BA">
+            <wp:simplePos x="0" y="0"/>
+            <wp:positionH relativeFrom="column">
+              <wp:posOffset>1325880</wp:posOffset>
+            </wp:positionH>
+            <wp:positionV relativeFrom="paragraph">
+              <wp:posOffset>322580</wp:posOffset>
+            </wp:positionV>
+            <wp:extent cx="2337435" cy="3337560"/>
+            <wp:effectExtent l="0" t="0" r="5715" b="0"/>
+            <wp:wrapSquare wrapText="bothSides"/>
+            <wp:docPr id="16" name="Picture 16"/>
+            <wp:cNvGraphicFramePr>
+              <a:graphicFrameLocks xmlns:a="http://schemas.openxmlformats.org/drawingml/2006/main" noChangeAspect="1"/>
+            </wp:cNvGraphicFramePr>
+            <a:graphic xmlns:a="http://schemas.openxmlformats.org/drawingml/2006/main">
+              <a:graphicData uri="http://schemas.openxmlformats.org/drawingml/2006/picture">
+                <pic:pic xmlns:pic="http://schemas.openxmlformats.org/drawingml/2006/picture">
+                  <pic:nvPicPr>
+                    <pic:cNvPr id="0" name="Picture 59"/>
+                    <pic:cNvPicPr>
+                      <a:picLocks noChangeAspect="1" noChangeArrowheads="1"/>
+                    </pic:cNvPicPr>
+                  </pic:nvPicPr>
+                  <pic:blipFill>
+                    <a:blip r:embed="rId13">
+                      <a:extLst>
+                        <a:ext uri="{28A0092B-C50C-407E-A947-70E740481C1C}">
+                          <a14:useLocalDpi xmlns:a14="http://schemas.microsoft.com/office/drawing/2010/main" val="0"/>
+                        </a:ext>
+                      </a:extLst>
+                    </a:blip>
+                    <a:srcRect/>
+                    <a:stretch>
+                      <a:fillRect/>
+                    </a:stretch>
+                  </pic:blipFill>
+                  <pic:spPr bwMode="auto">
+                    <a:xfrm>
+                      <a:off x="0" y="0"/>
+                      <a:ext cx="2337435" cy="3337560"/>
+                    </a:xfrm>
+                    <a:prstGeom prst="rect">
+                      <a:avLst/>
+                    </a:prstGeom>
+                    <a:noFill/>
+                  </pic:spPr>
+                </pic:pic>
+              </a:graphicData>
+            </a:graphic>
+            <wp14:sizeRelH relativeFrom="margin">
+              <wp14:pctWidth>0</wp14:pctWidth>
+            </wp14:sizeRelH>
+            <wp14:sizeRelV relativeFrom="margin">
+              <wp14:pctHeight>0</wp14:pctHeight>
+            </wp14:sizeRelV>
+          </wp:anchor>
+        </w:drawing>
+      </w:r>
+      <w:r>
+        <w:rPr>
+          <w:sz w:val="28"/>
+          <w:szCs w:val="28"/>
+          <w:u w:val="single"/>
+        </w:rPr>
+        <w:t>DIO_SetPinVal:</w:t>
+      </w:r>
+    </w:p>
+    <w:p>
+      <w:pPr>
+        <w:rPr>
+          <w:sz w:val="28"/>
+          <w:szCs w:val="28"/>
+          <w:u w:val="single"/>
+        </w:rPr>
+      </w:pPr>
+    </w:p>
+    <w:p>
+      <w:pPr>
+        <w:rPr>
+          <w:sz w:val="28"/>
+          <w:szCs w:val="28"/>
+          <w:u w:val="single"/>
+        </w:rPr>
+      </w:pPr>
+    </w:p>
+    <w:p>
+      <w:pPr>
+        <w:rPr>
+          <w:sz w:val="28"/>
+          <w:szCs w:val="28"/>
+          <w:u w:val="single"/>
+        </w:rPr>
+      </w:pPr>
+    </w:p>
+    <w:p>
+      <w:pPr>
+        <w:rPr>
+          <w:sz w:val="28"/>
+          <w:szCs w:val="28"/>
+          <w:u w:val="single"/>
+        </w:rPr>
+      </w:pPr>
+    </w:p>
+    <w:p>
+      <w:pPr>
+        <w:rPr>
+          <w:sz w:val="28"/>
+          <w:szCs w:val="28"/>
+          <w:u w:val="single"/>
+        </w:rPr>
+      </w:pPr>
+    </w:p>
+    <w:p>
+      <w:pPr>
+        <w:rPr>
+          <w:sz w:val="28"/>
+          <w:szCs w:val="28"/>
+          <w:u w:val="single"/>
+        </w:rPr>
+      </w:pPr>
+    </w:p>
+    <w:p>
+      <w:pPr>
+        <w:rPr>
+          <w:sz w:val="28"/>
+          <w:szCs w:val="28"/>
+          <w:u w:val="single"/>
+        </w:rPr>
+      </w:pPr>
+    </w:p>
+    <w:p>
+      <w:pPr>
+        <w:rPr>
+          <w:sz w:val="28"/>
+          <w:szCs w:val="28"/>
+          <w:u w:val="single"/>
+        </w:rPr>
+      </w:pPr>
+    </w:p>
+    <w:p>
+      <w:pPr>
+        <w:rPr>
+          <w:sz w:val="28"/>
+          <w:szCs w:val="28"/>
+          <w:u w:val="single"/>
+        </w:rPr>
+      </w:pPr>
+    </w:p>
+    <w:p>
+      <w:pPr>
+        <w:rPr>
+          <w:sz w:val="28"/>
+          <w:szCs w:val="28"/>
+          <w:u w:val="single"/>
+        </w:rPr>
+      </w:pPr>
+    </w:p>
+    <w:p>
+      <w:pPr>
+        <w:rPr>
+          <w:sz w:val="28"/>
+          <w:szCs w:val="28"/>
+          <w:u w:val="single"/>
+        </w:rPr>
+      </w:pPr>
+    </w:p>
+    <w:p>
+      <w:pPr>
+        <w:rPr>
+          <w:sz w:val="28"/>
+          <w:szCs w:val="28"/>
+          <w:u w:val="single"/>
+        </w:rPr>
+      </w:pPr>
+      <w:r>
+        <w:rPr>
+          <w:noProof/>
+        </w:rPr>
+        <w:drawing>
+          <wp:anchor distT="0" distB="0" distL="114300" distR="114300" simplePos="0" relativeHeight="251772928" behindDoc="0" locked="0" layoutInCell="1" allowOverlap="1" wp14:anchorId="337F5FC9" wp14:editId="76E0FEE3">
+            <wp:simplePos x="0" y="0"/>
+            <wp:positionH relativeFrom="column">
+              <wp:posOffset>1493520</wp:posOffset>
+            </wp:positionH>
+            <wp:positionV relativeFrom="paragraph">
+              <wp:posOffset>334010</wp:posOffset>
+            </wp:positionV>
+            <wp:extent cx="2454275" cy="3478530"/>
+            <wp:effectExtent l="0" t="0" r="3175" b="7620"/>
+            <wp:wrapSquare wrapText="bothSides"/>
+            <wp:docPr id="15" name="Picture 15"/>
+            <wp:cNvGraphicFramePr>
+              <a:graphicFrameLocks xmlns:a="http://schemas.openxmlformats.org/drawingml/2006/main" noChangeAspect="1"/>
+            </wp:cNvGraphicFramePr>
+            <a:graphic xmlns:a="http://schemas.openxmlformats.org/drawingml/2006/main">
+              <a:graphicData uri="http://schemas.openxmlformats.org/drawingml/2006/picture">
+                <pic:pic xmlns:pic="http://schemas.openxmlformats.org/drawingml/2006/picture">
+                  <pic:nvPicPr>
+                    <pic:cNvPr id="0" name="Picture 20"/>
+                    <pic:cNvPicPr>
+                      <a:picLocks noChangeAspect="1" noChangeArrowheads="1"/>
+                    </pic:cNvPicPr>
+                  </pic:nvPicPr>
+                  <pic:blipFill>
+                    <a:blip r:embed="rId14">
+                      <a:extLst>
+                        <a:ext uri="{28A0092B-C50C-407E-A947-70E740481C1C}">
+                          <a14:useLocalDpi xmlns:a14="http://schemas.microsoft.com/office/drawing/2010/main" val="0"/>
+                        </a:ext>
+                      </a:extLst>
+                    </a:blip>
+                    <a:srcRect/>
+                    <a:stretch>
+                      <a:fillRect/>
+                    </a:stretch>
+                  </pic:blipFill>
+                  <pic:spPr bwMode="auto">
+                    <a:xfrm>
+                      <a:off x="0" y="0"/>
+                      <a:ext cx="2454275" cy="3478530"/>
+                    </a:xfrm>
+                    <a:prstGeom prst="rect">
+                      <a:avLst/>
+                    </a:prstGeom>
+                    <a:noFill/>
+                  </pic:spPr>
+                </pic:pic>
+              </a:graphicData>
+            </a:graphic>
+            <wp14:sizeRelH relativeFrom="margin">
+              <wp14:pctWidth>0</wp14:pctWidth>
+            </wp14:sizeRelH>
+            <wp14:sizeRelV relativeFrom="margin">
+              <wp14:pctHeight>0</wp14:pctHeight>
+            </wp14:sizeRelV>
+          </wp:anchor>
+        </w:drawing>
+      </w:r>
+      <w:r>
+        <w:rPr>
+          <w:sz w:val="28"/>
+          <w:szCs w:val="28"/>
+          <w:u w:val="single"/>
+        </w:rPr>
+        <w:t>DIO_GetPinVal:</w:t>
+      </w:r>
+    </w:p>
+    <w:p>
+      <w:pPr>
+        <w:rPr>
+          <w:sz w:val="28"/>
+          <w:szCs w:val="28"/>
+          <w:u w:val="single"/>
+        </w:rPr>
+      </w:pPr>
+    </w:p>
+    <w:p>
+      <w:pPr>
+        <w:rPr>
+          <w:sz w:val="28"/>
+          <w:szCs w:val="28"/>
+          <w:u w:val="single"/>
+        </w:rPr>
+      </w:pPr>
+    </w:p>
+    <w:p>
+      <w:pPr>
+        <w:rPr>
+          <w:sz w:val="28"/>
+          <w:szCs w:val="28"/>
+          <w:u w:val="single"/>
+        </w:rPr>
+      </w:pPr>
+    </w:p>
+    <w:p>
+      <w:pPr>
+        <w:rPr>
+          <w:sz w:val="28"/>
+          <w:szCs w:val="28"/>
+          <w:u w:val="single"/>
+        </w:rPr>
+      </w:pPr>
+    </w:p>
+    <w:p>
+      <w:pPr>
+        <w:rPr>
+          <w:sz w:val="28"/>
+          <w:szCs w:val="28"/>
+          <w:u w:val="single"/>
+        </w:rPr>
+      </w:pPr>
+    </w:p>
+    <w:p>
+      <w:pPr>
+        <w:rPr>
+          <w:sz w:val="28"/>
+          <w:szCs w:val="28"/>
+          <w:u w:val="single"/>
+        </w:rPr>
+      </w:pPr>
+    </w:p>
+    <w:p>
+      <w:pPr>
+        <w:rPr>
+          <w:sz w:val="28"/>
+          <w:szCs w:val="28"/>
+          <w:u w:val="single"/>
+        </w:rPr>
+      </w:pPr>
+    </w:p>
+    <w:p>
+      <w:pPr>
+        <w:rPr>
+          <w:sz w:val="28"/>
+          <w:szCs w:val="28"/>
+          <w:u w:val="single"/>
+        </w:rPr>
+      </w:pPr>
+    </w:p>
+    <w:p>
+      <w:pPr>
+        <w:rPr>
+          <w:sz w:val="28"/>
+          <w:szCs w:val="28"/>
+          <w:u w:val="single"/>
+        </w:rPr>
+      </w:pPr>
+    </w:p>
+    <w:p>
+      <w:pPr>
+        <w:rPr>
+          <w:sz w:val="28"/>
+          <w:szCs w:val="28"/>
+          <w:u w:val="single"/>
+        </w:rPr>
+      </w:pPr>
+    </w:p>
+    <w:p>
+      <w:pPr>
+        <w:pStyle w:val="ListParagraph"/>
+        <w:numPr>
+          <w:ilvl w:val="0"/>
+          <w:numId w:val="18"/>
+        </w:numPr>
+        <w:spacing w:line="256" w:lineRule="auto"/>
+        <w:rPr>
+          <w:b/>
+          <w:bCs/>
+          <w:sz w:val="28"/>
+          <w:szCs w:val="28"/>
+          <w:u w:val="single"/>
+        </w:rPr>
+      </w:pPr>
+      <w:r>
+        <w:rPr>
+          <w:b/>
+          <w:bCs/>
+          <w:sz w:val="28"/>
+          <w:szCs w:val="28"/>
+          <w:u w:val="single"/>
+        </w:rPr>
+        <w:lastRenderedPageBreak/>
+        <w:t>IRQ</w:t>
+      </w:r>
+    </w:p>
+    <w:p>
+      <w:pPr>
+        <w:rPr>
+          <w:sz w:val="28"/>
+          <w:szCs w:val="28"/>
+          <w:u w:val="single"/>
+        </w:rPr>
+      </w:pPr>
+      <w:r>
+        <w:rPr>
+          <w:noProof/>
+        </w:rPr>
+        <w:drawing>
+          <wp:anchor distT="0" distB="0" distL="114300" distR="114300" simplePos="0" relativeHeight="251776000" behindDoc="0" locked="0" layoutInCell="1" allowOverlap="1" wp14:anchorId="388A60E3" wp14:editId="4E36579C">
+            <wp:simplePos x="0" y="0"/>
+            <wp:positionH relativeFrom="column">
+              <wp:posOffset>2164080</wp:posOffset>
+            </wp:positionH>
+            <wp:positionV relativeFrom="paragraph">
+              <wp:posOffset>316230</wp:posOffset>
+            </wp:positionV>
+            <wp:extent cx="1097280" cy="2157730"/>
+            <wp:effectExtent l="0" t="0" r="7620" b="0"/>
+            <wp:wrapSquare wrapText="bothSides"/>
+            <wp:docPr id="14" name="Picture 14"/>
+            <wp:cNvGraphicFramePr>
+              <a:graphicFrameLocks xmlns:a="http://schemas.openxmlformats.org/drawingml/2006/main" noChangeAspect="1"/>
+            </wp:cNvGraphicFramePr>
+            <a:graphic xmlns:a="http://schemas.openxmlformats.org/drawingml/2006/main">
+              <a:graphicData uri="http://schemas.openxmlformats.org/drawingml/2006/picture">
+                <pic:pic xmlns:pic="http://schemas.openxmlformats.org/drawingml/2006/picture">
+                  <pic:nvPicPr>
+                    <pic:cNvPr id="0" name="Picture 67"/>
+                    <pic:cNvPicPr>
+                      <a:picLocks noChangeAspect="1" noChangeArrowheads="1"/>
+                    </pic:cNvPicPr>
+                  </pic:nvPicPr>
+                  <pic:blipFill>
+                    <a:blip r:embed="rId15">
+                      <a:extLst>
+                        <a:ext uri="{28A0092B-C50C-407E-A947-70E740481C1C}">
+                          <a14:useLocalDpi xmlns:a14="http://schemas.microsoft.com/office/drawing/2010/main" val="0"/>
+                        </a:ext>
+                      </a:extLst>
+                    </a:blip>
+                    <a:srcRect/>
+                    <a:stretch>
+                      <a:fillRect/>
+                    </a:stretch>
+                  </pic:blipFill>
+                  <pic:spPr bwMode="auto">
+                    <a:xfrm>
+                      <a:off x="0" y="0"/>
+                      <a:ext cx="1097280" cy="2157730"/>
+                    </a:xfrm>
+                    <a:prstGeom prst="rect">
+                      <a:avLst/>
+                    </a:prstGeom>
+                    <a:noFill/>
+                  </pic:spPr>
+                </pic:pic>
+              </a:graphicData>
+            </a:graphic>
+            <wp14:sizeRelH relativeFrom="margin">
+              <wp14:pctWidth>0</wp14:pctWidth>
+            </wp14:sizeRelH>
+            <wp14:sizeRelV relativeFrom="margin">
+              <wp14:pctHeight>0</wp14:pctHeight>
+            </wp14:sizeRelV>
+          </wp:anchor>
+        </w:drawing>
+      </w:r>
+      <w:r>
+        <w:rPr>
+          <w:sz w:val="28"/>
+          <w:szCs w:val="28"/>
+          <w:u w:val="single"/>
+        </w:rPr>
+        <w:t>IRQ_Init:</w:t>
+      </w:r>
+    </w:p>
+    <w:p>
+      <w:pPr>
+        <w:rPr>
+          <w:sz w:val="28"/>
+          <w:szCs w:val="28"/>
+          <w:u w:val="single"/>
+        </w:rPr>
+      </w:pPr>
+    </w:p>
+    <w:p>
+      <w:pPr>
+        <w:rPr>
+          <w:sz w:val="28"/>
+          <w:szCs w:val="28"/>
+          <w:u w:val="single"/>
+        </w:rPr>
+      </w:pPr>
+    </w:p>
+    <w:p>
+      <w:pPr>
+        <w:rPr>
+          <w:sz w:val="28"/>
+          <w:szCs w:val="28"/>
+          <w:u w:val="single"/>
+        </w:rPr>
+      </w:pPr>
+    </w:p>
+    <w:p>
+      <w:pPr>
+        <w:rPr>
+          <w:sz w:val="28"/>
+          <w:szCs w:val="28"/>
+          <w:u w:val="single"/>
+        </w:rPr>
+      </w:pPr>
+    </w:p>
+    <w:p>
+      <w:pPr>
+        <w:rPr>
+          <w:sz w:val="28"/>
+          <w:szCs w:val="28"/>
+          <w:u w:val="single"/>
+        </w:rPr>
+      </w:pPr>
+    </w:p>
+    <w:p>
+      <w:pPr>
+        <w:rPr>
+          <w:sz w:val="28"/>
+          <w:szCs w:val="28"/>
+          <w:u w:val="single"/>
+        </w:rPr>
+      </w:pPr>
+    </w:p>
+    <w:p>
+      <w:pPr>
+        <w:rPr>
+          <w:sz w:val="28"/>
+          <w:szCs w:val="28"/>
+          <w:u w:val="single"/>
+        </w:rPr>
+      </w:pPr>
+    </w:p>
+    <w:p>
+      <w:pPr>
+        <w:rPr>
+          <w:sz w:val="28"/>
+          <w:szCs w:val="28"/>
+          <w:u w:val="single"/>
+        </w:rPr>
+      </w:pPr>
+    </w:p>
+    <w:p>
+      <w:pPr>
+        <w:rPr>
+          <w:sz w:val="28"/>
+          <w:szCs w:val="28"/>
+          <w:u w:val="single"/>
+        </w:rPr>
+      </w:pPr>
+      <w:r>
+        <w:rPr>
+          <w:sz w:val="28"/>
+          <w:szCs w:val="28"/>
+          <w:u w:val="single"/>
+        </w:rPr>
+        <w:t>IRQ_SetCallback:</w:t>
+      </w:r>
+    </w:p>
+    <w:p>
+      <w:pPr>
+        <w:rPr>
+          <w:sz w:val="28"/>
+          <w:szCs w:val="28"/>
+          <w:u w:val="single"/>
+        </w:rPr>
+      </w:pPr>
+      <w:r>
+        <w:rPr>
+          <w:noProof/>
+        </w:rPr>
+        <w:drawing>
+          <wp:anchor distT="0" distB="0" distL="114300" distR="114300" simplePos="0" relativeHeight="251777024" behindDoc="0" locked="0" layoutInCell="1" allowOverlap="1" wp14:anchorId="2FB3A727" wp14:editId="616C013E">
+            <wp:simplePos x="0" y="0"/>
+            <wp:positionH relativeFrom="column">
+              <wp:posOffset>2377440</wp:posOffset>
+            </wp:positionH>
+            <wp:positionV relativeFrom="paragraph">
+              <wp:posOffset>44450</wp:posOffset>
+            </wp:positionV>
+            <wp:extent cx="1181100" cy="2266950"/>
+            <wp:effectExtent l="0" t="0" r="0" b="0"/>
+            <wp:wrapSquare wrapText="bothSides"/>
+            <wp:docPr id="13" name="Picture 13"/>
+            <wp:cNvGraphicFramePr>
+              <a:graphicFrameLocks xmlns:a="http://schemas.openxmlformats.org/drawingml/2006/main" noChangeAspect="1"/>
+            </wp:cNvGraphicFramePr>
+            <a:graphic xmlns:a="http://schemas.openxmlformats.org/drawingml/2006/main">
+              <a:graphicData uri="http://schemas.openxmlformats.org/drawingml/2006/picture">
+                <pic:pic xmlns:pic="http://schemas.openxmlformats.org/drawingml/2006/picture">
+                  <pic:nvPicPr>
+                    <pic:cNvPr id="0" name="Picture 79"/>
+                    <pic:cNvPicPr>
+                      <a:picLocks noChangeAspect="1" noChangeArrowheads="1"/>
+                    </pic:cNvPicPr>
+                  </pic:nvPicPr>
+                  <pic:blipFill>
+                    <a:blip r:embed="rId16">
+                      <a:extLst>
+                        <a:ext uri="{28A0092B-C50C-407E-A947-70E740481C1C}">
+                          <a14:useLocalDpi xmlns:a14="http://schemas.microsoft.com/office/drawing/2010/main" val="0"/>
+                        </a:ext>
+                      </a:extLst>
+                    </a:blip>
+                    <a:srcRect/>
+                    <a:stretch>
+                      <a:fillRect/>
+                    </a:stretch>
+                  </pic:blipFill>
+                  <pic:spPr bwMode="auto">
+                    <a:xfrm>
+                      <a:off x="0" y="0"/>
+                      <a:ext cx="1181100" cy="2266950"/>
+                    </a:xfrm>
+                    <a:prstGeom prst="rect">
+                      <a:avLst/>
+                    </a:prstGeom>
+                    <a:noFill/>
+                  </pic:spPr>
+                </pic:pic>
+              </a:graphicData>
+            </a:graphic>
+            <wp14:sizeRelH relativeFrom="page">
+              <wp14:pctWidth>0</wp14:pctWidth>
+            </wp14:sizeRelH>
+            <wp14:sizeRelV relativeFrom="page">
+              <wp14:pctHeight>0</wp14:pctHeight>
+            </wp14:sizeRelV>
+          </wp:anchor>
+        </w:drawing>
+      </w:r>
+    </w:p>
+    <w:p>
+      <w:bookmarkStart w:id="6" w:name="_GoBack"/>
+      <w:bookmarkEnd w:id="6"/>
     </w:p>
     <w:sectPr>
-      <w:headerReference w:type="default" r:id="rId13"/>
-      <w:footerReference w:type="default" r:id="rId14"/>
+      <w:headerReference w:type="default" r:id="rId17"/>
+      <w:footerReference w:type="default" r:id="rId18"/>
       <w:pgSz w:w="12240" w:h="15840"/>
       <w:pgMar w:top="270" w:right="1440" w:bottom="540" w:left="1440" w:header="720" w:footer="720" w:gutter="0"/>
       <w:pgBorders w:offsetFrom="page">
@@ -11803,7 +11955,7 @@
 </file>
 
 <file path=word/endnotes.xml><?xml version="1.0" encoding="utf-8"?>
-<w:endnotes xmlns:wpc="http://schemas.microsoft.com/office/word/2010/wordprocessingCanvas" xmlns:mc="http://schemas.openxmlformats.org/markup-compatibility/2006" xmlns:o="urn:schemas-microsoft-com:office:office" xmlns:r="http://schemas.openxmlformats.org/officeDocument/2006/relationships" xmlns:m="http://schemas.openxmlformats.org/officeDocument/2006/math" xmlns:v="urn:schemas-microsoft-com:vml" xmlns:wp14="http://schemas.microsoft.com/office/word/2010/wordprocessingDrawing" xmlns:wp="http://schemas.openxmlformats.org/drawingml/2006/wordprocessingDrawing" xmlns:w10="urn:schemas-microsoft-com:office:word" xmlns:w="http://schemas.openxmlformats.org/wordprocessingml/2006/main" xmlns:w14="http://schemas.microsoft.com/office/word/2010/wordml" xmlns:wpg="http://schemas.microsoft.com/office/word/2010/wordprocessingGroup" xmlns:wpi="http://schemas.microsoft.com/office/word/2010/wordprocessingInk" xmlns:wne="http://schemas.microsoft.com/office/word/2006/wordml" xmlns:wps="http://schemas.microsoft.com/office/word/2010/wordprocessingShape" mc:Ignorable="w14 wp14">
+<w:endnotes xmlns:wpc="http://schemas.microsoft.com/office/word/2010/wordprocessingCanvas" xmlns:cx="http://schemas.microsoft.com/office/drawing/2014/chartex" xmlns:cx1="http://schemas.microsoft.com/office/drawing/2015/9/8/chartex" xmlns:mc="http://schemas.openxmlformats.org/markup-compatibility/2006" xmlns:o="urn:schemas-microsoft-com:office:office" xmlns:r="http://schemas.openxmlformats.org/officeDocument/2006/relationships" xmlns:m="http://schemas.openxmlformats.org/officeDocument/2006/math" xmlns:v="urn:schemas-microsoft-com:vml" xmlns:wp14="http://schemas.microsoft.com/office/word/2010/wordprocessingDrawing" xmlns:wp="http://schemas.openxmlformats.org/drawingml/2006/wordprocessingDrawing" xmlns:w10="urn:schemas-microsoft-com:office:word" xmlns:w="http://schemas.openxmlformats.org/wordprocessingml/2006/main" xmlns:w14="http://schemas.microsoft.com/office/word/2010/wordml" xmlns:w15="http://schemas.microsoft.com/office/word/2012/wordml" xmlns:w16se="http://schemas.microsoft.com/office/word/2015/wordml/symex" xmlns:wpg="http://schemas.microsoft.com/office/word/2010/wordprocessingGroup" xmlns:wpi="http://schemas.microsoft.com/office/word/2010/wordprocessingInk" xmlns:wne="http://schemas.microsoft.com/office/word/2006/wordml" xmlns:wps="http://schemas.microsoft.com/office/word/2010/wordprocessingShape" mc:Ignorable="w14 w15 w16se wp14">
   <w:endnote w:type="separator" w:id="-1">
     <w:p>
       <w:pPr>
@@ -11828,7 +11980,7 @@
 </file>
 
 <file path=word/footer1.xml><?xml version="1.0" encoding="utf-8"?>
-<w:ftr xmlns:wpc="http://schemas.microsoft.com/office/word/2010/wordprocessingCanvas" xmlns:mc="http://schemas.openxmlformats.org/markup-compatibility/2006" xmlns:o="urn:schemas-microsoft-com:office:office" xmlns:r="http://schemas.openxmlformats.org/officeDocument/2006/relationships" xmlns:m="http://schemas.openxmlformats.org/officeDocument/2006/math" xmlns:v="urn:schemas-microsoft-com:vml" xmlns:wp14="http://schemas.microsoft.com/office/word/2010/wordprocessingDrawing" xmlns:wp="http://schemas.openxmlformats.org/drawingml/2006/wordprocessingDrawing" xmlns:w10="urn:schemas-microsoft-com:office:word" xmlns:w="http://schemas.openxmlformats.org/wordprocessingml/2006/main" xmlns:w14="http://schemas.microsoft.com/office/word/2010/wordml" xmlns:wpg="http://schemas.microsoft.com/office/word/2010/wordprocessingGroup" xmlns:wpi="http://schemas.microsoft.com/office/word/2010/wordprocessingInk" xmlns:wne="http://schemas.microsoft.com/office/word/2006/wordml" xmlns:wps="http://schemas.microsoft.com/office/word/2010/wordprocessingShape" mc:Ignorable="w14 wp14">
+<w:ftr xmlns:wpc="http://schemas.microsoft.com/office/word/2010/wordprocessingCanvas" xmlns:cx="http://schemas.microsoft.com/office/drawing/2014/chartex" xmlns:cx1="http://schemas.microsoft.com/office/drawing/2015/9/8/chartex" xmlns:mc="http://schemas.openxmlformats.org/markup-compatibility/2006" xmlns:o="urn:schemas-microsoft-com:office:office" xmlns:r="http://schemas.openxmlformats.org/officeDocument/2006/relationships" xmlns:m="http://schemas.openxmlformats.org/officeDocument/2006/math" xmlns:v="urn:schemas-microsoft-com:vml" xmlns:wp14="http://schemas.microsoft.com/office/word/2010/wordprocessingDrawing" xmlns:wp="http://schemas.openxmlformats.org/drawingml/2006/wordprocessingDrawing" xmlns:w10="urn:schemas-microsoft-com:office:word" xmlns:w="http://schemas.openxmlformats.org/wordprocessingml/2006/main" xmlns:w14="http://schemas.microsoft.com/office/word/2010/wordml" xmlns:w15="http://schemas.microsoft.com/office/word/2012/wordml" xmlns:w16se="http://schemas.microsoft.com/office/word/2015/wordml/symex" xmlns:wpg="http://schemas.microsoft.com/office/word/2010/wordprocessingGroup" xmlns:wpi="http://schemas.microsoft.com/office/word/2010/wordprocessingInk" xmlns:wne="http://schemas.microsoft.com/office/word/2006/wordml" xmlns:wps="http://schemas.microsoft.com/office/word/2010/wordprocessingShape" mc:Ignorable="w14 w15 w16se wp14">
   <w:sdt>
     <w:sdtPr>
       <w:id w:val="374433701"/>
@@ -11861,7 +12013,7 @@
           <w:rPr>
             <w:noProof/>
           </w:rPr>
-          <w:t>13</w:t>
+          <w:t>17</w:t>
         </w:r>
         <w:r>
           <w:rPr>
@@ -11881,7 +12033,7 @@
 </file>
 
 <file path=word/footnotes.xml><?xml version="1.0" encoding="utf-8"?>
-<w:footnotes xmlns:wpc="http://schemas.microsoft.com/office/word/2010/wordprocessingCanvas" xmlns:mc="http://schemas.openxmlformats.org/markup-compatibility/2006" xmlns:o="urn:schemas-microsoft-com:office:office" xmlns:r="http://schemas.openxmlformats.org/officeDocument/2006/relationships" xmlns:m="http://schemas.openxmlformats.org/officeDocument/2006/math" xmlns:v="urn:schemas-microsoft-com:vml" xmlns:wp14="http://schemas.microsoft.com/office/word/2010/wordprocessingDrawing" xmlns:wp="http://schemas.openxmlformats.org/drawingml/2006/wordprocessingDrawing" xmlns:w10="urn:schemas-microsoft-com:office:word" xmlns:w="http://schemas.openxmlformats.org/wordprocessingml/2006/main" xmlns:w14="http://schemas.microsoft.com/office/word/2010/wordml" xmlns:wpg="http://schemas.microsoft.com/office/word/2010/wordprocessingGroup" xmlns:wpi="http://schemas.microsoft.com/office/word/2010/wordprocessingInk" xmlns:wne="http://schemas.microsoft.com/office/word/2006/wordml" xmlns:wps="http://schemas.microsoft.com/office/word/2010/wordprocessingShape" mc:Ignorable="w14 wp14">
+<w:footnotes xmlns:wpc="http://schemas.microsoft.com/office/word/2010/wordprocessingCanvas" xmlns:cx="http://schemas.microsoft.com/office/drawing/2014/chartex" xmlns:cx1="http://schemas.microsoft.com/office/drawing/2015/9/8/chartex" xmlns:mc="http://schemas.openxmlformats.org/markup-compatibility/2006" xmlns:o="urn:schemas-microsoft-com:office:office" xmlns:r="http://schemas.openxmlformats.org/officeDocument/2006/relationships" xmlns:m="http://schemas.openxmlformats.org/officeDocument/2006/math" xmlns:v="urn:schemas-microsoft-com:vml" xmlns:wp14="http://schemas.microsoft.com/office/word/2010/wordprocessingDrawing" xmlns:wp="http://schemas.openxmlformats.org/drawingml/2006/wordprocessingDrawing" xmlns:w10="urn:schemas-microsoft-com:office:word" xmlns:w="http://schemas.openxmlformats.org/wordprocessingml/2006/main" xmlns:w14="http://schemas.microsoft.com/office/word/2010/wordml" xmlns:w15="http://schemas.microsoft.com/office/word/2012/wordml" xmlns:w16se="http://schemas.microsoft.com/office/word/2015/wordml/symex" xmlns:wpg="http://schemas.microsoft.com/office/word/2010/wordprocessingGroup" xmlns:wpi="http://schemas.microsoft.com/office/word/2010/wordprocessingInk" xmlns:wne="http://schemas.microsoft.com/office/word/2006/wordml" xmlns:wps="http://schemas.microsoft.com/office/word/2010/wordprocessingShape" mc:Ignorable="w14 w15 w16se wp14">
   <w:footnote w:type="separator" w:id="-1">
     <w:p>
       <w:pPr>
@@ -11906,7 +12058,7 @@
 </file>
 
 <file path=word/header1.xml><?xml version="1.0" encoding="utf-8"?>
-<w:hdr xmlns:wpc="http://schemas.microsoft.com/office/word/2010/wordprocessingCanvas" xmlns:mc="http://schemas.openxmlformats.org/markup-compatibility/2006" xmlns:o="urn:schemas-microsoft-com:office:office" xmlns:r="http://schemas.openxmlformats.org/officeDocument/2006/relationships" xmlns:m="http://schemas.openxmlformats.org/officeDocument/2006/math" xmlns:v="urn:schemas-microsoft-com:vml" xmlns:wp14="http://schemas.microsoft.com/office/word/2010/wordprocessingDrawing" xmlns:wp="http://schemas.openxmlformats.org/drawingml/2006/wordprocessingDrawing" xmlns:w10="urn:schemas-microsoft-com:office:word" xmlns:w="http://schemas.openxmlformats.org/wordprocessingml/2006/main" xmlns:w14="http://schemas.microsoft.com/office/word/2010/wordml" xmlns:wpg="http://schemas.microsoft.com/office/word/2010/wordprocessingGroup" xmlns:wpi="http://schemas.microsoft.com/office/word/2010/wordprocessingInk" xmlns:wne="http://schemas.microsoft.com/office/word/2006/wordml" xmlns:wps="http://schemas.microsoft.com/office/word/2010/wordprocessingShape" mc:Ignorable="w14 wp14">
+<w:hdr xmlns:wpc="http://schemas.microsoft.com/office/word/2010/wordprocessingCanvas" xmlns:cx="http://schemas.microsoft.com/office/drawing/2014/chartex" xmlns:cx1="http://schemas.microsoft.com/office/drawing/2015/9/8/chartex" xmlns:mc="http://schemas.openxmlformats.org/markup-compatibility/2006" xmlns:o="urn:schemas-microsoft-com:office:office" xmlns:r="http://schemas.openxmlformats.org/officeDocument/2006/relationships" xmlns:m="http://schemas.openxmlformats.org/officeDocument/2006/math" xmlns:v="urn:schemas-microsoft-com:vml" xmlns:wp14="http://schemas.microsoft.com/office/word/2010/wordprocessingDrawing" xmlns:wp="http://schemas.openxmlformats.org/drawingml/2006/wordprocessingDrawing" xmlns:w10="urn:schemas-microsoft-com:office:word" xmlns:w="http://schemas.openxmlformats.org/wordprocessingml/2006/main" xmlns:w14="http://schemas.microsoft.com/office/word/2010/wordml" xmlns:w15="http://schemas.microsoft.com/office/word/2012/wordml" xmlns:w16se="http://schemas.microsoft.com/office/word/2015/wordml/symex" xmlns:wpg="http://schemas.microsoft.com/office/word/2010/wordprocessingGroup" xmlns:wpi="http://schemas.microsoft.com/office/word/2010/wordprocessingInk" xmlns:wne="http://schemas.microsoft.com/office/word/2006/wordml" xmlns:wps="http://schemas.microsoft.com/office/word/2010/wordprocessingShape" mc:Ignorable="w14 w15 w16se wp14">
   <w:tbl>
     <w:tblPr>
       <w:tblStyle w:val="TableGrid"/>
@@ -12211,8 +12363,8 @@
 </file>
 
 <file path=word/numbering.xml><?xml version="1.0" encoding="utf-8"?>
-<w:numbering xmlns:wpc="http://schemas.microsoft.com/office/word/2010/wordprocessingCanvas" xmlns:mc="http://schemas.openxmlformats.org/markup-compatibility/2006" xmlns:o="urn:schemas-microsoft-com:office:office" xmlns:r="http://schemas.openxmlformats.org/officeDocument/2006/relationships" xmlns:m="http://schemas.openxmlformats.org/officeDocument/2006/math" xmlns:v="urn:schemas-microsoft-com:vml" xmlns:wp14="http://schemas.microsoft.com/office/word/2010/wordprocessingDrawing" xmlns:wp="http://schemas.openxmlformats.org/drawingml/2006/wordprocessingDrawing" xmlns:w10="urn:schemas-microsoft-com:office:word" xmlns:w="http://schemas.openxmlformats.org/wordprocessingml/2006/main" xmlns:w14="http://schemas.microsoft.com/office/word/2010/wordml" xmlns:wpg="http://schemas.microsoft.com/office/word/2010/wordprocessingGroup" xmlns:wpi="http://schemas.microsoft.com/office/word/2010/wordprocessingInk" xmlns:wne="http://schemas.microsoft.com/office/word/2006/wordml" xmlns:wps="http://schemas.microsoft.com/office/word/2010/wordprocessingShape" mc:Ignorable="w14 wp14">
-  <w:abstractNum w:abstractNumId="0">
+<w:numbering xmlns:wpc="http://schemas.microsoft.com/office/word/2010/wordprocessingCanvas" xmlns:cx="http://schemas.microsoft.com/office/drawing/2014/chartex" xmlns:cx1="http://schemas.microsoft.com/office/drawing/2015/9/8/chartex" xmlns:mc="http://schemas.openxmlformats.org/markup-compatibility/2006" xmlns:o="urn:schemas-microsoft-com:office:office" xmlns:r="http://schemas.openxmlformats.org/officeDocument/2006/relationships" xmlns:m="http://schemas.openxmlformats.org/officeDocument/2006/math" xmlns:v="urn:schemas-microsoft-com:vml" xmlns:wp14="http://schemas.microsoft.com/office/word/2010/wordprocessingDrawing" xmlns:wp="http://schemas.openxmlformats.org/drawingml/2006/wordprocessingDrawing" xmlns:w10="urn:schemas-microsoft-com:office:word" xmlns:w="http://schemas.openxmlformats.org/wordprocessingml/2006/main" xmlns:w14="http://schemas.microsoft.com/office/word/2010/wordml" xmlns:w15="http://schemas.microsoft.com/office/word/2012/wordml" xmlns:w16se="http://schemas.microsoft.com/office/word/2015/wordml/symex" xmlns:wpg="http://schemas.microsoft.com/office/word/2010/wordprocessingGroup" xmlns:wpi="http://schemas.microsoft.com/office/word/2010/wordprocessingInk" xmlns:wne="http://schemas.microsoft.com/office/word/2006/wordml" xmlns:wps="http://schemas.microsoft.com/office/word/2010/wordprocessingShape" mc:Ignorable="w14 w15 w16se wp14">
+  <w:abstractNum w:abstractNumId="0" w15:restartNumberingAfterBreak="0">
     <w:nsid w:val="13FF52D4"/>
     <w:multiLevelType w:val="multilevel"/>
     <w:tmpl w:val="F03CF038"/>
@@ -12333,7 +12485,7 @@
       </w:rPr>
     </w:lvl>
   </w:abstractNum>
-  <w:abstractNum w:abstractNumId="1">
+  <w:abstractNum w:abstractNumId="1" w15:restartNumberingAfterBreak="0">
     <w:nsid w:val="1EA31439"/>
     <w:multiLevelType w:val="hybridMultilevel"/>
     <w:tmpl w:val="F1F26578"/>
@@ -12446,7 +12598,7 @@
       </w:rPr>
     </w:lvl>
   </w:abstractNum>
-  <w:abstractNum w:abstractNumId="2">
+  <w:abstractNum w:abstractNumId="2" w15:restartNumberingAfterBreak="0">
     <w:nsid w:val="23495F24"/>
     <w:multiLevelType w:val="hybridMultilevel"/>
     <w:tmpl w:val="766A5930"/>
@@ -12559,7 +12711,7 @@
       </w:rPr>
     </w:lvl>
   </w:abstractNum>
-  <w:abstractNum w:abstractNumId="3">
+  <w:abstractNum w:abstractNumId="3" w15:restartNumberingAfterBreak="0">
     <w:nsid w:val="30CC4C8F"/>
     <w:multiLevelType w:val="hybridMultilevel"/>
     <w:tmpl w:val="3C8E7872"/>
@@ -12672,7 +12824,7 @@
       </w:rPr>
     </w:lvl>
   </w:abstractNum>
-  <w:abstractNum w:abstractNumId="4">
+  <w:abstractNum w:abstractNumId="4" w15:restartNumberingAfterBreak="0">
     <w:nsid w:val="331A34DC"/>
     <w:multiLevelType w:val="hybridMultilevel"/>
     <w:tmpl w:val="8080235E"/>
@@ -12761,7 +12913,7 @@
       </w:pPr>
     </w:lvl>
   </w:abstractNum>
-  <w:abstractNum w:abstractNumId="5">
+  <w:abstractNum w:abstractNumId="5" w15:restartNumberingAfterBreak="0">
     <w:nsid w:val="33D65CF5"/>
     <w:multiLevelType w:val="multilevel"/>
     <w:tmpl w:val="5CC8BB6C"/>
@@ -12882,7 +13034,7 @@
       </w:rPr>
     </w:lvl>
   </w:abstractNum>
-  <w:abstractNum w:abstractNumId="6">
+  <w:abstractNum w:abstractNumId="6" w15:restartNumberingAfterBreak="0">
     <w:nsid w:val="3E910429"/>
     <w:multiLevelType w:val="multilevel"/>
     <w:tmpl w:val="5CC8BB6C"/>
@@ -13003,7 +13155,7 @@
       </w:rPr>
     </w:lvl>
   </w:abstractNum>
-  <w:abstractNum w:abstractNumId="7">
+  <w:abstractNum w:abstractNumId="7" w15:restartNumberingAfterBreak="0">
     <w:nsid w:val="3FD800DC"/>
     <w:multiLevelType w:val="multilevel"/>
     <w:tmpl w:val="5CC8BB6C"/>
@@ -13124,7 +13276,7 @@
       </w:rPr>
     </w:lvl>
   </w:abstractNum>
-  <w:abstractNum w:abstractNumId="8">
+  <w:abstractNum w:abstractNumId="8" w15:restartNumberingAfterBreak="0">
     <w:nsid w:val="40BF28FA"/>
     <w:multiLevelType w:val="hybridMultilevel"/>
     <w:tmpl w:val="5CBE75D2"/>
@@ -13237,7 +13389,7 @@
       </w:rPr>
     </w:lvl>
   </w:abstractNum>
-  <w:abstractNum w:abstractNumId="9">
+  <w:abstractNum w:abstractNumId="9" w15:restartNumberingAfterBreak="0">
     <w:nsid w:val="4DE4677B"/>
     <w:multiLevelType w:val="hybridMultilevel"/>
     <w:tmpl w:val="5D282AB6"/>
@@ -13350,7 +13502,7 @@
       </w:rPr>
     </w:lvl>
   </w:abstractNum>
-  <w:abstractNum w:abstractNumId="10">
+  <w:abstractNum w:abstractNumId="10" w15:restartNumberingAfterBreak="0">
     <w:nsid w:val="55E7492C"/>
     <w:multiLevelType w:val="hybridMultilevel"/>
     <w:tmpl w:val="A4B65B20"/>
@@ -13439,7 +13591,7 @@
       </w:pPr>
     </w:lvl>
   </w:abstractNum>
-  <w:abstractNum w:abstractNumId="11">
+  <w:abstractNum w:abstractNumId="11" w15:restartNumberingAfterBreak="0">
     <w:nsid w:val="5F992ABB"/>
     <w:multiLevelType w:val="hybridMultilevel"/>
     <w:tmpl w:val="7D2C8728"/>
@@ -13552,7 +13704,7 @@
       </w:rPr>
     </w:lvl>
   </w:abstractNum>
-  <w:abstractNum w:abstractNumId="12">
+  <w:abstractNum w:abstractNumId="12" w15:restartNumberingAfterBreak="0">
     <w:nsid w:val="74E837F6"/>
     <w:multiLevelType w:val="hybridMultilevel"/>
     <w:tmpl w:val="19A2BE18"/>
@@ -13713,11 +13865,53 @@
   <w:num w:numId="16">
     <w:abstractNumId w:val="9"/>
   </w:num>
+  <w:num w:numId="17">
+    <w:abstractNumId w:val="7"/>
+    <w:lvlOverride w:ilvl="0">
+      <w:startOverride w:val="1"/>
+    </w:lvlOverride>
+    <w:lvlOverride w:ilvl="1">
+      <w:startOverride w:val="1"/>
+    </w:lvlOverride>
+    <w:lvlOverride w:ilvl="2">
+      <w:startOverride w:val="1"/>
+    </w:lvlOverride>
+    <w:lvlOverride w:ilvl="3">
+      <w:startOverride w:val="1"/>
+    </w:lvlOverride>
+    <w:lvlOverride w:ilvl="4">
+      <w:startOverride w:val="1"/>
+    </w:lvlOverride>
+    <w:lvlOverride w:ilvl="5">
+      <w:startOverride w:val="1"/>
+    </w:lvlOverride>
+    <w:lvlOverride w:ilvl="6">
+      <w:startOverride w:val="1"/>
+    </w:lvlOverride>
+    <w:lvlOverride w:ilvl="7">
+      <w:startOverride w:val="1"/>
+    </w:lvlOverride>
+    <w:lvlOverride w:ilvl="8">
+      <w:startOverride w:val="1"/>
+    </w:lvlOverride>
+  </w:num>
+  <w:num w:numId="18">
+    <w:abstractNumId w:val="3"/>
+    <w:lvlOverride w:ilvl="0"/>
+    <w:lvlOverride w:ilvl="1"/>
+    <w:lvlOverride w:ilvl="2"/>
+    <w:lvlOverride w:ilvl="3"/>
+    <w:lvlOverride w:ilvl="4"/>
+    <w:lvlOverride w:ilvl="5"/>
+    <w:lvlOverride w:ilvl="6"/>
+    <w:lvlOverride w:ilvl="7"/>
+    <w:lvlOverride w:ilvl="8"/>
+  </w:num>
 </w:numbering>
 </file>
 
 <file path=word/styles.xml><?xml version="1.0" encoding="utf-8"?>
-<w:styles xmlns:mc="http://schemas.openxmlformats.org/markup-compatibility/2006" xmlns:r="http://schemas.openxmlformats.org/officeDocument/2006/relationships" xmlns:w="http://schemas.openxmlformats.org/wordprocessingml/2006/main" xmlns:w14="http://schemas.microsoft.com/office/word/2010/wordml" mc:Ignorable="w14">
+<w:styles xmlns:mc="http://schemas.openxmlformats.org/markup-compatibility/2006" xmlns:r="http://schemas.openxmlformats.org/officeDocument/2006/relationships" xmlns:w="http://schemas.openxmlformats.org/wordprocessingml/2006/main" xmlns:w14="http://schemas.microsoft.com/office/word/2010/wordml" xmlns:w15="http://schemas.microsoft.com/office/word/2012/wordml" xmlns:w16se="http://schemas.microsoft.com/office/word/2015/wordml/symex" mc:Ignorable="w14 w15 w16se">
   <w:docDefaults>
     <w:rPrDefault>
       <w:rPr>
@@ -13733,144 +13927,378 @@
       </w:pPr>
     </w:pPrDefault>
   </w:docDefaults>
-  <w:latentStyles w:defLockedState="0" w:defUIPriority="99" w:defSemiHidden="1" w:defUnhideWhenUsed="1" w:defQFormat="0" w:count="267">
-    <w:lsdException w:name="Normal" w:semiHidden="0" w:uiPriority="0" w:unhideWhenUsed="0" w:qFormat="1"/>
-    <w:lsdException w:name="heading 1" w:semiHidden="0" w:uiPriority="9" w:unhideWhenUsed="0" w:qFormat="1"/>
-    <w:lsdException w:name="heading 2" w:uiPriority="9" w:qFormat="1"/>
-    <w:lsdException w:name="heading 3" w:uiPriority="9" w:qFormat="1"/>
-    <w:lsdException w:name="heading 4" w:uiPriority="9" w:qFormat="1"/>
-    <w:lsdException w:name="heading 5" w:uiPriority="9" w:qFormat="1"/>
-    <w:lsdException w:name="heading 6" w:uiPriority="9" w:qFormat="1"/>
-    <w:lsdException w:name="heading 7" w:uiPriority="9" w:qFormat="1"/>
-    <w:lsdException w:name="heading 8" w:uiPriority="9" w:qFormat="1"/>
-    <w:lsdException w:name="heading 9" w:uiPriority="9" w:qFormat="1"/>
-    <w:lsdException w:name="toc 1" w:uiPriority="39"/>
-    <w:lsdException w:name="toc 2" w:uiPriority="39"/>
-    <w:lsdException w:name="toc 3" w:uiPriority="39"/>
-    <w:lsdException w:name="toc 4" w:uiPriority="39"/>
-    <w:lsdException w:name="toc 5" w:uiPriority="39"/>
-    <w:lsdException w:name="toc 6" w:uiPriority="39"/>
-    <w:lsdException w:name="toc 7" w:uiPriority="39"/>
-    <w:lsdException w:name="toc 8" w:uiPriority="39"/>
-    <w:lsdException w:name="toc 9" w:uiPriority="39"/>
-    <w:lsdException w:name="caption" w:uiPriority="35" w:qFormat="1"/>
-    <w:lsdException w:name="Title" w:semiHidden="0" w:uiPriority="10" w:unhideWhenUsed="0" w:qFormat="1"/>
-    <w:lsdException w:name="Default Paragraph Font" w:uiPriority="1"/>
-    <w:lsdException w:name="Subtitle" w:semiHidden="0" w:uiPriority="11" w:unhideWhenUsed="0" w:qFormat="1"/>
-    <w:lsdException w:name="Strong" w:semiHidden="0" w:uiPriority="22" w:unhideWhenUsed="0" w:qFormat="1"/>
-    <w:lsdException w:name="Emphasis" w:semiHidden="0" w:uiPriority="20" w:unhideWhenUsed="0" w:qFormat="1"/>
-    <w:lsdException w:name="Table Grid" w:semiHidden="0" w:uiPriority="59" w:unhideWhenUsed="0"/>
-    <w:lsdException w:name="Placeholder Text" w:unhideWhenUsed="0"/>
-    <w:lsdException w:name="No Spacing" w:semiHidden="0" w:uiPriority="1" w:unhideWhenUsed="0" w:qFormat="1"/>
-    <w:lsdException w:name="Light Shading" w:semiHidden="0" w:uiPriority="60" w:unhideWhenUsed="0"/>
-    <w:lsdException w:name="Light List" w:semiHidden="0" w:uiPriority="61" w:unhideWhenUsed="0"/>
-    <w:lsdException w:name="Light Grid" w:semiHidden="0" w:uiPriority="62" w:unhideWhenUsed="0"/>
-    <w:lsdException w:name="Medium Shading 1" w:semiHidden="0" w:uiPriority="63" w:unhideWhenUsed="0"/>
-    <w:lsdException w:name="Medium Shading 2" w:semiHidden="0" w:uiPriority="64" w:unhideWhenUsed="0"/>
-    <w:lsdException w:name="Medium List 1" w:semiHidden="0" w:uiPriority="65" w:unhideWhenUsed="0"/>
-    <w:lsdException w:name="Medium List 2" w:semiHidden="0" w:uiPriority="66" w:unhideWhenUsed="0"/>
-    <w:lsdException w:name="Medium Grid 1" w:semiHidden="0" w:uiPriority="67" w:unhideWhenUsed="0"/>
-    <w:lsdException w:name="Medium Grid 2" w:semiHidden="0" w:uiPriority="68" w:unhideWhenUsed="0"/>
-    <w:lsdException w:name="Medium Grid 3" w:semiHidden="0" w:uiPriority="69" w:unhideWhenUsed="0"/>
-    <w:lsdException w:name="Dark List" w:semiHidden="0" w:uiPriority="70" w:unhideWhenUsed="0"/>
-    <w:lsdException w:name="Colorful Shading" w:semiHidden="0" w:uiPriority="71" w:unhideWhenUsed="0"/>
-    <w:lsdException w:name="Colorful List" w:semiHidden="0" w:uiPriority="72" w:unhideWhenUsed="0"/>
-    <w:lsdException w:name="Colorful Grid" w:semiHidden="0" w:uiPriority="73" w:unhideWhenUsed="0"/>
-    <w:lsdException w:name="Light Shading Accent 1" w:semiHidden="0" w:uiPriority="60" w:unhideWhenUsed="0"/>
-    <w:lsdException w:name="Light List Accent 1" w:semiHidden="0" w:uiPriority="61" w:unhideWhenUsed="0"/>
-    <w:lsdException w:name="Light Grid Accent 1" w:semiHidden="0" w:uiPriority="62" w:unhideWhenUsed="0"/>
-    <w:lsdException w:name="Medium Shading 1 Accent 1" w:semiHidden="0" w:uiPriority="63" w:unhideWhenUsed="0"/>
-    <w:lsdException w:name="Medium Shading 2 Accent 1" w:semiHidden="0" w:uiPriority="64" w:unhideWhenUsed="0"/>
-    <w:lsdException w:name="Medium List 1 Accent 1" w:semiHidden="0" w:uiPriority="65" w:unhideWhenUsed="0"/>
-    <w:lsdException w:name="Revision" w:unhideWhenUsed="0"/>
-    <w:lsdException w:name="List Paragraph" w:semiHidden="0" w:uiPriority="34" w:unhideWhenUsed="0" w:qFormat="1"/>
-    <w:lsdException w:name="Quote" w:semiHidden="0" w:uiPriority="29" w:unhideWhenUsed="0" w:qFormat="1"/>
-    <w:lsdException w:name="Intense Quote" w:semiHidden="0" w:uiPriority="30" w:unhideWhenUsed="0" w:qFormat="1"/>
-    <w:lsdException w:name="Medium List 2 Accent 1" w:semiHidden="0" w:uiPriority="66" w:unhideWhenUsed="0"/>
-    <w:lsdException w:name="Medium Grid 1 Accent 1" w:semiHidden="0" w:uiPriority="67" w:unhideWhenUsed="0"/>
-    <w:lsdException w:name="Medium Grid 2 Accent 1" w:semiHidden="0" w:uiPriority="68" w:unhideWhenUsed="0"/>
-    <w:lsdException w:name="Medium Grid 3 Accent 1" w:semiHidden="0" w:uiPriority="69" w:unhideWhenUsed="0"/>
-    <w:lsdException w:name="Dark List Accent 1" w:semiHidden="0" w:uiPriority="70" w:unhideWhenUsed="0"/>
-    <w:lsdException w:name="Colorful Shading Accent 1" w:semiHidden="0" w:uiPriority="71" w:unhideWhenUsed="0"/>
-    <w:lsdException w:name="Colorful List Accent 1" w:semiHidden="0" w:uiPriority="72" w:unhideWhenUsed="0"/>
-    <w:lsdException w:name="Colorful Grid Accent 1" w:semiHidden="0" w:uiPriority="73" w:unhideWhenUsed="0"/>
-    <w:lsdException w:name="Light Shading Accent 2" w:semiHidden="0" w:uiPriority="60" w:unhideWhenUsed="0"/>
-    <w:lsdException w:name="Light List Accent 2" w:semiHidden="0" w:uiPriority="61" w:unhideWhenUsed="0"/>
-    <w:lsdException w:name="Light Grid Accent 2" w:semiHidden="0" w:uiPriority="62" w:unhideWhenUsed="0"/>
-    <w:lsdException w:name="Medium Shading 1 Accent 2" w:semiHidden="0" w:uiPriority="63" w:unhideWhenUsed="0"/>
-    <w:lsdException w:name="Medium Shading 2 Accent 2" w:semiHidden="0" w:uiPriority="64" w:unhideWhenUsed="0"/>
-    <w:lsdException w:name="Medium List 1 Accent 2" w:semiHidden="0" w:uiPriority="65" w:unhideWhenUsed="0"/>
-    <w:lsdException w:name="Medium List 2 Accent 2" w:semiHidden="0" w:uiPriority="66" w:unhideWhenUsed="0"/>
-    <w:lsdException w:name="Medium Grid 1 Accent 2" w:semiHidden="0" w:uiPriority="67" w:unhideWhenUsed="0"/>
-    <w:lsdException w:name="Medium Grid 2 Accent 2" w:semiHidden="0" w:uiPriority="68" w:unhideWhenUsed="0"/>
-    <w:lsdException w:name="Medium Grid 3 Accent 2" w:semiHidden="0" w:uiPriority="69" w:unhideWhenUsed="0"/>
-    <w:lsdException w:name="Dark List Accent 2" w:semiHidden="0" w:uiPriority="70" w:unhideWhenUsed="0"/>
-    <w:lsdException w:name="Colorful Shading Accent 2" w:semiHidden="0" w:uiPriority="71" w:unhideWhenUsed="0"/>
-    <w:lsdException w:name="Colorful List Accent 2" w:semiHidden="0" w:uiPriority="72" w:unhideWhenUsed="0"/>
-    <w:lsdException w:name="Colorful Grid Accent 2" w:semiHidden="0" w:uiPriority="73" w:unhideWhenUsed="0"/>
-    <w:lsdException w:name="Light Shading Accent 3" w:semiHidden="0" w:uiPriority="60" w:unhideWhenUsed="0"/>
-    <w:lsdException w:name="Light List Accent 3" w:semiHidden="0" w:uiPriority="61" w:unhideWhenUsed="0"/>
-    <w:lsdException w:name="Light Grid Accent 3" w:semiHidden="0" w:uiPriority="62" w:unhideWhenUsed="0"/>
-    <w:lsdException w:name="Medium Shading 1 Accent 3" w:semiHidden="0" w:uiPriority="63" w:unhideWhenUsed="0"/>
-    <w:lsdException w:name="Medium Shading 2 Accent 3" w:semiHidden="0" w:uiPriority="64" w:unhideWhenUsed="0"/>
-    <w:lsdException w:name="Medium List 1 Accent 3" w:semiHidden="0" w:uiPriority="65" w:unhideWhenUsed="0"/>
-    <w:lsdException w:name="Medium List 2 Accent 3" w:semiHidden="0" w:uiPriority="66" w:unhideWhenUsed="0"/>
-    <w:lsdException w:name="Medium Grid 1 Accent 3" w:semiHidden="0" w:uiPriority="67" w:unhideWhenUsed="0"/>
-    <w:lsdException w:name="Medium Grid 2 Accent 3" w:semiHidden="0" w:uiPriority="68" w:unhideWhenUsed="0"/>
-    <w:lsdException w:name="Medium Grid 3 Accent 3" w:semiHidden="0" w:uiPriority="69" w:unhideWhenUsed="0"/>
-    <w:lsdException w:name="Dark List Accent 3" w:semiHidden="0" w:uiPriority="70" w:unhideWhenUsed="0"/>
-    <w:lsdException w:name="Colorful Shading Accent 3" w:semiHidden="0" w:uiPriority="71" w:unhideWhenUsed="0"/>
-    <w:lsdException w:name="Colorful List Accent 3" w:semiHidden="0" w:uiPriority="72" w:unhideWhenUsed="0"/>
-    <w:lsdException w:name="Colorful Grid Accent 3" w:semiHidden="0" w:uiPriority="73" w:unhideWhenUsed="0"/>
-    <w:lsdException w:name="Light Shading Accent 4" w:semiHidden="0" w:uiPriority="60" w:unhideWhenUsed="0"/>
-    <w:lsdException w:name="Light List Accent 4" w:semiHidden="0" w:uiPriority="61" w:unhideWhenUsed="0"/>
-    <w:lsdException w:name="Light Grid Accent 4" w:semiHidden="0" w:uiPriority="62" w:unhideWhenUsed="0"/>
-    <w:lsdException w:name="Medium Shading 1 Accent 4" w:semiHidden="0" w:uiPriority="63" w:unhideWhenUsed="0"/>
-    <w:lsdException w:name="Medium Shading 2 Accent 4" w:semiHidden="0" w:uiPriority="64" w:unhideWhenUsed="0"/>
-    <w:lsdException w:name="Medium List 1 Accent 4" w:semiHidden="0" w:uiPriority="65" w:unhideWhenUsed="0"/>
-    <w:lsdException w:name="Medium List 2 Accent 4" w:semiHidden="0" w:uiPriority="66" w:unhideWhenUsed="0"/>
-    <w:lsdException w:name="Medium Grid 1 Accent 4" w:semiHidden="0" w:uiPriority="67" w:unhideWhenUsed="0"/>
-    <w:lsdException w:name="Medium Grid 2 Accent 4" w:semiHidden="0" w:uiPriority="68" w:unhideWhenUsed="0"/>
-    <w:lsdException w:name="Medium Grid 3 Accent 4" w:semiHidden="0" w:uiPriority="69" w:unhideWhenUsed="0"/>
-    <w:lsdException w:name="Dark List Accent 4" w:semiHidden="0" w:uiPriority="70" w:unhideWhenUsed="0"/>
-    <w:lsdException w:name="Colorful Shading Accent 4" w:semiHidden="0" w:uiPriority="71" w:unhideWhenUsed="0"/>
-    <w:lsdException w:name="Colorful List Accent 4" w:semiHidden="0" w:uiPriority="72" w:unhideWhenUsed="0"/>
-    <w:lsdException w:name="Colorful Grid Accent 4" w:semiHidden="0" w:uiPriority="73" w:unhideWhenUsed="0"/>
-    <w:lsdException w:name="Light Shading Accent 5" w:semiHidden="0" w:uiPriority="60" w:unhideWhenUsed="0"/>
-    <w:lsdException w:name="Light List Accent 5" w:semiHidden="0" w:uiPriority="61" w:unhideWhenUsed="0"/>
-    <w:lsdException w:name="Light Grid Accent 5" w:semiHidden="0" w:uiPriority="62" w:unhideWhenUsed="0"/>
-    <w:lsdException w:name="Medium Shading 1 Accent 5" w:semiHidden="0" w:uiPriority="63" w:unhideWhenUsed="0"/>
-    <w:lsdException w:name="Medium Shading 2 Accent 5" w:semiHidden="0" w:uiPriority="64" w:unhideWhenUsed="0"/>
-    <w:lsdException w:name="Medium List 1 Accent 5" w:semiHidden="0" w:uiPriority="65" w:unhideWhenUsed="0"/>
-    <w:lsdException w:name="Medium List 2 Accent 5" w:semiHidden="0" w:uiPriority="66" w:unhideWhenUsed="0"/>
-    <w:lsdException w:name="Medium Grid 1 Accent 5" w:semiHidden="0" w:uiPriority="67" w:unhideWhenUsed="0"/>
-    <w:lsdException w:name="Medium Grid 2 Accent 5" w:semiHidden="0" w:uiPriority="68" w:unhideWhenUsed="0"/>
-    <w:lsdException w:name="Medium Grid 3 Accent 5" w:semiHidden="0" w:uiPriority="69" w:unhideWhenUsed="0"/>
-    <w:lsdException w:name="Dark List Accent 5" w:semiHidden="0" w:uiPriority="70" w:unhideWhenUsed="0"/>
-    <w:lsdException w:name="Colorful Shading Accent 5" w:semiHidden="0" w:uiPriority="71" w:unhideWhenUsed="0"/>
-    <w:lsdException w:name="Colorful List Accent 5" w:semiHidden="0" w:uiPriority="72" w:unhideWhenUsed="0"/>
-    <w:lsdException w:name="Colorful Grid Accent 5" w:semiHidden="0" w:uiPriority="73" w:unhideWhenUsed="0"/>
-    <w:lsdException w:name="Light Shading Accent 6" w:semiHidden="0" w:uiPriority="60" w:unhideWhenUsed="0"/>
-    <w:lsdException w:name="Light List Accent 6" w:semiHidden="0" w:uiPriority="61" w:unhideWhenUsed="0"/>
-    <w:lsdException w:name="Light Grid Accent 6" w:semiHidden="0" w:uiPriority="62" w:unhideWhenUsed="0"/>
-    <w:lsdException w:name="Medium Shading 1 Accent 6" w:semiHidden="0" w:uiPriority="63" w:unhideWhenUsed="0"/>
-    <w:lsdException w:name="Medium Shading 2 Accent 6" w:semiHidden="0" w:uiPriority="64" w:unhideWhenUsed="0"/>
-    <w:lsdException w:name="Medium List 1 Accent 6" w:semiHidden="0" w:uiPriority="65" w:unhideWhenUsed="0"/>
-    <w:lsdException w:name="Medium List 2 Accent 6" w:semiHidden="0" w:uiPriority="66" w:unhideWhenUsed="0"/>
-    <w:lsdException w:name="Medium Grid 1 Accent 6" w:semiHidden="0" w:uiPriority="67" w:unhideWhenUsed="0"/>
-    <w:lsdException w:name="Medium Grid 2 Accent 6" w:semiHidden="0" w:uiPriority="68" w:unhideWhenUsed="0"/>
-    <w:lsdException w:name="Medium Grid 3 Accent 6" w:semiHidden="0" w:uiPriority="69" w:unhideWhenUsed="0"/>
-    <w:lsdException w:name="Dark List Accent 6" w:semiHidden="0" w:uiPriority="70" w:unhideWhenUsed="0"/>
-    <w:lsdException w:name="Colorful Shading Accent 6" w:semiHidden="0" w:uiPriority="71" w:unhideWhenUsed="0"/>
-    <w:lsdException w:name="Colorful List Accent 6" w:semiHidden="0" w:uiPriority="72" w:unhideWhenUsed="0"/>
-    <w:lsdException w:name="Colorful Grid Accent 6" w:semiHidden="0" w:uiPriority="73" w:unhideWhenUsed="0"/>
-    <w:lsdException w:name="Subtle Emphasis" w:semiHidden="0" w:uiPriority="19" w:unhideWhenUsed="0" w:qFormat="1"/>
-    <w:lsdException w:name="Intense Emphasis" w:semiHidden="0" w:uiPriority="21" w:unhideWhenUsed="0" w:qFormat="1"/>
-    <w:lsdException w:name="Subtle Reference" w:semiHidden="0" w:uiPriority="31" w:unhideWhenUsed="0" w:qFormat="1"/>
-    <w:lsdException w:name="Intense Reference" w:semiHidden="0" w:uiPriority="32" w:unhideWhenUsed="0" w:qFormat="1"/>
-    <w:lsdException w:name="Book Title" w:semiHidden="0" w:uiPriority="33" w:unhideWhenUsed="0" w:qFormat="1"/>
-    <w:lsdException w:name="Bibliography" w:uiPriority="37"/>
-    <w:lsdException w:name="TOC Heading" w:uiPriority="39" w:qFormat="1"/>
+  <w:latentStyles w:defLockedState="0" w:defUIPriority="99" w:defSemiHidden="0" w:defUnhideWhenUsed="0" w:defQFormat="0" w:count="371">
+    <w:lsdException w:name="Normal" w:uiPriority="0" w:qFormat="1"/>
+    <w:lsdException w:name="heading 1" w:uiPriority="9" w:qFormat="1"/>
+    <w:lsdException w:name="heading 2" w:semiHidden="1" w:uiPriority="9" w:unhideWhenUsed="1" w:qFormat="1"/>
+    <w:lsdException w:name="heading 3" w:semiHidden="1" w:uiPriority="9" w:unhideWhenUsed="1" w:qFormat="1"/>
+    <w:lsdException w:name="heading 4" w:semiHidden="1" w:uiPriority="9" w:unhideWhenUsed="1" w:qFormat="1"/>
+    <w:lsdException w:name="heading 5" w:semiHidden="1" w:uiPriority="9" w:unhideWhenUsed="1" w:qFormat="1"/>
+    <w:lsdException w:name="heading 6" w:semiHidden="1" w:uiPriority="9" w:unhideWhenUsed="1" w:qFormat="1"/>
+    <w:lsdException w:name="heading 7" w:semiHidden="1" w:uiPriority="9" w:unhideWhenUsed="1" w:qFormat="1"/>
+    <w:lsdException w:name="heading 8" w:semiHidden="1" w:uiPriority="9" w:unhideWhenUsed="1" w:qFormat="1"/>
+    <w:lsdException w:name="heading 9" w:semiHidden="1" w:uiPriority="9" w:unhideWhenUsed="1" w:qFormat="1"/>
+    <w:lsdException w:name="index 1" w:semiHidden="1" w:unhideWhenUsed="1"/>
+    <w:lsdException w:name="index 2" w:semiHidden="1" w:unhideWhenUsed="1"/>
+    <w:lsdException w:name="index 3" w:semiHidden="1" w:unhideWhenUsed="1"/>
+    <w:lsdException w:name="index 4" w:semiHidden="1" w:unhideWhenUsed="1"/>
+    <w:lsdException w:name="index 5" w:semiHidden="1" w:unhideWhenUsed="1"/>
+    <w:lsdException w:name="index 6" w:semiHidden="1" w:unhideWhenUsed="1"/>
+    <w:lsdException w:name="index 7" w:semiHidden="1" w:unhideWhenUsed="1"/>
+    <w:lsdException w:name="index 8" w:semiHidden="1" w:unhideWhenUsed="1"/>
+    <w:lsdException w:name="index 9" w:semiHidden="1" w:unhideWhenUsed="1"/>
+    <w:lsdException w:name="toc 1" w:semiHidden="1" w:uiPriority="39" w:unhideWhenUsed="1"/>
+    <w:lsdException w:name="toc 2" w:semiHidden="1" w:uiPriority="39" w:unhideWhenUsed="1"/>
+    <w:lsdException w:name="toc 3" w:semiHidden="1" w:uiPriority="39" w:unhideWhenUsed="1"/>
+    <w:lsdException w:name="toc 4" w:semiHidden="1" w:uiPriority="39" w:unhideWhenUsed="1"/>
+    <w:lsdException w:name="toc 5" w:semiHidden="1" w:uiPriority="39" w:unhideWhenUsed="1"/>
+    <w:lsdException w:name="toc 6" w:semiHidden="1" w:uiPriority="39" w:unhideWhenUsed="1"/>
+    <w:lsdException w:name="toc 7" w:semiHidden="1" w:uiPriority="39" w:unhideWhenUsed="1"/>
+    <w:lsdException w:name="toc 8" w:semiHidden="1" w:uiPriority="39" w:unhideWhenUsed="1"/>
+    <w:lsdException w:name="toc 9" w:semiHidden="1" w:uiPriority="39" w:unhideWhenUsed="1"/>
+    <w:lsdException w:name="Normal Indent" w:semiHidden="1" w:unhideWhenUsed="1"/>
+    <w:lsdException w:name="footnote text" w:semiHidden="1" w:unhideWhenUsed="1"/>
+    <w:lsdException w:name="annotation text" w:semiHidden="1" w:unhideWhenUsed="1"/>
+    <w:lsdException w:name="header" w:semiHidden="1" w:unhideWhenUsed="1"/>
+    <w:lsdException w:name="footer" w:semiHidden="1" w:unhideWhenUsed="1"/>
+    <w:lsdException w:name="index heading" w:semiHidden="1" w:unhideWhenUsed="1"/>
+    <w:lsdException w:name="caption" w:semiHidden="1" w:uiPriority="35" w:unhideWhenUsed="1" w:qFormat="1"/>
+    <w:lsdException w:name="table of figures" w:semiHidden="1" w:unhideWhenUsed="1"/>
+    <w:lsdException w:name="envelope address" w:semiHidden="1" w:unhideWhenUsed="1"/>
+    <w:lsdException w:name="envelope return" w:semiHidden="1" w:unhideWhenUsed="1"/>
+    <w:lsdException w:name="footnote reference" w:semiHidden="1" w:unhideWhenUsed="1"/>
+    <w:lsdException w:name="annotation reference" w:semiHidden="1" w:unhideWhenUsed="1"/>
+    <w:lsdException w:name="line number" w:semiHidden="1" w:unhideWhenUsed="1"/>
+    <w:lsdException w:name="page number" w:semiHidden="1" w:unhideWhenUsed="1"/>
+    <w:lsdException w:name="endnote reference" w:semiHidden="1" w:unhideWhenUsed="1"/>
+    <w:lsdException w:name="endnote text" w:semiHidden="1" w:unhideWhenUsed="1"/>
+    <w:lsdException w:name="table of authorities" w:semiHidden="1" w:unhideWhenUsed="1"/>
+    <w:lsdException w:name="macro" w:semiHidden="1" w:unhideWhenUsed="1"/>
+    <w:lsdException w:name="toa heading" w:semiHidden="1" w:unhideWhenUsed="1"/>
+    <w:lsdException w:name="List" w:semiHidden="1" w:unhideWhenUsed="1"/>
+    <w:lsdException w:name="List Bullet" w:semiHidden="1" w:unhideWhenUsed="1"/>
+    <w:lsdException w:name="List Number" w:semiHidden="1" w:unhideWhenUsed="1"/>
+    <w:lsdException w:name="List 2" w:semiHidden="1" w:unhideWhenUsed="1"/>
+    <w:lsdException w:name="List 3" w:semiHidden="1" w:unhideWhenUsed="1"/>
+    <w:lsdException w:name="List 4" w:semiHidden="1" w:unhideWhenUsed="1"/>
+    <w:lsdException w:name="List 5" w:semiHidden="1" w:unhideWhenUsed="1"/>
+    <w:lsdException w:name="List Bullet 2" w:semiHidden="1" w:unhideWhenUsed="1"/>
+    <w:lsdException w:name="List Bullet 3" w:semiHidden="1" w:unhideWhenUsed="1"/>
+    <w:lsdException w:name="List Bullet 4" w:semiHidden="1" w:unhideWhenUsed="1"/>
+    <w:lsdException w:name="List Bullet 5" w:semiHidden="1" w:unhideWhenUsed="1"/>
+    <w:lsdException w:name="List Number 2" w:semiHidden="1" w:unhideWhenUsed="1"/>
+    <w:lsdException w:name="List Number 3" w:semiHidden="1" w:unhideWhenUsed="1"/>
+    <w:lsdException w:name="List Number 4" w:semiHidden="1" w:unhideWhenUsed="1"/>
+    <w:lsdException w:name="List Number 5" w:semiHidden="1" w:unhideWhenUsed="1"/>
+    <w:lsdException w:name="Title" w:uiPriority="10" w:qFormat="1"/>
+    <w:lsdException w:name="Closing" w:semiHidden="1" w:unhideWhenUsed="1"/>
+    <w:lsdException w:name="Signature" w:semiHidden="1" w:unhideWhenUsed="1"/>
+    <w:lsdException w:name="Default Paragraph Font" w:semiHidden="1" w:uiPriority="1" w:unhideWhenUsed="1"/>
+    <w:lsdException w:name="Body Text" w:semiHidden="1" w:unhideWhenUsed="1"/>
+    <w:lsdException w:name="Body Text Indent" w:semiHidden="1" w:unhideWhenUsed="1"/>
+    <w:lsdException w:name="List Continue" w:semiHidden="1" w:unhideWhenUsed="1"/>
+    <w:lsdException w:name="List Continue 2" w:semiHidden="1" w:unhideWhenUsed="1"/>
+    <w:lsdException w:name="List Continue 3" w:semiHidden="1" w:unhideWhenUsed="1"/>
+    <w:lsdException w:name="List Continue 4" w:semiHidden="1" w:unhideWhenUsed="1"/>
+    <w:lsdException w:name="List Continue 5" w:semiHidden="1" w:unhideWhenUsed="1"/>
+    <w:lsdException w:name="Message Header" w:semiHidden="1" w:unhideWhenUsed="1"/>
+    <w:lsdException w:name="Subtitle" w:uiPriority="11" w:qFormat="1"/>
+    <w:lsdException w:name="Salutation" w:semiHidden="1" w:unhideWhenUsed="1"/>
+    <w:lsdException w:name="Date" w:semiHidden="1" w:unhideWhenUsed="1"/>
+    <w:lsdException w:name="Body Text First Indent" w:semiHidden="1" w:unhideWhenUsed="1"/>
+    <w:lsdException w:name="Body Text First Indent 2" w:semiHidden="1" w:unhideWhenUsed="1"/>
+    <w:lsdException w:name="Note Heading" w:semiHidden="1" w:unhideWhenUsed="1"/>
+    <w:lsdException w:name="Body Text 2" w:semiHidden="1" w:unhideWhenUsed="1"/>
+    <w:lsdException w:name="Body Text 3" w:semiHidden="1" w:unhideWhenUsed="1"/>
+    <w:lsdException w:name="Body Text Indent 2" w:semiHidden="1" w:unhideWhenUsed="1"/>
+    <w:lsdException w:name="Body Text Indent 3" w:semiHidden="1" w:unhideWhenUsed="1"/>
+    <w:lsdException w:name="Block Text" w:semiHidden="1" w:unhideWhenUsed="1"/>
+    <w:lsdException w:name="Hyperlink" w:semiHidden="1" w:unhideWhenUsed="1"/>
+    <w:lsdException w:name="FollowedHyperlink" w:semiHidden="1" w:unhideWhenUsed="1"/>
+    <w:lsdException w:name="Strong" w:uiPriority="22" w:qFormat="1"/>
+    <w:lsdException w:name="Emphasis" w:uiPriority="20" w:qFormat="1"/>
+    <w:lsdException w:name="Document Map" w:semiHidden="1" w:unhideWhenUsed="1"/>
+    <w:lsdException w:name="Plain Text" w:semiHidden="1" w:unhideWhenUsed="1"/>
+    <w:lsdException w:name="E-mail Signature" w:semiHidden="1" w:unhideWhenUsed="1"/>
+    <w:lsdException w:name="HTML Top of Form" w:semiHidden="1" w:unhideWhenUsed="1"/>
+    <w:lsdException w:name="HTML Bottom of Form" w:semiHidden="1" w:unhideWhenUsed="1"/>
+    <w:lsdException w:name="Normal (Web)" w:semiHidden="1" w:unhideWhenUsed="1"/>
+    <w:lsdException w:name="HTML Acronym" w:semiHidden="1" w:unhideWhenUsed="1"/>
+    <w:lsdException w:name="HTML Address" w:semiHidden="1" w:unhideWhenUsed="1"/>
+    <w:lsdException w:name="HTML Cite" w:semiHidden="1" w:unhideWhenUsed="1"/>
+    <w:lsdException w:name="HTML Code" w:semiHidden="1" w:unhideWhenUsed="1"/>
+    <w:lsdException w:name="HTML Definition" w:semiHidden="1" w:unhideWhenUsed="1"/>
+    <w:lsdException w:name="HTML Keyboard" w:semiHidden="1" w:unhideWhenUsed="1"/>
+    <w:lsdException w:name="HTML Preformatted" w:semiHidden="1" w:unhideWhenUsed="1"/>
+    <w:lsdException w:name="HTML Sample" w:semiHidden="1" w:unhideWhenUsed="1"/>
+    <w:lsdException w:name="HTML Typewriter" w:semiHidden="1" w:unhideWhenUsed="1"/>
+    <w:lsdException w:name="HTML Variable" w:semiHidden="1" w:unhideWhenUsed="1"/>
+    <w:lsdException w:name="Normal Table" w:semiHidden="1" w:unhideWhenUsed="1"/>
+    <w:lsdException w:name="annotation subject" w:semiHidden="1" w:unhideWhenUsed="1"/>
+    <w:lsdException w:name="No List" w:semiHidden="1" w:unhideWhenUsed="1"/>
+    <w:lsdException w:name="Outline List 1" w:semiHidden="1" w:unhideWhenUsed="1"/>
+    <w:lsdException w:name="Outline List 2" w:semiHidden="1" w:unhideWhenUsed="1"/>
+    <w:lsdException w:name="Outline List 3" w:semiHidden="1" w:unhideWhenUsed="1"/>
+    <w:lsdException w:name="Table Simple 1" w:semiHidden="1" w:unhideWhenUsed="1"/>
+    <w:lsdException w:name="Table Simple 2" w:semiHidden="1" w:unhideWhenUsed="1"/>
+    <w:lsdException w:name="Table Simple 3" w:semiHidden="1" w:unhideWhenUsed="1"/>
+    <w:lsdException w:name="Table Classic 1" w:semiHidden="1" w:unhideWhenUsed="1"/>
+    <w:lsdException w:name="Table Classic 2" w:semiHidden="1" w:unhideWhenUsed="1"/>
+    <w:lsdException w:name="Table Classic 3" w:semiHidden="1" w:unhideWhenUsed="1"/>
+    <w:lsdException w:name="Table Classic 4" w:semiHidden="1" w:unhideWhenUsed="1"/>
+    <w:lsdException w:name="Table Colorful 1" w:semiHidden="1" w:unhideWhenUsed="1"/>
+    <w:lsdException w:name="Table Colorful 2" w:semiHidden="1" w:unhideWhenUsed="1"/>
+    <w:lsdException w:name="Table Colorful 3" w:semiHidden="1" w:unhideWhenUsed="1"/>
+    <w:lsdException w:name="Table Columns 1" w:semiHidden="1" w:unhideWhenUsed="1"/>
+    <w:lsdException w:name="Table Columns 2" w:semiHidden="1" w:unhideWhenUsed="1"/>
+    <w:lsdException w:name="Table Columns 3" w:semiHidden="1" w:unhideWhenUsed="1"/>
+    <w:lsdException w:name="Table Columns 4" w:semiHidden="1" w:unhideWhenUsed="1"/>
+    <w:lsdException w:name="Table Columns 5" w:semiHidden="1" w:unhideWhenUsed="1"/>
+    <w:lsdException w:name="Table Grid 1" w:semiHidden="1" w:unhideWhenUsed="1"/>
+    <w:lsdException w:name="Table Grid 2" w:semiHidden="1" w:unhideWhenUsed="1"/>
+    <w:lsdException w:name="Table Grid 3" w:semiHidden="1" w:unhideWhenUsed="1"/>
+    <w:lsdException w:name="Table Grid 4" w:semiHidden="1" w:unhideWhenUsed="1"/>
+    <w:lsdException w:name="Table Grid 5" w:semiHidden="1" w:unhideWhenUsed="1"/>
+    <w:lsdException w:name="Table Grid 6" w:semiHidden="1" w:unhideWhenUsed="1"/>
+    <w:lsdException w:name="Table Grid 7" w:semiHidden="1" w:unhideWhenUsed="1"/>
+    <w:lsdException w:name="Table Grid 8" w:semiHidden="1" w:unhideWhenUsed="1"/>
+    <w:lsdException w:name="Table List 1" w:semiHidden="1" w:unhideWhenUsed="1"/>
+    <w:lsdException w:name="Table List 2" w:semiHidden="1" w:unhideWhenUsed="1"/>
+    <w:lsdException w:name="Table List 3" w:semiHidden="1" w:unhideWhenUsed="1"/>
+    <w:lsdException w:name="Table List 4" w:semiHidden="1" w:unhideWhenUsed="1"/>
+    <w:lsdException w:name="Table List 5" w:semiHidden="1" w:unhideWhenUsed="1"/>
+    <w:lsdException w:name="Table List 6" w:semiHidden="1" w:unhideWhenUsed="1"/>
+    <w:lsdException w:name="Table List 7" w:semiHidden="1" w:unhideWhenUsed="1"/>
+    <w:lsdException w:name="Table List 8" w:semiHidden="1" w:unhideWhenUsed="1"/>
+    <w:lsdException w:name="Table 3D effects 1" w:semiHidden="1" w:unhideWhenUsed="1"/>
+    <w:lsdException w:name="Table 3D effects 2" w:semiHidden="1" w:unhideWhenUsed="1"/>
+    <w:lsdException w:name="Table 3D effects 3" w:semiHidden="1" w:unhideWhenUsed="1"/>
+    <w:lsdException w:name="Table Contemporary" w:semiHidden="1" w:unhideWhenUsed="1"/>
+    <w:lsdException w:name="Table Elegant" w:semiHidden="1" w:unhideWhenUsed="1"/>
+    <w:lsdException w:name="Table Professional" w:semiHidden="1" w:unhideWhenUsed="1"/>
+    <w:lsdException w:name="Table Subtle 1" w:semiHidden="1" w:unhideWhenUsed="1"/>
+    <w:lsdException w:name="Table Subtle 2" w:semiHidden="1" w:unhideWhenUsed="1"/>
+    <w:lsdException w:name="Table Web 1" w:semiHidden="1" w:unhideWhenUsed="1"/>
+    <w:lsdException w:name="Table Web 2" w:semiHidden="1" w:unhideWhenUsed="1"/>
+    <w:lsdException w:name="Table Web 3" w:semiHidden="1" w:unhideWhenUsed="1"/>
+    <w:lsdException w:name="Balloon Text" w:semiHidden="1" w:unhideWhenUsed="1"/>
+    <w:lsdException w:name="Table Grid" w:uiPriority="59"/>
+    <w:lsdException w:name="Table Theme" w:semiHidden="1" w:unhideWhenUsed="1"/>
+    <w:lsdException w:name="Placeholder Text" w:semiHidden="1"/>
+    <w:lsdException w:name="No Spacing" w:uiPriority="1" w:qFormat="1"/>
+    <w:lsdException w:name="Light Shading" w:uiPriority="60"/>
+    <w:lsdException w:name="Light List" w:uiPriority="61"/>
+    <w:lsdException w:name="Light Grid" w:uiPriority="62"/>
+    <w:lsdException w:name="Medium Shading 1" w:uiPriority="63"/>
+    <w:lsdException w:name="Medium Shading 2" w:uiPriority="64"/>
+    <w:lsdException w:name="Medium List 1" w:uiPriority="65"/>
+    <w:lsdException w:name="Medium List 2" w:uiPriority="66"/>
+    <w:lsdException w:name="Medium Grid 1" w:uiPriority="67"/>
+    <w:lsdException w:name="Medium Grid 2" w:uiPriority="68"/>
+    <w:lsdException w:name="Medium Grid 3" w:uiPriority="69"/>
+    <w:lsdException w:name="Dark List" w:uiPriority="70"/>
+    <w:lsdException w:name="Colorful Shading" w:uiPriority="71"/>
+    <w:lsdException w:name="Colorful List" w:uiPriority="72"/>
+    <w:lsdException w:name="Colorful Grid" w:uiPriority="73"/>
+    <w:lsdException w:name="Light Shading Accent 1" w:uiPriority="60"/>
+    <w:lsdException w:name="Light List Accent 1" w:uiPriority="61"/>
+    <w:lsdException w:name="Light Grid Accent 1" w:uiPriority="62"/>
+    <w:lsdException w:name="Medium Shading 1 Accent 1" w:uiPriority="63"/>
+    <w:lsdException w:name="Medium Shading 2 Accent 1" w:uiPriority="64"/>
+    <w:lsdException w:name="Medium List 1 Accent 1" w:uiPriority="65"/>
+    <w:lsdException w:name="Revision" w:semiHidden="1"/>
+    <w:lsdException w:name="List Paragraph" w:uiPriority="34" w:qFormat="1"/>
+    <w:lsdException w:name="Quote" w:uiPriority="29" w:qFormat="1"/>
+    <w:lsdException w:name="Intense Quote" w:uiPriority="30" w:qFormat="1"/>
+    <w:lsdException w:name="Medium List 2 Accent 1" w:uiPriority="66"/>
+    <w:lsdException w:name="Medium Grid 1 Accent 1" w:uiPriority="67"/>
+    <w:lsdException w:name="Medium Grid 2 Accent 1" w:uiPriority="68"/>
+    <w:lsdException w:name="Medium Grid 3 Accent 1" w:uiPriority="69"/>
+    <w:lsdException w:name="Dark List Accent 1" w:uiPriority="70"/>
+    <w:lsdException w:name="Colorful Shading Accent 1" w:uiPriority="71"/>
+    <w:lsdException w:name="Colorful List Accent 1" w:uiPriority="72"/>
+    <w:lsdException w:name="Colorful Grid Accent 1" w:uiPriority="73"/>
+    <w:lsdException w:name="Light Shading Accent 2" w:uiPriority="60"/>
+    <w:lsdException w:name="Light List Accent 2" w:uiPriority="61"/>
+    <w:lsdException w:name="Light Grid Accent 2" w:uiPriority="62"/>
+    <w:lsdException w:name="Medium Shading 1 Accent 2" w:uiPriority="63"/>
+    <w:lsdException w:name="Medium Shading 2 Accent 2" w:uiPriority="64"/>
+    <w:lsdException w:name="Medium List 1 Accent 2" w:uiPriority="65"/>
+    <w:lsdException w:name="Medium List 2 Accent 2" w:uiPriority="66"/>
+    <w:lsdException w:name="Medium Grid 1 Accent 2" w:uiPriority="67"/>
+    <w:lsdException w:name="Medium Grid 2 Accent 2" w:uiPriority="68"/>
+    <w:lsdException w:name="Medium Grid 3 Accent 2" w:uiPriority="69"/>
+    <w:lsdException w:name="Dark List Accent 2" w:uiPriority="70"/>
+    <w:lsdException w:name="Colorful Shading Accent 2" w:uiPriority="71"/>
+    <w:lsdException w:name="Colorful List Accent 2" w:uiPriority="72"/>
+    <w:lsdException w:name="Colorful Grid Accent 2" w:uiPriority="73"/>
+    <w:lsdException w:name="Light Shading Accent 3" w:uiPriority="60"/>
+    <w:lsdException w:name="Light List Accent 3" w:uiPriority="61"/>
+    <w:lsdException w:name="Light Grid Accent 3" w:uiPriority="62"/>
+    <w:lsdException w:name="Medium Shading 1 Accent 3" w:uiPriority="63"/>
+    <w:lsdException w:name="Medium Shading 2 Accent 3" w:uiPriority="64"/>
+    <w:lsdException w:name="Medium List 1 Accent 3" w:uiPriority="65"/>
+    <w:lsdException w:name="Medium List 2 Accent 3" w:uiPriority="66"/>
+    <w:lsdException w:name="Medium Grid 1 Accent 3" w:uiPriority="67"/>
+    <w:lsdException w:name="Medium Grid 2 Accent 3" w:uiPriority="68"/>
+    <w:lsdException w:name="Medium Grid 3 Accent 3" w:uiPriority="69"/>
+    <w:lsdException w:name="Dark List Accent 3" w:uiPriority="70"/>
+    <w:lsdException w:name="Colorful Shading Accent 3" w:uiPriority="71"/>
+    <w:lsdException w:name="Colorful List Accent 3" w:uiPriority="72"/>
+    <w:lsdException w:name="Colorful Grid Accent 3" w:uiPriority="73"/>
+    <w:lsdException w:name="Light Shading Accent 4" w:uiPriority="60"/>
+    <w:lsdException w:name="Light List Accent 4" w:uiPriority="61"/>
+    <w:lsdException w:name="Light Grid Accent 4" w:uiPriority="62"/>
+    <w:lsdException w:name="Medium Shading 1 Accent 4" w:uiPriority="63"/>
+    <w:lsdException w:name="Medium Shading 2 Accent 4" w:uiPriority="64"/>
+    <w:lsdException w:name="Medium List 1 Accent 4" w:uiPriority="65"/>
+    <w:lsdException w:name="Medium List 2 Accent 4" w:uiPriority="66"/>
+    <w:lsdException w:name="Medium Grid 1 Accent 4" w:uiPriority="67"/>
+    <w:lsdException w:name="Medium Grid 2 Accent 4" w:uiPriority="68"/>
+    <w:lsdException w:name="Medium Grid 3 Accent 4" w:uiPriority="69"/>
+    <w:lsdException w:name="Dark List Accent 4" w:uiPriority="70"/>
+    <w:lsdException w:name="Colorful Shading Accent 4" w:uiPriority="71"/>
+    <w:lsdException w:name="Colorful List Accent 4" w:uiPriority="72"/>
+    <w:lsdException w:name="Colorful Grid Accent 4" w:uiPriority="73"/>
+    <w:lsdException w:name="Light Shading Accent 5" w:uiPriority="60"/>
+    <w:lsdException w:name="Light List Accent 5" w:uiPriority="61"/>
+    <w:lsdException w:name="Light Grid Accent 5" w:uiPriority="62"/>
+    <w:lsdException w:name="Medium Shading 1 Accent 5" w:uiPriority="63"/>
+    <w:lsdException w:name="Medium Shading 2 Accent 5" w:uiPriority="64"/>
+    <w:lsdException w:name="Medium List 1 Accent 5" w:uiPriority="65"/>
+    <w:lsdException w:name="Medium List 2 Accent 5" w:uiPriority="66"/>
+    <w:lsdException w:name="Medium Grid 1 Accent 5" w:uiPriority="67"/>
+    <w:lsdException w:name="Medium Grid 2 Accent 5" w:uiPriority="68"/>
+    <w:lsdException w:name="Medium Grid 3 Accent 5" w:uiPriority="69"/>
+    <w:lsdException w:name="Dark List Accent 5" w:uiPriority="70"/>
+    <w:lsdException w:name="Colorful Shading Accent 5" w:uiPriority="71"/>
+    <w:lsdException w:name="Colorful List Accent 5" w:uiPriority="72"/>
+    <w:lsdException w:name="Colorful Grid Accent 5" w:uiPriority="73"/>
+    <w:lsdException w:name="Light Shading Accent 6" w:uiPriority="60"/>
+    <w:lsdException w:name="Light List Accent 6" w:uiPriority="61"/>
+    <w:lsdException w:name="Light Grid Accent 6" w:uiPriority="62"/>
+    <w:lsdException w:name="Medium Shading 1 Accent 6" w:uiPriority="63"/>
+    <w:lsdException w:name="Medium Shading 2 Accent 6" w:uiPriority="64"/>
+    <w:lsdException w:name="Medium List 1 Accent 6" w:uiPriority="65"/>
+    <w:lsdException w:name="Medium List 2 Accent 6" w:uiPriority="66"/>
+    <w:lsdException w:name="Medium Grid 1 Accent 6" w:uiPriority="67"/>
+    <w:lsdException w:name="Medium Grid 2 Accent 6" w:uiPriority="68"/>
+    <w:lsdException w:name="Medium Grid 3 Accent 6" w:uiPriority="69"/>
+    <w:lsdException w:name="Dark List Accent 6" w:uiPriority="70"/>
+    <w:lsdException w:name="Colorful Shading Accent 6" w:uiPriority="71"/>
+    <w:lsdException w:name="Colorful List Accent 6" w:uiPriority="72"/>
+    <w:lsdException w:name="Colorful Grid Accent 6" w:uiPriority="73"/>
+    <w:lsdException w:name="Subtle Emphasis" w:uiPriority="19" w:qFormat="1"/>
+    <w:lsdException w:name="Intense Emphasis" w:uiPriority="21" w:qFormat="1"/>
+    <w:lsdException w:name="Subtle Reference" w:uiPriority="31" w:qFormat="1"/>
+    <w:lsdException w:name="Intense Reference" w:uiPriority="32" w:qFormat="1"/>
+    <w:lsdException w:name="Book Title" w:uiPriority="33" w:qFormat="1"/>
+    <w:lsdException w:name="Bibliography" w:semiHidden="1" w:uiPriority="37" w:unhideWhenUsed="1"/>
+    <w:lsdException w:name="TOC Heading" w:semiHidden="1" w:uiPriority="39" w:unhideWhenUsed="1" w:qFormat="1"/>
+    <w:lsdException w:name="Plain Table 1" w:uiPriority="41"/>
+    <w:lsdException w:name="Plain Table 2" w:uiPriority="42"/>
+    <w:lsdException w:name="Plain Table 3" w:uiPriority="43"/>
+    <w:lsdException w:name="Plain Table 4" w:uiPriority="44"/>
+    <w:lsdException w:name="Plain Table 5" w:uiPriority="45"/>
+    <w:lsdException w:name="Grid Table Light" w:uiPriority="40"/>
+    <w:lsdException w:name="Grid Table 1 Light" w:uiPriority="46"/>
+    <w:lsdException w:name="Grid Table 2" w:uiPriority="47"/>
+    <w:lsdException w:name="Grid Table 3" w:uiPriority="48"/>
+    <w:lsdException w:name="Grid Table 4" w:uiPriority="49"/>
+    <w:lsdException w:name="Grid Table 5 Dark" w:uiPriority="50"/>
+    <w:lsdException w:name="Grid Table 6 Colorful" w:uiPriority="51"/>
+    <w:lsdException w:name="Grid Table 7 Colorful" w:uiPriority="52"/>
+    <w:lsdException w:name="Grid Table 1 Light Accent 1" w:uiPriority="46"/>
+    <w:lsdException w:name="Grid Table 2 Accent 1" w:uiPriority="47"/>
+    <w:lsdException w:name="Grid Table 3 Accent 1" w:uiPriority="48"/>
+    <w:lsdException w:name="Grid Table 4 Accent 1" w:uiPriority="49"/>
+    <w:lsdException w:name="Grid Table 5 Dark Accent 1" w:uiPriority="50"/>
+    <w:lsdException w:name="Grid Table 6 Colorful Accent 1" w:uiPriority="51"/>
+    <w:lsdException w:name="Grid Table 7 Colorful Accent 1" w:uiPriority="52"/>
+    <w:lsdException w:name="Grid Table 1 Light Accent 2" w:uiPriority="46"/>
+    <w:lsdException w:name="Grid Table 2 Accent 2" w:uiPriority="47"/>
+    <w:lsdException w:name="Grid Table 3 Accent 2" w:uiPriority="48"/>
+    <w:lsdException w:name="Grid Table 4 Accent 2" w:uiPriority="49"/>
+    <w:lsdException w:name="Grid Table 5 Dark Accent 2" w:uiPriority="50"/>
+    <w:lsdException w:name="Grid Table 6 Colorful Accent 2" w:uiPriority="51"/>
+    <w:lsdException w:name="Grid Table 7 Colorful Accent 2" w:uiPriority="52"/>
+    <w:lsdException w:name="Grid Table 1 Light Accent 3" w:uiPriority="46"/>
+    <w:lsdException w:name="Grid Table 2 Accent 3" w:uiPriority="47"/>
+    <w:lsdException w:name="Grid Table 3 Accent 3" w:uiPriority="48"/>
+    <w:lsdException w:name="Grid Table 4 Accent 3" w:uiPriority="49"/>
+    <w:lsdException w:name="Grid Table 5 Dark Accent 3" w:uiPriority="50"/>
+    <w:lsdException w:name="Grid Table 6 Colorful Accent 3" w:uiPriority="51"/>
+    <w:lsdException w:name="Grid Table 7 Colorful Accent 3" w:uiPriority="52"/>
+    <w:lsdException w:name="Grid Table 1 Light Accent 4" w:uiPriority="46"/>
+    <w:lsdException w:name="Grid Table 2 Accent 4" w:uiPriority="47"/>
+    <w:lsdException w:name="Grid Table 3 Accent 4" w:uiPriority="48"/>
+    <w:lsdException w:name="Grid Table 4 Accent 4" w:uiPriority="49"/>
+    <w:lsdException w:name="Grid Table 5 Dark Accent 4" w:uiPriority="50"/>
+    <w:lsdException w:name="Grid Table 6 Colorful Accent 4" w:uiPriority="51"/>
+    <w:lsdException w:name="Grid Table 7 Colorful Accent 4" w:uiPriority="52"/>
+    <w:lsdException w:name="Grid Table 1 Light Accent 5" w:uiPriority="46"/>
+    <w:lsdException w:name="Grid Table 2 Accent 5" w:uiPriority="47"/>
+    <w:lsdException w:name="Grid Table 3 Accent 5" w:uiPriority="48"/>
+    <w:lsdException w:name="Grid Table 4 Accent 5" w:uiPriority="49"/>
+    <w:lsdException w:name="Grid Table 5 Dark Accent 5" w:uiPriority="50"/>
+    <w:lsdException w:name="Grid Table 6 Colorful Accent 5" w:uiPriority="51"/>
+    <w:lsdException w:name="Grid Table 7 Colorful Accent 5" w:uiPriority="52"/>
+    <w:lsdException w:name="Grid Table 1 Light Accent 6" w:uiPriority="46"/>
+    <w:lsdException w:name="Grid Table 2 Accent 6" w:uiPriority="47"/>
+    <w:lsdException w:name="Grid Table 3 Accent 6" w:uiPriority="48"/>
+    <w:lsdException w:name="Grid Table 4 Accent 6" w:uiPriority="49"/>
+    <w:lsdException w:name="Grid Table 5 Dark Accent 6" w:uiPriority="50"/>
+    <w:lsdException w:name="Grid Table 6 Colorful Accent 6" w:uiPriority="51"/>
+    <w:lsdException w:name="Grid Table 7 Colorful Accent 6" w:uiPriority="52"/>
+    <w:lsdException w:name="List Table 1 Light" w:uiPriority="46"/>
+    <w:lsdException w:name="List Table 2" w:uiPriority="47"/>
+    <w:lsdException w:name="List Table 3" w:uiPriority="48"/>
+    <w:lsdException w:name="List Table 4" w:uiPriority="49"/>
+    <w:lsdException w:name="List Table 5 Dark" w:uiPriority="50"/>
+    <w:lsdException w:name="List Table 6 Colorful" w:uiPriority="51"/>
+    <w:lsdException w:name="List Table 7 Colorful" w:uiPriority="52"/>
+    <w:lsdException w:name="List Table 1 Light Accent 1" w:uiPriority="46"/>
+    <w:lsdException w:name="List Table 2 Accent 1" w:uiPriority="47"/>
+    <w:lsdException w:name="List Table 3 Accent 1" w:uiPriority="48"/>
+    <w:lsdException w:name="List Table 4 Accent 1" w:uiPriority="49"/>
+    <w:lsdException w:name="List Table 5 Dark Accent 1" w:uiPriority="50"/>
+    <w:lsdException w:name="List Table 6 Colorful Accent 1" w:uiPriority="51"/>
+    <w:lsdException w:name="List Table 7 Colorful Accent 1" w:uiPriority="52"/>
+    <w:lsdException w:name="List Table 1 Light Accent 2" w:uiPriority="46"/>
+    <w:lsdException w:name="List Table 2 Accent 2" w:uiPriority="47"/>
+    <w:lsdException w:name="List Table 3 Accent 2" w:uiPriority="48"/>
+    <w:lsdException w:name="List Table 4 Accent 2" w:uiPriority="49"/>
+    <w:lsdException w:name="List Table 5 Dark Accent 2" w:uiPriority="50"/>
+    <w:lsdException w:name="List Table 6 Colorful Accent 2" w:uiPriority="51"/>
+    <w:lsdException w:name="List Table 7 Colorful Accent 2" w:uiPriority="52"/>
+    <w:lsdException w:name="List Table 1 Light Accent 3" w:uiPriority="46"/>
+    <w:lsdException w:name="List Table 2 Accent 3" w:uiPriority="47"/>
+    <w:lsdException w:name="List Table 3 Accent 3" w:uiPriority="48"/>
+    <w:lsdException w:name="List Table 4 Accent 3" w:uiPriority="49"/>
+    <w:lsdException w:name="List Table 5 Dark Accent 3" w:uiPriority="50"/>
+    <w:lsdException w:name="List Table 6 Colorful Accent 3" w:uiPriority="51"/>
+    <w:lsdException w:name="List Table 7 Colorful Accent 3" w:uiPriority="52"/>
+    <w:lsdException w:name="List Table 1 Light Accent 4" w:uiPriority="46"/>
+    <w:lsdException w:name="List Table 2 Accent 4" w:uiPriority="47"/>
+    <w:lsdException w:name="List Table 3 Accent 4" w:uiPriority="48"/>
+    <w:lsdException w:name="List Table 4 Accent 4" w:uiPriority="49"/>
+    <w:lsdException w:name="List Table 5 Dark Accent 4" w:uiPriority="50"/>
+    <w:lsdException w:name="List Table 6 Colorful Accent 4" w:uiPriority="51"/>
+    <w:lsdException w:name="List Table 7 Colorful Accent 4" w:uiPriority="52"/>
+    <w:lsdException w:name="List Table 1 Light Accent 5" w:uiPriority="46"/>
+    <w:lsdException w:name="List Table 2 Accent 5" w:uiPriority="47"/>
+    <w:lsdException w:name="List Table 3 Accent 5" w:uiPriority="48"/>
+    <w:lsdException w:name="List Table 4 Accent 5" w:uiPriority="49"/>
+    <w:lsdException w:name="List Table 5 Dark Accent 5" w:uiPriority="50"/>
+    <w:lsdException w:name="List Table 6 Colorful Accent 5" w:uiPriority="51"/>
+    <w:lsdException w:name="List Table 7 Colorful Accent 5" w:uiPriority="52"/>
+    <w:lsdException w:name="List Table 1 Light Accent 6" w:uiPriority="46"/>
+    <w:lsdException w:name="List Table 2 Accent 6" w:uiPriority="47"/>
+    <w:lsdException w:name="List Table 3 Accent 6" w:uiPriority="48"/>
+    <w:lsdException w:name="List Table 4 Accent 6" w:uiPriority="49"/>
+    <w:lsdException w:name="List Table 5 Dark Accent 6" w:uiPriority="50"/>
+    <w:lsdException w:name="List Table 6 Colorful Accent 6" w:uiPriority="51"/>
+    <w:lsdException w:name="List Table 7 Colorful Accent 6" w:uiPriority="52"/>
   </w:latentStyles>
   <w:style w:type="paragraph" w:default="1" w:styleId="Normal">
     <w:name w:val="Normal"/>
@@ -13956,7 +14384,6 @@
       <w:spacing w:after="0" w:line="240" w:lineRule="auto"/>
     </w:pPr>
     <w:tblPr>
-      <w:tblInd w:w="0" w:type="dxa"/>
       <w:tblBorders>
         <w:top w:val="single" w:sz="4" w:space="0" w:color="auto"/>
         <w:left w:val="single" w:sz="4" w:space="0" w:color="auto"/>
@@ -13965,518 +14392,6 @@
         <w:insideH w:val="single" w:sz="4" w:space="0" w:color="auto"/>
         <w:insideV w:val="single" w:sz="4" w:space="0" w:color="auto"/>
       </w:tblBorders>
-      <w:tblCellMar>
-        <w:top w:w="0" w:type="dxa"/>
-        <w:left w:w="108" w:type="dxa"/>
-        <w:bottom w:w="0" w:type="dxa"/>
-        <w:right w:w="108" w:type="dxa"/>
-      </w:tblCellMar>
-    </w:tblPr>
-  </w:style>
-  <w:style w:type="character" w:customStyle="1" w:styleId="Heading1Char">
-    <w:name w:val="Heading 1 Char"/>
-    <w:basedOn w:val="DefaultParagraphFont"/>
-    <w:link w:val="Heading1"/>
-    <w:uiPriority w:val="9"/>
-    <w:rsid w:val="006F7CDE"/>
-    <w:rPr>
-      <w:rFonts w:asciiTheme="majorHAnsi" w:eastAsiaTheme="majorEastAsia" w:hAnsiTheme="majorHAnsi" w:cstheme="majorBidi"/>
-      <w:color w:val="2F5496" w:themeColor="accent1" w:themeShade="BF"/>
-      <w:sz w:val="32"/>
-      <w:szCs w:val="32"/>
-    </w:rPr>
-  </w:style>
-  <w:style w:type="paragraph" w:styleId="Title">
-    <w:name w:val="Title"/>
-    <w:basedOn w:val="Normal"/>
-    <w:next w:val="Normal"/>
-    <w:link w:val="TitleChar"/>
-    <w:uiPriority w:val="10"/>
-    <w:qFormat/>
-    <w:rsid w:val="006F7CDE"/>
-    <w:pPr>
-      <w:spacing w:after="0" w:line="240" w:lineRule="auto"/>
-      <w:contextualSpacing/>
-    </w:pPr>
-    <w:rPr>
-      <w:rFonts w:asciiTheme="majorHAnsi" w:eastAsiaTheme="majorEastAsia" w:hAnsiTheme="majorHAnsi" w:cstheme="majorBidi"/>
-      <w:spacing w:val="-10"/>
-      <w:kern w:val="28"/>
-      <w:sz w:val="56"/>
-      <w:szCs w:val="56"/>
-    </w:rPr>
-  </w:style>
-  <w:style w:type="character" w:customStyle="1" w:styleId="TitleChar">
-    <w:name w:val="Title Char"/>
-    <w:basedOn w:val="DefaultParagraphFont"/>
-    <w:link w:val="Title"/>
-    <w:uiPriority w:val="10"/>
-    <w:rsid w:val="006F7CDE"/>
-    <w:rPr>
-      <w:rFonts w:asciiTheme="majorHAnsi" w:eastAsiaTheme="majorEastAsia" w:hAnsiTheme="majorHAnsi" w:cstheme="majorBidi"/>
-      <w:spacing w:val="-10"/>
-      <w:kern w:val="28"/>
-      <w:sz w:val="56"/>
-      <w:szCs w:val="56"/>
-    </w:rPr>
-  </w:style>
-  <w:style w:type="paragraph" w:styleId="Subtitle">
-    <w:name w:val="Subtitle"/>
-    <w:basedOn w:val="Normal"/>
-    <w:next w:val="Normal"/>
-    <w:link w:val="SubtitleChar"/>
-    <w:uiPriority w:val="11"/>
-    <w:qFormat/>
-    <w:rsid w:val="004762D3"/>
-    <w:pPr>
-      <w:numPr>
-        <w:ilvl w:val="1"/>
-      </w:numPr>
-    </w:pPr>
-    <w:rPr>
-      <w:rFonts w:eastAsiaTheme="minorEastAsia"/>
-      <w:color w:val="5A5A5A" w:themeColor="text1" w:themeTint="A5"/>
-      <w:spacing w:val="15"/>
-    </w:rPr>
-  </w:style>
-  <w:style w:type="character" w:customStyle="1" w:styleId="SubtitleChar">
-    <w:name w:val="Subtitle Char"/>
-    <w:basedOn w:val="DefaultParagraphFont"/>
-    <w:link w:val="Subtitle"/>
-    <w:uiPriority w:val="11"/>
-    <w:rsid w:val="004762D3"/>
-    <w:rPr>
-      <w:rFonts w:eastAsiaTheme="minorEastAsia"/>
-      <w:color w:val="5A5A5A" w:themeColor="text1" w:themeTint="A5"/>
-      <w:spacing w:val="15"/>
-    </w:rPr>
-  </w:style>
-  <w:style w:type="paragraph" w:styleId="TOCHeading">
-    <w:name w:val="TOC Heading"/>
-    <w:basedOn w:val="Heading1"/>
-    <w:next w:val="Normal"/>
-    <w:uiPriority w:val="39"/>
-    <w:unhideWhenUsed/>
-    <w:qFormat/>
-    <w:rsid w:val="00D517DE"/>
-    <w:pPr>
-      <w:outlineLvl w:val="9"/>
-    </w:pPr>
-  </w:style>
-  <w:style w:type="paragraph" w:styleId="TOC1">
-    <w:name w:val="toc 1"/>
-    <w:basedOn w:val="Normal"/>
-    <w:next w:val="Normal"/>
-    <w:autoRedefine/>
-    <w:uiPriority w:val="39"/>
-    <w:unhideWhenUsed/>
-    <w:rsid w:val="00D517DE"/>
-    <w:pPr>
-      <w:spacing w:after="100"/>
-    </w:pPr>
-  </w:style>
-  <w:style w:type="character" w:styleId="Hyperlink">
-    <w:name w:val="Hyperlink"/>
-    <w:basedOn w:val="DefaultParagraphFont"/>
-    <w:uiPriority w:val="99"/>
-    <w:unhideWhenUsed/>
-    <w:rsid w:val="00D517DE"/>
-    <w:rPr>
-      <w:color w:val="0563C1" w:themeColor="hyperlink"/>
-      <w:u w:val="single"/>
-    </w:rPr>
-  </w:style>
-  <w:style w:type="paragraph" w:styleId="ListParagraph">
-    <w:name w:val="List Paragraph"/>
-    <w:basedOn w:val="Normal"/>
-    <w:uiPriority w:val="34"/>
-    <w:qFormat/>
-    <w:rsid w:val="0075705C"/>
-    <w:pPr>
-      <w:ind w:left="720"/>
-      <w:contextualSpacing/>
-    </w:pPr>
-  </w:style>
-  <w:style w:type="paragraph" w:styleId="BalloonText">
-    <w:name w:val="Balloon Text"/>
-    <w:basedOn w:val="Normal"/>
-    <w:link w:val="BalloonTextChar"/>
-    <w:uiPriority w:val="99"/>
-    <w:semiHidden/>
-    <w:unhideWhenUsed/>
-    <w:rsid w:val="00095636"/>
-    <w:pPr>
-      <w:spacing w:after="0" w:line="240" w:lineRule="auto"/>
-    </w:pPr>
-    <w:rPr>
-      <w:rFonts w:ascii="Tahoma" w:hAnsi="Tahoma" w:cs="Tahoma"/>
-      <w:sz w:val="16"/>
-      <w:szCs w:val="16"/>
-    </w:rPr>
-  </w:style>
-  <w:style w:type="character" w:customStyle="1" w:styleId="BalloonTextChar">
-    <w:name w:val="Balloon Text Char"/>
-    <w:basedOn w:val="DefaultParagraphFont"/>
-    <w:link w:val="BalloonText"/>
-    <w:uiPriority w:val="99"/>
-    <w:semiHidden/>
-    <w:rsid w:val="00095636"/>
-    <w:rPr>
-      <w:rFonts w:ascii="Tahoma" w:hAnsi="Tahoma" w:cs="Tahoma"/>
-      <w:sz w:val="16"/>
-      <w:szCs w:val="16"/>
-    </w:rPr>
-  </w:style>
-  <w:style w:type="paragraph" w:styleId="Header">
-    <w:name w:val="header"/>
-    <w:basedOn w:val="Normal"/>
-    <w:link w:val="HeaderChar"/>
-    <w:uiPriority w:val="99"/>
-    <w:unhideWhenUsed/>
-    <w:rsid w:val="00602B13"/>
-    <w:pPr>
-      <w:tabs>
-        <w:tab w:val="center" w:pos="4680"/>
-        <w:tab w:val="right" w:pos="9360"/>
-      </w:tabs>
-      <w:spacing w:after="0" w:line="240" w:lineRule="auto"/>
-    </w:pPr>
-  </w:style>
-  <w:style w:type="character" w:customStyle="1" w:styleId="HeaderChar">
-    <w:name w:val="Header Char"/>
-    <w:basedOn w:val="DefaultParagraphFont"/>
-    <w:link w:val="Header"/>
-    <w:uiPriority w:val="99"/>
-    <w:rsid w:val="00602B13"/>
-  </w:style>
-  <w:style w:type="paragraph" w:styleId="Footer">
-    <w:name w:val="footer"/>
-    <w:basedOn w:val="Normal"/>
-    <w:link w:val="FooterChar"/>
-    <w:uiPriority w:val="99"/>
-    <w:unhideWhenUsed/>
-    <w:rsid w:val="00602B13"/>
-    <w:pPr>
-      <w:tabs>
-        <w:tab w:val="center" w:pos="4680"/>
-        <w:tab w:val="right" w:pos="9360"/>
-      </w:tabs>
-      <w:spacing w:after="0" w:line="240" w:lineRule="auto"/>
-    </w:pPr>
-  </w:style>
-  <w:style w:type="character" w:customStyle="1" w:styleId="FooterChar">
-    <w:name w:val="Footer Char"/>
-    <w:basedOn w:val="DefaultParagraphFont"/>
-    <w:link w:val="Footer"/>
-    <w:uiPriority w:val="99"/>
-    <w:rsid w:val="00602B13"/>
-  </w:style>
-  <w:style w:type="character" w:customStyle="1" w:styleId="Heading2Char">
-    <w:name w:val="Heading 2 Char"/>
-    <w:basedOn w:val="DefaultParagraphFont"/>
-    <w:link w:val="Heading2"/>
-    <w:uiPriority w:val="9"/>
-    <w:rsid w:val="007E615E"/>
-    <w:rPr>
-      <w:rFonts w:asciiTheme="majorHAnsi" w:eastAsiaTheme="majorEastAsia" w:hAnsiTheme="majorHAnsi" w:cstheme="majorBidi"/>
-      <w:color w:val="2F5496" w:themeColor="accent1" w:themeShade="BF"/>
-      <w:sz w:val="26"/>
-      <w:szCs w:val="26"/>
-    </w:rPr>
-  </w:style>
-  <w:style w:type="paragraph" w:styleId="TOC2">
-    <w:name w:val="toc 2"/>
-    <w:basedOn w:val="Normal"/>
-    <w:next w:val="Normal"/>
-    <w:autoRedefine/>
-    <w:uiPriority w:val="39"/>
-    <w:unhideWhenUsed/>
-    <w:rsid w:val="00533F95"/>
-    <w:pPr>
-      <w:spacing w:after="100" w:line="276" w:lineRule="auto"/>
-      <w:ind w:left="220"/>
-    </w:pPr>
-    <w:rPr>
-      <w:lang w:val="en-GB"/>
-    </w:rPr>
-  </w:style>
-  <w:style w:type="paragraph" w:styleId="Caption">
-    <w:name w:val="caption"/>
-    <w:basedOn w:val="Normal"/>
-    <w:next w:val="Normal"/>
-    <w:uiPriority w:val="35"/>
-    <w:unhideWhenUsed/>
-    <w:qFormat/>
-    <w:rsid w:val="002813F6"/>
-    <w:pPr>
-      <w:spacing w:after="200" w:line="240" w:lineRule="auto"/>
-    </w:pPr>
-    <w:rPr>
-      <w:b/>
-      <w:bCs/>
-      <w:color w:val="4472C4" w:themeColor="accent1"/>
-      <w:sz w:val="18"/>
-      <w:szCs w:val="18"/>
-    </w:rPr>
-  </w:style>
-</w:styles>
-</file>
-
-<file path=word/stylesWithEffects.xml><?xml version="1.0" encoding="utf-8"?>
-<w:styles xmlns:wpc="http://schemas.microsoft.com/office/word/2010/wordprocessingCanvas" xmlns:mc="http://schemas.openxmlformats.org/markup-compatibility/2006" xmlns:o="urn:schemas-microsoft-com:office:office" xmlns:r="http://schemas.openxmlformats.org/officeDocument/2006/relationships" xmlns:m="http://schemas.openxmlformats.org/officeDocument/2006/math" xmlns:v="urn:schemas-microsoft-com:vml" xmlns:wp14="http://schemas.microsoft.com/office/word/2010/wordprocessingDrawing" xmlns:wp="http://schemas.openxmlformats.org/drawingml/2006/wordprocessingDrawing" xmlns:w10="urn:schemas-microsoft-com:office:word" xmlns:w="http://schemas.openxmlformats.org/wordprocessingml/2006/main" xmlns:w14="http://schemas.microsoft.com/office/word/2010/wordml" xmlns:wpg="http://schemas.microsoft.com/office/word/2010/wordprocessingGroup" xmlns:wpi="http://schemas.microsoft.com/office/word/2010/wordprocessingInk" xmlns:wne="http://schemas.microsoft.com/office/word/2006/wordml" xmlns:wps="http://schemas.microsoft.com/office/word/2010/wordprocessingShape" mc:Ignorable="w14 wp14">
-  <w:docDefaults>
-    <w:rPrDefault>
-      <w:rPr>
-        <w:rFonts w:asciiTheme="minorHAnsi" w:eastAsiaTheme="minorHAnsi" w:hAnsiTheme="minorHAnsi" w:cstheme="minorBidi"/>
-        <w:sz w:val="22"/>
-        <w:szCs w:val="22"/>
-        <w:lang w:val="en-US" w:eastAsia="en-US" w:bidi="ar-SA"/>
-      </w:rPr>
-    </w:rPrDefault>
-    <w:pPrDefault>
-      <w:pPr>
-        <w:spacing w:after="160" w:line="259" w:lineRule="auto"/>
-      </w:pPr>
-    </w:pPrDefault>
-  </w:docDefaults>
-  <w:latentStyles w:defLockedState="0" w:defUIPriority="99" w:defSemiHidden="1" w:defUnhideWhenUsed="1" w:defQFormat="0" w:count="267">
-    <w:lsdException w:name="Normal" w:semiHidden="0" w:uiPriority="0" w:unhideWhenUsed="0" w:qFormat="1"/>
-    <w:lsdException w:name="heading 1" w:semiHidden="0" w:uiPriority="9" w:unhideWhenUsed="0" w:qFormat="1"/>
-    <w:lsdException w:name="heading 2" w:uiPriority="9" w:qFormat="1"/>
-    <w:lsdException w:name="heading 3" w:uiPriority="9" w:qFormat="1"/>
-    <w:lsdException w:name="heading 4" w:uiPriority="9" w:qFormat="1"/>
-    <w:lsdException w:name="heading 5" w:uiPriority="9" w:qFormat="1"/>
-    <w:lsdException w:name="heading 6" w:uiPriority="9" w:qFormat="1"/>
-    <w:lsdException w:name="heading 7" w:uiPriority="9" w:qFormat="1"/>
-    <w:lsdException w:name="heading 8" w:uiPriority="9" w:qFormat="1"/>
-    <w:lsdException w:name="heading 9" w:uiPriority="9" w:qFormat="1"/>
-    <w:lsdException w:name="toc 1" w:uiPriority="39"/>
-    <w:lsdException w:name="toc 2" w:uiPriority="39"/>
-    <w:lsdException w:name="toc 3" w:uiPriority="39"/>
-    <w:lsdException w:name="toc 4" w:uiPriority="39"/>
-    <w:lsdException w:name="toc 5" w:uiPriority="39"/>
-    <w:lsdException w:name="toc 6" w:uiPriority="39"/>
-    <w:lsdException w:name="toc 7" w:uiPriority="39"/>
-    <w:lsdException w:name="toc 8" w:uiPriority="39"/>
-    <w:lsdException w:name="toc 9" w:uiPriority="39"/>
-    <w:lsdException w:name="caption" w:uiPriority="35" w:qFormat="1"/>
-    <w:lsdException w:name="Title" w:semiHidden="0" w:uiPriority="10" w:unhideWhenUsed="0" w:qFormat="1"/>
-    <w:lsdException w:name="Default Paragraph Font" w:uiPriority="1"/>
-    <w:lsdException w:name="Subtitle" w:semiHidden="0" w:uiPriority="11" w:unhideWhenUsed="0" w:qFormat="1"/>
-    <w:lsdException w:name="Strong" w:semiHidden="0" w:uiPriority="22" w:unhideWhenUsed="0" w:qFormat="1"/>
-    <w:lsdException w:name="Emphasis" w:semiHidden="0" w:uiPriority="20" w:unhideWhenUsed="0" w:qFormat="1"/>
-    <w:lsdException w:name="Table Grid" w:semiHidden="0" w:uiPriority="59" w:unhideWhenUsed="0"/>
-    <w:lsdException w:name="Placeholder Text" w:unhideWhenUsed="0"/>
-    <w:lsdException w:name="No Spacing" w:semiHidden="0" w:uiPriority="1" w:unhideWhenUsed="0" w:qFormat="1"/>
-    <w:lsdException w:name="Light Shading" w:semiHidden="0" w:uiPriority="60" w:unhideWhenUsed="0"/>
-    <w:lsdException w:name="Light List" w:semiHidden="0" w:uiPriority="61" w:unhideWhenUsed="0"/>
-    <w:lsdException w:name="Light Grid" w:semiHidden="0" w:uiPriority="62" w:unhideWhenUsed="0"/>
-    <w:lsdException w:name="Medium Shading 1" w:semiHidden="0" w:uiPriority="63" w:unhideWhenUsed="0"/>
-    <w:lsdException w:name="Medium Shading 2" w:semiHidden="0" w:uiPriority="64" w:unhideWhenUsed="0"/>
-    <w:lsdException w:name="Medium List 1" w:semiHidden="0" w:uiPriority="65" w:unhideWhenUsed="0"/>
-    <w:lsdException w:name="Medium List 2" w:semiHidden="0" w:uiPriority="66" w:unhideWhenUsed="0"/>
-    <w:lsdException w:name="Medium Grid 1" w:semiHidden="0" w:uiPriority="67" w:unhideWhenUsed="0"/>
-    <w:lsdException w:name="Medium Grid 2" w:semiHidden="0" w:uiPriority="68" w:unhideWhenUsed="0"/>
-    <w:lsdException w:name="Medium Grid 3" w:semiHidden="0" w:uiPriority="69" w:unhideWhenUsed="0"/>
-    <w:lsdException w:name="Dark List" w:semiHidden="0" w:uiPriority="70" w:unhideWhenUsed="0"/>
-    <w:lsdException w:name="Colorful Shading" w:semiHidden="0" w:uiPriority="71" w:unhideWhenUsed="0"/>
-    <w:lsdException w:name="Colorful List" w:semiHidden="0" w:uiPriority="72" w:unhideWhenUsed="0"/>
-    <w:lsdException w:name="Colorful Grid" w:semiHidden="0" w:uiPriority="73" w:unhideWhenUsed="0"/>
-    <w:lsdException w:name="Light Shading Accent 1" w:semiHidden="0" w:uiPriority="60" w:unhideWhenUsed="0"/>
-    <w:lsdException w:name="Light List Accent 1" w:semiHidden="0" w:uiPriority="61" w:unhideWhenUsed="0"/>
-    <w:lsdException w:name="Light Grid Accent 1" w:semiHidden="0" w:uiPriority="62" w:unhideWhenUsed="0"/>
-    <w:lsdException w:name="Medium Shading 1 Accent 1" w:semiHidden="0" w:uiPriority="63" w:unhideWhenUsed="0"/>
-    <w:lsdException w:name="Medium Shading 2 Accent 1" w:semiHidden="0" w:uiPriority="64" w:unhideWhenUsed="0"/>
-    <w:lsdException w:name="Medium List 1 Accent 1" w:semiHidden="0" w:uiPriority="65" w:unhideWhenUsed="0"/>
-    <w:lsdException w:name="Revision" w:unhideWhenUsed="0"/>
-    <w:lsdException w:name="List Paragraph" w:semiHidden="0" w:uiPriority="34" w:unhideWhenUsed="0" w:qFormat="1"/>
-    <w:lsdException w:name="Quote" w:semiHidden="0" w:uiPriority="29" w:unhideWhenUsed="0" w:qFormat="1"/>
-    <w:lsdException w:name="Intense Quote" w:semiHidden="0" w:uiPriority="30" w:unhideWhenUsed="0" w:qFormat="1"/>
-    <w:lsdException w:name="Medium List 2 Accent 1" w:semiHidden="0" w:uiPriority="66" w:unhideWhenUsed="0"/>
-    <w:lsdException w:name="Medium Grid 1 Accent 1" w:semiHidden="0" w:uiPriority="67" w:unhideWhenUsed="0"/>
-    <w:lsdException w:name="Medium Grid 2 Accent 1" w:semiHidden="0" w:uiPriority="68" w:unhideWhenUsed="0"/>
-    <w:lsdException w:name="Medium Grid 3 Accent 1" w:semiHidden="0" w:uiPriority="69" w:unhideWhenUsed="0"/>
-    <w:lsdException w:name="Dark List Accent 1" w:semiHidden="0" w:uiPriority="70" w:unhideWhenUsed="0"/>
-    <w:lsdException w:name="Colorful Shading Accent 1" w:semiHidden="0" w:uiPriority="71" w:unhideWhenUsed="0"/>
-    <w:lsdException w:name="Colorful List Accent 1" w:semiHidden="0" w:uiPriority="72" w:unhideWhenUsed="0"/>
-    <w:lsdException w:name="Colorful Grid Accent 1" w:semiHidden="0" w:uiPriority="73" w:unhideWhenUsed="0"/>
-    <w:lsdException w:name="Light Shading Accent 2" w:semiHidden="0" w:uiPriority="60" w:unhideWhenUsed="0"/>
-    <w:lsdException w:name="Light List Accent 2" w:semiHidden="0" w:uiPriority="61" w:unhideWhenUsed="0"/>
-    <w:lsdException w:name="Light Grid Accent 2" w:semiHidden="0" w:uiPriority="62" w:unhideWhenUsed="0"/>
-    <w:lsdException w:name="Medium Shading 1 Accent 2" w:semiHidden="0" w:uiPriority="63" w:unhideWhenUsed="0"/>
-    <w:lsdException w:name="Medium Shading 2 Accent 2" w:semiHidden="0" w:uiPriority="64" w:unhideWhenUsed="0"/>
-    <w:lsdException w:name="Medium List 1 Accent 2" w:semiHidden="0" w:uiPriority="65" w:unhideWhenUsed="0"/>
-    <w:lsdException w:name="Medium List 2 Accent 2" w:semiHidden="0" w:uiPriority="66" w:unhideWhenUsed="0"/>
-    <w:lsdException w:name="Medium Grid 1 Accent 2" w:semiHidden="0" w:uiPriority="67" w:unhideWhenUsed="0"/>
-    <w:lsdException w:name="Medium Grid 2 Accent 2" w:semiHidden="0" w:uiPriority="68" w:unhideWhenUsed="0"/>
-    <w:lsdException w:name="Medium Grid 3 Accent 2" w:semiHidden="0" w:uiPriority="69" w:unhideWhenUsed="0"/>
-    <w:lsdException w:name="Dark List Accent 2" w:semiHidden="0" w:uiPriority="70" w:unhideWhenUsed="0"/>
-    <w:lsdException w:name="Colorful Shading Accent 2" w:semiHidden="0" w:uiPriority="71" w:unhideWhenUsed="0"/>
-    <w:lsdException w:name="Colorful List Accent 2" w:semiHidden="0" w:uiPriority="72" w:unhideWhenUsed="0"/>
-    <w:lsdException w:name="Colorful Grid Accent 2" w:semiHidden="0" w:uiPriority="73" w:unhideWhenUsed="0"/>
-    <w:lsdException w:name="Light Shading Accent 3" w:semiHidden="0" w:uiPriority="60" w:unhideWhenUsed="0"/>
-    <w:lsdException w:name="Light List Accent 3" w:semiHidden="0" w:uiPriority="61" w:unhideWhenUsed="0"/>
-    <w:lsdException w:name="Light Grid Accent 3" w:semiHidden="0" w:uiPriority="62" w:unhideWhenUsed="0"/>
-    <w:lsdException w:name="Medium Shading 1 Accent 3" w:semiHidden="0" w:uiPriority="63" w:unhideWhenUsed="0"/>
-    <w:lsdException w:name="Medium Shading 2 Accent 3" w:semiHidden="0" w:uiPriority="64" w:unhideWhenUsed="0"/>
-    <w:lsdException w:name="Medium List 1 Accent 3" w:semiHidden="0" w:uiPriority="65" w:unhideWhenUsed="0"/>
-    <w:lsdException w:name="Medium List 2 Accent 3" w:semiHidden="0" w:uiPriority="66" w:unhideWhenUsed="0"/>
-    <w:lsdException w:name="Medium Grid 1 Accent 3" w:semiHidden="0" w:uiPriority="67" w:unhideWhenUsed="0"/>
-    <w:lsdException w:name="Medium Grid 2 Accent 3" w:semiHidden="0" w:uiPriority="68" w:unhideWhenUsed="0"/>
-    <w:lsdException w:name="Medium Grid 3 Accent 3" w:semiHidden="0" w:uiPriority="69" w:unhideWhenUsed="0"/>
-    <w:lsdException w:name="Dark List Accent 3" w:semiHidden="0" w:uiPriority="70" w:unhideWhenUsed="0"/>
-    <w:lsdException w:name="Colorful Shading Accent 3" w:semiHidden="0" w:uiPriority="71" w:unhideWhenUsed="0"/>
-    <w:lsdException w:name="Colorful List Accent 3" w:semiHidden="0" w:uiPriority="72" w:unhideWhenUsed="0"/>
-    <w:lsdException w:name="Colorful Grid Accent 3" w:semiHidden="0" w:uiPriority="73" w:unhideWhenUsed="0"/>
-    <w:lsdException w:name="Light Shading Accent 4" w:semiHidden="0" w:uiPriority="60" w:unhideWhenUsed="0"/>
-    <w:lsdException w:name="Light List Accent 4" w:semiHidden="0" w:uiPriority="61" w:unhideWhenUsed="0"/>
-    <w:lsdException w:name="Light Grid Accent 4" w:semiHidden="0" w:uiPriority="62" w:unhideWhenUsed="0"/>
-    <w:lsdException w:name="Medium Shading 1 Accent 4" w:semiHidden="0" w:uiPriority="63" w:unhideWhenUsed="0"/>
-    <w:lsdException w:name="Medium Shading 2 Accent 4" w:semiHidden="0" w:uiPriority="64" w:unhideWhenUsed="0"/>
-    <w:lsdException w:name="Medium List 1 Accent 4" w:semiHidden="0" w:uiPriority="65" w:unhideWhenUsed="0"/>
-    <w:lsdException w:name="Medium List 2 Accent 4" w:semiHidden="0" w:uiPriority="66" w:unhideWhenUsed="0"/>
-    <w:lsdException w:name="Medium Grid 1 Accent 4" w:semiHidden="0" w:uiPriority="67" w:unhideWhenUsed="0"/>
-    <w:lsdException w:name="Medium Grid 2 Accent 4" w:semiHidden="0" w:uiPriority="68" w:unhideWhenUsed="0"/>
-    <w:lsdException w:name="Medium Grid 3 Accent 4" w:semiHidden="0" w:uiPriority="69" w:unhideWhenUsed="0"/>
-    <w:lsdException w:name="Dark List Accent 4" w:semiHidden="0" w:uiPriority="70" w:unhideWhenUsed="0"/>
-    <w:lsdException w:name="Colorful Shading Accent 4" w:semiHidden="0" w:uiPriority="71" w:unhideWhenUsed="0"/>
-    <w:lsdException w:name="Colorful List Accent 4" w:semiHidden="0" w:uiPriority="72" w:unhideWhenUsed="0"/>
-    <w:lsdException w:name="Colorful Grid Accent 4" w:semiHidden="0" w:uiPriority="73" w:unhideWhenUsed="0"/>
-    <w:lsdException w:name="Light Shading Accent 5" w:semiHidden="0" w:uiPriority="60" w:unhideWhenUsed="0"/>
-    <w:lsdException w:name="Light List Accent 5" w:semiHidden="0" w:uiPriority="61" w:unhideWhenUsed="0"/>
-    <w:lsdException w:name="Light Grid Accent 5" w:semiHidden="0" w:uiPriority="62" w:unhideWhenUsed="0"/>
-    <w:lsdException w:name="Medium Shading 1 Accent 5" w:semiHidden="0" w:uiPriority="63" w:unhideWhenUsed="0"/>
-    <w:lsdException w:name="Medium Shading 2 Accent 5" w:semiHidden="0" w:uiPriority="64" w:unhideWhenUsed="0"/>
-    <w:lsdException w:name="Medium List 1 Accent 5" w:semiHidden="0" w:uiPriority="65" w:unhideWhenUsed="0"/>
-    <w:lsdException w:name="Medium List 2 Accent 5" w:semiHidden="0" w:uiPriority="66" w:unhideWhenUsed="0"/>
-    <w:lsdException w:name="Medium Grid 1 Accent 5" w:semiHidden="0" w:uiPriority="67" w:unhideWhenUsed="0"/>
-    <w:lsdException w:name="Medium Grid 2 Accent 5" w:semiHidden="0" w:uiPriority="68" w:unhideWhenUsed="0"/>
-    <w:lsdException w:name="Medium Grid 3 Accent 5" w:semiHidden="0" w:uiPriority="69" w:unhideWhenUsed="0"/>
-    <w:lsdException w:name="Dark List Accent 5" w:semiHidden="0" w:uiPriority="70" w:unhideWhenUsed="0"/>
-    <w:lsdException w:name="Colorful Shading Accent 5" w:semiHidden="0" w:uiPriority="71" w:unhideWhenUsed="0"/>
-    <w:lsdException w:name="Colorful List Accent 5" w:semiHidden="0" w:uiPriority="72" w:unhideWhenUsed="0"/>
-    <w:lsdException w:name="Colorful Grid Accent 5" w:semiHidden="0" w:uiPriority="73" w:unhideWhenUsed="0"/>
-    <w:lsdException w:name="Light Shading Accent 6" w:semiHidden="0" w:uiPriority="60" w:unhideWhenUsed="0"/>
-    <w:lsdException w:name="Light List Accent 6" w:semiHidden="0" w:uiPriority="61" w:unhideWhenUsed="0"/>
-    <w:lsdException w:name="Light Grid Accent 6" w:semiHidden="0" w:uiPriority="62" w:unhideWhenUsed="0"/>
-    <w:lsdException w:name="Medium Shading 1 Accent 6" w:semiHidden="0" w:uiPriority="63" w:unhideWhenUsed="0"/>
-    <w:lsdException w:name="Medium Shading 2 Accent 6" w:semiHidden="0" w:uiPriority="64" w:unhideWhenUsed="0"/>
-    <w:lsdException w:name="Medium List 1 Accent 6" w:semiHidden="0" w:uiPriority="65" w:unhideWhenUsed="0"/>
-    <w:lsdException w:name="Medium List 2 Accent 6" w:semiHidden="0" w:uiPriority="66" w:unhideWhenUsed="0"/>
-    <w:lsdException w:name="Medium Grid 1 Accent 6" w:semiHidden="0" w:uiPriority="67" w:unhideWhenUsed="0"/>
-    <w:lsdException w:name="Medium Grid 2 Accent 6" w:semiHidden="0" w:uiPriority="68" w:unhideWhenUsed="0"/>
-    <w:lsdException w:name="Medium Grid 3 Accent 6" w:semiHidden="0" w:uiPriority="69" w:unhideWhenUsed="0"/>
-    <w:lsdException w:name="Dark List Accent 6" w:semiHidden="0" w:uiPriority="70" w:unhideWhenUsed="0"/>
-    <w:lsdException w:name="Colorful Shading Accent 6" w:semiHidden="0" w:uiPriority="71" w:unhideWhenUsed="0"/>
-    <w:lsdException w:name="Colorful List Accent 6" w:semiHidden="0" w:uiPriority="72" w:unhideWhenUsed="0"/>
-    <w:lsdException w:name="Colorful Grid Accent 6" w:semiHidden="0" w:uiPriority="73" w:unhideWhenUsed="0"/>
-    <w:lsdException w:name="Subtle Emphasis" w:semiHidden="0" w:uiPriority="19" w:unhideWhenUsed="0" w:qFormat="1"/>
-    <w:lsdException w:name="Intense Emphasis" w:semiHidden="0" w:uiPriority="21" w:unhideWhenUsed="0" w:qFormat="1"/>
-    <w:lsdException w:name="Subtle Reference" w:semiHidden="0" w:uiPriority="31" w:unhideWhenUsed="0" w:qFormat="1"/>
-    <w:lsdException w:name="Intense Reference" w:semiHidden="0" w:uiPriority="32" w:unhideWhenUsed="0" w:qFormat="1"/>
-    <w:lsdException w:name="Book Title" w:semiHidden="0" w:uiPriority="33" w:unhideWhenUsed="0" w:qFormat="1"/>
-    <w:lsdException w:name="Bibliography" w:uiPriority="37"/>
-    <w:lsdException w:name="TOC Heading" w:uiPriority="39" w:qFormat="1"/>
-  </w:latentStyles>
-  <w:style w:type="paragraph" w:default="1" w:styleId="Normal">
-    <w:name w:val="Normal"/>
-    <w:qFormat/>
-    <w:rsid w:val="00FB08CF"/>
-  </w:style>
-  <w:style w:type="paragraph" w:styleId="Heading1">
-    <w:name w:val="heading 1"/>
-    <w:basedOn w:val="Normal"/>
-    <w:next w:val="Normal"/>
-    <w:link w:val="Heading1Char"/>
-    <w:uiPriority w:val="9"/>
-    <w:qFormat/>
-    <w:rsid w:val="006F7CDE"/>
-    <w:pPr>
-      <w:keepNext/>
-      <w:keepLines/>
-      <w:spacing w:before="240" w:after="0"/>
-      <w:outlineLvl w:val="0"/>
-    </w:pPr>
-    <w:rPr>
-      <w:rFonts w:asciiTheme="majorHAnsi" w:eastAsiaTheme="majorEastAsia" w:hAnsiTheme="majorHAnsi" w:cstheme="majorBidi"/>
-      <w:color w:val="2F5496" w:themeColor="accent1" w:themeShade="BF"/>
-      <w:sz w:val="32"/>
-      <w:szCs w:val="32"/>
-    </w:rPr>
-  </w:style>
-  <w:style w:type="paragraph" w:styleId="Heading2">
-    <w:name w:val="heading 2"/>
-    <w:basedOn w:val="Normal"/>
-    <w:next w:val="Normal"/>
-    <w:link w:val="Heading2Char"/>
-    <w:uiPriority w:val="9"/>
-    <w:unhideWhenUsed/>
-    <w:qFormat/>
-    <w:rsid w:val="007E615E"/>
-    <w:pPr>
-      <w:keepNext/>
-      <w:keepLines/>
-      <w:spacing w:before="40" w:after="0"/>
-      <w:outlineLvl w:val="1"/>
-    </w:pPr>
-    <w:rPr>
-      <w:rFonts w:asciiTheme="majorHAnsi" w:eastAsiaTheme="majorEastAsia" w:hAnsiTheme="majorHAnsi" w:cstheme="majorBidi"/>
-      <w:color w:val="2F5496" w:themeColor="accent1" w:themeShade="BF"/>
-      <w:sz w:val="26"/>
-      <w:szCs w:val="26"/>
-    </w:rPr>
-  </w:style>
-  <w:style w:type="character" w:default="1" w:styleId="DefaultParagraphFont">
-    <w:name w:val="Default Paragraph Font"/>
-    <w:uiPriority w:val="1"/>
-    <w:semiHidden/>
-    <w:unhideWhenUsed/>
-  </w:style>
-  <w:style w:type="table" w:default="1" w:styleId="TableNormal">
-    <w:name w:val="Normal Table"/>
-    <w:uiPriority w:val="99"/>
-    <w:semiHidden/>
-    <w:unhideWhenUsed/>
-    <w:tblPr>
-      <w:tblInd w:w="0" w:type="dxa"/>
-      <w:tblCellMar>
-        <w:top w:w="0" w:type="dxa"/>
-        <w:left w:w="108" w:type="dxa"/>
-        <w:bottom w:w="0" w:type="dxa"/>
-        <w:right w:w="108" w:type="dxa"/>
-      </w:tblCellMar>
-    </w:tblPr>
-  </w:style>
-  <w:style w:type="numbering" w:default="1" w:styleId="NoList">
-    <w:name w:val="No List"/>
-    <w:uiPriority w:val="99"/>
-    <w:semiHidden/>
-    <w:unhideWhenUsed/>
-  </w:style>
-  <w:style w:type="table" w:styleId="TableGrid">
-    <w:name w:val="Table Grid"/>
-    <w:basedOn w:val="TableNormal"/>
-    <w:uiPriority w:val="59"/>
-    <w:rsid w:val="00EA2C79"/>
-    <w:pPr>
-      <w:spacing w:after="0" w:line="240" w:lineRule="auto"/>
-    </w:pPr>
-    <w:tblPr>
-      <w:tblInd w:w="0" w:type="dxa"/>
-      <w:tblBorders>
-        <w:top w:val="single" w:sz="4" w:space="0" w:color="auto"/>
-        <w:left w:val="single" w:sz="4" w:space="0" w:color="auto"/>
-        <w:bottom w:val="single" w:sz="4" w:space="0" w:color="auto"/>
-        <w:right w:val="single" w:sz="4" w:space="0" w:color="auto"/>
-        <w:insideH w:val="single" w:sz="4" w:space="0" w:color="auto"/>
-        <w:insideV w:val="single" w:sz="4" w:space="0" w:color="auto"/>
-      </w:tblBorders>
-      <w:tblCellMar>
-        <w:top w:w="0" w:type="dxa"/>
-        <w:left w:w="108" w:type="dxa"/>
-        <w:bottom w:w="0" w:type="dxa"/>
-        <w:right w:w="108" w:type="dxa"/>
-      </w:tblCellMar>
     </w:tblPr>
   </w:style>
   <w:style w:type="character" w:customStyle="1" w:styleId="Heading1Char">
@@ -14983,7 +14898,7 @@
   <a:extraClrSchemeLst/>
   <a:extLst>
     <a:ext uri="{05A4C25C-085E-4340-85A3-A5531E510DB2}">
-      <thm15:themeFamily xmlns:thm15="http://schemas.microsoft.com/office/thememl/2012/main" xmlns="" name="Office Theme" id="{62F939B6-93AF-4DB8-9C6B-D6C7DFDC589F}" vid="{4A3C46E8-61CC-4603-A589-7422A47A8E4A}"/>
+      <thm15:themeFamily xmlns:thm15="http://schemas.microsoft.com/office/thememl/2012/main" name="Office Theme" id="{62F939B6-93AF-4DB8-9C6B-D6C7DFDC589F}" vid="{4A3C46E8-61CC-4603-A589-7422A47A8E4A}"/>
     </a:ext>
   </a:extLst>
 </a:theme>
@@ -14994,7 +14909,7 @@
 </file>
 
 <file path=customXml/itemProps1.xml><?xml version="1.0" encoding="utf-8"?>
-<ds:datastoreItem xmlns:ds="http://schemas.openxmlformats.org/officeDocument/2006/customXml" ds:itemID="{B7810306-85E6-4E8A-8063-1D8221DB87A0}">
+<ds:datastoreItem xmlns:ds="http://schemas.openxmlformats.org/officeDocument/2006/customXml" ds:itemID="{F563D223-ED6B-411E-AEDD-814EB7058593}">
   <ds:schemaRefs>
     <ds:schemaRef ds:uri="http://schemas.openxmlformats.org/officeDocument/2006/bibliography"/>
   </ds:schemaRefs>

</xml_diff>

<commit_message>
Signed-off-by: Hesham-Elsherbieny <h.elsherbieny@gmail.com> Flowchats of SWITCH APIs are added.
</commit_message>
<xml_diff>
--- a/Software Specification/Architecture/CDD/LED string-CDD .docx
+++ b/Software Specification/Architecture/CDD/LED string-CDD .docx
@@ -1,6 +1,6 @@
 
 <file path=word/document.xml><?xml version="1.0" encoding="utf-8"?>
-<w:document xmlns:wpc="http://schemas.microsoft.com/office/word/2010/wordprocessingCanvas" xmlns:cx="http://schemas.microsoft.com/office/drawing/2014/chartex" xmlns:cx1="http://schemas.microsoft.com/office/drawing/2015/9/8/chartex" xmlns:mc="http://schemas.openxmlformats.org/markup-compatibility/2006" xmlns:o="urn:schemas-microsoft-com:office:office" xmlns:r="http://schemas.openxmlformats.org/officeDocument/2006/relationships" xmlns:m="http://schemas.openxmlformats.org/officeDocument/2006/math" xmlns:v="urn:schemas-microsoft-com:vml" xmlns:wp14="http://schemas.microsoft.com/office/word/2010/wordprocessingDrawing" xmlns:wp="http://schemas.openxmlformats.org/drawingml/2006/wordprocessingDrawing" xmlns:w10="urn:schemas-microsoft-com:office:word" xmlns:w="http://schemas.openxmlformats.org/wordprocessingml/2006/main" xmlns:w14="http://schemas.microsoft.com/office/word/2010/wordml" xmlns:w15="http://schemas.microsoft.com/office/word/2012/wordml" xmlns:w16se="http://schemas.microsoft.com/office/word/2015/wordml/symex" xmlns:wpg="http://schemas.microsoft.com/office/word/2010/wordprocessingGroup" xmlns:wpi="http://schemas.microsoft.com/office/word/2010/wordprocessingInk" xmlns:wne="http://schemas.microsoft.com/office/word/2006/wordml" xmlns:wps="http://schemas.microsoft.com/office/word/2010/wordprocessingShape" mc:Ignorable="w14 w15 w16se wp14">
+<w:document xmlns:wpc="http://schemas.microsoft.com/office/word/2010/wordprocessingCanvas" xmlns:mc="http://schemas.openxmlformats.org/markup-compatibility/2006" xmlns:o="urn:schemas-microsoft-com:office:office" xmlns:r="http://schemas.openxmlformats.org/officeDocument/2006/relationships" xmlns:m="http://schemas.openxmlformats.org/officeDocument/2006/math" xmlns:v="urn:schemas-microsoft-com:vml" xmlns:wp14="http://schemas.microsoft.com/office/word/2010/wordprocessingDrawing" xmlns:wp="http://schemas.openxmlformats.org/drawingml/2006/wordprocessingDrawing" xmlns:w10="urn:schemas-microsoft-com:office:word" xmlns:w="http://schemas.openxmlformats.org/wordprocessingml/2006/main" xmlns:w14="http://schemas.microsoft.com/office/word/2010/wordml" xmlns:wpg="http://schemas.microsoft.com/office/word/2010/wordprocessingGroup" xmlns:wpi="http://schemas.microsoft.com/office/word/2010/wordprocessingInk" xmlns:wne="http://schemas.microsoft.com/office/word/2006/wordml" xmlns:wps="http://schemas.microsoft.com/office/word/2010/wordprocessingShape" mc:Ignorable="w14 wp14">
   <w:body>
     <w:p>
       <w:pPr>
@@ -1562,6 +1562,12 @@
               <w:rPr>
                 <w:rFonts w:cstheme="majorHAnsi"/>
               </w:rPr>
+              <w:t>0</w:t>
+            </w:r>
+            <w:r>
+              <w:rPr>
+                <w:rFonts w:cstheme="majorHAnsi"/>
+              </w:rPr>
               <w:t>7/03</w:t>
             </w:r>
             <w:r>
@@ -1657,7 +1663,114 @@
               <w:rPr>
                 <w:rFonts w:cstheme="majorHAnsi"/>
               </w:rPr>
-              <w:t>8/3/2020</w:t>
+              <w:t>0</w:t>
+            </w:r>
+            <w:r>
+              <w:rPr>
+                <w:rFonts w:cstheme="majorHAnsi"/>
+              </w:rPr>
+              <w:t>8/</w:t>
+            </w:r>
+            <w:r>
+              <w:rPr>
+                <w:rFonts w:cstheme="majorHAnsi"/>
+              </w:rPr>
+              <w:t>0</w:t>
+            </w:r>
+            <w:r>
+              <w:rPr>
+                <w:rFonts w:cstheme="majorHAnsi"/>
+              </w:rPr>
+              <w:t>3/2020</w:t>
+            </w:r>
+          </w:p>
+        </w:tc>
+      </w:tr>
+      <w:tr>
+        <w:trPr>
+          <w:trHeight w:val="343"/>
+        </w:trPr>
+        <w:tc>
+          <w:tcPr>
+            <w:tcW w:w="1458" w:type="dxa"/>
+          </w:tcPr>
+          <w:p>
+            <w:pPr>
+              <w:pStyle w:val="Header"/>
+              <w:spacing w:before="80"/>
+              <w:jc w:val="center"/>
+              <w:rPr>
+                <w:rFonts w:cstheme="majorHAnsi"/>
+              </w:rPr>
+            </w:pPr>
+            <w:r>
+              <w:rPr>
+                <w:rFonts w:cstheme="majorHAnsi"/>
+              </w:rPr>
+              <w:t>1.2</w:t>
+            </w:r>
+          </w:p>
+        </w:tc>
+        <w:tc>
+          <w:tcPr>
+            <w:tcW w:w="1710" w:type="dxa"/>
+          </w:tcPr>
+          <w:p>
+            <w:pPr>
+              <w:pStyle w:val="Header"/>
+              <w:spacing w:before="80"/>
+              <w:jc w:val="center"/>
+              <w:rPr>
+                <w:rFonts w:cstheme="majorHAnsi"/>
+              </w:rPr>
+            </w:pPr>
+            <w:r>
+              <w:rPr>
+                <w:rFonts w:cstheme="majorHAnsi"/>
+              </w:rPr>
+              <w:t>Draft</w:t>
+            </w:r>
+          </w:p>
+        </w:tc>
+        <w:tc>
+          <w:tcPr>
+            <w:tcW w:w="4089" w:type="dxa"/>
+          </w:tcPr>
+          <w:p>
+            <w:pPr>
+              <w:pStyle w:val="Header"/>
+              <w:spacing w:before="80"/>
+              <w:jc w:val="center"/>
+              <w:rPr>
+                <w:rFonts w:cstheme="majorHAnsi"/>
+              </w:rPr>
+            </w:pPr>
+            <w:r>
+              <w:rPr>
+                <w:rFonts w:cstheme="majorHAnsi"/>
+              </w:rPr>
+              <w:t>Hesham</w:t>
+            </w:r>
+          </w:p>
+        </w:tc>
+        <w:tc>
+          <w:tcPr>
+            <w:tcW w:w="2121" w:type="dxa"/>
+          </w:tcPr>
+          <w:p>
+            <w:pPr>
+              <w:pStyle w:val="Header"/>
+              <w:spacing w:before="80"/>
+              <w:jc w:val="center"/>
+              <w:rPr>
+                <w:rFonts w:cstheme="majorHAnsi"/>
+              </w:rPr>
+            </w:pPr>
+            <w:r>
+              <w:rPr>
+                <w:rFonts w:cstheme="majorHAnsi"/>
+              </w:rPr>
+              <w:t>09/03/2020</w:t>
             </w:r>
           </w:p>
         </w:tc>
@@ -1896,6 +2009,12 @@
               <w:rPr>
                 <w:rFonts w:cstheme="majorBidi"/>
               </w:rPr>
+              <w:t>0</w:t>
+            </w:r>
+            <w:r>
+              <w:rPr>
+                <w:rFonts w:cstheme="majorBidi"/>
+              </w:rPr>
               <w:t>7/03</w:t>
             </w:r>
             <w:r>
@@ -2009,7 +2128,25 @@
               <w:rPr>
                 <w:rFonts w:cstheme="majorBidi"/>
               </w:rPr>
-              <w:t>8/3/2020</w:t>
+              <w:t>0</w:t>
+            </w:r>
+            <w:r>
+              <w:rPr>
+                <w:rFonts w:cstheme="majorBidi"/>
+              </w:rPr>
+              <w:t>8/</w:t>
+            </w:r>
+            <w:r>
+              <w:rPr>
+                <w:rFonts w:cstheme="majorBidi"/>
+              </w:rPr>
+              <w:t>0</w:t>
+            </w:r>
+            <w:r>
+              <w:rPr>
+                <w:rFonts w:cstheme="majorBidi"/>
+              </w:rPr>
+              <w:t>3/2020</w:t>
             </w:r>
           </w:p>
         </w:tc>
@@ -2036,6 +2173,127 @@
               </w:rPr>
               <w:t>Adding LED APIs’ flowcharts</w:t>
             </w:r>
+            <w:r>
+              <w:rPr>
+                <w:rFonts w:cstheme="majorBidi"/>
+              </w:rPr>
+              <w:t>.</w:t>
+            </w:r>
+          </w:p>
+        </w:tc>
+      </w:tr>
+      <w:tr>
+        <w:tc>
+          <w:tcPr>
+            <w:tcW w:w="1098" w:type="dxa"/>
+            <w:tcBorders>
+              <w:top w:val="double" w:sz="4" w:space="0" w:color="auto"/>
+              <w:bottom w:val="double" w:sz="4" w:space="0" w:color="auto"/>
+              <w:right w:val="double" w:sz="4" w:space="0" w:color="auto"/>
+            </w:tcBorders>
+            <w:vAlign w:val="center"/>
+          </w:tcPr>
+          <w:p>
+            <w:pPr>
+              <w:tabs>
+                <w:tab w:val="center" w:pos="1060"/>
+              </w:tabs>
+              <w:jc w:val="center"/>
+              <w:rPr>
+                <w:rFonts w:cstheme="majorBidi"/>
+              </w:rPr>
+            </w:pPr>
+            <w:r>
+              <w:rPr>
+                <w:rFonts w:cstheme="majorBidi"/>
+              </w:rPr>
+              <w:t>1.2</w:t>
+            </w:r>
+          </w:p>
+        </w:tc>
+        <w:tc>
+          <w:tcPr>
+            <w:tcW w:w="2880" w:type="dxa"/>
+            <w:tcBorders>
+              <w:top w:val="double" w:sz="4" w:space="0" w:color="auto"/>
+              <w:left w:val="double" w:sz="4" w:space="0" w:color="auto"/>
+              <w:bottom w:val="double" w:sz="4" w:space="0" w:color="auto"/>
+              <w:right w:val="double" w:sz="4" w:space="0" w:color="auto"/>
+            </w:tcBorders>
+            <w:vAlign w:val="center"/>
+          </w:tcPr>
+          <w:p>
+            <w:pPr>
+              <w:jc w:val="center"/>
+              <w:rPr>
+                <w:rFonts w:cstheme="majorBidi"/>
+              </w:rPr>
+            </w:pPr>
+            <w:r>
+              <w:rPr>
+                <w:rFonts w:cstheme="majorBidi"/>
+              </w:rPr>
+              <w:t>Hesham</w:t>
+            </w:r>
+          </w:p>
+        </w:tc>
+        <w:tc>
+          <w:tcPr>
+            <w:tcW w:w="1350" w:type="dxa"/>
+            <w:tcBorders>
+              <w:top w:val="double" w:sz="4" w:space="0" w:color="auto"/>
+              <w:left w:val="double" w:sz="4" w:space="0" w:color="auto"/>
+              <w:bottom w:val="double" w:sz="4" w:space="0" w:color="auto"/>
+              <w:right w:val="double" w:sz="4" w:space="0" w:color="auto"/>
+            </w:tcBorders>
+            <w:vAlign w:val="center"/>
+          </w:tcPr>
+          <w:p>
+            <w:pPr>
+              <w:jc w:val="center"/>
+              <w:rPr>
+                <w:rFonts w:cstheme="majorBidi"/>
+              </w:rPr>
+            </w:pPr>
+            <w:r>
+              <w:rPr>
+                <w:rFonts w:cstheme="majorBidi"/>
+              </w:rPr>
+              <w:t>09/03/2020</w:t>
+            </w:r>
+          </w:p>
+        </w:tc>
+        <w:tc>
+          <w:tcPr>
+            <w:tcW w:w="4950" w:type="dxa"/>
+            <w:tcBorders>
+              <w:top w:val="double" w:sz="4" w:space="0" w:color="auto"/>
+              <w:left w:val="double" w:sz="4" w:space="0" w:color="auto"/>
+              <w:bottom w:val="double" w:sz="4" w:space="0" w:color="auto"/>
+            </w:tcBorders>
+            <w:vAlign w:val="center"/>
+          </w:tcPr>
+          <w:p>
+            <w:pPr>
+              <w:jc w:val="center"/>
+              <w:rPr>
+                <w:rFonts w:cstheme="majorBidi"/>
+              </w:rPr>
+            </w:pPr>
+            <w:r>
+              <w:rPr>
+                <w:rFonts w:cstheme="majorBidi"/>
+              </w:rPr>
+              <w:t>Flowcharts of SWITCH APIs are added.</w:t>
+            </w:r>
+            <w:bookmarkStart w:id="3" w:name="_GoBack"/>
+            <w:bookmarkEnd w:id="3"/>
+            <w:r>
+              <w:rPr>
+                <w:rFonts w:cstheme="majorBidi"/>
+              </w:rPr>
+              <w:t xml:space="preserve"> </w:t>
+            </w:r>
           </w:p>
         </w:tc>
       </w:tr>
@@ -2107,7 +2365,7 @@
           <w:bCs/>
         </w:rPr>
       </w:pPr>
-      <w:bookmarkStart w:id="3" w:name="_Toc33138872"/>
+      <w:bookmarkStart w:id="4" w:name="_Toc33138872"/>
       <w:r>
         <w:rPr>
           <w:b/>
@@ -2115,7 +2373,7 @@
         </w:rPr>
         <w:t>Reference Documents Table</w:t>
       </w:r>
-      <w:bookmarkEnd w:id="3"/>
+      <w:bookmarkEnd w:id="4"/>
     </w:p>
     <w:p/>
     <w:tbl>
@@ -2250,12 +2508,14 @@
                 <w:rFonts w:cstheme="majorBidi"/>
               </w:rPr>
             </w:pPr>
+            <w:proofErr w:type="spellStart"/>
             <w:r>
               <w:rPr>
                 <w:rFonts w:cstheme="majorBidi"/>
               </w:rPr>
               <w:t>LED_String_GDD</w:t>
             </w:r>
+            <w:proofErr w:type="spellEnd"/>
           </w:p>
         </w:tc>
         <w:tc>
@@ -2357,8 +2617,8 @@
           <w:bCs/>
         </w:rPr>
       </w:pPr>
-      <w:bookmarkStart w:id="4" w:name="_Toc31812575"/>
-      <w:bookmarkStart w:id="5" w:name="_Toc33138866"/>
+      <w:bookmarkStart w:id="5" w:name="_Toc31812575"/>
+      <w:bookmarkStart w:id="6" w:name="_Toc33138866"/>
       <w:r>
         <w:rPr>
           <w:b/>
@@ -2366,8 +2626,8 @@
         </w:rPr>
         <w:t>Project Description</w:t>
       </w:r>
-      <w:bookmarkEnd w:id="4"/>
       <w:bookmarkEnd w:id="5"/>
+      <w:bookmarkEnd w:id="6"/>
     </w:p>
     <w:p>
       <w:pPr>
@@ -2417,6 +2677,7 @@
           <w:noProof/>
           <w:sz w:val="36"/>
           <w:szCs w:val="36"/>
+          <w:lang w:val="en-GB" w:eastAsia="en-GB"/>
         </w:rPr>
         <w:drawing>
           <wp:inline distT="0" distB="0" distL="0" distR="0" wp14:anchorId="230075BE" wp14:editId="63B1B870">
@@ -2436,7 +2697,7 @@
                     </pic:cNvPicPr>
                   </pic:nvPicPr>
                   <pic:blipFill>
-                    <a:blip r:embed="rId8" cstate="print">
+                    <a:blip r:embed="rId9" cstate="print">
                       <a:extLst>
                         <a:ext uri="{28A0092B-C50C-407E-A947-70E740481C1C}">
                           <a14:useLocalDpi xmlns:a14="http://schemas.microsoft.com/office/drawing/2010/main" val="0"/>
@@ -2532,6 +2793,7 @@
           <w:noProof/>
           <w:sz w:val="28"/>
           <w:szCs w:val="28"/>
+          <w:lang w:val="en-GB" w:eastAsia="en-GB"/>
         </w:rPr>
         <mc:AlternateContent>
           <mc:Choice Requires="wps">
@@ -2610,7 +2872,7 @@
           </mc:Choice>
           <mc:Fallback>
             <w:pict>
-              <v:rect w14:anchorId="6282BE99" id="Rectangle 8" o:spid="_x0000_s1026" style="position:absolute;left:0;text-align:left;margin-left:392.25pt;margin-top:17.65pt;width:114.75pt;height:66.75pt;z-index:251767808;visibility:visible;mso-wrap-style:square;mso-wrap-distance-left:9pt;mso-wrap-distance-top:0;mso-wrap-distance-right:9pt;mso-wrap-distance-bottom:0;mso-position-horizontal:absolute;mso-position-horizontal-relative:text;mso-position-vertical:absolute;mso-position-vertical-relative:text;v-text-anchor:middle" o:gfxdata="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" fillcolor="white [3201]" strokecolor="#70ad47 [3209]" strokeweight="1pt">
+              <v:rect id="Rectangle 8" o:spid="_x0000_s1026" style="position:absolute;left:0;text-align:left;margin-left:392.25pt;margin-top:17.65pt;width:114.75pt;height:66.75pt;z-index:251767808;visibility:visible;mso-wrap-style:square;mso-wrap-distance-left:9pt;mso-wrap-distance-top:0;mso-wrap-distance-right:9pt;mso-wrap-distance-bottom:0;mso-position-horizontal:absolute;mso-position-horizontal-relative:text;mso-position-vertical:absolute;mso-position-vertical-relative:text;v-text-anchor:middle" o:gfxdata="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" fillcolor="white [3201]" strokecolor="#70ad47 [3209]" strokeweight="1pt">
                 <v:textbox>
                   <w:txbxContent>
                     <w:p>
@@ -2641,6 +2903,7 @@
           <w:noProof/>
           <w:sz w:val="28"/>
           <w:szCs w:val="28"/>
+          <w:lang w:val="en-GB" w:eastAsia="en-GB"/>
         </w:rPr>
         <mc:AlternateContent>
           <mc:Choice Requires="wps">
@@ -2724,7 +2987,7 @@
           </mc:Choice>
           <mc:Fallback>
             <w:pict>
-              <v:shapetype w14:anchorId="6A1D1CAD" id="_x0000_t202" coordsize="21600,21600" o:spt="202" path="m,l,21600r21600,l21600,xe">
+              <v:shapetype id="_x0000_t202" coordsize="21600,21600" o:spt="202" path="m,l,21600r21600,l21600,xe">
                 <v:stroke joinstyle="miter"/>
                 <v:path gradientshapeok="t" o:connecttype="rect"/>
               </v:shapetype>
@@ -2749,6 +3012,7 @@
           <w:noProof/>
           <w:sz w:val="28"/>
           <w:szCs w:val="28"/>
+          <w:lang w:val="en-GB" w:eastAsia="en-GB"/>
         </w:rPr>
         <mc:AlternateContent>
           <mc:Choice Requires="wps">
@@ -2839,7 +3103,7 @@
           </mc:Choice>
           <mc:Fallback>
             <w:pict>
-              <v:rect w14:anchorId="703E6C88" id="Rectangle 4" o:spid="_x0000_s1028" style="position:absolute;left:0;text-align:left;margin-left:171pt;margin-top:17.65pt;width:115.5pt;height:155.25pt;z-index:251764736;visibility:visible;mso-wrap-style:square;mso-width-percent:0;mso-height-percent:0;mso-wrap-distance-left:9pt;mso-wrap-distance-top:0;mso-wrap-distance-right:9pt;mso-wrap-distance-bottom:0;mso-position-horizontal:absolute;mso-position-horizontal-relative:text;mso-position-vertical:absolute;mso-position-vertical-relative:text;mso-width-percent:0;mso-height-percent:0;mso-width-relative:margin;mso-height-relative:margin;v-text-anchor:middle" o:gfxdata="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" fillcolor="white [3201]" strokecolor="#70ad47 [3209]" strokeweight="1pt">
+              <v:rect id="Rectangle 4" o:spid="_x0000_s1028" style="position:absolute;left:0;text-align:left;margin-left:171pt;margin-top:17.65pt;width:115.5pt;height:155.25pt;z-index:251764736;visibility:visible;mso-wrap-style:square;mso-width-percent:0;mso-height-percent:0;mso-wrap-distance-left:9pt;mso-wrap-distance-top:0;mso-wrap-distance-right:9pt;mso-wrap-distance-bottom:0;mso-position-horizontal:absolute;mso-position-horizontal-relative:text;mso-position-vertical:absolute;mso-position-vertical-relative:text;mso-width-percent:0;mso-height-percent:0;mso-width-relative:margin;mso-height-relative:margin;v-text-anchor:middle" o:gfxdata="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" fillcolor="white [3201]" strokecolor="#70ad47 [3209]" strokeweight="1pt">
                 <v:textbox>
                   <w:txbxContent>
                     <w:p>
@@ -2885,6 +3149,7 @@
           <w:noProof/>
           <w:sz w:val="28"/>
           <w:szCs w:val="28"/>
+          <w:lang w:val="en-GB" w:eastAsia="en-GB"/>
         </w:rPr>
         <mc:AlternateContent>
           <mc:Choice Requires="wps">
@@ -2962,7 +3227,7 @@
           </mc:Choice>
           <mc:Fallback>
             <w:pict>
-              <v:shape w14:anchorId="34C842A9" id="Text Box 11" o:spid="_x0000_s1029" type="#_x0000_t202" style="position:absolute;left:0;text-align:left;margin-left:301.5pt;margin-top:3.7pt;width:81.75pt;height:20.25pt;z-index:251770880;visibility:visible;mso-wrap-style:square;mso-wrap-distance-left:9pt;mso-wrap-distance-top:0;mso-wrap-distance-right:9pt;mso-wrap-distance-bottom:0;mso-position-horizontal:absolute;mso-position-horizontal-relative:text;mso-position-vertical:absolute;mso-position-vertical-relative:text;v-text-anchor:top" o:gfxdata="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" fillcolor="white [3201]" strokecolor="white [3212]" strokeweight=".5pt">
+              <v:shape id="Text Box 11" o:spid="_x0000_s1029" type="#_x0000_t202" style="position:absolute;left:0;text-align:left;margin-left:301.5pt;margin-top:3.7pt;width:81.75pt;height:20.25pt;z-index:251770880;visibility:visible;mso-wrap-style:square;mso-wrap-distance-left:9pt;mso-wrap-distance-top:0;mso-wrap-distance-right:9pt;mso-wrap-distance-bottom:0;mso-position-horizontal:absolute;mso-position-horizontal-relative:text;mso-position-vertical:absolute;mso-position-vertical-relative:text;v-text-anchor:top" o:gfxdata="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" fillcolor="white [3201]" strokecolor="white [3212]" strokeweight=".5pt">
                 <v:textbox>
                   <w:txbxContent>
                     <w:p>
@@ -2983,6 +3248,7 @@
           <w:noProof/>
           <w:sz w:val="28"/>
           <w:szCs w:val="28"/>
+          <w:lang w:val="en-GB" w:eastAsia="en-GB"/>
         </w:rPr>
         <mc:AlternateContent>
           <mc:Choice Requires="wps">
@@ -3066,7 +3332,7 @@
           </mc:Choice>
           <mc:Fallback>
             <w:pict>
-              <v:shape w14:anchorId="2BA90E2F" id="Text Box 10" o:spid="_x0000_s1030" type="#_x0000_t202" style="position:absolute;left:0;text-align:left;margin-left:189.75pt;margin-top:17.2pt;width:75pt;height:22.5pt;z-index:251769856;visibility:visible;mso-wrap-style:square;mso-width-percent:0;mso-height-percent:0;mso-wrap-distance-left:9pt;mso-wrap-distance-top:0;mso-wrap-distance-right:9pt;mso-wrap-distance-bottom:0;mso-position-horizontal:absolute;mso-position-horizontal-relative:text;mso-position-vertical:absolute;mso-position-vertical-relative:text;mso-width-percent:0;mso-height-percent:0;mso-width-relative:margin;mso-height-relative:margin;v-text-anchor:top" o:gfxdata="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" fillcolor="white [3201]" strokeweight=".5pt">
+              <v:shape id="Text Box 10" o:spid="_x0000_s1030" type="#_x0000_t202" style="position:absolute;left:0;text-align:left;margin-left:189.75pt;margin-top:17.2pt;width:75pt;height:22.5pt;z-index:251769856;visibility:visible;mso-wrap-style:square;mso-width-percent:0;mso-height-percent:0;mso-wrap-distance-left:9pt;mso-wrap-distance-top:0;mso-wrap-distance-right:9pt;mso-wrap-distance-bottom:0;mso-position-horizontal:absolute;mso-position-horizontal-relative:text;mso-position-vertical:absolute;mso-position-vertical-relative:text;mso-width-percent:0;mso-height-percent:0;mso-width-relative:margin;mso-height-relative:margin;v-text-anchor:top" o:gfxdata="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" fillcolor="white [3201]" strokeweight=".5pt">
                 <v:textbox>
                   <w:txbxContent>
                     <w:p>
@@ -3087,6 +3353,7 @@
           <w:noProof/>
           <w:sz w:val="28"/>
           <w:szCs w:val="28"/>
+          <w:lang w:val="en-GB" w:eastAsia="en-GB"/>
         </w:rPr>
         <mc:AlternateContent>
           <mc:Choice Requires="wps">
@@ -3171,7 +3438,7 @@
           </mc:Choice>
           <mc:Fallback>
             <w:pict>
-              <v:rect w14:anchorId="6D14BA09" id="Rectangle 2" o:spid="_x0000_s1031" style="position:absolute;left:0;text-align:left;margin-left:-1.5pt;margin-top:3.7pt;width:70.5pt;height:53.25pt;z-index:251762688;visibility:visible;mso-wrap-style:square;mso-width-percent:0;mso-height-percent:0;mso-wrap-distance-left:9pt;mso-wrap-distance-top:0;mso-wrap-distance-right:9pt;mso-wrap-distance-bottom:0;mso-position-horizontal:absolute;mso-position-horizontal-relative:text;mso-position-vertical:absolute;mso-position-vertical-relative:text;mso-width-percent:0;mso-height-percent:0;mso-width-relative:margin;mso-height-relative:margin;v-text-anchor:middle" o:gfxdata="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" fillcolor="white [3201]" strokecolor="#70ad47 [3209]" strokeweight="1pt">
+              <v:rect id="Rectangle 2" o:spid="_x0000_s1031" style="position:absolute;left:0;text-align:left;margin-left:-1.5pt;margin-top:3.7pt;width:70.5pt;height:53.25pt;z-index:251762688;visibility:visible;mso-wrap-style:square;mso-width-percent:0;mso-height-percent:0;mso-wrap-distance-left:9pt;mso-wrap-distance-top:0;mso-wrap-distance-right:9pt;mso-wrap-distance-bottom:0;mso-position-horizontal:absolute;mso-position-horizontal-relative:text;mso-position-vertical:absolute;mso-position-vertical-relative:text;mso-width-percent:0;mso-height-percent:0;mso-width-relative:margin;mso-height-relative:margin;v-text-anchor:middle" o:gfxdata="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" fillcolor="white [3201]" strokecolor="#70ad47 [3209]" strokeweight="1pt">
                 <v:textbox>
                   <w:txbxContent>
                     <w:p>
@@ -3205,6 +3472,7 @@
       <w:r>
         <w:rPr>
           <w:noProof/>
+          <w:lang w:val="en-GB" w:eastAsia="en-GB"/>
         </w:rPr>
         <mc:AlternateContent>
           <mc:Choice Requires="wps">
@@ -3265,7 +3533,7 @@
               </wp:anchor>
             </w:drawing>
           </mc:Choice>
-          <mc:Fallback>
+          <mc:Fallback xmlns:w16se="http://schemas.microsoft.com/office/word/2015/wordml/symex" xmlns:w15="http://schemas.microsoft.com/office/word/2012/wordml" xmlns:cx1="http://schemas.microsoft.com/office/drawing/2015/9/8/chartex" xmlns:cx="http://schemas.microsoft.com/office/drawing/2014/chartex">
             <w:pict>
               <v:shapetype w14:anchorId="350407E8" id="_x0000_t32" coordsize="21600,21600" o:spt="32" o:oned="t" path="m,l21600,21600e" filled="f">
                 <v:path arrowok="t" fillok="f" o:connecttype="none"/>
@@ -3281,6 +3549,7 @@
       <w:r>
         <w:rPr>
           <w:noProof/>
+          <w:lang w:val="en-GB" w:eastAsia="en-GB"/>
         </w:rPr>
         <mc:AlternateContent>
           <mc:Choice Requires="wps">
@@ -3338,7 +3607,7 @@
               </wp:anchor>
             </w:drawing>
           </mc:Choice>
-          <mc:Fallback>
+          <mc:Fallback xmlns:w16se="http://schemas.microsoft.com/office/word/2015/wordml/symex" xmlns:w15="http://schemas.microsoft.com/office/word/2012/wordml" xmlns:cx1="http://schemas.microsoft.com/office/drawing/2015/9/8/chartex" xmlns:cx="http://schemas.microsoft.com/office/drawing/2014/chartex">
             <w:pict>
               <v:shape w14:anchorId="7F791405" id="Straight Arrow Connector 5" o:spid="_x0000_s1026" type="#_x0000_t32" style="position:absolute;left:0;text-align:left;margin-left:69pt;margin-top:9.25pt;width:102pt;height:0;z-index:251765760;visibility:visible;mso-wrap-style:square;mso-width-percent:0;mso-wrap-distance-left:9pt;mso-wrap-distance-top:0;mso-wrap-distance-right:9pt;mso-wrap-distance-bottom:0;mso-position-horizontal:absolute;mso-position-horizontal-relative:text;mso-position-vertical:absolute;mso-position-vertical-relative:text;mso-width-percent:0;mso-width-relative:margin" o:gfxdata="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" strokecolor="#4472c4 [3204]" strokeweight=".5pt">
                 <v:stroke endarrow="open" joinstyle="miter"/>
@@ -3561,12 +3830,14 @@
               </w:rPr>
               <w:t xml:space="preserve">oid </w:t>
             </w:r>
+            <w:proofErr w:type="spellStart"/>
             <w:r>
               <w:rPr>
                 <w:rFonts w:cstheme="majorBidi"/>
               </w:rPr>
               <w:t>DELAY_ms</w:t>
             </w:r>
+            <w:proofErr w:type="spellEnd"/>
             <w:r>
               <w:rPr>
                 <w:rFonts w:cstheme="majorBidi"/>
@@ -3774,6 +4045,7 @@
           <w:szCs w:val="28"/>
         </w:rPr>
       </w:pPr>
+      <w:proofErr w:type="spellStart"/>
       <w:r>
         <w:rPr>
           <w:sz w:val="28"/>
@@ -3781,6 +4053,7 @@
         </w:rPr>
         <w:t>Std_Types</w:t>
       </w:r>
+      <w:proofErr w:type="spellEnd"/>
     </w:p>
     <w:tbl>
       <w:tblPr>
@@ -4099,6 +4372,7 @@
           <w:szCs w:val="28"/>
         </w:rPr>
       </w:pPr>
+      <w:proofErr w:type="spellStart"/>
       <w:r>
         <w:rPr>
           <w:sz w:val="28"/>
@@ -4106,6 +4380,7 @@
         </w:rPr>
         <w:t>LED_Animation</w:t>
       </w:r>
+      <w:proofErr w:type="spellEnd"/>
     </w:p>
     <w:p>
       <w:pPr>
@@ -4155,12 +4430,14 @@
             <w:tcW w:w="7668" w:type="dxa"/>
           </w:tcPr>
           <w:p>
+            <w:proofErr w:type="spellStart"/>
             <w:r>
               <w:rPr>
                 <w:rFonts w:cstheme="majorBidi"/>
               </w:rPr>
               <w:t>LEDString_t</w:t>
             </w:r>
+            <w:proofErr w:type="spellEnd"/>
           </w:p>
         </w:tc>
       </w:tr>
@@ -4228,7 +4505,15 @@
           </w:tcPr>
           <w:p>
             <w:r>
-              <w:t>Data structure containing the set of configuration parameters required for setting the leds status</w:t>
+              <w:t xml:space="preserve">Data structure containing the set of configuration parameters required for setting the </w:t>
+            </w:r>
+            <w:proofErr w:type="spellStart"/>
+            <w:r>
+              <w:t>leds</w:t>
+            </w:r>
+            <w:proofErr w:type="spellEnd"/>
+            <w:r>
+              <w:t xml:space="preserve"> status</w:t>
             </w:r>
           </w:p>
         </w:tc>
@@ -4283,6 +4568,7 @@
           </w:tcPr>
           <w:p>
             <w:r>
+              <w:lastRenderedPageBreak/>
               <w:t>Name</w:t>
             </w:r>
           </w:p>
@@ -4293,6 +4579,7 @@
             <w:gridSpan w:val="2"/>
           </w:tcPr>
           <w:p>
+            <w:proofErr w:type="spellStart"/>
             <w:r>
               <w:rPr>
                 <w:rFonts w:cstheme="majorBidi"/>
@@ -4305,6 +4592,7 @@
               </w:rPr>
               <w:t>Tail_State</w:t>
             </w:r>
+            <w:proofErr w:type="spellEnd"/>
           </w:p>
         </w:tc>
       </w:tr>
@@ -4508,12 +4796,14 @@
             <w:gridSpan w:val="2"/>
           </w:tcPr>
           <w:p>
+            <w:proofErr w:type="spellStart"/>
             <w:r>
               <w:rPr>
                 <w:rFonts w:cstheme="majorBidi"/>
               </w:rPr>
               <w:t>LED_Animation_Running_Mode</w:t>
             </w:r>
+            <w:proofErr w:type="spellEnd"/>
           </w:p>
         </w:tc>
       </w:tr>
@@ -4894,12 +5184,14 @@
             <w:r>
               <w:t xml:space="preserve">ERROR_t </w:t>
             </w:r>
+            <w:proofErr w:type="spellStart"/>
             <w:r>
               <w:rPr>
                 <w:rFonts w:cstheme="majorBidi"/>
               </w:rPr>
               <w:t>LED_Animation_Init</w:t>
             </w:r>
+            <w:proofErr w:type="spellEnd"/>
             <w:r>
               <w:rPr>
                 <w:rFonts w:cstheme="majorBidi"/>
@@ -5076,12 +5368,14 @@
               </w:rPr>
               <w:t xml:space="preserve">ERROR_t </w:t>
             </w:r>
+            <w:proofErr w:type="spellStart"/>
             <w:r>
               <w:rPr>
                 <w:rFonts w:cstheme="majorBidi"/>
               </w:rPr>
               <w:t>LED_Animation_SetFlags</w:t>
             </w:r>
+            <w:proofErr w:type="spellEnd"/>
             <w:r>
               <w:rPr>
                 <w:rFonts w:cstheme="majorBidi"/>
@@ -5276,12 +5570,14 @@
               </w:rPr>
               <w:t xml:space="preserve">ERROR_t </w:t>
             </w:r>
+            <w:proofErr w:type="spellStart"/>
             <w:r>
               <w:rPr>
                 <w:rFonts w:cstheme="majorBidi"/>
               </w:rPr>
               <w:t>LED_Animation_StartAnimationMode</w:t>
             </w:r>
+            <w:proofErr w:type="spellEnd"/>
             <w:r>
               <w:rPr>
                 <w:rFonts w:cstheme="majorBidi"/>
@@ -5364,6 +5660,7 @@
           </w:tcPr>
           <w:p>
             <w:r>
+              <w:lastRenderedPageBreak/>
               <w:t>Description</w:t>
             </w:r>
           </w:p>
@@ -5404,7 +5701,6 @@
           </w:p>
           <w:p>
             <w:r>
-              <w:lastRenderedPageBreak/>
               <w:t>Req</w:t>
             </w:r>
             <w:r>
@@ -5425,7 +5721,6 @@
           </w:tcPr>
           <w:p>
             <w:r>
-              <w:lastRenderedPageBreak/>
               <w:t>Req ID</w:t>
             </w:r>
           </w:p>
@@ -5531,12 +5826,14 @@
               </w:rPr>
               <w:t xml:space="preserve">ERROR_t </w:t>
             </w:r>
+            <w:proofErr w:type="spellStart"/>
             <w:r>
               <w:rPr>
                 <w:rFonts w:cstheme="majorBidi"/>
               </w:rPr>
               <w:t>LED_Animation_SetTailLeds</w:t>
             </w:r>
+            <w:proofErr w:type="spellEnd"/>
             <w:r>
               <w:rPr>
                 <w:rFonts w:cstheme="majorBidi"/>
@@ -5630,7 +5927,15 @@
           </w:tcPr>
           <w:p>
             <w:r>
-              <w:t>Sets the tail leds on and off according to the tail flag state</w:t>
+              <w:t xml:space="preserve">Sets the tail </w:t>
+            </w:r>
+            <w:proofErr w:type="spellStart"/>
+            <w:r>
+              <w:t>leds</w:t>
+            </w:r>
+            <w:proofErr w:type="spellEnd"/>
+            <w:r>
+              <w:t xml:space="preserve"> on and off according to the tail flag state</w:t>
             </w:r>
           </w:p>
         </w:tc>
@@ -5752,12 +6057,14 @@
               </w:rPr>
               <w:t xml:space="preserve">ERROR_t </w:t>
             </w:r>
+            <w:proofErr w:type="spellStart"/>
             <w:r>
               <w:rPr>
                 <w:rFonts w:cstheme="majorBidi"/>
               </w:rPr>
               <w:t>LED_Animation_RunModeOne</w:t>
             </w:r>
+            <w:proofErr w:type="spellEnd"/>
             <w:r>
               <w:rPr>
                 <w:rFonts w:cstheme="majorBidi"/>
@@ -5967,12 +6274,14 @@
               </w:rPr>
               <w:t xml:space="preserve">ERROR_t </w:t>
             </w:r>
+            <w:proofErr w:type="spellStart"/>
             <w:r>
               <w:rPr>
                 <w:rFonts w:cstheme="majorBidi"/>
               </w:rPr>
               <w:t>LED_Animation_RunModeTwo</w:t>
             </w:r>
+            <w:proofErr w:type="spellEnd"/>
             <w:r>
               <w:rPr>
                 <w:rFonts w:cstheme="majorBidi"/>
@@ -6168,6 +6477,7 @@
               </w:rPr>
               <w:t xml:space="preserve">ERROR_t </w:t>
             </w:r>
+            <w:proofErr w:type="spellStart"/>
             <w:r>
               <w:rPr>
                 <w:rFonts w:cstheme="majorBidi"/>
@@ -6180,6 +6490,7 @@
               </w:rPr>
               <w:t>Right</w:t>
             </w:r>
+            <w:proofErr w:type="spellEnd"/>
             <w:r>
               <w:rPr>
                 <w:rFonts w:cstheme="majorBidi"/>
@@ -6311,6 +6622,7 @@
           </w:p>
           <w:p>
             <w:r>
+              <w:lastRenderedPageBreak/>
               <w:t>[Req_ PO5_LSAN_ LED STRING ANIMATION_06_V01]</w:t>
             </w:r>
           </w:p>
@@ -6324,6 +6636,7 @@
           </w:tcPr>
           <w:p>
             <w:r>
+              <w:lastRenderedPageBreak/>
               <w:t>Req ID</w:t>
             </w:r>
           </w:p>
@@ -6390,12 +6703,14 @@
               </w:rPr>
               <w:t xml:space="preserve">ERROR_t </w:t>
             </w:r>
+            <w:proofErr w:type="spellStart"/>
             <w:r>
               <w:rPr>
                 <w:rFonts w:cstheme="majorBidi"/>
               </w:rPr>
               <w:t>LED_Animation_RunTI_Left</w:t>
             </w:r>
+            <w:proofErr w:type="spellEnd"/>
             <w:r>
               <w:rPr>
                 <w:rFonts w:cstheme="majorBidi"/>
@@ -6662,6 +6977,7 @@
             <w:hideMark/>
           </w:tcPr>
           <w:p>
+            <w:proofErr w:type="spellStart"/>
             <w:r>
               <w:rPr>
                 <w:rFonts w:cstheme="majorBidi"/>
@@ -6674,6 +6990,7 @@
               </w:rPr>
               <w:t>_t</w:t>
             </w:r>
+            <w:proofErr w:type="spellEnd"/>
           </w:p>
         </w:tc>
       </w:tr>
@@ -6756,8 +7073,13 @@
               </w:tabs>
             </w:pPr>
             <w:r>
-              <w:t>Uint8_t       pinNum</w:t>
-            </w:r>
+              <w:t xml:space="preserve">Uint8_t       </w:t>
+            </w:r>
+            <w:proofErr w:type="spellStart"/>
+            <w:r>
+              <w:t>pinNum</w:t>
+            </w:r>
+            <w:proofErr w:type="spellEnd"/>
           </w:p>
         </w:tc>
         <w:tc>
@@ -6822,8 +7144,13 @@
               </w:tabs>
             </w:pPr>
             <w:r>
-              <w:t>Uint8_t       portName</w:t>
-            </w:r>
+              <w:t xml:space="preserve">Uint8_t       </w:t>
+            </w:r>
+            <w:proofErr w:type="spellStart"/>
+            <w:r>
+              <w:t>portName</w:t>
+            </w:r>
+            <w:proofErr w:type="spellEnd"/>
           </w:p>
         </w:tc>
         <w:tc>
@@ -6885,8 +7212,13 @@
               </w:tabs>
             </w:pPr>
             <w:r>
-              <w:t>Uint8_t       activeState</w:t>
-            </w:r>
+              <w:t xml:space="preserve">Uint8_t       </w:t>
+            </w:r>
+            <w:proofErr w:type="spellStart"/>
+            <w:r>
+              <w:t>activeState</w:t>
+            </w:r>
+            <w:proofErr w:type="spellEnd"/>
           </w:p>
         </w:tc>
         <w:tc>
@@ -7313,17 +7645,33 @@
               </w:rPr>
               <w:t xml:space="preserve">ERROR_t </w:t>
             </w:r>
+            <w:proofErr w:type="spellStart"/>
             <w:r>
               <w:rPr>
                 <w:rFonts w:cstheme="majorBidi"/>
               </w:rPr>
               <w:t>LED_Init</w:t>
             </w:r>
-            <w:r>
-              <w:rPr>
-                <w:rFonts w:cstheme="majorBidi"/>
-              </w:rPr>
-              <w:t>(uint8_t ledNumber)</w:t>
+            <w:proofErr w:type="spellEnd"/>
+            <w:r>
+              <w:rPr>
+                <w:rFonts w:cstheme="majorBidi"/>
+              </w:rPr>
+              <w:t xml:space="preserve">(uint8_t </w:t>
+            </w:r>
+            <w:proofErr w:type="spellStart"/>
+            <w:r>
+              <w:rPr>
+                <w:rFonts w:cstheme="majorBidi"/>
+              </w:rPr>
+              <w:t>ledNumber</w:t>
+            </w:r>
+            <w:proofErr w:type="spellEnd"/>
+            <w:r>
+              <w:rPr>
+                <w:rFonts w:cstheme="majorBidi"/>
+              </w:rPr>
+              <w:t>)</w:t>
             </w:r>
           </w:p>
         </w:tc>
@@ -7370,8 +7718,16 @@
               <w:rPr>
                 <w:rFonts w:cstheme="majorBidi"/>
               </w:rPr>
-              <w:t>Uint8_t ledNumber</w:t>
-            </w:r>
+              <w:t xml:space="preserve">Uint8_t </w:t>
+            </w:r>
+            <w:proofErr w:type="spellStart"/>
+            <w:r>
+              <w:rPr>
+                <w:rFonts w:cstheme="majorBidi"/>
+              </w:rPr>
+              <w:t>ledNumber</w:t>
+            </w:r>
+            <w:proofErr w:type="spellEnd"/>
           </w:p>
         </w:tc>
         <w:tc>
@@ -7570,6 +7926,7 @@
           <w:noProof/>
           <w:sz w:val="24"/>
           <w:szCs w:val="24"/>
+          <w:lang w:val="en-GB" w:eastAsia="en-GB"/>
         </w:rPr>
         <w:drawing>
           <wp:inline distT="0" distB="0" distL="0" distR="0" wp14:anchorId="0FE015DE" wp14:editId="600606C9">
@@ -7587,7 +7944,7 @@
                     <pic:cNvPicPr/>
                   </pic:nvPicPr>
                   <pic:blipFill>
-                    <a:blip r:embed="rId9">
+                    <a:blip r:embed="rId10">
                       <a:extLst>
                         <a:ext uri="{28A0092B-C50C-407E-A947-70E740481C1C}">
                           <a14:useLocalDpi xmlns:a14="http://schemas.microsoft.com/office/drawing/2010/main" val="0"/>
@@ -7681,17 +8038,33 @@
               </w:rPr>
               <w:t xml:space="preserve">ERROR_T </w:t>
             </w:r>
+            <w:proofErr w:type="spellStart"/>
             <w:r>
               <w:rPr>
                 <w:rFonts w:cstheme="majorBidi"/>
               </w:rPr>
               <w:t>LED_SetLedON</w:t>
             </w:r>
-            <w:r>
-              <w:rPr>
-                <w:rFonts w:cstheme="majorBidi"/>
-              </w:rPr>
-              <w:t>(uint8_t ledNumber)</w:t>
+            <w:proofErr w:type="spellEnd"/>
+            <w:r>
+              <w:rPr>
+                <w:rFonts w:cstheme="majorBidi"/>
+              </w:rPr>
+              <w:t xml:space="preserve">(uint8_t </w:t>
+            </w:r>
+            <w:proofErr w:type="spellStart"/>
+            <w:r>
+              <w:rPr>
+                <w:rFonts w:cstheme="majorBidi"/>
+              </w:rPr>
+              <w:t>ledNumber</w:t>
+            </w:r>
+            <w:proofErr w:type="spellEnd"/>
+            <w:r>
+              <w:rPr>
+                <w:rFonts w:cstheme="majorBidi"/>
+              </w:rPr>
+              <w:t>)</w:t>
             </w:r>
           </w:p>
         </w:tc>
@@ -7725,8 +8098,16 @@
               <w:rPr>
                 <w:rFonts w:cstheme="majorBidi"/>
               </w:rPr>
-              <w:t>Uint8_t ledNumber</w:t>
-            </w:r>
+              <w:t xml:space="preserve">Uint8_t </w:t>
+            </w:r>
+            <w:proofErr w:type="spellStart"/>
+            <w:r>
+              <w:rPr>
+                <w:rFonts w:cstheme="majorBidi"/>
+              </w:rPr>
+              <w:t>ledNumber</w:t>
+            </w:r>
+            <w:proofErr w:type="spellEnd"/>
           </w:p>
         </w:tc>
         <w:tc>
@@ -7942,7 +8323,9 @@
       <w:r>
         <w:rPr>
           <w:noProof/>
-        </w:rPr>
+          <w:lang w:val="en-GB" w:eastAsia="en-GB"/>
+        </w:rPr>
+        <w:lastRenderedPageBreak/>
         <w:drawing>
           <wp:inline distT="0" distB="0" distL="0" distR="0" wp14:anchorId="1446824E" wp14:editId="07F652E9">
             <wp:extent cx="4753638" cy="3962953"/>
@@ -7959,7 +8342,7 @@
                     <pic:cNvPicPr/>
                   </pic:nvPicPr>
                   <pic:blipFill>
-                    <a:blip r:embed="rId10">
+                    <a:blip r:embed="rId11">
                       <a:extLst>
                         <a:ext uri="{28A0092B-C50C-407E-A947-70E740481C1C}">
                           <a14:useLocalDpi xmlns:a14="http://schemas.microsoft.com/office/drawing/2010/main" val="0"/>
@@ -8036,17 +8419,33 @@
               </w:rPr>
               <w:t xml:space="preserve"> </w:t>
             </w:r>
+            <w:proofErr w:type="spellStart"/>
             <w:r>
               <w:rPr>
                 <w:rFonts w:cstheme="majorBidi"/>
               </w:rPr>
               <w:t>SetLedOFF</w:t>
             </w:r>
-            <w:r>
-              <w:rPr>
-                <w:rFonts w:cstheme="majorBidi"/>
-              </w:rPr>
-              <w:t>(uint8_t ledNumber)</w:t>
+            <w:proofErr w:type="spellEnd"/>
+            <w:r>
+              <w:rPr>
+                <w:rFonts w:cstheme="majorBidi"/>
+              </w:rPr>
+              <w:t xml:space="preserve">(uint8_t </w:t>
+            </w:r>
+            <w:proofErr w:type="spellStart"/>
+            <w:r>
+              <w:rPr>
+                <w:rFonts w:cstheme="majorBidi"/>
+              </w:rPr>
+              <w:t>ledNumber</w:t>
+            </w:r>
+            <w:proofErr w:type="spellEnd"/>
+            <w:r>
+              <w:rPr>
+                <w:rFonts w:cstheme="majorBidi"/>
+              </w:rPr>
+              <w:t>)</w:t>
             </w:r>
           </w:p>
         </w:tc>
@@ -8080,8 +8479,16 @@
               <w:rPr>
                 <w:rFonts w:cstheme="majorBidi"/>
               </w:rPr>
-              <w:t>Uint8_t ledNumber</w:t>
-            </w:r>
+              <w:t xml:space="preserve">Uint8_t </w:t>
+            </w:r>
+            <w:proofErr w:type="spellStart"/>
+            <w:r>
+              <w:rPr>
+                <w:rFonts w:cstheme="majorBidi"/>
+              </w:rPr>
+              <w:t>ledNumber</w:t>
+            </w:r>
+            <w:proofErr w:type="spellEnd"/>
           </w:p>
         </w:tc>
         <w:tc>
@@ -8335,7 +8742,9 @@
       <w:r>
         <w:rPr>
           <w:noProof/>
-        </w:rPr>
+          <w:lang w:val="en-GB" w:eastAsia="en-GB"/>
+        </w:rPr>
+        <w:lastRenderedPageBreak/>
         <w:drawing>
           <wp:inline distT="0" distB="0" distL="0" distR="0" wp14:anchorId="3F344D75" wp14:editId="73170807">
             <wp:extent cx="4371975" cy="3962400"/>
@@ -8352,7 +8761,7 @@
                     <pic:cNvPicPr/>
                   </pic:nvPicPr>
                   <pic:blipFill rotWithShape="1">
-                    <a:blip r:embed="rId11">
+                    <a:blip r:embed="rId12">
                       <a:extLst>
                         <a:ext uri="{28A0092B-C50C-407E-A947-70E740481C1C}">
                           <a14:useLocalDpi xmlns:a14="http://schemas.microsoft.com/office/drawing/2010/main" val="0"/>
@@ -8508,12 +8917,14 @@
             <w:hideMark/>
           </w:tcPr>
           <w:p>
+            <w:proofErr w:type="spellStart"/>
             <w:r>
               <w:rPr>
                 <w:rFonts w:cstheme="majorBidi"/>
               </w:rPr>
               <w:t>SWITCH_t</w:t>
             </w:r>
+            <w:proofErr w:type="spellEnd"/>
           </w:p>
         </w:tc>
       </w:tr>
@@ -8595,8 +9006,13 @@
               </w:tabs>
             </w:pPr>
             <w:r>
-              <w:t>Uint8_t       pinNum</w:t>
-            </w:r>
+              <w:t xml:space="preserve">Uint8_t       </w:t>
+            </w:r>
+            <w:proofErr w:type="spellStart"/>
+            <w:r>
+              <w:t>pinNum</w:t>
+            </w:r>
+            <w:proofErr w:type="spellEnd"/>
           </w:p>
         </w:tc>
         <w:tc>
@@ -8656,8 +9072,13 @@
               </w:tabs>
             </w:pPr>
             <w:r>
-              <w:t>Uint8_t       portName</w:t>
-            </w:r>
+              <w:t xml:space="preserve">Uint8_t       </w:t>
+            </w:r>
+            <w:proofErr w:type="spellStart"/>
+            <w:r>
+              <w:t>portName</w:t>
+            </w:r>
+            <w:proofErr w:type="spellEnd"/>
           </w:p>
         </w:tc>
         <w:tc>
@@ -8717,8 +9138,13 @@
               </w:tabs>
             </w:pPr>
             <w:r>
-              <w:t>Uint8_t       activeState</w:t>
-            </w:r>
+              <w:t xml:space="preserve">Uint8_t       </w:t>
+            </w:r>
+            <w:proofErr w:type="spellStart"/>
+            <w:r>
+              <w:t>activeState</w:t>
+            </w:r>
+            <w:proofErr w:type="spellEnd"/>
           </w:p>
         </w:tc>
         <w:tc>
@@ -9033,7 +9459,21 @@
               <w:rPr>
                 <w:rFonts w:cstheme="majorBidi"/>
               </w:rPr>
-              <w:t>(uint8_t switchNumber)</w:t>
+              <w:t xml:space="preserve">(uint8_t </w:t>
+            </w:r>
+            <w:proofErr w:type="spellStart"/>
+            <w:r>
+              <w:rPr>
+                <w:rFonts w:cstheme="majorBidi"/>
+              </w:rPr>
+              <w:t>switchNumber</w:t>
+            </w:r>
+            <w:proofErr w:type="spellEnd"/>
+            <w:r>
+              <w:rPr>
+                <w:rFonts w:cstheme="majorBidi"/>
+              </w:rPr>
+              <w:t>)</w:t>
             </w:r>
           </w:p>
         </w:tc>
@@ -9080,8 +9520,16 @@
               <w:rPr>
                 <w:rFonts w:cstheme="majorBidi"/>
               </w:rPr>
-              <w:t>Uint8_t switchNumber</w:t>
-            </w:r>
+              <w:t xml:space="preserve">Uint8_t </w:t>
+            </w:r>
+            <w:proofErr w:type="spellStart"/>
+            <w:r>
+              <w:rPr>
+                <w:rFonts w:cstheme="majorBidi"/>
+              </w:rPr>
+              <w:t>switchNumber</w:t>
+            </w:r>
+            <w:proofErr w:type="spellEnd"/>
           </w:p>
         </w:tc>
         <w:tc>
@@ -9204,7 +9652,19 @@
               <w:t xml:space="preserve">the switch number </w:t>
             </w:r>
             <w:r>
-              <w:t xml:space="preserve">of a certain switch and initialize DIO pins according to the data included in that structure like the pin number and port name as well as the mode of switch connection either pull-up or pull-down configurations. This API should return OK in case of successful pin configuration and NOK in case of invalid input configurations. </w:t>
+              <w:t xml:space="preserve">of a certain switch and initialize DIO pins according to the data included in that structure like the pin number and port name as well as the mode of switch connection either </w:t>
+            </w:r>
+            <w:r>
+              <w:t xml:space="preserve">input high impedence, </w:t>
+            </w:r>
+            <w:r>
+              <w:t>pull-u</w:t>
+            </w:r>
+            <w:r>
+              <w:t xml:space="preserve">p or </w:t>
+            </w:r>
+            <w:r>
+              <w:t xml:space="preserve">pull-down configurations. This API should return OK in case of successful pin configuration and NOK in case of invalid input configurations. </w:t>
             </w:r>
           </w:p>
         </w:tc>
@@ -9353,8 +9813,16 @@
               <w:rPr>
                 <w:rFonts w:cstheme="majorBidi"/>
               </w:rPr>
-              <w:t>int8_t        switchNum</w:t>
-            </w:r>
+              <w:t xml:space="preserve">int8_t        </w:t>
+            </w:r>
+            <w:proofErr w:type="spellStart"/>
+            <w:r>
+              <w:rPr>
+                <w:rFonts w:cstheme="majorBidi"/>
+              </w:rPr>
+              <w:t>switchNum</w:t>
+            </w:r>
+            <w:proofErr w:type="spellEnd"/>
             <w:r>
               <w:rPr>
                 <w:rFonts w:cstheme="majorBidi"/>
@@ -9419,8 +9887,16 @@
               <w:rPr>
                 <w:rFonts w:cstheme="majorBidi"/>
               </w:rPr>
-              <w:t>Uint8_t        switchNum</w:t>
-            </w:r>
+              <w:t xml:space="preserve">Uint8_t        </w:t>
+            </w:r>
+            <w:proofErr w:type="spellStart"/>
+            <w:r>
+              <w:rPr>
+                <w:rFonts w:cstheme="majorBidi"/>
+              </w:rPr>
+              <w:t>switchNum</w:t>
+            </w:r>
+            <w:proofErr w:type="spellEnd"/>
           </w:p>
         </w:tc>
         <w:tc>
@@ -9698,7 +10174,6 @@
               <w:spacing w:line="256" w:lineRule="auto"/>
             </w:pPr>
             <w:r>
-              <w:lastRenderedPageBreak/>
               <w:t>Req</w:t>
             </w:r>
             <w:r>
@@ -9731,7 +10206,6 @@
           </w:tcPr>
           <w:p>
             <w:r>
-              <w:lastRenderedPageBreak/>
               <w:t>Req ID</w:t>
             </w:r>
           </w:p>
@@ -9862,6 +10336,7 @@
             <w:r>
               <w:t xml:space="preserve">ERROR_t </w:t>
             </w:r>
+            <w:proofErr w:type="spellStart"/>
             <w:r>
               <w:t>DIO_</w:t>
             </w:r>
@@ -9871,6 +10346,7 @@
             <w:r>
               <w:t>PinDir</w:t>
             </w:r>
+            <w:proofErr w:type="spellEnd"/>
             <w:r>
               <w:t>(u</w:t>
             </w:r>
@@ -9878,7 +10354,35 @@
               <w:rPr>
                 <w:rFonts w:cstheme="majorBidi"/>
               </w:rPr>
-              <w:t>int8_t pinNum, uint8_t portName, uint8_t direction</w:t>
+              <w:t xml:space="preserve">int8_t </w:t>
+            </w:r>
+            <w:proofErr w:type="spellStart"/>
+            <w:r>
+              <w:rPr>
+                <w:rFonts w:cstheme="majorBidi"/>
+              </w:rPr>
+              <w:t>pinNum</w:t>
+            </w:r>
+            <w:proofErr w:type="spellEnd"/>
+            <w:r>
+              <w:rPr>
+                <w:rFonts w:cstheme="majorBidi"/>
+              </w:rPr>
+              <w:t xml:space="preserve">, uint8_t </w:t>
+            </w:r>
+            <w:proofErr w:type="spellStart"/>
+            <w:r>
+              <w:rPr>
+                <w:rFonts w:cstheme="majorBidi"/>
+              </w:rPr>
+              <w:t>portName</w:t>
+            </w:r>
+            <w:proofErr w:type="spellEnd"/>
+            <w:r>
+              <w:rPr>
+                <w:rFonts w:cstheme="majorBidi"/>
+              </w:rPr>
+              <w:t>, uint8_t direction</w:t>
             </w:r>
             <w:r>
               <w:t>)</w:t>
@@ -9916,8 +10420,16 @@
               <w:rPr>
                 <w:rFonts w:cstheme="majorBidi"/>
               </w:rPr>
-              <w:t>Uint8_t pinNum</w:t>
-            </w:r>
+              <w:t xml:space="preserve">Uint8_t </w:t>
+            </w:r>
+            <w:proofErr w:type="spellStart"/>
+            <w:r>
+              <w:rPr>
+                <w:rFonts w:cstheme="majorBidi"/>
+              </w:rPr>
+              <w:t>pinNum</w:t>
+            </w:r>
+            <w:proofErr w:type="spellEnd"/>
           </w:p>
         </w:tc>
         <w:tc>
@@ -9965,8 +10477,16 @@
               <w:rPr>
                 <w:rFonts w:cstheme="majorBidi"/>
               </w:rPr>
-              <w:t>Uint8_t portName</w:t>
-            </w:r>
+              <w:t xml:space="preserve">Uint8_t </w:t>
+            </w:r>
+            <w:proofErr w:type="spellStart"/>
+            <w:r>
+              <w:rPr>
+                <w:rFonts w:cstheme="majorBidi"/>
+              </w:rPr>
+              <w:t>portName</w:t>
+            </w:r>
+            <w:proofErr w:type="spellEnd"/>
           </w:p>
         </w:tc>
         <w:tc>
@@ -10089,8 +10609,13 @@
           </w:tcPr>
           <w:p>
             <w:r>
-              <w:t>Configures the Pin Direction Input/Output</w:t>
-            </w:r>
+              <w:t xml:space="preserve">Configures the Pin Direction </w:t>
+            </w:r>
+            <w:proofErr w:type="spellStart"/>
+            <w:r>
+              <w:t>Input/Output</w:t>
+            </w:r>
+            <w:proofErr w:type="spellEnd"/>
           </w:p>
         </w:tc>
       </w:tr>
@@ -10151,6 +10676,7 @@
           </w:tcPr>
           <w:p>
             <w:r>
+              <w:lastRenderedPageBreak/>
               <w:t>Name</w:t>
             </w:r>
           </w:p>
@@ -10164,9 +10690,11 @@
             <w:r>
               <w:t xml:space="preserve">ERROR_t </w:t>
             </w:r>
+            <w:proofErr w:type="spellStart"/>
             <w:r>
               <w:t>DIO_SetPinVal</w:t>
             </w:r>
+            <w:proofErr w:type="spellEnd"/>
             <w:r>
               <w:t>(u</w:t>
             </w:r>
@@ -10174,7 +10702,35 @@
               <w:rPr>
                 <w:rFonts w:cstheme="majorBidi"/>
               </w:rPr>
-              <w:t>int8_t pinNum, uint8_t portName, uint8_t value</w:t>
+              <w:t xml:space="preserve">int8_t </w:t>
+            </w:r>
+            <w:proofErr w:type="spellStart"/>
+            <w:r>
+              <w:rPr>
+                <w:rFonts w:cstheme="majorBidi"/>
+              </w:rPr>
+              <w:t>pinNum</w:t>
+            </w:r>
+            <w:proofErr w:type="spellEnd"/>
+            <w:r>
+              <w:rPr>
+                <w:rFonts w:cstheme="majorBidi"/>
+              </w:rPr>
+              <w:t xml:space="preserve">, uint8_t </w:t>
+            </w:r>
+            <w:proofErr w:type="spellStart"/>
+            <w:r>
+              <w:rPr>
+                <w:rFonts w:cstheme="majorBidi"/>
+              </w:rPr>
+              <w:t>portName</w:t>
+            </w:r>
+            <w:proofErr w:type="spellEnd"/>
+            <w:r>
+              <w:rPr>
+                <w:rFonts w:cstheme="majorBidi"/>
+              </w:rPr>
+              <w:t>, uint8_t value</w:t>
             </w:r>
             <w:r>
               <w:t>)</w:t>
@@ -10212,8 +10768,16 @@
               <w:rPr>
                 <w:rFonts w:cstheme="majorBidi"/>
               </w:rPr>
-              <w:t>Uint8_t pinNum</w:t>
-            </w:r>
+              <w:t xml:space="preserve">Uint8_t </w:t>
+            </w:r>
+            <w:proofErr w:type="spellStart"/>
+            <w:r>
+              <w:rPr>
+                <w:rFonts w:cstheme="majorBidi"/>
+              </w:rPr>
+              <w:t>pinNum</w:t>
+            </w:r>
+            <w:proofErr w:type="spellEnd"/>
           </w:p>
         </w:tc>
         <w:tc>
@@ -10261,8 +10825,16 @@
               <w:rPr>
                 <w:rFonts w:cstheme="majorBidi"/>
               </w:rPr>
-              <w:t>Uint8_t portName</w:t>
-            </w:r>
+              <w:t xml:space="preserve">Uint8_t </w:t>
+            </w:r>
+            <w:proofErr w:type="spellStart"/>
+            <w:r>
+              <w:rPr>
+                <w:rFonts w:cstheme="majorBidi"/>
+              </w:rPr>
+              <w:t>portName</w:t>
+            </w:r>
+            <w:proofErr w:type="spellEnd"/>
           </w:p>
         </w:tc>
         <w:tc>
@@ -10461,9 +11033,11 @@
             <w:r>
               <w:t xml:space="preserve">ERROR_t </w:t>
             </w:r>
+            <w:proofErr w:type="spellStart"/>
             <w:r>
               <w:t>DIO_GetPinVal</w:t>
             </w:r>
+            <w:proofErr w:type="spellEnd"/>
             <w:r>
               <w:t>(u</w:t>
             </w:r>
@@ -10471,7 +11045,35 @@
               <w:rPr>
                 <w:rFonts w:cstheme="majorBidi"/>
               </w:rPr>
-              <w:t>int8_t pinNum, uint8_t portName, uint8_t* value</w:t>
+              <w:t xml:space="preserve">int8_t </w:t>
+            </w:r>
+            <w:proofErr w:type="spellStart"/>
+            <w:r>
+              <w:rPr>
+                <w:rFonts w:cstheme="majorBidi"/>
+              </w:rPr>
+              <w:t>pinNum</w:t>
+            </w:r>
+            <w:proofErr w:type="spellEnd"/>
+            <w:r>
+              <w:rPr>
+                <w:rFonts w:cstheme="majorBidi"/>
+              </w:rPr>
+              <w:t xml:space="preserve">, uint8_t </w:t>
+            </w:r>
+            <w:proofErr w:type="spellStart"/>
+            <w:r>
+              <w:rPr>
+                <w:rFonts w:cstheme="majorBidi"/>
+              </w:rPr>
+              <w:t>portName</w:t>
+            </w:r>
+            <w:proofErr w:type="spellEnd"/>
+            <w:r>
+              <w:rPr>
+                <w:rFonts w:cstheme="majorBidi"/>
+              </w:rPr>
+              <w:t>, uint8_t* value</w:t>
             </w:r>
             <w:r>
               <w:t>)</w:t>
@@ -10509,8 +11111,16 @@
               <w:rPr>
                 <w:rFonts w:cstheme="majorBidi"/>
               </w:rPr>
-              <w:t>Uint8_t pinNum</w:t>
-            </w:r>
+              <w:t xml:space="preserve">Uint8_t </w:t>
+            </w:r>
+            <w:proofErr w:type="spellStart"/>
+            <w:r>
+              <w:rPr>
+                <w:rFonts w:cstheme="majorBidi"/>
+              </w:rPr>
+              <w:t>pinNum</w:t>
+            </w:r>
+            <w:proofErr w:type="spellEnd"/>
           </w:p>
         </w:tc>
         <w:tc>
@@ -10558,8 +11168,16 @@
               <w:rPr>
                 <w:rFonts w:cstheme="majorBidi"/>
               </w:rPr>
-              <w:t>Uint8_t portName</w:t>
-            </w:r>
+              <w:t xml:space="preserve">Uint8_t </w:t>
+            </w:r>
+            <w:proofErr w:type="spellStart"/>
+            <w:r>
+              <w:rPr>
+                <w:rFonts w:cstheme="majorBidi"/>
+              </w:rPr>
+              <w:t>portName</w:t>
+            </w:r>
+            <w:proofErr w:type="spellEnd"/>
           </w:p>
         </w:tc>
         <w:tc>
@@ -10811,9 +11429,11 @@
             <w:r>
               <w:t xml:space="preserve">ERROR_t </w:t>
             </w:r>
+            <w:proofErr w:type="spellStart"/>
             <w:r>
               <w:t>E_IRQ_Init</w:t>
             </w:r>
+            <w:proofErr w:type="spellEnd"/>
             <w:r>
               <w:t>(void)</w:t>
             </w:r>
@@ -10831,7 +11451,6 @@
           </w:tcPr>
           <w:p>
             <w:r>
-              <w:lastRenderedPageBreak/>
               <w:t>Parameters</w:t>
             </w:r>
           </w:p>
@@ -11003,9 +11622,11 @@
             <w:r>
               <w:t xml:space="preserve"> </w:t>
             </w:r>
+            <w:proofErr w:type="spellStart"/>
             <w:r>
               <w:t>E_IRQ_SetCallback</w:t>
             </w:r>
+            <w:proofErr w:type="spellEnd"/>
             <w:r>
               <w:t>(</w:t>
             </w:r>
@@ -11216,7 +11837,9 @@
       <w:r>
         <w:rPr>
           <w:noProof/>
-        </w:rPr>
+          <w:lang w:val="en-GB" w:eastAsia="en-GB"/>
+        </w:rPr>
+        <w:lastRenderedPageBreak/>
         <w:drawing>
           <wp:anchor distT="0" distB="0" distL="114300" distR="114300" simplePos="0" relativeHeight="251774976" behindDoc="0" locked="0" layoutInCell="1" allowOverlap="1" wp14:anchorId="431E3472" wp14:editId="33662328">
             <wp:simplePos x="0" y="0"/>
@@ -11243,7 +11866,7 @@
                     </pic:cNvPicPr>
                   </pic:nvPicPr>
                   <pic:blipFill>
-                    <a:blip r:embed="rId12">
+                    <a:blip r:embed="rId13">
                       <a:extLst>
                         <a:ext uri="{28A0092B-C50C-407E-A947-70E740481C1C}">
                           <a14:useLocalDpi xmlns:a14="http://schemas.microsoft.com/office/drawing/2010/main" val="0"/>
@@ -11277,6 +11900,7 @@
           </wp:anchor>
         </w:drawing>
       </w:r>
+      <w:proofErr w:type="spellStart"/>
       <w:r>
         <w:rPr>
           <w:sz w:val="28"/>
@@ -11285,6 +11909,7 @@
         </w:rPr>
         <w:t>DIO_SetPinDir</w:t>
       </w:r>
+      <w:proofErr w:type="spellEnd"/>
       <w:r>
         <w:rPr>
           <w:sz w:val="28"/>
@@ -11321,6 +11946,7 @@
       <w:r>
         <w:rPr>
           <w:noProof/>
+          <w:lang w:val="en-GB" w:eastAsia="en-GB"/>
         </w:rPr>
         <w:drawing>
           <wp:anchor distT="0" distB="0" distL="114300" distR="114300" simplePos="0" relativeHeight="251773952" behindDoc="0" locked="0" layoutInCell="1" allowOverlap="1" wp14:anchorId="78CEE04A" wp14:editId="6DCF17BA">
@@ -11348,7 +11974,7 @@
                     </pic:cNvPicPr>
                   </pic:nvPicPr>
                   <pic:blipFill>
-                    <a:blip r:embed="rId13">
+                    <a:blip r:embed="rId14">
                       <a:extLst>
                         <a:ext uri="{28A0092B-C50C-407E-A947-70E740481C1C}">
                           <a14:useLocalDpi xmlns:a14="http://schemas.microsoft.com/office/drawing/2010/main" val="0"/>
@@ -11382,23 +12008,24 @@
           </wp:anchor>
         </w:drawing>
       </w:r>
+      <w:proofErr w:type="spellStart"/>
       <w:r>
         <w:rPr>
           <w:sz w:val="28"/>
           <w:szCs w:val="28"/>
           <w:u w:val="single"/>
         </w:rPr>
-        <w:t>DIO_SetPinVal:</w:t>
+        <w:t>DIO_SetPinVal</w:t>
       </w:r>
-    </w:p>
-    <w:p>
-      <w:pPr>
+      <w:proofErr w:type="spellEnd"/>
+      <w:r>
         <w:rPr>
           <w:sz w:val="28"/>
           <w:szCs w:val="28"/>
           <w:u w:val="single"/>
         </w:rPr>
-      </w:pPr>
+        <w:t>:</w:t>
+      </w:r>
     </w:p>
     <w:p>
       <w:pPr>
@@ -11498,9 +12125,19 @@
           <w:u w:val="single"/>
         </w:rPr>
       </w:pPr>
+    </w:p>
+    <w:p>
+      <w:pPr>
+        <w:rPr>
+          <w:sz w:val="28"/>
+          <w:szCs w:val="28"/>
+          <w:u w:val="single"/>
+        </w:rPr>
+      </w:pPr>
       <w:r>
         <w:rPr>
           <w:noProof/>
+          <w:lang w:val="en-GB" w:eastAsia="en-GB"/>
         </w:rPr>
         <w:drawing>
           <wp:anchor distT="0" distB="0" distL="114300" distR="114300" simplePos="0" relativeHeight="251772928" behindDoc="0" locked="0" layoutInCell="1" allowOverlap="1" wp14:anchorId="337F5FC9" wp14:editId="76E0FEE3">
@@ -11528,7 +12165,7 @@
                     </pic:cNvPicPr>
                   </pic:nvPicPr>
                   <pic:blipFill>
-                    <a:blip r:embed="rId14">
+                    <a:blip r:embed="rId15">
                       <a:extLst>
                         <a:ext uri="{28A0092B-C50C-407E-A947-70E740481C1C}">
                           <a14:useLocalDpi xmlns:a14="http://schemas.microsoft.com/office/drawing/2010/main" val="0"/>
@@ -11562,13 +12199,23 @@
           </wp:anchor>
         </w:drawing>
       </w:r>
+      <w:proofErr w:type="spellStart"/>
       <w:r>
         <w:rPr>
           <w:sz w:val="28"/>
           <w:szCs w:val="28"/>
           <w:u w:val="single"/>
         </w:rPr>
-        <w:t>DIO_GetPinVal:</w:t>
+        <w:t>DIO_GetPinVal</w:t>
+      </w:r>
+      <w:proofErr w:type="spellEnd"/>
+      <w:r>
+        <w:rPr>
+          <w:sz w:val="28"/>
+          <w:szCs w:val="28"/>
+          <w:u w:val="single"/>
+        </w:rPr>
+        <w:t>:</w:t>
       </w:r>
     </w:p>
     <w:p>
@@ -11700,6 +12347,7 @@
       <w:r>
         <w:rPr>
           <w:noProof/>
+          <w:lang w:val="en-GB" w:eastAsia="en-GB"/>
         </w:rPr>
         <w:drawing>
           <wp:anchor distT="0" distB="0" distL="114300" distR="114300" simplePos="0" relativeHeight="251776000" behindDoc="0" locked="0" layoutInCell="1" allowOverlap="1" wp14:anchorId="388A60E3" wp14:editId="4E36579C">
@@ -11727,7 +12375,7 @@
                     </pic:cNvPicPr>
                   </pic:nvPicPr>
                   <pic:blipFill>
-                    <a:blip r:embed="rId15">
+                    <a:blip r:embed="rId16">
                       <a:extLst>
                         <a:ext uri="{28A0092B-C50C-407E-A947-70E740481C1C}">
                           <a14:useLocalDpi xmlns:a14="http://schemas.microsoft.com/office/drawing/2010/main" val="0"/>
@@ -11761,23 +12409,24 @@
           </wp:anchor>
         </w:drawing>
       </w:r>
+      <w:proofErr w:type="spellStart"/>
       <w:r>
         <w:rPr>
           <w:sz w:val="28"/>
           <w:szCs w:val="28"/>
           <w:u w:val="single"/>
         </w:rPr>
-        <w:t>IRQ_Init:</w:t>
+        <w:t>IRQ_Init</w:t>
       </w:r>
-    </w:p>
-    <w:p>
-      <w:pPr>
+      <w:proofErr w:type="spellEnd"/>
+      <w:r>
         <w:rPr>
           <w:sz w:val="28"/>
           <w:szCs w:val="28"/>
           <w:u w:val="single"/>
         </w:rPr>
-      </w:pPr>
+        <w:t>:</w:t>
+      </w:r>
     </w:p>
     <w:p>
       <w:pPr>
@@ -11850,26 +12499,46 @@
           <w:u w:val="single"/>
         </w:rPr>
       </w:pPr>
-      <w:r>
+    </w:p>
+    <w:p>
+      <w:pPr>
         <w:rPr>
           <w:sz w:val="28"/>
           <w:szCs w:val="28"/>
           <w:u w:val="single"/>
         </w:rPr>
-        <w:t>IRQ_SetCallback:</w:t>
-      </w:r>
-    </w:p>
-    <w:p>
-      <w:pPr>
+      </w:pPr>
+      <w:proofErr w:type="spellStart"/>
+      <w:r>
         <w:rPr>
           <w:sz w:val="28"/>
           <w:szCs w:val="28"/>
           <w:u w:val="single"/>
         </w:rPr>
-      </w:pPr>
+        <w:t>IRQ_SetCallback</w:t>
+      </w:r>
+      <w:proofErr w:type="spellEnd"/>
       <w:r>
         <w:rPr>
+          <w:sz w:val="28"/>
+          <w:szCs w:val="28"/>
+          <w:u w:val="single"/>
+        </w:rPr>
+        <w:t>:</w:t>
+      </w:r>
+    </w:p>
+    <w:p>
+      <w:pPr>
+        <w:rPr>
+          <w:sz w:val="28"/>
+          <w:szCs w:val="28"/>
+          <w:u w:val="single"/>
+        </w:rPr>
+      </w:pPr>
+      <w:r>
+        <w:rPr>
           <w:noProof/>
+          <w:lang w:val="en-GB" w:eastAsia="en-GB"/>
         </w:rPr>
         <w:drawing>
           <wp:anchor distT="0" distB="0" distL="114300" distR="114300" simplePos="0" relativeHeight="251777024" behindDoc="0" locked="0" layoutInCell="1" allowOverlap="1" wp14:anchorId="2FB3A727" wp14:editId="616C013E">
@@ -11897,7 +12566,7 @@
                     </pic:cNvPicPr>
                   </pic:nvPicPr>
                   <pic:blipFill>
-                    <a:blip r:embed="rId16">
+                    <a:blip r:embed="rId17">
                       <a:extLst>
                         <a:ext uri="{28A0092B-C50C-407E-A947-70E740481C1C}">
                           <a14:useLocalDpi xmlns:a14="http://schemas.microsoft.com/office/drawing/2010/main" val="0"/>
@@ -11932,13 +12601,447 @@
         </w:drawing>
       </w:r>
     </w:p>
-    <w:p>
-      <w:bookmarkStart w:id="6" w:name="_GoBack"/>
-      <w:bookmarkEnd w:id="6"/>
+    <w:p/>
+    <w:p/>
+    <w:p/>
+    <w:p/>
+    <w:p/>
+    <w:p/>
+    <w:p/>
+    <w:p/>
+    <w:p>
+      <w:pPr>
+        <w:pStyle w:val="ListParagraph"/>
+        <w:rPr>
+          <w:b/>
+          <w:bCs/>
+          <w:sz w:val="28"/>
+          <w:szCs w:val="28"/>
+          <w:u w:val="single"/>
+        </w:rPr>
+      </w:pPr>
+    </w:p>
+    <w:p>
+      <w:pPr>
+        <w:pStyle w:val="ListParagraph"/>
+        <w:rPr>
+          <w:b/>
+          <w:bCs/>
+          <w:sz w:val="28"/>
+          <w:szCs w:val="28"/>
+          <w:u w:val="single"/>
+        </w:rPr>
+      </w:pPr>
+    </w:p>
+    <w:p>
+      <w:pPr>
+        <w:pStyle w:val="ListParagraph"/>
+        <w:rPr>
+          <w:b/>
+          <w:bCs/>
+          <w:sz w:val="28"/>
+          <w:szCs w:val="28"/>
+          <w:u w:val="single"/>
+        </w:rPr>
+      </w:pPr>
+    </w:p>
+    <w:p>
+      <w:pPr>
+        <w:pStyle w:val="ListParagraph"/>
+        <w:rPr>
+          <w:b/>
+          <w:bCs/>
+          <w:sz w:val="28"/>
+          <w:szCs w:val="28"/>
+          <w:u w:val="single"/>
+        </w:rPr>
+      </w:pPr>
+    </w:p>
+    <w:p>
+      <w:pPr>
+        <w:pStyle w:val="ListParagraph"/>
+        <w:rPr>
+          <w:b/>
+          <w:bCs/>
+          <w:sz w:val="28"/>
+          <w:szCs w:val="28"/>
+          <w:u w:val="single"/>
+        </w:rPr>
+      </w:pPr>
+    </w:p>
+    <w:p>
+      <w:pPr>
+        <w:pStyle w:val="ListParagraph"/>
+        <w:rPr>
+          <w:b/>
+          <w:bCs/>
+          <w:sz w:val="28"/>
+          <w:szCs w:val="28"/>
+          <w:u w:val="single"/>
+        </w:rPr>
+      </w:pPr>
+    </w:p>
+    <w:p>
+      <w:pPr>
+        <w:pStyle w:val="ListParagraph"/>
+        <w:rPr>
+          <w:b/>
+          <w:bCs/>
+          <w:sz w:val="28"/>
+          <w:szCs w:val="28"/>
+          <w:u w:val="single"/>
+        </w:rPr>
+      </w:pPr>
+    </w:p>
+    <w:p>
+      <w:pPr>
+        <w:pStyle w:val="ListParagraph"/>
+        <w:numPr>
+          <w:ilvl w:val="0"/>
+          <w:numId w:val="19"/>
+        </w:numPr>
+        <w:rPr>
+          <w:b/>
+          <w:bCs/>
+          <w:sz w:val="32"/>
+          <w:szCs w:val="32"/>
+          <w:u w:val="single"/>
+        </w:rPr>
+      </w:pPr>
+      <w:r>
+        <w:rPr>
+          <w:b/>
+          <w:bCs/>
+          <w:sz w:val="32"/>
+          <w:szCs w:val="32"/>
+          <w:u w:val="single"/>
+        </w:rPr>
+        <w:lastRenderedPageBreak/>
+        <w:t>SWITCH</w:t>
+      </w:r>
+    </w:p>
+    <w:p>
+      <w:pPr>
+        <w:pStyle w:val="ListParagraph"/>
+        <w:rPr>
+          <w:b/>
+          <w:bCs/>
+          <w:sz w:val="28"/>
+          <w:szCs w:val="28"/>
+          <w:u w:val="single"/>
+        </w:rPr>
+      </w:pPr>
+    </w:p>
+    <w:p>
+      <w:pPr>
+        <w:pStyle w:val="ListParagraph"/>
+        <w:rPr>
+          <w:b/>
+          <w:bCs/>
+          <w:sz w:val="28"/>
+          <w:szCs w:val="28"/>
+          <w:u w:val="single"/>
+        </w:rPr>
+      </w:pPr>
+    </w:p>
+    <w:p>
+      <w:pPr>
+        <w:pStyle w:val="ListParagraph"/>
+        <w:rPr>
+          <w:b/>
+          <w:bCs/>
+          <w:sz w:val="28"/>
+          <w:szCs w:val="28"/>
+          <w:u w:val="single"/>
+        </w:rPr>
+      </w:pPr>
+    </w:p>
+    <w:p>
+      <w:pPr>
+        <w:pStyle w:val="ListParagraph"/>
+        <w:numPr>
+          <w:ilvl w:val="0"/>
+          <w:numId w:val="20"/>
+        </w:numPr>
+        <w:rPr>
+          <w:b/>
+          <w:bCs/>
+          <w:sz w:val="28"/>
+          <w:szCs w:val="28"/>
+        </w:rPr>
+      </w:pPr>
+      <w:r>
+        <w:rPr>
+          <w:b/>
+          <w:bCs/>
+          <w:sz w:val="28"/>
+          <w:szCs w:val="28"/>
+        </w:rPr>
+        <w:t>SWITCH_Init</w:t>
+      </w:r>
+    </w:p>
+    <w:p>
+      <w:pPr>
+        <w:pStyle w:val="ListParagraph"/>
+        <w:ind w:left="1440"/>
+        <w:rPr>
+          <w:b/>
+          <w:bCs/>
+          <w:sz w:val="28"/>
+          <w:szCs w:val="28"/>
+          <w:u w:val="single"/>
+        </w:rPr>
+      </w:pPr>
+    </w:p>
+    <w:p>
+      <w:pPr>
+        <w:pStyle w:val="ListParagraph"/>
+        <w:ind w:left="1440"/>
+        <w:rPr>
+          <w:b/>
+          <w:bCs/>
+          <w:sz w:val="28"/>
+          <w:szCs w:val="28"/>
+          <w:u w:val="single"/>
+        </w:rPr>
+      </w:pPr>
+    </w:p>
+    <w:p>
+      <w:pPr>
+        <w:pStyle w:val="ListParagraph"/>
+        <w:ind w:left="1440"/>
+        <w:rPr>
+          <w:b/>
+          <w:bCs/>
+          <w:sz w:val="28"/>
+          <w:szCs w:val="28"/>
+          <w:u w:val="single"/>
+        </w:rPr>
+      </w:pPr>
+    </w:p>
+    <w:p>
+      <w:pPr>
+        <w:pStyle w:val="ListParagraph"/>
+        <w:rPr>
+          <w:b/>
+          <w:bCs/>
+          <w:sz w:val="28"/>
+          <w:szCs w:val="28"/>
+          <w:u w:val="single"/>
+        </w:rPr>
+      </w:pPr>
+      <w:r>
+        <w:rPr>
+          <w:b/>
+          <w:bCs/>
+          <w:noProof/>
+          <w:sz w:val="28"/>
+          <w:szCs w:val="28"/>
+          <w:lang w:val="en-GB" w:eastAsia="en-GB"/>
+        </w:rPr>
+        <w:drawing>
+          <wp:inline distT="0" distB="0" distL="0" distR="0" wp14:anchorId="757B9E96" wp14:editId="227FC56C">
+            <wp:extent cx="2847975" cy="4695825"/>
+            <wp:effectExtent l="0" t="0" r="9525" b="9525"/>
+            <wp:docPr id="21" name="Picture 21" descr="C:\Users\User\Downloads\Switch_Init.png"/>
+            <wp:cNvGraphicFramePr>
+              <a:graphicFrameLocks xmlns:a="http://schemas.openxmlformats.org/drawingml/2006/main" noChangeAspect="1"/>
+            </wp:cNvGraphicFramePr>
+            <a:graphic xmlns:a="http://schemas.openxmlformats.org/drawingml/2006/main">
+              <a:graphicData uri="http://schemas.openxmlformats.org/drawingml/2006/picture">
+                <pic:pic xmlns:pic="http://schemas.openxmlformats.org/drawingml/2006/picture">
+                  <pic:nvPicPr>
+                    <pic:cNvPr id="0" name="Picture 12" descr="C:\Users\User\Downloads\Switch_Init.png"/>
+                    <pic:cNvPicPr>
+                      <a:picLocks noChangeAspect="1" noChangeArrowheads="1"/>
+                    </pic:cNvPicPr>
+                  </pic:nvPicPr>
+                  <pic:blipFill>
+                    <a:blip r:embed="rId18" cstate="print">
+                      <a:extLst>
+                        <a:ext uri="{28A0092B-C50C-407E-A947-70E740481C1C}">
+                          <a14:useLocalDpi xmlns:a14="http://schemas.microsoft.com/office/drawing/2010/main" val="0"/>
+                        </a:ext>
+                      </a:extLst>
+                    </a:blip>
+                    <a:srcRect/>
+                    <a:stretch>
+                      <a:fillRect/>
+                    </a:stretch>
+                  </pic:blipFill>
+                  <pic:spPr bwMode="auto">
+                    <a:xfrm>
+                      <a:off x="0" y="0"/>
+                      <a:ext cx="2847975" cy="4695825"/>
+                    </a:xfrm>
+                    <a:prstGeom prst="rect">
+                      <a:avLst/>
+                    </a:prstGeom>
+                    <a:noFill/>
+                    <a:ln>
+                      <a:noFill/>
+                    </a:ln>
+                  </pic:spPr>
+                </pic:pic>
+              </a:graphicData>
+            </a:graphic>
+          </wp:inline>
+        </w:drawing>
+      </w:r>
+    </w:p>
+    <w:p/>
+    <w:p/>
+    <w:p/>
+    <w:p>
+      <w:pPr>
+        <w:tabs>
+          <w:tab w:val="left" w:pos="2190"/>
+        </w:tabs>
+      </w:pPr>
+      <w:r>
+        <w:tab/>
+      </w:r>
+    </w:p>
+    <w:p>
+      <w:pPr>
+        <w:tabs>
+          <w:tab w:val="left" w:pos="2190"/>
+        </w:tabs>
+      </w:pPr>
+    </w:p>
+    <w:p>
+      <w:pPr>
+        <w:pStyle w:val="ListParagraph"/>
+        <w:numPr>
+          <w:ilvl w:val="0"/>
+          <w:numId w:val="20"/>
+        </w:numPr>
+        <w:tabs>
+          <w:tab w:val="left" w:pos="2190"/>
+        </w:tabs>
+        <w:rPr>
+          <w:b/>
+          <w:bCs/>
+          <w:sz w:val="28"/>
+          <w:szCs w:val="28"/>
+        </w:rPr>
+      </w:pPr>
+      <w:r>
+        <w:rPr>
+          <w:b/>
+          <w:bCs/>
+          <w:sz w:val="28"/>
+          <w:szCs w:val="28"/>
+        </w:rPr>
+        <w:t>SWITCH_Read</w:t>
+      </w:r>
+    </w:p>
+    <w:p>
+      <w:pPr>
+        <w:pStyle w:val="ListParagraph"/>
+        <w:tabs>
+          <w:tab w:val="left" w:pos="2190"/>
+        </w:tabs>
+        <w:ind w:left="1440"/>
+        <w:rPr>
+          <w:b/>
+          <w:bCs/>
+          <w:sz w:val="28"/>
+          <w:szCs w:val="28"/>
+        </w:rPr>
+      </w:pPr>
+    </w:p>
+    <w:p>
+      <w:pPr>
+        <w:pStyle w:val="ListParagraph"/>
+        <w:tabs>
+          <w:tab w:val="left" w:pos="2190"/>
+        </w:tabs>
+        <w:ind w:left="1440"/>
+        <w:rPr>
+          <w:b/>
+          <w:bCs/>
+          <w:sz w:val="28"/>
+          <w:szCs w:val="28"/>
+        </w:rPr>
+      </w:pPr>
+    </w:p>
+    <w:p>
+      <w:pPr>
+        <w:pStyle w:val="ListParagraph"/>
+        <w:tabs>
+          <w:tab w:val="left" w:pos="2190"/>
+        </w:tabs>
+        <w:ind w:left="1440"/>
+        <w:rPr>
+          <w:b/>
+          <w:bCs/>
+          <w:sz w:val="28"/>
+          <w:szCs w:val="28"/>
+        </w:rPr>
+      </w:pPr>
+      <w:r>
+        <w:rPr>
+          <w:b/>
+          <w:bCs/>
+          <w:noProof/>
+          <w:sz w:val="28"/>
+          <w:szCs w:val="28"/>
+          <w:lang w:val="en-GB" w:eastAsia="en-GB"/>
+        </w:rPr>
+        <w:drawing>
+          <wp:inline distT="0" distB="0" distL="0" distR="0" wp14:anchorId="028D457C" wp14:editId="351F873D">
+            <wp:extent cx="3028950" cy="6115050"/>
+            <wp:effectExtent l="0" t="0" r="0" b="0"/>
+            <wp:docPr id="22" name="Picture 22" descr="C:\Users\User\Downloads\Switch_Read2.png"/>
+            <wp:cNvGraphicFramePr>
+              <a:graphicFrameLocks xmlns:a="http://schemas.openxmlformats.org/drawingml/2006/main" noChangeAspect="1"/>
+            </wp:cNvGraphicFramePr>
+            <a:graphic xmlns:a="http://schemas.openxmlformats.org/drawingml/2006/main">
+              <a:graphicData uri="http://schemas.openxmlformats.org/drawingml/2006/picture">
+                <pic:pic xmlns:pic="http://schemas.openxmlformats.org/drawingml/2006/picture">
+                  <pic:nvPicPr>
+                    <pic:cNvPr id="0" name="Picture 13" descr="C:\Users\User\Downloads\Switch_Read2.png"/>
+                    <pic:cNvPicPr>
+                      <a:picLocks noChangeAspect="1" noChangeArrowheads="1"/>
+                    </pic:cNvPicPr>
+                  </pic:nvPicPr>
+                  <pic:blipFill>
+                    <a:blip r:embed="rId19" cstate="print">
+                      <a:extLst>
+                        <a:ext uri="{28A0092B-C50C-407E-A947-70E740481C1C}">
+                          <a14:useLocalDpi xmlns:a14="http://schemas.microsoft.com/office/drawing/2010/main" val="0"/>
+                        </a:ext>
+                      </a:extLst>
+                    </a:blip>
+                    <a:srcRect/>
+                    <a:stretch>
+                      <a:fillRect/>
+                    </a:stretch>
+                  </pic:blipFill>
+                  <pic:spPr bwMode="auto">
+                    <a:xfrm>
+                      <a:off x="0" y="0"/>
+                      <a:ext cx="3028950" cy="6115050"/>
+                    </a:xfrm>
+                    <a:prstGeom prst="rect">
+                      <a:avLst/>
+                    </a:prstGeom>
+                    <a:noFill/>
+                    <a:ln>
+                      <a:noFill/>
+                    </a:ln>
+                  </pic:spPr>
+                </pic:pic>
+              </a:graphicData>
+            </a:graphic>
+          </wp:inline>
+        </w:drawing>
+      </w:r>
     </w:p>
     <w:sectPr>
-      <w:headerReference w:type="default" r:id="rId17"/>
-      <w:footerReference w:type="default" r:id="rId18"/>
+      <w:headerReference w:type="default" r:id="rId20"/>
+      <w:footerReference w:type="default" r:id="rId21"/>
       <w:pgSz w:w="12240" w:h="15840"/>
       <w:pgMar w:top="270" w:right="1440" w:bottom="540" w:left="1440" w:header="720" w:footer="720" w:gutter="0"/>
       <w:pgBorders w:offsetFrom="page">
@@ -11955,7 +13058,7 @@
 </file>
 
 <file path=word/endnotes.xml><?xml version="1.0" encoding="utf-8"?>
-<w:endnotes xmlns:wpc="http://schemas.microsoft.com/office/word/2010/wordprocessingCanvas" xmlns:cx="http://schemas.microsoft.com/office/drawing/2014/chartex" xmlns:cx1="http://schemas.microsoft.com/office/drawing/2015/9/8/chartex" xmlns:mc="http://schemas.openxmlformats.org/markup-compatibility/2006" xmlns:o="urn:schemas-microsoft-com:office:office" xmlns:r="http://schemas.openxmlformats.org/officeDocument/2006/relationships" xmlns:m="http://schemas.openxmlformats.org/officeDocument/2006/math" xmlns:v="urn:schemas-microsoft-com:vml" xmlns:wp14="http://schemas.microsoft.com/office/word/2010/wordprocessingDrawing" xmlns:wp="http://schemas.openxmlformats.org/drawingml/2006/wordprocessingDrawing" xmlns:w10="urn:schemas-microsoft-com:office:word" xmlns:w="http://schemas.openxmlformats.org/wordprocessingml/2006/main" xmlns:w14="http://schemas.microsoft.com/office/word/2010/wordml" xmlns:w15="http://schemas.microsoft.com/office/word/2012/wordml" xmlns:w16se="http://schemas.microsoft.com/office/word/2015/wordml/symex" xmlns:wpg="http://schemas.microsoft.com/office/word/2010/wordprocessingGroup" xmlns:wpi="http://schemas.microsoft.com/office/word/2010/wordprocessingInk" xmlns:wne="http://schemas.microsoft.com/office/word/2006/wordml" xmlns:wps="http://schemas.microsoft.com/office/word/2010/wordprocessingShape" mc:Ignorable="w14 w15 w16se wp14">
+<w:endnotes xmlns:wpc="http://schemas.microsoft.com/office/word/2010/wordprocessingCanvas" xmlns:mc="http://schemas.openxmlformats.org/markup-compatibility/2006" xmlns:o="urn:schemas-microsoft-com:office:office" xmlns:r="http://schemas.openxmlformats.org/officeDocument/2006/relationships" xmlns:m="http://schemas.openxmlformats.org/officeDocument/2006/math" xmlns:v="urn:schemas-microsoft-com:vml" xmlns:wp14="http://schemas.microsoft.com/office/word/2010/wordprocessingDrawing" xmlns:wp="http://schemas.openxmlformats.org/drawingml/2006/wordprocessingDrawing" xmlns:w10="urn:schemas-microsoft-com:office:word" xmlns:w="http://schemas.openxmlformats.org/wordprocessingml/2006/main" xmlns:w14="http://schemas.microsoft.com/office/word/2010/wordml" xmlns:wpg="http://schemas.microsoft.com/office/word/2010/wordprocessingGroup" xmlns:wpi="http://schemas.microsoft.com/office/word/2010/wordprocessingInk" xmlns:wne="http://schemas.microsoft.com/office/word/2006/wordml" xmlns:wps="http://schemas.microsoft.com/office/word/2010/wordprocessingShape" mc:Ignorable="w14 wp14">
   <w:endnote w:type="separator" w:id="-1">
     <w:p>
       <w:pPr>
@@ -11980,7 +13083,7 @@
 </file>
 
 <file path=word/footer1.xml><?xml version="1.0" encoding="utf-8"?>
-<w:ftr xmlns:wpc="http://schemas.microsoft.com/office/word/2010/wordprocessingCanvas" xmlns:cx="http://schemas.microsoft.com/office/drawing/2014/chartex" xmlns:cx1="http://schemas.microsoft.com/office/drawing/2015/9/8/chartex" xmlns:mc="http://schemas.openxmlformats.org/markup-compatibility/2006" xmlns:o="urn:schemas-microsoft-com:office:office" xmlns:r="http://schemas.openxmlformats.org/officeDocument/2006/relationships" xmlns:m="http://schemas.openxmlformats.org/officeDocument/2006/math" xmlns:v="urn:schemas-microsoft-com:vml" xmlns:wp14="http://schemas.microsoft.com/office/word/2010/wordprocessingDrawing" xmlns:wp="http://schemas.openxmlformats.org/drawingml/2006/wordprocessingDrawing" xmlns:w10="urn:schemas-microsoft-com:office:word" xmlns:w="http://schemas.openxmlformats.org/wordprocessingml/2006/main" xmlns:w14="http://schemas.microsoft.com/office/word/2010/wordml" xmlns:w15="http://schemas.microsoft.com/office/word/2012/wordml" xmlns:w16se="http://schemas.microsoft.com/office/word/2015/wordml/symex" xmlns:wpg="http://schemas.microsoft.com/office/word/2010/wordprocessingGroup" xmlns:wpi="http://schemas.microsoft.com/office/word/2010/wordprocessingInk" xmlns:wne="http://schemas.microsoft.com/office/word/2006/wordml" xmlns:wps="http://schemas.microsoft.com/office/word/2010/wordprocessingShape" mc:Ignorable="w14 w15 w16se wp14">
+<w:ftr xmlns:wpc="http://schemas.microsoft.com/office/word/2010/wordprocessingCanvas" xmlns:mc="http://schemas.openxmlformats.org/markup-compatibility/2006" xmlns:o="urn:schemas-microsoft-com:office:office" xmlns:r="http://schemas.openxmlformats.org/officeDocument/2006/relationships" xmlns:m="http://schemas.openxmlformats.org/officeDocument/2006/math" xmlns:v="urn:schemas-microsoft-com:vml" xmlns:wp14="http://schemas.microsoft.com/office/word/2010/wordprocessingDrawing" xmlns:wp="http://schemas.openxmlformats.org/drawingml/2006/wordprocessingDrawing" xmlns:w10="urn:schemas-microsoft-com:office:word" xmlns:w="http://schemas.openxmlformats.org/wordprocessingml/2006/main" xmlns:w14="http://schemas.microsoft.com/office/word/2010/wordml" xmlns:wpg="http://schemas.microsoft.com/office/word/2010/wordprocessingGroup" xmlns:wpi="http://schemas.microsoft.com/office/word/2010/wordprocessingInk" xmlns:wne="http://schemas.microsoft.com/office/word/2006/wordml" xmlns:wps="http://schemas.microsoft.com/office/word/2010/wordprocessingShape" mc:Ignorable="w14 wp14">
   <w:sdt>
     <w:sdtPr>
       <w:id w:val="374433701"/>
@@ -12013,7 +13116,7 @@
           <w:rPr>
             <w:noProof/>
           </w:rPr>
-          <w:t>17</w:t>
+          <w:t>3</w:t>
         </w:r>
         <w:r>
           <w:rPr>
@@ -12033,7 +13136,7 @@
 </file>
 
 <file path=word/footnotes.xml><?xml version="1.0" encoding="utf-8"?>
-<w:footnotes xmlns:wpc="http://schemas.microsoft.com/office/word/2010/wordprocessingCanvas" xmlns:cx="http://schemas.microsoft.com/office/drawing/2014/chartex" xmlns:cx1="http://schemas.microsoft.com/office/drawing/2015/9/8/chartex" xmlns:mc="http://schemas.openxmlformats.org/markup-compatibility/2006" xmlns:o="urn:schemas-microsoft-com:office:office" xmlns:r="http://schemas.openxmlformats.org/officeDocument/2006/relationships" xmlns:m="http://schemas.openxmlformats.org/officeDocument/2006/math" xmlns:v="urn:schemas-microsoft-com:vml" xmlns:wp14="http://schemas.microsoft.com/office/word/2010/wordprocessingDrawing" xmlns:wp="http://schemas.openxmlformats.org/drawingml/2006/wordprocessingDrawing" xmlns:w10="urn:schemas-microsoft-com:office:word" xmlns:w="http://schemas.openxmlformats.org/wordprocessingml/2006/main" xmlns:w14="http://schemas.microsoft.com/office/word/2010/wordml" xmlns:w15="http://schemas.microsoft.com/office/word/2012/wordml" xmlns:w16se="http://schemas.microsoft.com/office/word/2015/wordml/symex" xmlns:wpg="http://schemas.microsoft.com/office/word/2010/wordprocessingGroup" xmlns:wpi="http://schemas.microsoft.com/office/word/2010/wordprocessingInk" xmlns:wne="http://schemas.microsoft.com/office/word/2006/wordml" xmlns:wps="http://schemas.microsoft.com/office/word/2010/wordprocessingShape" mc:Ignorable="w14 w15 w16se wp14">
+<w:footnotes xmlns:wpc="http://schemas.microsoft.com/office/word/2010/wordprocessingCanvas" xmlns:mc="http://schemas.openxmlformats.org/markup-compatibility/2006" xmlns:o="urn:schemas-microsoft-com:office:office" xmlns:r="http://schemas.openxmlformats.org/officeDocument/2006/relationships" xmlns:m="http://schemas.openxmlformats.org/officeDocument/2006/math" xmlns:v="urn:schemas-microsoft-com:vml" xmlns:wp14="http://schemas.microsoft.com/office/word/2010/wordprocessingDrawing" xmlns:wp="http://schemas.openxmlformats.org/drawingml/2006/wordprocessingDrawing" xmlns:w10="urn:schemas-microsoft-com:office:word" xmlns:w="http://schemas.openxmlformats.org/wordprocessingml/2006/main" xmlns:w14="http://schemas.microsoft.com/office/word/2010/wordml" xmlns:wpg="http://schemas.microsoft.com/office/word/2010/wordprocessingGroup" xmlns:wpi="http://schemas.microsoft.com/office/word/2010/wordprocessingInk" xmlns:wne="http://schemas.microsoft.com/office/word/2006/wordml" xmlns:wps="http://schemas.microsoft.com/office/word/2010/wordprocessingShape" mc:Ignorable="w14 wp14">
   <w:footnote w:type="separator" w:id="-1">
     <w:p>
       <w:pPr>
@@ -12058,7 +13161,7 @@
 </file>
 
 <file path=word/header1.xml><?xml version="1.0" encoding="utf-8"?>
-<w:hdr xmlns:wpc="http://schemas.microsoft.com/office/word/2010/wordprocessingCanvas" xmlns:cx="http://schemas.microsoft.com/office/drawing/2014/chartex" xmlns:cx1="http://schemas.microsoft.com/office/drawing/2015/9/8/chartex" xmlns:mc="http://schemas.openxmlformats.org/markup-compatibility/2006" xmlns:o="urn:schemas-microsoft-com:office:office" xmlns:r="http://schemas.openxmlformats.org/officeDocument/2006/relationships" xmlns:m="http://schemas.openxmlformats.org/officeDocument/2006/math" xmlns:v="urn:schemas-microsoft-com:vml" xmlns:wp14="http://schemas.microsoft.com/office/word/2010/wordprocessingDrawing" xmlns:wp="http://schemas.openxmlformats.org/drawingml/2006/wordprocessingDrawing" xmlns:w10="urn:schemas-microsoft-com:office:word" xmlns:w="http://schemas.openxmlformats.org/wordprocessingml/2006/main" xmlns:w14="http://schemas.microsoft.com/office/word/2010/wordml" xmlns:w15="http://schemas.microsoft.com/office/word/2012/wordml" xmlns:w16se="http://schemas.microsoft.com/office/word/2015/wordml/symex" xmlns:wpg="http://schemas.microsoft.com/office/word/2010/wordprocessingGroup" xmlns:wpi="http://schemas.microsoft.com/office/word/2010/wordprocessingInk" xmlns:wne="http://schemas.microsoft.com/office/word/2006/wordml" xmlns:wps="http://schemas.microsoft.com/office/word/2010/wordprocessingShape" mc:Ignorable="w14 w15 w16se wp14">
+<w:hdr xmlns:wpc="http://schemas.microsoft.com/office/word/2010/wordprocessingCanvas" xmlns:mc="http://schemas.openxmlformats.org/markup-compatibility/2006" xmlns:o="urn:schemas-microsoft-com:office:office" xmlns:r="http://schemas.openxmlformats.org/officeDocument/2006/relationships" xmlns:m="http://schemas.openxmlformats.org/officeDocument/2006/math" xmlns:v="urn:schemas-microsoft-com:vml" xmlns:wp14="http://schemas.microsoft.com/office/word/2010/wordprocessingDrawing" xmlns:wp="http://schemas.openxmlformats.org/drawingml/2006/wordprocessingDrawing" xmlns:w10="urn:schemas-microsoft-com:office:word" xmlns:w="http://schemas.openxmlformats.org/wordprocessingml/2006/main" xmlns:w14="http://schemas.microsoft.com/office/word/2010/wordml" xmlns:wpg="http://schemas.microsoft.com/office/word/2010/wordprocessingGroup" xmlns:wpi="http://schemas.microsoft.com/office/word/2010/wordprocessingInk" xmlns:wne="http://schemas.microsoft.com/office/word/2006/wordml" xmlns:wps="http://schemas.microsoft.com/office/word/2010/wordprocessingShape" mc:Ignorable="w14 wp14">
   <w:tbl>
     <w:tblPr>
       <w:tblStyle w:val="TableGrid"/>
@@ -12218,7 +13321,7 @@
               <w:sz w:val="24"/>
               <w:szCs w:val="24"/>
             </w:rPr>
-            <w:t>1.1</w:t>
+            <w:t>1.2</w:t>
           </w:r>
         </w:p>
       </w:tc>
@@ -12243,7 +13346,7 @@
               <w:sz w:val="24"/>
               <w:szCs w:val="24"/>
             </w:rPr>
-            <w:t>08</w:t>
+            <w:t>09</w:t>
           </w:r>
           <w:r>
             <w:rPr>
@@ -12363,8 +13466,8 @@
 </file>
 
 <file path=word/numbering.xml><?xml version="1.0" encoding="utf-8"?>
-<w:numbering xmlns:wpc="http://schemas.microsoft.com/office/word/2010/wordprocessingCanvas" xmlns:cx="http://schemas.microsoft.com/office/drawing/2014/chartex" xmlns:cx1="http://schemas.microsoft.com/office/drawing/2015/9/8/chartex" xmlns:mc="http://schemas.openxmlformats.org/markup-compatibility/2006" xmlns:o="urn:schemas-microsoft-com:office:office" xmlns:r="http://schemas.openxmlformats.org/officeDocument/2006/relationships" xmlns:m="http://schemas.openxmlformats.org/officeDocument/2006/math" xmlns:v="urn:schemas-microsoft-com:vml" xmlns:wp14="http://schemas.microsoft.com/office/word/2010/wordprocessingDrawing" xmlns:wp="http://schemas.openxmlformats.org/drawingml/2006/wordprocessingDrawing" xmlns:w10="urn:schemas-microsoft-com:office:word" xmlns:w="http://schemas.openxmlformats.org/wordprocessingml/2006/main" xmlns:w14="http://schemas.microsoft.com/office/word/2010/wordml" xmlns:w15="http://schemas.microsoft.com/office/word/2012/wordml" xmlns:w16se="http://schemas.microsoft.com/office/word/2015/wordml/symex" xmlns:wpg="http://schemas.microsoft.com/office/word/2010/wordprocessingGroup" xmlns:wpi="http://schemas.microsoft.com/office/word/2010/wordprocessingInk" xmlns:wne="http://schemas.microsoft.com/office/word/2006/wordml" xmlns:wps="http://schemas.microsoft.com/office/word/2010/wordprocessingShape" mc:Ignorable="w14 w15 w16se wp14">
-  <w:abstractNum w:abstractNumId="0" w15:restartNumberingAfterBreak="0">
+<w:numbering xmlns:wpc="http://schemas.microsoft.com/office/word/2010/wordprocessingCanvas" xmlns:mc="http://schemas.openxmlformats.org/markup-compatibility/2006" xmlns:o="urn:schemas-microsoft-com:office:office" xmlns:r="http://schemas.openxmlformats.org/officeDocument/2006/relationships" xmlns:m="http://schemas.openxmlformats.org/officeDocument/2006/math" xmlns:v="urn:schemas-microsoft-com:vml" xmlns:wp14="http://schemas.microsoft.com/office/word/2010/wordprocessingDrawing" xmlns:wp="http://schemas.openxmlformats.org/drawingml/2006/wordprocessingDrawing" xmlns:w10="urn:schemas-microsoft-com:office:word" xmlns:w="http://schemas.openxmlformats.org/wordprocessingml/2006/main" xmlns:w14="http://schemas.microsoft.com/office/word/2010/wordml" xmlns:wpg="http://schemas.microsoft.com/office/word/2010/wordprocessingGroup" xmlns:wpi="http://schemas.microsoft.com/office/word/2010/wordprocessingInk" xmlns:wne="http://schemas.microsoft.com/office/word/2006/wordml" xmlns:wps="http://schemas.microsoft.com/office/word/2010/wordprocessingShape" mc:Ignorable="w14 wp14">
+  <w:abstractNum w:abstractNumId="0">
     <w:nsid w:val="13FF52D4"/>
     <w:multiLevelType w:val="multilevel"/>
     <w:tmpl w:val="F03CF038"/>
@@ -12485,7 +13588,7 @@
       </w:rPr>
     </w:lvl>
   </w:abstractNum>
-  <w:abstractNum w:abstractNumId="1" w15:restartNumberingAfterBreak="0">
+  <w:abstractNum w:abstractNumId="1">
     <w:nsid w:val="1EA31439"/>
     <w:multiLevelType w:val="hybridMultilevel"/>
     <w:tmpl w:val="F1F26578"/>
@@ -12598,7 +13701,7 @@
       </w:rPr>
     </w:lvl>
   </w:abstractNum>
-  <w:abstractNum w:abstractNumId="2" w15:restartNumberingAfterBreak="0">
+  <w:abstractNum w:abstractNumId="2">
     <w:nsid w:val="23495F24"/>
     <w:multiLevelType w:val="hybridMultilevel"/>
     <w:tmpl w:val="766A5930"/>
@@ -12711,7 +13814,7 @@
       </w:rPr>
     </w:lvl>
   </w:abstractNum>
-  <w:abstractNum w:abstractNumId="3" w15:restartNumberingAfterBreak="0">
+  <w:abstractNum w:abstractNumId="3">
     <w:nsid w:val="30CC4C8F"/>
     <w:multiLevelType w:val="hybridMultilevel"/>
     <w:tmpl w:val="3C8E7872"/>
@@ -12824,7 +13927,7 @@
       </w:rPr>
     </w:lvl>
   </w:abstractNum>
-  <w:abstractNum w:abstractNumId="4" w15:restartNumberingAfterBreak="0">
+  <w:abstractNum w:abstractNumId="4">
     <w:nsid w:val="331A34DC"/>
     <w:multiLevelType w:val="hybridMultilevel"/>
     <w:tmpl w:val="8080235E"/>
@@ -12913,7 +14016,7 @@
       </w:pPr>
     </w:lvl>
   </w:abstractNum>
-  <w:abstractNum w:abstractNumId="5" w15:restartNumberingAfterBreak="0">
+  <w:abstractNum w:abstractNumId="5">
     <w:nsid w:val="33D65CF5"/>
     <w:multiLevelType w:val="multilevel"/>
     <w:tmpl w:val="5CC8BB6C"/>
@@ -13034,7 +14137,7 @@
       </w:rPr>
     </w:lvl>
   </w:abstractNum>
-  <w:abstractNum w:abstractNumId="6" w15:restartNumberingAfterBreak="0">
+  <w:abstractNum w:abstractNumId="6">
     <w:nsid w:val="3E910429"/>
     <w:multiLevelType w:val="multilevel"/>
     <w:tmpl w:val="5CC8BB6C"/>
@@ -13155,7 +14258,7 @@
       </w:rPr>
     </w:lvl>
   </w:abstractNum>
-  <w:abstractNum w:abstractNumId="7" w15:restartNumberingAfterBreak="0">
+  <w:abstractNum w:abstractNumId="7">
     <w:nsid w:val="3FD800DC"/>
     <w:multiLevelType w:val="multilevel"/>
     <w:tmpl w:val="5CC8BB6C"/>
@@ -13276,7 +14379,7 @@
       </w:rPr>
     </w:lvl>
   </w:abstractNum>
-  <w:abstractNum w:abstractNumId="8" w15:restartNumberingAfterBreak="0">
+  <w:abstractNum w:abstractNumId="8">
     <w:nsid w:val="40BF28FA"/>
     <w:multiLevelType w:val="hybridMultilevel"/>
     <w:tmpl w:val="5CBE75D2"/>
@@ -13389,7 +14492,120 @@
       </w:rPr>
     </w:lvl>
   </w:abstractNum>
-  <w:abstractNum w:abstractNumId="9" w15:restartNumberingAfterBreak="0">
+  <w:abstractNum w:abstractNumId="9">
+    <w:nsid w:val="41464C40"/>
+    <w:multiLevelType w:val="hybridMultilevel"/>
+    <w:tmpl w:val="FF842BFC"/>
+    <w:lvl w:ilvl="0" w:tplc="08090001">
+      <w:start w:val="1"/>
+      <w:numFmt w:val="bullet"/>
+      <w:lvlText w:val=""/>
+      <w:lvlJc w:val="left"/>
+      <w:pPr>
+        <w:ind w:left="720" w:hanging="360"/>
+      </w:pPr>
+      <w:rPr>
+        <w:rFonts w:ascii="Symbol" w:hAnsi="Symbol" w:hint="default"/>
+      </w:rPr>
+    </w:lvl>
+    <w:lvl w:ilvl="1" w:tplc="08090003" w:tentative="1">
+      <w:start w:val="1"/>
+      <w:numFmt w:val="bullet"/>
+      <w:lvlText w:val="o"/>
+      <w:lvlJc w:val="left"/>
+      <w:pPr>
+        <w:ind w:left="1440" w:hanging="360"/>
+      </w:pPr>
+      <w:rPr>
+        <w:rFonts w:ascii="Courier New" w:hAnsi="Courier New" w:cs="Courier New" w:hint="default"/>
+      </w:rPr>
+    </w:lvl>
+    <w:lvl w:ilvl="2" w:tplc="08090005" w:tentative="1">
+      <w:start w:val="1"/>
+      <w:numFmt w:val="bullet"/>
+      <w:lvlText w:val=""/>
+      <w:lvlJc w:val="left"/>
+      <w:pPr>
+        <w:ind w:left="2160" w:hanging="360"/>
+      </w:pPr>
+      <w:rPr>
+        <w:rFonts w:ascii="Wingdings" w:hAnsi="Wingdings" w:hint="default"/>
+      </w:rPr>
+    </w:lvl>
+    <w:lvl w:ilvl="3" w:tplc="08090001" w:tentative="1">
+      <w:start w:val="1"/>
+      <w:numFmt w:val="bullet"/>
+      <w:lvlText w:val=""/>
+      <w:lvlJc w:val="left"/>
+      <w:pPr>
+        <w:ind w:left="2880" w:hanging="360"/>
+      </w:pPr>
+      <w:rPr>
+        <w:rFonts w:ascii="Symbol" w:hAnsi="Symbol" w:hint="default"/>
+      </w:rPr>
+    </w:lvl>
+    <w:lvl w:ilvl="4" w:tplc="08090003" w:tentative="1">
+      <w:start w:val="1"/>
+      <w:numFmt w:val="bullet"/>
+      <w:lvlText w:val="o"/>
+      <w:lvlJc w:val="left"/>
+      <w:pPr>
+        <w:ind w:left="3600" w:hanging="360"/>
+      </w:pPr>
+      <w:rPr>
+        <w:rFonts w:ascii="Courier New" w:hAnsi="Courier New" w:cs="Courier New" w:hint="default"/>
+      </w:rPr>
+    </w:lvl>
+    <w:lvl w:ilvl="5" w:tplc="08090005" w:tentative="1">
+      <w:start w:val="1"/>
+      <w:numFmt w:val="bullet"/>
+      <w:lvlText w:val=""/>
+      <w:lvlJc w:val="left"/>
+      <w:pPr>
+        <w:ind w:left="4320" w:hanging="360"/>
+      </w:pPr>
+      <w:rPr>
+        <w:rFonts w:ascii="Wingdings" w:hAnsi="Wingdings" w:hint="default"/>
+      </w:rPr>
+    </w:lvl>
+    <w:lvl w:ilvl="6" w:tplc="08090001" w:tentative="1">
+      <w:start w:val="1"/>
+      <w:numFmt w:val="bullet"/>
+      <w:lvlText w:val=""/>
+      <w:lvlJc w:val="left"/>
+      <w:pPr>
+        <w:ind w:left="5040" w:hanging="360"/>
+      </w:pPr>
+      <w:rPr>
+        <w:rFonts w:ascii="Symbol" w:hAnsi="Symbol" w:hint="default"/>
+      </w:rPr>
+    </w:lvl>
+    <w:lvl w:ilvl="7" w:tplc="08090003" w:tentative="1">
+      <w:start w:val="1"/>
+      <w:numFmt w:val="bullet"/>
+      <w:lvlText w:val="o"/>
+      <w:lvlJc w:val="left"/>
+      <w:pPr>
+        <w:ind w:left="5760" w:hanging="360"/>
+      </w:pPr>
+      <w:rPr>
+        <w:rFonts w:ascii="Courier New" w:hAnsi="Courier New" w:cs="Courier New" w:hint="default"/>
+      </w:rPr>
+    </w:lvl>
+    <w:lvl w:ilvl="8" w:tplc="08090005" w:tentative="1">
+      <w:start w:val="1"/>
+      <w:numFmt w:val="bullet"/>
+      <w:lvlText w:val=""/>
+      <w:lvlJc w:val="left"/>
+      <w:pPr>
+        <w:ind w:left="6480" w:hanging="360"/>
+      </w:pPr>
+      <w:rPr>
+        <w:rFonts w:ascii="Wingdings" w:hAnsi="Wingdings" w:hint="default"/>
+      </w:rPr>
+    </w:lvl>
+  </w:abstractNum>
+  <w:abstractNum w:abstractNumId="10">
     <w:nsid w:val="4DE4677B"/>
     <w:multiLevelType w:val="hybridMultilevel"/>
     <w:tmpl w:val="5D282AB6"/>
@@ -13502,7 +14718,7 @@
       </w:rPr>
     </w:lvl>
   </w:abstractNum>
-  <w:abstractNum w:abstractNumId="10" w15:restartNumberingAfterBreak="0">
+  <w:abstractNum w:abstractNumId="11">
     <w:nsid w:val="55E7492C"/>
     <w:multiLevelType w:val="hybridMultilevel"/>
     <w:tmpl w:val="A4B65B20"/>
@@ -13591,7 +14807,7 @@
       </w:pPr>
     </w:lvl>
   </w:abstractNum>
-  <w:abstractNum w:abstractNumId="11" w15:restartNumberingAfterBreak="0">
+  <w:abstractNum w:abstractNumId="12">
     <w:nsid w:val="5F992ABB"/>
     <w:multiLevelType w:val="hybridMultilevel"/>
     <w:tmpl w:val="7D2C8728"/>
@@ -13704,7 +14920,120 @@
       </w:rPr>
     </w:lvl>
   </w:abstractNum>
-  <w:abstractNum w:abstractNumId="12" w15:restartNumberingAfterBreak="0">
+  <w:abstractNum w:abstractNumId="13">
+    <w:nsid w:val="743F78ED"/>
+    <w:multiLevelType w:val="hybridMultilevel"/>
+    <w:tmpl w:val="D0FAB284"/>
+    <w:lvl w:ilvl="0" w:tplc="04090003">
+      <w:start w:val="1"/>
+      <w:numFmt w:val="bullet"/>
+      <w:lvlText w:val="o"/>
+      <w:lvlJc w:val="left"/>
+      <w:pPr>
+        <w:ind w:left="1440" w:hanging="360"/>
+      </w:pPr>
+      <w:rPr>
+        <w:rFonts w:ascii="Courier New" w:hAnsi="Courier New" w:cs="Courier New" w:hint="default"/>
+      </w:rPr>
+    </w:lvl>
+    <w:lvl w:ilvl="1" w:tplc="08090003" w:tentative="1">
+      <w:start w:val="1"/>
+      <w:numFmt w:val="bullet"/>
+      <w:lvlText w:val="o"/>
+      <w:lvlJc w:val="left"/>
+      <w:pPr>
+        <w:ind w:left="2160" w:hanging="360"/>
+      </w:pPr>
+      <w:rPr>
+        <w:rFonts w:ascii="Courier New" w:hAnsi="Courier New" w:cs="Courier New" w:hint="default"/>
+      </w:rPr>
+    </w:lvl>
+    <w:lvl w:ilvl="2" w:tplc="08090005" w:tentative="1">
+      <w:start w:val="1"/>
+      <w:numFmt w:val="bullet"/>
+      <w:lvlText w:val=""/>
+      <w:lvlJc w:val="left"/>
+      <w:pPr>
+        <w:ind w:left="2880" w:hanging="360"/>
+      </w:pPr>
+      <w:rPr>
+        <w:rFonts w:ascii="Wingdings" w:hAnsi="Wingdings" w:hint="default"/>
+      </w:rPr>
+    </w:lvl>
+    <w:lvl w:ilvl="3" w:tplc="08090001" w:tentative="1">
+      <w:start w:val="1"/>
+      <w:numFmt w:val="bullet"/>
+      <w:lvlText w:val=""/>
+      <w:lvlJc w:val="left"/>
+      <w:pPr>
+        <w:ind w:left="3600" w:hanging="360"/>
+      </w:pPr>
+      <w:rPr>
+        <w:rFonts w:ascii="Symbol" w:hAnsi="Symbol" w:hint="default"/>
+      </w:rPr>
+    </w:lvl>
+    <w:lvl w:ilvl="4" w:tplc="08090003" w:tentative="1">
+      <w:start w:val="1"/>
+      <w:numFmt w:val="bullet"/>
+      <w:lvlText w:val="o"/>
+      <w:lvlJc w:val="left"/>
+      <w:pPr>
+        <w:ind w:left="4320" w:hanging="360"/>
+      </w:pPr>
+      <w:rPr>
+        <w:rFonts w:ascii="Courier New" w:hAnsi="Courier New" w:cs="Courier New" w:hint="default"/>
+      </w:rPr>
+    </w:lvl>
+    <w:lvl w:ilvl="5" w:tplc="08090005" w:tentative="1">
+      <w:start w:val="1"/>
+      <w:numFmt w:val="bullet"/>
+      <w:lvlText w:val=""/>
+      <w:lvlJc w:val="left"/>
+      <w:pPr>
+        <w:ind w:left="5040" w:hanging="360"/>
+      </w:pPr>
+      <w:rPr>
+        <w:rFonts w:ascii="Wingdings" w:hAnsi="Wingdings" w:hint="default"/>
+      </w:rPr>
+    </w:lvl>
+    <w:lvl w:ilvl="6" w:tplc="08090001" w:tentative="1">
+      <w:start w:val="1"/>
+      <w:numFmt w:val="bullet"/>
+      <w:lvlText w:val=""/>
+      <w:lvlJc w:val="left"/>
+      <w:pPr>
+        <w:ind w:left="5760" w:hanging="360"/>
+      </w:pPr>
+      <w:rPr>
+        <w:rFonts w:ascii="Symbol" w:hAnsi="Symbol" w:hint="default"/>
+      </w:rPr>
+    </w:lvl>
+    <w:lvl w:ilvl="7" w:tplc="08090003" w:tentative="1">
+      <w:start w:val="1"/>
+      <w:numFmt w:val="bullet"/>
+      <w:lvlText w:val="o"/>
+      <w:lvlJc w:val="left"/>
+      <w:pPr>
+        <w:ind w:left="6480" w:hanging="360"/>
+      </w:pPr>
+      <w:rPr>
+        <w:rFonts w:ascii="Courier New" w:hAnsi="Courier New" w:cs="Courier New" w:hint="default"/>
+      </w:rPr>
+    </w:lvl>
+    <w:lvl w:ilvl="8" w:tplc="08090005" w:tentative="1">
+      <w:start w:val="1"/>
+      <w:numFmt w:val="bullet"/>
+      <w:lvlText w:val=""/>
+      <w:lvlJc w:val="left"/>
+      <w:pPr>
+        <w:ind w:left="7200" w:hanging="360"/>
+      </w:pPr>
+      <w:rPr>
+        <w:rFonts w:ascii="Wingdings" w:hAnsi="Wingdings" w:hint="default"/>
+      </w:rPr>
+    </w:lvl>
+  </w:abstractNum>
+  <w:abstractNum w:abstractNumId="14">
     <w:nsid w:val="74E837F6"/>
     <w:multiLevelType w:val="hybridMultilevel"/>
     <w:tmpl w:val="19A2BE18"/>
@@ -13824,10 +15153,10 @@
     <w:abstractNumId w:val="4"/>
   </w:num>
   <w:num w:numId="3">
-    <w:abstractNumId w:val="11"/>
+    <w:abstractNumId w:val="12"/>
   </w:num>
   <w:num w:numId="4">
-    <w:abstractNumId w:val="11"/>
+    <w:abstractNumId w:val="12"/>
   </w:num>
   <w:num w:numId="5">
     <w:abstractNumId w:val="0"/>
@@ -13836,13 +15165,13 @@
     <w:abstractNumId w:val="7"/>
   </w:num>
   <w:num w:numId="7">
-    <w:abstractNumId w:val="11"/>
+    <w:abstractNumId w:val="12"/>
   </w:num>
   <w:num w:numId="8">
     <w:abstractNumId w:val="1"/>
   </w:num>
   <w:num w:numId="9">
-    <w:abstractNumId w:val="12"/>
+    <w:abstractNumId w:val="14"/>
   </w:num>
   <w:num w:numId="10">
     <w:abstractNumId w:val="6"/>
@@ -13857,13 +15186,13 @@
     <w:abstractNumId w:val="5"/>
   </w:num>
   <w:num w:numId="14">
-    <w:abstractNumId w:val="10"/>
+    <w:abstractNumId w:val="11"/>
   </w:num>
   <w:num w:numId="15">
     <w:abstractNumId w:val="3"/>
   </w:num>
   <w:num w:numId="16">
-    <w:abstractNumId w:val="9"/>
+    <w:abstractNumId w:val="10"/>
   </w:num>
   <w:num w:numId="17">
     <w:abstractNumId w:val="7"/>
@@ -13897,21 +15226,18 @@
   </w:num>
   <w:num w:numId="18">
     <w:abstractNumId w:val="3"/>
-    <w:lvlOverride w:ilvl="0"/>
-    <w:lvlOverride w:ilvl="1"/>
-    <w:lvlOverride w:ilvl="2"/>
-    <w:lvlOverride w:ilvl="3"/>
-    <w:lvlOverride w:ilvl="4"/>
-    <w:lvlOverride w:ilvl="5"/>
-    <w:lvlOverride w:ilvl="6"/>
-    <w:lvlOverride w:ilvl="7"/>
-    <w:lvlOverride w:ilvl="8"/>
+  </w:num>
+  <w:num w:numId="19">
+    <w:abstractNumId w:val="9"/>
+  </w:num>
+  <w:num w:numId="20">
+    <w:abstractNumId w:val="13"/>
   </w:num>
 </w:numbering>
 </file>
 
 <file path=word/styles.xml><?xml version="1.0" encoding="utf-8"?>
-<w:styles xmlns:mc="http://schemas.openxmlformats.org/markup-compatibility/2006" xmlns:r="http://schemas.openxmlformats.org/officeDocument/2006/relationships" xmlns:w="http://schemas.openxmlformats.org/wordprocessingml/2006/main" xmlns:w14="http://schemas.microsoft.com/office/word/2010/wordml" xmlns:w15="http://schemas.microsoft.com/office/word/2012/wordml" xmlns:w16se="http://schemas.microsoft.com/office/word/2015/wordml/symex" mc:Ignorable="w14 w15 w16se">
+<w:styles xmlns:mc="http://schemas.openxmlformats.org/markup-compatibility/2006" xmlns:r="http://schemas.openxmlformats.org/officeDocument/2006/relationships" xmlns:w="http://schemas.openxmlformats.org/wordprocessingml/2006/main" xmlns:w14="http://schemas.microsoft.com/office/word/2010/wordml" mc:Ignorable="w14">
   <w:docDefaults>
     <w:rPrDefault>
       <w:rPr>
@@ -13927,378 +15253,144 @@
       </w:pPr>
     </w:pPrDefault>
   </w:docDefaults>
-  <w:latentStyles w:defLockedState="0" w:defUIPriority="99" w:defSemiHidden="0" w:defUnhideWhenUsed="0" w:defQFormat="0" w:count="371">
-    <w:lsdException w:name="Normal" w:uiPriority="0" w:qFormat="1"/>
-    <w:lsdException w:name="heading 1" w:uiPriority="9" w:qFormat="1"/>
-    <w:lsdException w:name="heading 2" w:semiHidden="1" w:uiPriority="9" w:unhideWhenUsed="1" w:qFormat="1"/>
-    <w:lsdException w:name="heading 3" w:semiHidden="1" w:uiPriority="9" w:unhideWhenUsed="1" w:qFormat="1"/>
-    <w:lsdException w:name="heading 4" w:semiHidden="1" w:uiPriority="9" w:unhideWhenUsed="1" w:qFormat="1"/>
-    <w:lsdException w:name="heading 5" w:semiHidden="1" w:uiPriority="9" w:unhideWhenUsed="1" w:qFormat="1"/>
-    <w:lsdException w:name="heading 6" w:semiHidden="1" w:uiPriority="9" w:unhideWhenUsed="1" w:qFormat="1"/>
-    <w:lsdException w:name="heading 7" w:semiHidden="1" w:uiPriority="9" w:unhideWhenUsed="1" w:qFormat="1"/>
-    <w:lsdException w:name="heading 8" w:semiHidden="1" w:uiPriority="9" w:unhideWhenUsed="1" w:qFormat="1"/>
-    <w:lsdException w:name="heading 9" w:semiHidden="1" w:uiPriority="9" w:unhideWhenUsed="1" w:qFormat="1"/>
-    <w:lsdException w:name="index 1" w:semiHidden="1" w:unhideWhenUsed="1"/>
-    <w:lsdException w:name="index 2" w:semiHidden="1" w:unhideWhenUsed="1"/>
-    <w:lsdException w:name="index 3" w:semiHidden="1" w:unhideWhenUsed="1"/>
-    <w:lsdException w:name="index 4" w:semiHidden="1" w:unhideWhenUsed="1"/>
-    <w:lsdException w:name="index 5" w:semiHidden="1" w:unhideWhenUsed="1"/>
-    <w:lsdException w:name="index 6" w:semiHidden="1" w:unhideWhenUsed="1"/>
-    <w:lsdException w:name="index 7" w:semiHidden="1" w:unhideWhenUsed="1"/>
-    <w:lsdException w:name="index 8" w:semiHidden="1" w:unhideWhenUsed="1"/>
-    <w:lsdException w:name="index 9" w:semiHidden="1" w:unhideWhenUsed="1"/>
-    <w:lsdException w:name="toc 1" w:semiHidden="1" w:uiPriority="39" w:unhideWhenUsed="1"/>
-    <w:lsdException w:name="toc 2" w:semiHidden="1" w:uiPriority="39" w:unhideWhenUsed="1"/>
-    <w:lsdException w:name="toc 3" w:semiHidden="1" w:uiPriority="39" w:unhideWhenUsed="1"/>
-    <w:lsdException w:name="toc 4" w:semiHidden="1" w:uiPriority="39" w:unhideWhenUsed="1"/>
-    <w:lsdException w:name="toc 5" w:semiHidden="1" w:uiPriority="39" w:unhideWhenUsed="1"/>
-    <w:lsdException w:name="toc 6" w:semiHidden="1" w:uiPriority="39" w:unhideWhenUsed="1"/>
-    <w:lsdException w:name="toc 7" w:semiHidden="1" w:uiPriority="39" w:unhideWhenUsed="1"/>
-    <w:lsdException w:name="toc 8" w:semiHidden="1" w:uiPriority="39" w:unhideWhenUsed="1"/>
-    <w:lsdException w:name="toc 9" w:semiHidden="1" w:uiPriority="39" w:unhideWhenUsed="1"/>
-    <w:lsdException w:name="Normal Indent" w:semiHidden="1" w:unhideWhenUsed="1"/>
-    <w:lsdException w:name="footnote text" w:semiHidden="1" w:unhideWhenUsed="1"/>
-    <w:lsdException w:name="annotation text" w:semiHidden="1" w:unhideWhenUsed="1"/>
-    <w:lsdException w:name="header" w:semiHidden="1" w:unhideWhenUsed="1"/>
-    <w:lsdException w:name="footer" w:semiHidden="1" w:unhideWhenUsed="1"/>
-    <w:lsdException w:name="index heading" w:semiHidden="1" w:unhideWhenUsed="1"/>
-    <w:lsdException w:name="caption" w:semiHidden="1" w:uiPriority="35" w:unhideWhenUsed="1" w:qFormat="1"/>
-    <w:lsdException w:name="table of figures" w:semiHidden="1" w:unhideWhenUsed="1"/>
-    <w:lsdException w:name="envelope address" w:semiHidden="1" w:unhideWhenUsed="1"/>
-    <w:lsdException w:name="envelope return" w:semiHidden="1" w:unhideWhenUsed="1"/>
-    <w:lsdException w:name="footnote reference" w:semiHidden="1" w:unhideWhenUsed="1"/>
-    <w:lsdException w:name="annotation reference" w:semiHidden="1" w:unhideWhenUsed="1"/>
-    <w:lsdException w:name="line number" w:semiHidden="1" w:unhideWhenUsed="1"/>
-    <w:lsdException w:name="page number" w:semiHidden="1" w:unhideWhenUsed="1"/>
-    <w:lsdException w:name="endnote reference" w:semiHidden="1" w:unhideWhenUsed="1"/>
-    <w:lsdException w:name="endnote text" w:semiHidden="1" w:unhideWhenUsed="1"/>
-    <w:lsdException w:name="table of authorities" w:semiHidden="1" w:unhideWhenUsed="1"/>
-    <w:lsdException w:name="macro" w:semiHidden="1" w:unhideWhenUsed="1"/>
-    <w:lsdException w:name="toa heading" w:semiHidden="1" w:unhideWhenUsed="1"/>
-    <w:lsdException w:name="List" w:semiHidden="1" w:unhideWhenUsed="1"/>
-    <w:lsdException w:name="List Bullet" w:semiHidden="1" w:unhideWhenUsed="1"/>
-    <w:lsdException w:name="List Number" w:semiHidden="1" w:unhideWhenUsed="1"/>
-    <w:lsdException w:name="List 2" w:semiHidden="1" w:unhideWhenUsed="1"/>
-    <w:lsdException w:name="List 3" w:semiHidden="1" w:unhideWhenUsed="1"/>
-    <w:lsdException w:name="List 4" w:semiHidden="1" w:unhideWhenUsed="1"/>
-    <w:lsdException w:name="List 5" w:semiHidden="1" w:unhideWhenUsed="1"/>
-    <w:lsdException w:name="List Bullet 2" w:semiHidden="1" w:unhideWhenUsed="1"/>
-    <w:lsdException w:name="List Bullet 3" w:semiHidden="1" w:unhideWhenUsed="1"/>
-    <w:lsdException w:name="List Bullet 4" w:semiHidden="1" w:unhideWhenUsed="1"/>
-    <w:lsdException w:name="List Bullet 5" w:semiHidden="1" w:unhideWhenUsed="1"/>
-    <w:lsdException w:name="List Number 2" w:semiHidden="1" w:unhideWhenUsed="1"/>
-    <w:lsdException w:name="List Number 3" w:semiHidden="1" w:unhideWhenUsed="1"/>
-    <w:lsdException w:name="List Number 4" w:semiHidden="1" w:unhideWhenUsed="1"/>
-    <w:lsdException w:name="List Number 5" w:semiHidden="1" w:unhideWhenUsed="1"/>
-    <w:lsdException w:name="Title" w:uiPriority="10" w:qFormat="1"/>
-    <w:lsdException w:name="Closing" w:semiHidden="1" w:unhideWhenUsed="1"/>
-    <w:lsdException w:name="Signature" w:semiHidden="1" w:unhideWhenUsed="1"/>
-    <w:lsdException w:name="Default Paragraph Font" w:semiHidden="1" w:uiPriority="1" w:unhideWhenUsed="1"/>
-    <w:lsdException w:name="Body Text" w:semiHidden="1" w:unhideWhenUsed="1"/>
-    <w:lsdException w:name="Body Text Indent" w:semiHidden="1" w:unhideWhenUsed="1"/>
-    <w:lsdException w:name="List Continue" w:semiHidden="1" w:unhideWhenUsed="1"/>
-    <w:lsdException w:name="List Continue 2" w:semiHidden="1" w:unhideWhenUsed="1"/>
-    <w:lsdException w:name="List Continue 3" w:semiHidden="1" w:unhideWhenUsed="1"/>
-    <w:lsdException w:name="List Continue 4" w:semiHidden="1" w:unhideWhenUsed="1"/>
-    <w:lsdException w:name="List Continue 5" w:semiHidden="1" w:unhideWhenUsed="1"/>
-    <w:lsdException w:name="Message Header" w:semiHidden="1" w:unhideWhenUsed="1"/>
-    <w:lsdException w:name="Subtitle" w:uiPriority="11" w:qFormat="1"/>
-    <w:lsdException w:name="Salutation" w:semiHidden="1" w:unhideWhenUsed="1"/>
-    <w:lsdException w:name="Date" w:semiHidden="1" w:unhideWhenUsed="1"/>
-    <w:lsdException w:name="Body Text First Indent" w:semiHidden="1" w:unhideWhenUsed="1"/>
-    <w:lsdException w:name="Body Text First Indent 2" w:semiHidden="1" w:unhideWhenUsed="1"/>
-    <w:lsdException w:name="Note Heading" w:semiHidden="1" w:unhideWhenUsed="1"/>
-    <w:lsdException w:name="Body Text 2" w:semiHidden="1" w:unhideWhenUsed="1"/>
-    <w:lsdException w:name="Body Text 3" w:semiHidden="1" w:unhideWhenUsed="1"/>
-    <w:lsdException w:name="Body Text Indent 2" w:semiHidden="1" w:unhideWhenUsed="1"/>
-    <w:lsdException w:name="Body Text Indent 3" w:semiHidden="1" w:unhideWhenUsed="1"/>
-    <w:lsdException w:name="Block Text" w:semiHidden="1" w:unhideWhenUsed="1"/>
-    <w:lsdException w:name="Hyperlink" w:semiHidden="1" w:unhideWhenUsed="1"/>
-    <w:lsdException w:name="FollowedHyperlink" w:semiHidden="1" w:unhideWhenUsed="1"/>
-    <w:lsdException w:name="Strong" w:uiPriority="22" w:qFormat="1"/>
-    <w:lsdException w:name="Emphasis" w:uiPriority="20" w:qFormat="1"/>
-    <w:lsdException w:name="Document Map" w:semiHidden="1" w:unhideWhenUsed="1"/>
-    <w:lsdException w:name="Plain Text" w:semiHidden="1" w:unhideWhenUsed="1"/>
-    <w:lsdException w:name="E-mail Signature" w:semiHidden="1" w:unhideWhenUsed="1"/>
-    <w:lsdException w:name="HTML Top of Form" w:semiHidden="1" w:unhideWhenUsed="1"/>
-    <w:lsdException w:name="HTML Bottom of Form" w:semiHidden="1" w:unhideWhenUsed="1"/>
-    <w:lsdException w:name="Normal (Web)" w:semiHidden="1" w:unhideWhenUsed="1"/>
-    <w:lsdException w:name="HTML Acronym" w:semiHidden="1" w:unhideWhenUsed="1"/>
-    <w:lsdException w:name="HTML Address" w:semiHidden="1" w:unhideWhenUsed="1"/>
-    <w:lsdException w:name="HTML Cite" w:semiHidden="1" w:unhideWhenUsed="1"/>
-    <w:lsdException w:name="HTML Code" w:semiHidden="1" w:unhideWhenUsed="1"/>
-    <w:lsdException w:name="HTML Definition" w:semiHidden="1" w:unhideWhenUsed="1"/>
-    <w:lsdException w:name="HTML Keyboard" w:semiHidden="1" w:unhideWhenUsed="1"/>
-    <w:lsdException w:name="HTML Preformatted" w:semiHidden="1" w:unhideWhenUsed="1"/>
-    <w:lsdException w:name="HTML Sample" w:semiHidden="1" w:unhideWhenUsed="1"/>
-    <w:lsdException w:name="HTML Typewriter" w:semiHidden="1" w:unhideWhenUsed="1"/>
-    <w:lsdException w:name="HTML Variable" w:semiHidden="1" w:unhideWhenUsed="1"/>
-    <w:lsdException w:name="Normal Table" w:semiHidden="1" w:unhideWhenUsed="1"/>
-    <w:lsdException w:name="annotation subject" w:semiHidden="1" w:unhideWhenUsed="1"/>
-    <w:lsdException w:name="No List" w:semiHidden="1" w:unhideWhenUsed="1"/>
-    <w:lsdException w:name="Outline List 1" w:semiHidden="1" w:unhideWhenUsed="1"/>
-    <w:lsdException w:name="Outline List 2" w:semiHidden="1" w:unhideWhenUsed="1"/>
-    <w:lsdException w:name="Outline List 3" w:semiHidden="1" w:unhideWhenUsed="1"/>
-    <w:lsdException w:name="Table Simple 1" w:semiHidden="1" w:unhideWhenUsed="1"/>
-    <w:lsdException w:name="Table Simple 2" w:semiHidden="1" w:unhideWhenUsed="1"/>
-    <w:lsdException w:name="Table Simple 3" w:semiHidden="1" w:unhideWhenUsed="1"/>
-    <w:lsdException w:name="Table Classic 1" w:semiHidden="1" w:unhideWhenUsed="1"/>
-    <w:lsdException w:name="Table Classic 2" w:semiHidden="1" w:unhideWhenUsed="1"/>
-    <w:lsdException w:name="Table Classic 3" w:semiHidden="1" w:unhideWhenUsed="1"/>
-    <w:lsdException w:name="Table Classic 4" w:semiHidden="1" w:unhideWhenUsed="1"/>
-    <w:lsdException w:name="Table Colorful 1" w:semiHidden="1" w:unhideWhenUsed="1"/>
-    <w:lsdException w:name="Table Colorful 2" w:semiHidden="1" w:unhideWhenUsed="1"/>
-    <w:lsdException w:name="Table Colorful 3" w:semiHidden="1" w:unhideWhenUsed="1"/>
-    <w:lsdException w:name="Table Columns 1" w:semiHidden="1" w:unhideWhenUsed="1"/>
-    <w:lsdException w:name="Table Columns 2" w:semiHidden="1" w:unhideWhenUsed="1"/>
-    <w:lsdException w:name="Table Columns 3" w:semiHidden="1" w:unhideWhenUsed="1"/>
-    <w:lsdException w:name="Table Columns 4" w:semiHidden="1" w:unhideWhenUsed="1"/>
-    <w:lsdException w:name="Table Columns 5" w:semiHidden="1" w:unhideWhenUsed="1"/>
-    <w:lsdException w:name="Table Grid 1" w:semiHidden="1" w:unhideWhenUsed="1"/>
-    <w:lsdException w:name="Table Grid 2" w:semiHidden="1" w:unhideWhenUsed="1"/>
-    <w:lsdException w:name="Table Grid 3" w:semiHidden="1" w:unhideWhenUsed="1"/>
-    <w:lsdException w:name="Table Grid 4" w:semiHidden="1" w:unhideWhenUsed="1"/>
-    <w:lsdException w:name="Table Grid 5" w:semiHidden="1" w:unhideWhenUsed="1"/>
-    <w:lsdException w:name="Table Grid 6" w:semiHidden="1" w:unhideWhenUsed="1"/>
-    <w:lsdException w:name="Table Grid 7" w:semiHidden="1" w:unhideWhenUsed="1"/>
-    <w:lsdException w:name="Table Grid 8" w:semiHidden="1" w:unhideWhenUsed="1"/>
-    <w:lsdException w:name="Table List 1" w:semiHidden="1" w:unhideWhenUsed="1"/>
-    <w:lsdException w:name="Table List 2" w:semiHidden="1" w:unhideWhenUsed="1"/>
-    <w:lsdException w:name="Table List 3" w:semiHidden="1" w:unhideWhenUsed="1"/>
-    <w:lsdException w:name="Table List 4" w:semiHidden="1" w:unhideWhenUsed="1"/>
-    <w:lsdException w:name="Table List 5" w:semiHidden="1" w:unhideWhenUsed="1"/>
-    <w:lsdException w:name="Table List 6" w:semiHidden="1" w:unhideWhenUsed="1"/>
-    <w:lsdException w:name="Table List 7" w:semiHidden="1" w:unhideWhenUsed="1"/>
-    <w:lsdException w:name="Table List 8" w:semiHidden="1" w:unhideWhenUsed="1"/>
-    <w:lsdException w:name="Table 3D effects 1" w:semiHidden="1" w:unhideWhenUsed="1"/>
-    <w:lsdException w:name="Table 3D effects 2" w:semiHidden="1" w:unhideWhenUsed="1"/>
-    <w:lsdException w:name="Table 3D effects 3" w:semiHidden="1" w:unhideWhenUsed="1"/>
-    <w:lsdException w:name="Table Contemporary" w:semiHidden="1" w:unhideWhenUsed="1"/>
-    <w:lsdException w:name="Table Elegant" w:semiHidden="1" w:unhideWhenUsed="1"/>
-    <w:lsdException w:name="Table Professional" w:semiHidden="1" w:unhideWhenUsed="1"/>
-    <w:lsdException w:name="Table Subtle 1" w:semiHidden="1" w:unhideWhenUsed="1"/>
-    <w:lsdException w:name="Table Subtle 2" w:semiHidden="1" w:unhideWhenUsed="1"/>
-    <w:lsdException w:name="Table Web 1" w:semiHidden="1" w:unhideWhenUsed="1"/>
-    <w:lsdException w:name="Table Web 2" w:semiHidden="1" w:unhideWhenUsed="1"/>
-    <w:lsdException w:name="Table Web 3" w:semiHidden="1" w:unhideWhenUsed="1"/>
-    <w:lsdException w:name="Balloon Text" w:semiHidden="1" w:unhideWhenUsed="1"/>
-    <w:lsdException w:name="Table Grid" w:uiPriority="59"/>
-    <w:lsdException w:name="Table Theme" w:semiHidden="1" w:unhideWhenUsed="1"/>
-    <w:lsdException w:name="Placeholder Text" w:semiHidden="1"/>
-    <w:lsdException w:name="No Spacing" w:uiPriority="1" w:qFormat="1"/>
-    <w:lsdException w:name="Light Shading" w:uiPriority="60"/>
-    <w:lsdException w:name="Light List" w:uiPriority="61"/>
-    <w:lsdException w:name="Light Grid" w:uiPriority="62"/>
-    <w:lsdException w:name="Medium Shading 1" w:uiPriority="63"/>
-    <w:lsdException w:name="Medium Shading 2" w:uiPriority="64"/>
-    <w:lsdException w:name="Medium List 1" w:uiPriority="65"/>
-    <w:lsdException w:name="Medium List 2" w:uiPriority="66"/>
-    <w:lsdException w:name="Medium Grid 1" w:uiPriority="67"/>
-    <w:lsdException w:name="Medium Grid 2" w:uiPriority="68"/>
-    <w:lsdException w:name="Medium Grid 3" w:uiPriority="69"/>
-    <w:lsdException w:name="Dark List" w:uiPriority="70"/>
-    <w:lsdException w:name="Colorful Shading" w:uiPriority="71"/>
-    <w:lsdException w:name="Colorful List" w:uiPriority="72"/>
-    <w:lsdException w:name="Colorful Grid" w:uiPriority="73"/>
-    <w:lsdException w:name="Light Shading Accent 1" w:uiPriority="60"/>
-    <w:lsdException w:name="Light List Accent 1" w:uiPriority="61"/>
-    <w:lsdException w:name="Light Grid Accent 1" w:uiPriority="62"/>
-    <w:lsdException w:name="Medium Shading 1 Accent 1" w:uiPriority="63"/>
-    <w:lsdException w:name="Medium Shading 2 Accent 1" w:uiPriority="64"/>
-    <w:lsdException w:name="Medium List 1 Accent 1" w:uiPriority="65"/>
-    <w:lsdException w:name="Revision" w:semiHidden="1"/>
-    <w:lsdException w:name="List Paragraph" w:uiPriority="34" w:qFormat="1"/>
-    <w:lsdException w:name="Quote" w:uiPriority="29" w:qFormat="1"/>
-    <w:lsdException w:name="Intense Quote" w:uiPriority="30" w:qFormat="1"/>
-    <w:lsdException w:name="Medium List 2 Accent 1" w:uiPriority="66"/>
-    <w:lsdException w:name="Medium Grid 1 Accent 1" w:uiPriority="67"/>
-    <w:lsdException w:name="Medium Grid 2 Accent 1" w:uiPriority="68"/>
-    <w:lsdException w:name="Medium Grid 3 Accent 1" w:uiPriority="69"/>
-    <w:lsdException w:name="Dark List Accent 1" w:uiPriority="70"/>
-    <w:lsdException w:name="Colorful Shading Accent 1" w:uiPriority="71"/>
-    <w:lsdException w:name="Colorful List Accent 1" w:uiPriority="72"/>
-    <w:lsdException w:name="Colorful Grid Accent 1" w:uiPriority="73"/>
-    <w:lsdException w:name="Light Shading Accent 2" w:uiPriority="60"/>
-    <w:lsdException w:name="Light List Accent 2" w:uiPriority="61"/>
-    <w:lsdException w:name="Light Grid Accent 2" w:uiPriority="62"/>
-    <w:lsdException w:name="Medium Shading 1 Accent 2" w:uiPriority="63"/>
-    <w:lsdException w:name="Medium Shading 2 Accent 2" w:uiPriority="64"/>
-    <w:lsdException w:name="Medium List 1 Accent 2" w:uiPriority="65"/>
-    <w:lsdException w:name="Medium List 2 Accent 2" w:uiPriority="66"/>
-    <w:lsdException w:name="Medium Grid 1 Accent 2" w:uiPriority="67"/>
-    <w:lsdException w:name="Medium Grid 2 Accent 2" w:uiPriority="68"/>
-    <w:lsdException w:name="Medium Grid 3 Accent 2" w:uiPriority="69"/>
-    <w:lsdException w:name="Dark List Accent 2" w:uiPriority="70"/>
-    <w:lsdException w:name="Colorful Shading Accent 2" w:uiPriority="71"/>
-    <w:lsdException w:name="Colorful List Accent 2" w:uiPriority="72"/>
-    <w:lsdException w:name="Colorful Grid Accent 2" w:uiPriority="73"/>
-    <w:lsdException w:name="Light Shading Accent 3" w:uiPriority="60"/>
-    <w:lsdException w:name="Light List Accent 3" w:uiPriority="61"/>
-    <w:lsdException w:name="Light Grid Accent 3" w:uiPriority="62"/>
-    <w:lsdException w:name="Medium Shading 1 Accent 3" w:uiPriority="63"/>
-    <w:lsdException w:name="Medium Shading 2 Accent 3" w:uiPriority="64"/>
-    <w:lsdException w:name="Medium List 1 Accent 3" w:uiPriority="65"/>
-    <w:lsdException w:name="Medium List 2 Accent 3" w:uiPriority="66"/>
-    <w:lsdException w:name="Medium Grid 1 Accent 3" w:uiPriority="67"/>
-    <w:lsdException w:name="Medium Grid 2 Accent 3" w:uiPriority="68"/>
-    <w:lsdException w:name="Medium Grid 3 Accent 3" w:uiPriority="69"/>
-    <w:lsdException w:name="Dark List Accent 3" w:uiPriority="70"/>
-    <w:lsdException w:name="Colorful Shading Accent 3" w:uiPriority="71"/>
-    <w:lsdException w:name="Colorful List Accent 3" w:uiPriority="72"/>
-    <w:lsdException w:name="Colorful Grid Accent 3" w:uiPriority="73"/>
-    <w:lsdException w:name="Light Shading Accent 4" w:uiPriority="60"/>
-    <w:lsdException w:name="Light List Accent 4" w:uiPriority="61"/>
-    <w:lsdException w:name="Light Grid Accent 4" w:uiPriority="62"/>
-    <w:lsdException w:name="Medium Shading 1 Accent 4" w:uiPriority="63"/>
-    <w:lsdException w:name="Medium Shading 2 Accent 4" w:uiPriority="64"/>
-    <w:lsdException w:name="Medium List 1 Accent 4" w:uiPriority="65"/>
-    <w:lsdException w:name="Medium List 2 Accent 4" w:uiPriority="66"/>
-    <w:lsdException w:name="Medium Grid 1 Accent 4" w:uiPriority="67"/>
-    <w:lsdException w:name="Medium Grid 2 Accent 4" w:uiPriority="68"/>
-    <w:lsdException w:name="Medium Grid 3 Accent 4" w:uiPriority="69"/>
-    <w:lsdException w:name="Dark List Accent 4" w:uiPriority="70"/>
-    <w:lsdException w:name="Colorful Shading Accent 4" w:uiPriority="71"/>
-    <w:lsdException w:name="Colorful List Accent 4" w:uiPriority="72"/>
-    <w:lsdException w:name="Colorful Grid Accent 4" w:uiPriority="73"/>
-    <w:lsdException w:name="Light Shading Accent 5" w:uiPriority="60"/>
-    <w:lsdException w:name="Light List Accent 5" w:uiPriority="61"/>
-    <w:lsdException w:name="Light Grid Accent 5" w:uiPriority="62"/>
-    <w:lsdException w:name="Medium Shading 1 Accent 5" w:uiPriority="63"/>
-    <w:lsdException w:name="Medium Shading 2 Accent 5" w:uiPriority="64"/>
-    <w:lsdException w:name="Medium List 1 Accent 5" w:uiPriority="65"/>
-    <w:lsdException w:name="Medium List 2 Accent 5" w:uiPriority="66"/>
-    <w:lsdException w:name="Medium Grid 1 Accent 5" w:uiPriority="67"/>
-    <w:lsdException w:name="Medium Grid 2 Accent 5" w:uiPriority="68"/>
-    <w:lsdException w:name="Medium Grid 3 Accent 5" w:uiPriority="69"/>
-    <w:lsdException w:name="Dark List Accent 5" w:uiPriority="70"/>
-    <w:lsdException w:name="Colorful Shading Accent 5" w:uiPriority="71"/>
-    <w:lsdException w:name="Colorful List Accent 5" w:uiPriority="72"/>
-    <w:lsdException w:name="Colorful Grid Accent 5" w:uiPriority="73"/>
-    <w:lsdException w:name="Light Shading Accent 6" w:uiPriority="60"/>
-    <w:lsdException w:name="Light List Accent 6" w:uiPriority="61"/>
-    <w:lsdException w:name="Light Grid Accent 6" w:uiPriority="62"/>
-    <w:lsdException w:name="Medium Shading 1 Accent 6" w:uiPriority="63"/>
-    <w:lsdException w:name="Medium Shading 2 Accent 6" w:uiPriority="64"/>
-    <w:lsdException w:name="Medium List 1 Accent 6" w:uiPriority="65"/>
-    <w:lsdException w:name="Medium List 2 Accent 6" w:uiPriority="66"/>
-    <w:lsdException w:name="Medium Grid 1 Accent 6" w:uiPriority="67"/>
-    <w:lsdException w:name="Medium Grid 2 Accent 6" w:uiPriority="68"/>
-    <w:lsdException w:name="Medium Grid 3 Accent 6" w:uiPriority="69"/>
-    <w:lsdException w:name="Dark List Accent 6" w:uiPriority="70"/>
-    <w:lsdException w:name="Colorful Shading Accent 6" w:uiPriority="71"/>
-    <w:lsdException w:name="Colorful List Accent 6" w:uiPriority="72"/>
-    <w:lsdException w:name="Colorful Grid Accent 6" w:uiPriority="73"/>
-    <w:lsdException w:name="Subtle Emphasis" w:uiPriority="19" w:qFormat="1"/>
-    <w:lsdException w:name="Intense Emphasis" w:uiPriority="21" w:qFormat="1"/>
-    <w:lsdException w:name="Subtle Reference" w:uiPriority="31" w:qFormat="1"/>
-    <w:lsdException w:name="Intense Reference" w:uiPriority="32" w:qFormat="1"/>
-    <w:lsdException w:name="Book Title" w:uiPriority="33" w:qFormat="1"/>
-    <w:lsdException w:name="Bibliography" w:semiHidden="1" w:uiPriority="37" w:unhideWhenUsed="1"/>
-    <w:lsdException w:name="TOC Heading" w:semiHidden="1" w:uiPriority="39" w:unhideWhenUsed="1" w:qFormat="1"/>
-    <w:lsdException w:name="Plain Table 1" w:uiPriority="41"/>
-    <w:lsdException w:name="Plain Table 2" w:uiPriority="42"/>
-    <w:lsdException w:name="Plain Table 3" w:uiPriority="43"/>
-    <w:lsdException w:name="Plain Table 4" w:uiPriority="44"/>
-    <w:lsdException w:name="Plain Table 5" w:uiPriority="45"/>
-    <w:lsdException w:name="Grid Table Light" w:uiPriority="40"/>
-    <w:lsdException w:name="Grid Table 1 Light" w:uiPriority="46"/>
-    <w:lsdException w:name="Grid Table 2" w:uiPriority="47"/>
-    <w:lsdException w:name="Grid Table 3" w:uiPriority="48"/>
-    <w:lsdException w:name="Grid Table 4" w:uiPriority="49"/>
-    <w:lsdException w:name="Grid Table 5 Dark" w:uiPriority="50"/>
-    <w:lsdException w:name="Grid Table 6 Colorful" w:uiPriority="51"/>
-    <w:lsdException w:name="Grid Table 7 Colorful" w:uiPriority="52"/>
-    <w:lsdException w:name="Grid Table 1 Light Accent 1" w:uiPriority="46"/>
-    <w:lsdException w:name="Grid Table 2 Accent 1" w:uiPriority="47"/>
-    <w:lsdException w:name="Grid Table 3 Accent 1" w:uiPriority="48"/>
-    <w:lsdException w:name="Grid Table 4 Accent 1" w:uiPriority="49"/>
-    <w:lsdException w:name="Grid Table 5 Dark Accent 1" w:uiPriority="50"/>
-    <w:lsdException w:name="Grid Table 6 Colorful Accent 1" w:uiPriority="51"/>
-    <w:lsdException w:name="Grid Table 7 Colorful Accent 1" w:uiPriority="52"/>
-    <w:lsdException w:name="Grid Table 1 Light Accent 2" w:uiPriority="46"/>
-    <w:lsdException w:name="Grid Table 2 Accent 2" w:uiPriority="47"/>
-    <w:lsdException w:name="Grid Table 3 Accent 2" w:uiPriority="48"/>
-    <w:lsdException w:name="Grid Table 4 Accent 2" w:uiPriority="49"/>
-    <w:lsdException w:name="Grid Table 5 Dark Accent 2" w:uiPriority="50"/>
-    <w:lsdException w:name="Grid Table 6 Colorful Accent 2" w:uiPriority="51"/>
-    <w:lsdException w:name="Grid Table 7 Colorful Accent 2" w:uiPriority="52"/>
-    <w:lsdException w:name="Grid Table 1 Light Accent 3" w:uiPriority="46"/>
-    <w:lsdException w:name="Grid Table 2 Accent 3" w:uiPriority="47"/>
-    <w:lsdException w:name="Grid Table 3 Accent 3" w:uiPriority="48"/>
-    <w:lsdException w:name="Grid Table 4 Accent 3" w:uiPriority="49"/>
-    <w:lsdException w:name="Grid Table 5 Dark Accent 3" w:uiPriority="50"/>
-    <w:lsdException w:name="Grid Table 6 Colorful Accent 3" w:uiPriority="51"/>
-    <w:lsdException w:name="Grid Table 7 Colorful Accent 3" w:uiPriority="52"/>
-    <w:lsdException w:name="Grid Table 1 Light Accent 4" w:uiPriority="46"/>
-    <w:lsdException w:name="Grid Table 2 Accent 4" w:uiPriority="47"/>
-    <w:lsdException w:name="Grid Table 3 Accent 4" w:uiPriority="48"/>
-    <w:lsdException w:name="Grid Table 4 Accent 4" w:uiPriority="49"/>
-    <w:lsdException w:name="Grid Table 5 Dark Accent 4" w:uiPriority="50"/>
-    <w:lsdException w:name="Grid Table 6 Colorful Accent 4" w:uiPriority="51"/>
-    <w:lsdException w:name="Grid Table 7 Colorful Accent 4" w:uiPriority="52"/>
-    <w:lsdException w:name="Grid Table 1 Light Accent 5" w:uiPriority="46"/>
-    <w:lsdException w:name="Grid Table 2 Accent 5" w:uiPriority="47"/>
-    <w:lsdException w:name="Grid Table 3 Accent 5" w:uiPriority="48"/>
-    <w:lsdException w:name="Grid Table 4 Accent 5" w:uiPriority="49"/>
-    <w:lsdException w:name="Grid Table 5 Dark Accent 5" w:uiPriority="50"/>
-    <w:lsdException w:name="Grid Table 6 Colorful Accent 5" w:uiPriority="51"/>
-    <w:lsdException w:name="Grid Table 7 Colorful Accent 5" w:uiPriority="52"/>
-    <w:lsdException w:name="Grid Table 1 Light Accent 6" w:uiPriority="46"/>
-    <w:lsdException w:name="Grid Table 2 Accent 6" w:uiPriority="47"/>
-    <w:lsdException w:name="Grid Table 3 Accent 6" w:uiPriority="48"/>
-    <w:lsdException w:name="Grid Table 4 Accent 6" w:uiPriority="49"/>
-    <w:lsdException w:name="Grid Table 5 Dark Accent 6" w:uiPriority="50"/>
-    <w:lsdException w:name="Grid Table 6 Colorful Accent 6" w:uiPriority="51"/>
-    <w:lsdException w:name="Grid Table 7 Colorful Accent 6" w:uiPriority="52"/>
-    <w:lsdException w:name="List Table 1 Light" w:uiPriority="46"/>
-    <w:lsdException w:name="List Table 2" w:uiPriority="47"/>
-    <w:lsdException w:name="List Table 3" w:uiPriority="48"/>
-    <w:lsdException w:name="List Table 4" w:uiPriority="49"/>
-    <w:lsdException w:name="List Table 5 Dark" w:uiPriority="50"/>
-    <w:lsdException w:name="List Table 6 Colorful" w:uiPriority="51"/>
-    <w:lsdException w:name="List Table 7 Colorful" w:uiPriority="52"/>
-    <w:lsdException w:name="List Table 1 Light Accent 1" w:uiPriority="46"/>
-    <w:lsdException w:name="List Table 2 Accent 1" w:uiPriority="47"/>
-    <w:lsdException w:name="List Table 3 Accent 1" w:uiPriority="48"/>
-    <w:lsdException w:name="List Table 4 Accent 1" w:uiPriority="49"/>
-    <w:lsdException w:name="List Table 5 Dark Accent 1" w:uiPriority="50"/>
-    <w:lsdException w:name="List Table 6 Colorful Accent 1" w:uiPriority="51"/>
-    <w:lsdException w:name="List Table 7 Colorful Accent 1" w:uiPriority="52"/>
-    <w:lsdException w:name="List Table 1 Light Accent 2" w:uiPriority="46"/>
-    <w:lsdException w:name="List Table 2 Accent 2" w:uiPriority="47"/>
-    <w:lsdException w:name="List Table 3 Accent 2" w:uiPriority="48"/>
-    <w:lsdException w:name="List Table 4 Accent 2" w:uiPriority="49"/>
-    <w:lsdException w:name="List Table 5 Dark Accent 2" w:uiPriority="50"/>
-    <w:lsdException w:name="List Table 6 Colorful Accent 2" w:uiPriority="51"/>
-    <w:lsdException w:name="List Table 7 Colorful Accent 2" w:uiPriority="52"/>
-    <w:lsdException w:name="List Table 1 Light Accent 3" w:uiPriority="46"/>
-    <w:lsdException w:name="List Table 2 Accent 3" w:uiPriority="47"/>
-    <w:lsdException w:name="List Table 3 Accent 3" w:uiPriority="48"/>
-    <w:lsdException w:name="List Table 4 Accent 3" w:uiPriority="49"/>
-    <w:lsdException w:name="List Table 5 Dark Accent 3" w:uiPriority="50"/>
-    <w:lsdException w:name="List Table 6 Colorful Accent 3" w:uiPriority="51"/>
-    <w:lsdException w:name="List Table 7 Colorful Accent 3" w:uiPriority="52"/>
-    <w:lsdException w:name="List Table 1 Light Accent 4" w:uiPriority="46"/>
-    <w:lsdException w:name="List Table 2 Accent 4" w:uiPriority="47"/>
-    <w:lsdException w:name="List Table 3 Accent 4" w:uiPriority="48"/>
-    <w:lsdException w:name="List Table 4 Accent 4" w:uiPriority="49"/>
-    <w:lsdException w:name="List Table 5 Dark Accent 4" w:uiPriority="50"/>
-    <w:lsdException w:name="List Table 6 Colorful Accent 4" w:uiPriority="51"/>
-    <w:lsdException w:name="List Table 7 Colorful Accent 4" w:uiPriority="52"/>
-    <w:lsdException w:name="List Table 1 Light Accent 5" w:uiPriority="46"/>
-    <w:lsdException w:name="List Table 2 Accent 5" w:uiPriority="47"/>
-    <w:lsdException w:name="List Table 3 Accent 5" w:uiPriority="48"/>
-    <w:lsdException w:name="List Table 4 Accent 5" w:uiPriority="49"/>
-    <w:lsdException w:name="List Table 5 Dark Accent 5" w:uiPriority="50"/>
-    <w:lsdException w:name="List Table 6 Colorful Accent 5" w:uiPriority="51"/>
-    <w:lsdException w:name="List Table 7 Colorful Accent 5" w:uiPriority="52"/>
-    <w:lsdException w:name="List Table 1 Light Accent 6" w:uiPriority="46"/>
-    <w:lsdException w:name="List Table 2 Accent 6" w:uiPriority="47"/>
-    <w:lsdException w:name="List Table 3 Accent 6" w:uiPriority="48"/>
-    <w:lsdException w:name="List Table 4 Accent 6" w:uiPriority="49"/>
-    <w:lsdException w:name="List Table 5 Dark Accent 6" w:uiPriority="50"/>
-    <w:lsdException w:name="List Table 6 Colorful Accent 6" w:uiPriority="51"/>
-    <w:lsdException w:name="List Table 7 Colorful Accent 6" w:uiPriority="52"/>
+  <w:latentStyles w:defLockedState="0" w:defUIPriority="99" w:defSemiHidden="1" w:defUnhideWhenUsed="1" w:defQFormat="0" w:count="267">
+    <w:lsdException w:name="Normal" w:semiHidden="0" w:uiPriority="0" w:unhideWhenUsed="0" w:qFormat="1"/>
+    <w:lsdException w:name="heading 1" w:semiHidden="0" w:uiPriority="9" w:unhideWhenUsed="0" w:qFormat="1"/>
+    <w:lsdException w:name="heading 2" w:uiPriority="9" w:qFormat="1"/>
+    <w:lsdException w:name="heading 3" w:uiPriority="9" w:qFormat="1"/>
+    <w:lsdException w:name="heading 4" w:uiPriority="9" w:qFormat="1"/>
+    <w:lsdException w:name="heading 5" w:uiPriority="9" w:qFormat="1"/>
+    <w:lsdException w:name="heading 6" w:uiPriority="9" w:qFormat="1"/>
+    <w:lsdException w:name="heading 7" w:uiPriority="9" w:qFormat="1"/>
+    <w:lsdException w:name="heading 8" w:uiPriority="9" w:qFormat="1"/>
+    <w:lsdException w:name="heading 9" w:uiPriority="9" w:qFormat="1"/>
+    <w:lsdException w:name="toc 1" w:uiPriority="39"/>
+    <w:lsdException w:name="toc 2" w:uiPriority="39"/>
+    <w:lsdException w:name="toc 3" w:uiPriority="39"/>
+    <w:lsdException w:name="toc 4" w:uiPriority="39"/>
+    <w:lsdException w:name="toc 5" w:uiPriority="39"/>
+    <w:lsdException w:name="toc 6" w:uiPriority="39"/>
+    <w:lsdException w:name="toc 7" w:uiPriority="39"/>
+    <w:lsdException w:name="toc 8" w:uiPriority="39"/>
+    <w:lsdException w:name="toc 9" w:uiPriority="39"/>
+    <w:lsdException w:name="caption" w:uiPriority="35" w:qFormat="1"/>
+    <w:lsdException w:name="Title" w:semiHidden="0" w:uiPriority="10" w:unhideWhenUsed="0" w:qFormat="1"/>
+    <w:lsdException w:name="Default Paragraph Font" w:uiPriority="1"/>
+    <w:lsdException w:name="Subtitle" w:semiHidden="0" w:uiPriority="11" w:unhideWhenUsed="0" w:qFormat="1"/>
+    <w:lsdException w:name="Strong" w:semiHidden="0" w:uiPriority="22" w:unhideWhenUsed="0" w:qFormat="1"/>
+    <w:lsdException w:name="Emphasis" w:semiHidden="0" w:uiPriority="20" w:unhideWhenUsed="0" w:qFormat="1"/>
+    <w:lsdException w:name="Table Grid" w:semiHidden="0" w:uiPriority="59" w:unhideWhenUsed="0"/>
+    <w:lsdException w:name="Placeholder Text" w:unhideWhenUsed="0"/>
+    <w:lsdException w:name="No Spacing" w:semiHidden="0" w:uiPriority="1" w:unhideWhenUsed="0" w:qFormat="1"/>
+    <w:lsdException w:name="Light Shading" w:semiHidden="0" w:uiPriority="60" w:unhideWhenUsed="0"/>
+    <w:lsdException w:name="Light List" w:semiHidden="0" w:uiPriority="61" w:unhideWhenUsed="0"/>
+    <w:lsdException w:name="Light Grid" w:semiHidden="0" w:uiPriority="62" w:unhideWhenUsed="0"/>
+    <w:lsdException w:name="Medium Shading 1" w:semiHidden="0" w:uiPriority="63" w:unhideWhenUsed="0"/>
+    <w:lsdException w:name="Medium Shading 2" w:semiHidden="0" w:uiPriority="64" w:unhideWhenUsed="0"/>
+    <w:lsdException w:name="Medium List 1" w:semiHidden="0" w:uiPriority="65" w:unhideWhenUsed="0"/>
+    <w:lsdException w:name="Medium List 2" w:semiHidden="0" w:uiPriority="66" w:unhideWhenUsed="0"/>
+    <w:lsdException w:name="Medium Grid 1" w:semiHidden="0" w:uiPriority="67" w:unhideWhenUsed="0"/>
+    <w:lsdException w:name="Medium Grid 2" w:semiHidden="0" w:uiPriority="68" w:unhideWhenUsed="0"/>
+    <w:lsdException w:name="Medium Grid 3" w:semiHidden="0" w:uiPriority="69" w:unhideWhenUsed="0"/>
+    <w:lsdException w:name="Dark List" w:semiHidden="0" w:uiPriority="70" w:unhideWhenUsed="0"/>
+    <w:lsdException w:name="Colorful Shading" w:semiHidden="0" w:uiPriority="71" w:unhideWhenUsed="0"/>
+    <w:lsdException w:name="Colorful List" w:semiHidden="0" w:uiPriority="72" w:unhideWhenUsed="0"/>
+    <w:lsdException w:name="Colorful Grid" w:semiHidden="0" w:uiPriority="73" w:unhideWhenUsed="0"/>
+    <w:lsdException w:name="Light Shading Accent 1" w:semiHidden="0" w:uiPriority="60" w:unhideWhenUsed="0"/>
+    <w:lsdException w:name="Light List Accent 1" w:semiHidden="0" w:uiPriority="61" w:unhideWhenUsed="0"/>
+    <w:lsdException w:name="Light Grid Accent 1" w:semiHidden="0" w:uiPriority="62" w:unhideWhenUsed="0"/>
+    <w:lsdException w:name="Medium Shading 1 Accent 1" w:semiHidden="0" w:uiPriority="63" w:unhideWhenUsed="0"/>
+    <w:lsdException w:name="Medium Shading 2 Accent 1" w:semiHidden="0" w:uiPriority="64" w:unhideWhenUsed="0"/>
+    <w:lsdException w:name="Medium List 1 Accent 1" w:semiHidden="0" w:uiPriority="65" w:unhideWhenUsed="0"/>
+    <w:lsdException w:name="Revision" w:unhideWhenUsed="0"/>
+    <w:lsdException w:name="List Paragraph" w:semiHidden="0" w:uiPriority="34" w:unhideWhenUsed="0" w:qFormat="1"/>
+    <w:lsdException w:name="Quote" w:semiHidden="0" w:uiPriority="29" w:unhideWhenUsed="0" w:qFormat="1"/>
+    <w:lsdException w:name="Intense Quote" w:semiHidden="0" w:uiPriority="30" w:unhideWhenUsed="0" w:qFormat="1"/>
+    <w:lsdException w:name="Medium List 2 Accent 1" w:semiHidden="0" w:uiPriority="66" w:unhideWhenUsed="0"/>
+    <w:lsdException w:name="Medium Grid 1 Accent 1" w:semiHidden="0" w:uiPriority="67" w:unhideWhenUsed="0"/>
+    <w:lsdException w:name="Medium Grid 2 Accent 1" w:semiHidden="0" w:uiPriority="68" w:unhideWhenUsed="0"/>
+    <w:lsdException w:name="Medium Grid 3 Accent 1" w:semiHidden="0" w:uiPriority="69" w:unhideWhenUsed="0"/>
+    <w:lsdException w:name="Dark List Accent 1" w:semiHidden="0" w:uiPriority="70" w:unhideWhenUsed="0"/>
+    <w:lsdException w:name="Colorful Shading Accent 1" w:semiHidden="0" w:uiPriority="71" w:unhideWhenUsed="0"/>
+    <w:lsdException w:name="Colorful List Accent 1" w:semiHidden="0" w:uiPriority="72" w:unhideWhenUsed="0"/>
+    <w:lsdException w:name="Colorful Grid Accent 1" w:semiHidden="0" w:uiPriority="73" w:unhideWhenUsed="0"/>
+    <w:lsdException w:name="Light Shading Accent 2" w:semiHidden="0" w:uiPriority="60" w:unhideWhenUsed="0"/>
+    <w:lsdException w:name="Light List Accent 2" w:semiHidden="0" w:uiPriority="61" w:unhideWhenUsed="0"/>
+    <w:lsdException w:name="Light Grid Accent 2" w:semiHidden="0" w:uiPriority="62" w:unhideWhenUsed="0"/>
+    <w:lsdException w:name="Medium Shading 1 Accent 2" w:semiHidden="0" w:uiPriority="63" w:unhideWhenUsed="0"/>
+    <w:lsdException w:name="Medium Shading 2 Accent 2" w:semiHidden="0" w:uiPriority="64" w:unhideWhenUsed="0"/>
+    <w:lsdException w:name="Medium List 1 Accent 2" w:semiHidden="0" w:uiPriority="65" w:unhideWhenUsed="0"/>
+    <w:lsdException w:name="Medium List 2 Accent 2" w:semiHidden="0" w:uiPriority="66" w:unhideWhenUsed="0"/>
+    <w:lsdException w:name="Medium Grid 1 Accent 2" w:semiHidden="0" w:uiPriority="67" w:unhideWhenUsed="0"/>
+    <w:lsdException w:name="Medium Grid 2 Accent 2" w:semiHidden="0" w:uiPriority="68" w:unhideWhenUsed="0"/>
+    <w:lsdException w:name="Medium Grid 3 Accent 2" w:semiHidden="0" w:uiPriority="69" w:unhideWhenUsed="0"/>
+    <w:lsdException w:name="Dark List Accent 2" w:semiHidden="0" w:uiPriority="70" w:unhideWhenUsed="0"/>
+    <w:lsdException w:name="Colorful Shading Accent 2" w:semiHidden="0" w:uiPriority="71" w:unhideWhenUsed="0"/>
+    <w:lsdException w:name="Colorful List Accent 2" w:semiHidden="0" w:uiPriority="72" w:unhideWhenUsed="0"/>
+    <w:lsdException w:name="Colorful Grid Accent 2" w:semiHidden="0" w:uiPriority="73" w:unhideWhenUsed="0"/>
+    <w:lsdException w:name="Light Shading Accent 3" w:semiHidden="0" w:uiPriority="60" w:unhideWhenUsed="0"/>
+    <w:lsdException w:name="Light List Accent 3" w:semiHidden="0" w:uiPriority="61" w:unhideWhenUsed="0"/>
+    <w:lsdException w:name="Light Grid Accent 3" w:semiHidden="0" w:uiPriority="62" w:unhideWhenUsed="0"/>
+    <w:lsdException w:name="Medium Shading 1 Accent 3" w:semiHidden="0" w:uiPriority="63" w:unhideWhenUsed="0"/>
+    <w:lsdException w:name="Medium Shading 2 Accent 3" w:semiHidden="0" w:uiPriority="64" w:unhideWhenUsed="0"/>
+    <w:lsdException w:name="Medium List 1 Accent 3" w:semiHidden="0" w:uiPriority="65" w:unhideWhenUsed="0"/>
+    <w:lsdException w:name="Medium List 2 Accent 3" w:semiHidden="0" w:uiPriority="66" w:unhideWhenUsed="0"/>
+    <w:lsdException w:name="Medium Grid 1 Accent 3" w:semiHidden="0" w:uiPriority="67" w:unhideWhenUsed="0"/>
+    <w:lsdException w:name="Medium Grid 2 Accent 3" w:semiHidden="0" w:uiPriority="68" w:unhideWhenUsed="0"/>
+    <w:lsdException w:name="Medium Grid 3 Accent 3" w:semiHidden="0" w:uiPriority="69" w:unhideWhenUsed="0"/>
+    <w:lsdException w:name="Dark List Accent 3" w:semiHidden="0" w:uiPriority="70" w:unhideWhenUsed="0"/>
+    <w:lsdException w:name="Colorful Shading Accent 3" w:semiHidden="0" w:uiPriority="71" w:unhideWhenUsed="0"/>
+    <w:lsdException w:name="Colorful List Accent 3" w:semiHidden="0" w:uiPriority="72" w:unhideWhenUsed="0"/>
+    <w:lsdException w:name="Colorful Grid Accent 3" w:semiHidden="0" w:uiPriority="73" w:unhideWhenUsed="0"/>
+    <w:lsdException w:name="Light Shading Accent 4" w:semiHidden="0" w:uiPriority="60" w:unhideWhenUsed="0"/>
+    <w:lsdException w:name="Light List Accent 4" w:semiHidden="0" w:uiPriority="61" w:unhideWhenUsed="0"/>
+    <w:lsdException w:name="Light Grid Accent 4" w:semiHidden="0" w:uiPriority="62" w:unhideWhenUsed="0"/>
+    <w:lsdException w:name="Medium Shading 1 Accent 4" w:semiHidden="0" w:uiPriority="63" w:unhideWhenUsed="0"/>
+    <w:lsdException w:name="Medium Shading 2 Accent 4" w:semiHidden="0" w:uiPriority="64" w:unhideWhenUsed="0"/>
+    <w:lsdException w:name="Medium List 1 Accent 4" w:semiHidden="0" w:uiPriority="65" w:unhideWhenUsed="0"/>
+    <w:lsdException w:name="Medium List 2 Accent 4" w:semiHidden="0" w:uiPriority="66" w:unhideWhenUsed="0"/>
+    <w:lsdException w:name="Medium Grid 1 Accent 4" w:semiHidden="0" w:uiPriority="67" w:unhideWhenUsed="0"/>
+    <w:lsdException w:name="Medium Grid 2 Accent 4" w:semiHidden="0" w:uiPriority="68" w:unhideWhenUsed="0"/>
+    <w:lsdException w:name="Medium Grid 3 Accent 4" w:semiHidden="0" w:uiPriority="69" w:unhideWhenUsed="0"/>
+    <w:lsdException w:name="Dark List Accent 4" w:semiHidden="0" w:uiPriority="70" w:unhideWhenUsed="0"/>
+    <w:lsdException w:name="Colorful Shading Accent 4" w:semiHidden="0" w:uiPriority="71" w:unhideWhenUsed="0"/>
+    <w:lsdException w:name="Colorful List Accent 4" w:semiHidden="0" w:uiPriority="72" w:unhideWhenUsed="0"/>
+    <w:lsdException w:name="Colorful Grid Accent 4" w:semiHidden="0" w:uiPriority="73" w:unhideWhenUsed="0"/>
+    <w:lsdException w:name="Light Shading Accent 5" w:semiHidden="0" w:uiPriority="60" w:unhideWhenUsed="0"/>
+    <w:lsdException w:name="Light List Accent 5" w:semiHidden="0" w:uiPriority="61" w:unhideWhenUsed="0"/>
+    <w:lsdException w:name="Light Grid Accent 5" w:semiHidden="0" w:uiPriority="62" w:unhideWhenUsed="0"/>
+    <w:lsdException w:name="Medium Shading 1 Accent 5" w:semiHidden="0" w:uiPriority="63" w:unhideWhenUsed="0"/>
+    <w:lsdException w:name="Medium Shading 2 Accent 5" w:semiHidden="0" w:uiPriority="64" w:unhideWhenUsed="0"/>
+    <w:lsdException w:name="Medium List 1 Accent 5" w:semiHidden="0" w:uiPriority="65" w:unhideWhenUsed="0"/>
+    <w:lsdException w:name="Medium List 2 Accent 5" w:semiHidden="0" w:uiPriority="66" w:unhideWhenUsed="0"/>
+    <w:lsdException w:name="Medium Grid 1 Accent 5" w:semiHidden="0" w:uiPriority="67" w:unhideWhenUsed="0"/>
+    <w:lsdException w:name="Medium Grid 2 Accent 5" w:semiHidden="0" w:uiPriority="68" w:unhideWhenUsed="0"/>
+    <w:lsdException w:name="Medium Grid 3 Accent 5" w:semiHidden="0" w:uiPriority="69" w:unhideWhenUsed="0"/>
+    <w:lsdException w:name="Dark List Accent 5" w:semiHidden="0" w:uiPriority="70" w:unhideWhenUsed="0"/>
+    <w:lsdException w:name="Colorful Shading Accent 5" w:semiHidden="0" w:uiPriority="71" w:unhideWhenUsed="0"/>
+    <w:lsdException w:name="Colorful List Accent 5" w:semiHidden="0" w:uiPriority="72" w:unhideWhenUsed="0"/>
+    <w:lsdException w:name="Colorful Grid Accent 5" w:semiHidden="0" w:uiPriority="73" w:unhideWhenUsed="0"/>
+    <w:lsdException w:name="Light Shading Accent 6" w:semiHidden="0" w:uiPriority="60" w:unhideWhenUsed="0"/>
+    <w:lsdException w:name="Light List Accent 6" w:semiHidden="0" w:uiPriority="61" w:unhideWhenUsed="0"/>
+    <w:lsdException w:name="Light Grid Accent 6" w:semiHidden="0" w:uiPriority="62" w:unhideWhenUsed="0"/>
+    <w:lsdException w:name="Medium Shading 1 Accent 6" w:semiHidden="0" w:uiPriority="63" w:unhideWhenUsed="0"/>
+    <w:lsdException w:name="Medium Shading 2 Accent 6" w:semiHidden="0" w:uiPriority="64" w:unhideWhenUsed="0"/>
+    <w:lsdException w:name="Medium List 1 Accent 6" w:semiHidden="0" w:uiPriority="65" w:unhideWhenUsed="0"/>
+    <w:lsdException w:name="Medium List 2 Accent 6" w:semiHidden="0" w:uiPriority="66" w:unhideWhenUsed="0"/>
+    <w:lsdException w:name="Medium Grid 1 Accent 6" w:semiHidden="0" w:uiPriority="67" w:unhideWhenUsed="0"/>
+    <w:lsdException w:name="Medium Grid 2 Accent 6" w:semiHidden="0" w:uiPriority="68" w:unhideWhenUsed="0"/>
+    <w:lsdException w:name="Medium Grid 3 Accent 6" w:semiHidden="0" w:uiPriority="69" w:unhideWhenUsed="0"/>
+    <w:lsdException w:name="Dark List Accent 6" w:semiHidden="0" w:uiPriority="70" w:unhideWhenUsed="0"/>
+    <w:lsdException w:name="Colorful Shading Accent 6" w:semiHidden="0" w:uiPriority="71" w:unhideWhenUsed="0"/>
+    <w:lsdException w:name="Colorful List Accent 6" w:semiHidden="0" w:uiPriority="72" w:unhideWhenUsed="0"/>
+    <w:lsdException w:name="Colorful Grid Accent 6" w:semiHidden="0" w:uiPriority="73" w:unhideWhenUsed="0"/>
+    <w:lsdException w:name="Subtle Emphasis" w:semiHidden="0" w:uiPriority="19" w:unhideWhenUsed="0" w:qFormat="1"/>
+    <w:lsdException w:name="Intense Emphasis" w:semiHidden="0" w:uiPriority="21" w:unhideWhenUsed="0" w:qFormat="1"/>
+    <w:lsdException w:name="Subtle Reference" w:semiHidden="0" w:uiPriority="31" w:unhideWhenUsed="0" w:qFormat="1"/>
+    <w:lsdException w:name="Intense Reference" w:semiHidden="0" w:uiPriority="32" w:unhideWhenUsed="0" w:qFormat="1"/>
+    <w:lsdException w:name="Book Title" w:semiHidden="0" w:uiPriority="33" w:unhideWhenUsed="0" w:qFormat="1"/>
+    <w:lsdException w:name="Bibliography" w:uiPriority="37"/>
+    <w:lsdException w:name="TOC Heading" w:uiPriority="39" w:qFormat="1"/>
   </w:latentStyles>
   <w:style w:type="paragraph" w:default="1" w:styleId="Normal">
     <w:name w:val="Normal"/>
@@ -14384,6 +15476,7 @@
       <w:spacing w:after="0" w:line="240" w:lineRule="auto"/>
     </w:pPr>
     <w:tblPr>
+      <w:tblInd w:w="0" w:type="dxa"/>
       <w:tblBorders>
         <w:top w:val="single" w:sz="4" w:space="0" w:color="auto"/>
         <w:left w:val="single" w:sz="4" w:space="0" w:color="auto"/>
@@ -14392,6 +15485,518 @@
         <w:insideH w:val="single" w:sz="4" w:space="0" w:color="auto"/>
         <w:insideV w:val="single" w:sz="4" w:space="0" w:color="auto"/>
       </w:tblBorders>
+      <w:tblCellMar>
+        <w:top w:w="0" w:type="dxa"/>
+        <w:left w:w="108" w:type="dxa"/>
+        <w:bottom w:w="0" w:type="dxa"/>
+        <w:right w:w="108" w:type="dxa"/>
+      </w:tblCellMar>
+    </w:tblPr>
+  </w:style>
+  <w:style w:type="character" w:customStyle="1" w:styleId="Heading1Char">
+    <w:name w:val="Heading 1 Char"/>
+    <w:basedOn w:val="DefaultParagraphFont"/>
+    <w:link w:val="Heading1"/>
+    <w:uiPriority w:val="9"/>
+    <w:rsid w:val="006F7CDE"/>
+    <w:rPr>
+      <w:rFonts w:asciiTheme="majorHAnsi" w:eastAsiaTheme="majorEastAsia" w:hAnsiTheme="majorHAnsi" w:cstheme="majorBidi"/>
+      <w:color w:val="2F5496" w:themeColor="accent1" w:themeShade="BF"/>
+      <w:sz w:val="32"/>
+      <w:szCs w:val="32"/>
+    </w:rPr>
+  </w:style>
+  <w:style w:type="paragraph" w:styleId="Title">
+    <w:name w:val="Title"/>
+    <w:basedOn w:val="Normal"/>
+    <w:next w:val="Normal"/>
+    <w:link w:val="TitleChar"/>
+    <w:uiPriority w:val="10"/>
+    <w:qFormat/>
+    <w:rsid w:val="006F7CDE"/>
+    <w:pPr>
+      <w:spacing w:after="0" w:line="240" w:lineRule="auto"/>
+      <w:contextualSpacing/>
+    </w:pPr>
+    <w:rPr>
+      <w:rFonts w:asciiTheme="majorHAnsi" w:eastAsiaTheme="majorEastAsia" w:hAnsiTheme="majorHAnsi" w:cstheme="majorBidi"/>
+      <w:spacing w:val="-10"/>
+      <w:kern w:val="28"/>
+      <w:sz w:val="56"/>
+      <w:szCs w:val="56"/>
+    </w:rPr>
+  </w:style>
+  <w:style w:type="character" w:customStyle="1" w:styleId="TitleChar">
+    <w:name w:val="Title Char"/>
+    <w:basedOn w:val="DefaultParagraphFont"/>
+    <w:link w:val="Title"/>
+    <w:uiPriority w:val="10"/>
+    <w:rsid w:val="006F7CDE"/>
+    <w:rPr>
+      <w:rFonts w:asciiTheme="majorHAnsi" w:eastAsiaTheme="majorEastAsia" w:hAnsiTheme="majorHAnsi" w:cstheme="majorBidi"/>
+      <w:spacing w:val="-10"/>
+      <w:kern w:val="28"/>
+      <w:sz w:val="56"/>
+      <w:szCs w:val="56"/>
+    </w:rPr>
+  </w:style>
+  <w:style w:type="paragraph" w:styleId="Subtitle">
+    <w:name w:val="Subtitle"/>
+    <w:basedOn w:val="Normal"/>
+    <w:next w:val="Normal"/>
+    <w:link w:val="SubtitleChar"/>
+    <w:uiPriority w:val="11"/>
+    <w:qFormat/>
+    <w:rsid w:val="004762D3"/>
+    <w:pPr>
+      <w:numPr>
+        <w:ilvl w:val="1"/>
+      </w:numPr>
+    </w:pPr>
+    <w:rPr>
+      <w:rFonts w:eastAsiaTheme="minorEastAsia"/>
+      <w:color w:val="5A5A5A" w:themeColor="text1" w:themeTint="A5"/>
+      <w:spacing w:val="15"/>
+    </w:rPr>
+  </w:style>
+  <w:style w:type="character" w:customStyle="1" w:styleId="SubtitleChar">
+    <w:name w:val="Subtitle Char"/>
+    <w:basedOn w:val="DefaultParagraphFont"/>
+    <w:link w:val="Subtitle"/>
+    <w:uiPriority w:val="11"/>
+    <w:rsid w:val="004762D3"/>
+    <w:rPr>
+      <w:rFonts w:eastAsiaTheme="minorEastAsia"/>
+      <w:color w:val="5A5A5A" w:themeColor="text1" w:themeTint="A5"/>
+      <w:spacing w:val="15"/>
+    </w:rPr>
+  </w:style>
+  <w:style w:type="paragraph" w:styleId="TOCHeading">
+    <w:name w:val="TOC Heading"/>
+    <w:basedOn w:val="Heading1"/>
+    <w:next w:val="Normal"/>
+    <w:uiPriority w:val="39"/>
+    <w:unhideWhenUsed/>
+    <w:qFormat/>
+    <w:rsid w:val="00D517DE"/>
+    <w:pPr>
+      <w:outlineLvl w:val="9"/>
+    </w:pPr>
+  </w:style>
+  <w:style w:type="paragraph" w:styleId="TOC1">
+    <w:name w:val="toc 1"/>
+    <w:basedOn w:val="Normal"/>
+    <w:next w:val="Normal"/>
+    <w:autoRedefine/>
+    <w:uiPriority w:val="39"/>
+    <w:unhideWhenUsed/>
+    <w:rsid w:val="00D517DE"/>
+    <w:pPr>
+      <w:spacing w:after="100"/>
+    </w:pPr>
+  </w:style>
+  <w:style w:type="character" w:styleId="Hyperlink">
+    <w:name w:val="Hyperlink"/>
+    <w:basedOn w:val="DefaultParagraphFont"/>
+    <w:uiPriority w:val="99"/>
+    <w:unhideWhenUsed/>
+    <w:rsid w:val="00D517DE"/>
+    <w:rPr>
+      <w:color w:val="0563C1" w:themeColor="hyperlink"/>
+      <w:u w:val="single"/>
+    </w:rPr>
+  </w:style>
+  <w:style w:type="paragraph" w:styleId="ListParagraph">
+    <w:name w:val="List Paragraph"/>
+    <w:basedOn w:val="Normal"/>
+    <w:uiPriority w:val="34"/>
+    <w:qFormat/>
+    <w:rsid w:val="0075705C"/>
+    <w:pPr>
+      <w:ind w:left="720"/>
+      <w:contextualSpacing/>
+    </w:pPr>
+  </w:style>
+  <w:style w:type="paragraph" w:styleId="BalloonText">
+    <w:name w:val="Balloon Text"/>
+    <w:basedOn w:val="Normal"/>
+    <w:link w:val="BalloonTextChar"/>
+    <w:uiPriority w:val="99"/>
+    <w:semiHidden/>
+    <w:unhideWhenUsed/>
+    <w:rsid w:val="00095636"/>
+    <w:pPr>
+      <w:spacing w:after="0" w:line="240" w:lineRule="auto"/>
+    </w:pPr>
+    <w:rPr>
+      <w:rFonts w:ascii="Tahoma" w:hAnsi="Tahoma" w:cs="Tahoma"/>
+      <w:sz w:val="16"/>
+      <w:szCs w:val="16"/>
+    </w:rPr>
+  </w:style>
+  <w:style w:type="character" w:customStyle="1" w:styleId="BalloonTextChar">
+    <w:name w:val="Balloon Text Char"/>
+    <w:basedOn w:val="DefaultParagraphFont"/>
+    <w:link w:val="BalloonText"/>
+    <w:uiPriority w:val="99"/>
+    <w:semiHidden/>
+    <w:rsid w:val="00095636"/>
+    <w:rPr>
+      <w:rFonts w:ascii="Tahoma" w:hAnsi="Tahoma" w:cs="Tahoma"/>
+      <w:sz w:val="16"/>
+      <w:szCs w:val="16"/>
+    </w:rPr>
+  </w:style>
+  <w:style w:type="paragraph" w:styleId="Header">
+    <w:name w:val="header"/>
+    <w:basedOn w:val="Normal"/>
+    <w:link w:val="HeaderChar"/>
+    <w:uiPriority w:val="99"/>
+    <w:unhideWhenUsed/>
+    <w:rsid w:val="00602B13"/>
+    <w:pPr>
+      <w:tabs>
+        <w:tab w:val="center" w:pos="4680"/>
+        <w:tab w:val="right" w:pos="9360"/>
+      </w:tabs>
+      <w:spacing w:after="0" w:line="240" w:lineRule="auto"/>
+    </w:pPr>
+  </w:style>
+  <w:style w:type="character" w:customStyle="1" w:styleId="HeaderChar">
+    <w:name w:val="Header Char"/>
+    <w:basedOn w:val="DefaultParagraphFont"/>
+    <w:link w:val="Header"/>
+    <w:uiPriority w:val="99"/>
+    <w:rsid w:val="00602B13"/>
+  </w:style>
+  <w:style w:type="paragraph" w:styleId="Footer">
+    <w:name w:val="footer"/>
+    <w:basedOn w:val="Normal"/>
+    <w:link w:val="FooterChar"/>
+    <w:uiPriority w:val="99"/>
+    <w:unhideWhenUsed/>
+    <w:rsid w:val="00602B13"/>
+    <w:pPr>
+      <w:tabs>
+        <w:tab w:val="center" w:pos="4680"/>
+        <w:tab w:val="right" w:pos="9360"/>
+      </w:tabs>
+      <w:spacing w:after="0" w:line="240" w:lineRule="auto"/>
+    </w:pPr>
+  </w:style>
+  <w:style w:type="character" w:customStyle="1" w:styleId="FooterChar">
+    <w:name w:val="Footer Char"/>
+    <w:basedOn w:val="DefaultParagraphFont"/>
+    <w:link w:val="Footer"/>
+    <w:uiPriority w:val="99"/>
+    <w:rsid w:val="00602B13"/>
+  </w:style>
+  <w:style w:type="character" w:customStyle="1" w:styleId="Heading2Char">
+    <w:name w:val="Heading 2 Char"/>
+    <w:basedOn w:val="DefaultParagraphFont"/>
+    <w:link w:val="Heading2"/>
+    <w:uiPriority w:val="9"/>
+    <w:rsid w:val="007E615E"/>
+    <w:rPr>
+      <w:rFonts w:asciiTheme="majorHAnsi" w:eastAsiaTheme="majorEastAsia" w:hAnsiTheme="majorHAnsi" w:cstheme="majorBidi"/>
+      <w:color w:val="2F5496" w:themeColor="accent1" w:themeShade="BF"/>
+      <w:sz w:val="26"/>
+      <w:szCs w:val="26"/>
+    </w:rPr>
+  </w:style>
+  <w:style w:type="paragraph" w:styleId="TOC2">
+    <w:name w:val="toc 2"/>
+    <w:basedOn w:val="Normal"/>
+    <w:next w:val="Normal"/>
+    <w:autoRedefine/>
+    <w:uiPriority w:val="39"/>
+    <w:unhideWhenUsed/>
+    <w:rsid w:val="00533F95"/>
+    <w:pPr>
+      <w:spacing w:after="100" w:line="276" w:lineRule="auto"/>
+      <w:ind w:left="220"/>
+    </w:pPr>
+    <w:rPr>
+      <w:lang w:val="en-GB"/>
+    </w:rPr>
+  </w:style>
+  <w:style w:type="paragraph" w:styleId="Caption">
+    <w:name w:val="caption"/>
+    <w:basedOn w:val="Normal"/>
+    <w:next w:val="Normal"/>
+    <w:uiPriority w:val="35"/>
+    <w:unhideWhenUsed/>
+    <w:qFormat/>
+    <w:rsid w:val="002813F6"/>
+    <w:pPr>
+      <w:spacing w:after="200" w:line="240" w:lineRule="auto"/>
+    </w:pPr>
+    <w:rPr>
+      <w:b/>
+      <w:bCs/>
+      <w:color w:val="4472C4" w:themeColor="accent1"/>
+      <w:sz w:val="18"/>
+      <w:szCs w:val="18"/>
+    </w:rPr>
+  </w:style>
+</w:styles>
+</file>
+
+<file path=word/stylesWithEffects.xml><?xml version="1.0" encoding="utf-8"?>
+<w:styles xmlns:wpc="http://schemas.microsoft.com/office/word/2010/wordprocessingCanvas" xmlns:mc="http://schemas.openxmlformats.org/markup-compatibility/2006" xmlns:o="urn:schemas-microsoft-com:office:office" xmlns:r="http://schemas.openxmlformats.org/officeDocument/2006/relationships" xmlns:m="http://schemas.openxmlformats.org/officeDocument/2006/math" xmlns:v="urn:schemas-microsoft-com:vml" xmlns:wp14="http://schemas.microsoft.com/office/word/2010/wordprocessingDrawing" xmlns:wp="http://schemas.openxmlformats.org/drawingml/2006/wordprocessingDrawing" xmlns:w10="urn:schemas-microsoft-com:office:word" xmlns:w="http://schemas.openxmlformats.org/wordprocessingml/2006/main" xmlns:w14="http://schemas.microsoft.com/office/word/2010/wordml" xmlns:wpg="http://schemas.microsoft.com/office/word/2010/wordprocessingGroup" xmlns:wpi="http://schemas.microsoft.com/office/word/2010/wordprocessingInk" xmlns:wne="http://schemas.microsoft.com/office/word/2006/wordml" xmlns:wps="http://schemas.microsoft.com/office/word/2010/wordprocessingShape" mc:Ignorable="w14 wp14">
+  <w:docDefaults>
+    <w:rPrDefault>
+      <w:rPr>
+        <w:rFonts w:asciiTheme="minorHAnsi" w:eastAsiaTheme="minorHAnsi" w:hAnsiTheme="minorHAnsi" w:cstheme="minorBidi"/>
+        <w:sz w:val="22"/>
+        <w:szCs w:val="22"/>
+        <w:lang w:val="en-US" w:eastAsia="en-US" w:bidi="ar-SA"/>
+      </w:rPr>
+    </w:rPrDefault>
+    <w:pPrDefault>
+      <w:pPr>
+        <w:spacing w:after="160" w:line="259" w:lineRule="auto"/>
+      </w:pPr>
+    </w:pPrDefault>
+  </w:docDefaults>
+  <w:latentStyles w:defLockedState="0" w:defUIPriority="99" w:defSemiHidden="1" w:defUnhideWhenUsed="1" w:defQFormat="0" w:count="267">
+    <w:lsdException w:name="Normal" w:semiHidden="0" w:uiPriority="0" w:unhideWhenUsed="0" w:qFormat="1"/>
+    <w:lsdException w:name="heading 1" w:semiHidden="0" w:uiPriority="9" w:unhideWhenUsed="0" w:qFormat="1"/>
+    <w:lsdException w:name="heading 2" w:uiPriority="9" w:qFormat="1"/>
+    <w:lsdException w:name="heading 3" w:uiPriority="9" w:qFormat="1"/>
+    <w:lsdException w:name="heading 4" w:uiPriority="9" w:qFormat="1"/>
+    <w:lsdException w:name="heading 5" w:uiPriority="9" w:qFormat="1"/>
+    <w:lsdException w:name="heading 6" w:uiPriority="9" w:qFormat="1"/>
+    <w:lsdException w:name="heading 7" w:uiPriority="9" w:qFormat="1"/>
+    <w:lsdException w:name="heading 8" w:uiPriority="9" w:qFormat="1"/>
+    <w:lsdException w:name="heading 9" w:uiPriority="9" w:qFormat="1"/>
+    <w:lsdException w:name="toc 1" w:uiPriority="39"/>
+    <w:lsdException w:name="toc 2" w:uiPriority="39"/>
+    <w:lsdException w:name="toc 3" w:uiPriority="39"/>
+    <w:lsdException w:name="toc 4" w:uiPriority="39"/>
+    <w:lsdException w:name="toc 5" w:uiPriority="39"/>
+    <w:lsdException w:name="toc 6" w:uiPriority="39"/>
+    <w:lsdException w:name="toc 7" w:uiPriority="39"/>
+    <w:lsdException w:name="toc 8" w:uiPriority="39"/>
+    <w:lsdException w:name="toc 9" w:uiPriority="39"/>
+    <w:lsdException w:name="caption" w:uiPriority="35" w:qFormat="1"/>
+    <w:lsdException w:name="Title" w:semiHidden="0" w:uiPriority="10" w:unhideWhenUsed="0" w:qFormat="1"/>
+    <w:lsdException w:name="Default Paragraph Font" w:uiPriority="1"/>
+    <w:lsdException w:name="Subtitle" w:semiHidden="0" w:uiPriority="11" w:unhideWhenUsed="0" w:qFormat="1"/>
+    <w:lsdException w:name="Strong" w:semiHidden="0" w:uiPriority="22" w:unhideWhenUsed="0" w:qFormat="1"/>
+    <w:lsdException w:name="Emphasis" w:semiHidden="0" w:uiPriority="20" w:unhideWhenUsed="0" w:qFormat="1"/>
+    <w:lsdException w:name="Table Grid" w:semiHidden="0" w:uiPriority="59" w:unhideWhenUsed="0"/>
+    <w:lsdException w:name="Placeholder Text" w:unhideWhenUsed="0"/>
+    <w:lsdException w:name="No Spacing" w:semiHidden="0" w:uiPriority="1" w:unhideWhenUsed="0" w:qFormat="1"/>
+    <w:lsdException w:name="Light Shading" w:semiHidden="0" w:uiPriority="60" w:unhideWhenUsed="0"/>
+    <w:lsdException w:name="Light List" w:semiHidden="0" w:uiPriority="61" w:unhideWhenUsed="0"/>
+    <w:lsdException w:name="Light Grid" w:semiHidden="0" w:uiPriority="62" w:unhideWhenUsed="0"/>
+    <w:lsdException w:name="Medium Shading 1" w:semiHidden="0" w:uiPriority="63" w:unhideWhenUsed="0"/>
+    <w:lsdException w:name="Medium Shading 2" w:semiHidden="0" w:uiPriority="64" w:unhideWhenUsed="0"/>
+    <w:lsdException w:name="Medium List 1" w:semiHidden="0" w:uiPriority="65" w:unhideWhenUsed="0"/>
+    <w:lsdException w:name="Medium List 2" w:semiHidden="0" w:uiPriority="66" w:unhideWhenUsed="0"/>
+    <w:lsdException w:name="Medium Grid 1" w:semiHidden="0" w:uiPriority="67" w:unhideWhenUsed="0"/>
+    <w:lsdException w:name="Medium Grid 2" w:semiHidden="0" w:uiPriority="68" w:unhideWhenUsed="0"/>
+    <w:lsdException w:name="Medium Grid 3" w:semiHidden="0" w:uiPriority="69" w:unhideWhenUsed="0"/>
+    <w:lsdException w:name="Dark List" w:semiHidden="0" w:uiPriority="70" w:unhideWhenUsed="0"/>
+    <w:lsdException w:name="Colorful Shading" w:semiHidden="0" w:uiPriority="71" w:unhideWhenUsed="0"/>
+    <w:lsdException w:name="Colorful List" w:semiHidden="0" w:uiPriority="72" w:unhideWhenUsed="0"/>
+    <w:lsdException w:name="Colorful Grid" w:semiHidden="0" w:uiPriority="73" w:unhideWhenUsed="0"/>
+    <w:lsdException w:name="Light Shading Accent 1" w:semiHidden="0" w:uiPriority="60" w:unhideWhenUsed="0"/>
+    <w:lsdException w:name="Light List Accent 1" w:semiHidden="0" w:uiPriority="61" w:unhideWhenUsed="0"/>
+    <w:lsdException w:name="Light Grid Accent 1" w:semiHidden="0" w:uiPriority="62" w:unhideWhenUsed="0"/>
+    <w:lsdException w:name="Medium Shading 1 Accent 1" w:semiHidden="0" w:uiPriority="63" w:unhideWhenUsed="0"/>
+    <w:lsdException w:name="Medium Shading 2 Accent 1" w:semiHidden="0" w:uiPriority="64" w:unhideWhenUsed="0"/>
+    <w:lsdException w:name="Medium List 1 Accent 1" w:semiHidden="0" w:uiPriority="65" w:unhideWhenUsed="0"/>
+    <w:lsdException w:name="Revision" w:unhideWhenUsed="0"/>
+    <w:lsdException w:name="List Paragraph" w:semiHidden="0" w:uiPriority="34" w:unhideWhenUsed="0" w:qFormat="1"/>
+    <w:lsdException w:name="Quote" w:semiHidden="0" w:uiPriority="29" w:unhideWhenUsed="0" w:qFormat="1"/>
+    <w:lsdException w:name="Intense Quote" w:semiHidden="0" w:uiPriority="30" w:unhideWhenUsed="0" w:qFormat="1"/>
+    <w:lsdException w:name="Medium List 2 Accent 1" w:semiHidden="0" w:uiPriority="66" w:unhideWhenUsed="0"/>
+    <w:lsdException w:name="Medium Grid 1 Accent 1" w:semiHidden="0" w:uiPriority="67" w:unhideWhenUsed="0"/>
+    <w:lsdException w:name="Medium Grid 2 Accent 1" w:semiHidden="0" w:uiPriority="68" w:unhideWhenUsed="0"/>
+    <w:lsdException w:name="Medium Grid 3 Accent 1" w:semiHidden="0" w:uiPriority="69" w:unhideWhenUsed="0"/>
+    <w:lsdException w:name="Dark List Accent 1" w:semiHidden="0" w:uiPriority="70" w:unhideWhenUsed="0"/>
+    <w:lsdException w:name="Colorful Shading Accent 1" w:semiHidden="0" w:uiPriority="71" w:unhideWhenUsed="0"/>
+    <w:lsdException w:name="Colorful List Accent 1" w:semiHidden="0" w:uiPriority="72" w:unhideWhenUsed="0"/>
+    <w:lsdException w:name="Colorful Grid Accent 1" w:semiHidden="0" w:uiPriority="73" w:unhideWhenUsed="0"/>
+    <w:lsdException w:name="Light Shading Accent 2" w:semiHidden="0" w:uiPriority="60" w:unhideWhenUsed="0"/>
+    <w:lsdException w:name="Light List Accent 2" w:semiHidden="0" w:uiPriority="61" w:unhideWhenUsed="0"/>
+    <w:lsdException w:name="Light Grid Accent 2" w:semiHidden="0" w:uiPriority="62" w:unhideWhenUsed="0"/>
+    <w:lsdException w:name="Medium Shading 1 Accent 2" w:semiHidden="0" w:uiPriority="63" w:unhideWhenUsed="0"/>
+    <w:lsdException w:name="Medium Shading 2 Accent 2" w:semiHidden="0" w:uiPriority="64" w:unhideWhenUsed="0"/>
+    <w:lsdException w:name="Medium List 1 Accent 2" w:semiHidden="0" w:uiPriority="65" w:unhideWhenUsed="0"/>
+    <w:lsdException w:name="Medium List 2 Accent 2" w:semiHidden="0" w:uiPriority="66" w:unhideWhenUsed="0"/>
+    <w:lsdException w:name="Medium Grid 1 Accent 2" w:semiHidden="0" w:uiPriority="67" w:unhideWhenUsed="0"/>
+    <w:lsdException w:name="Medium Grid 2 Accent 2" w:semiHidden="0" w:uiPriority="68" w:unhideWhenUsed="0"/>
+    <w:lsdException w:name="Medium Grid 3 Accent 2" w:semiHidden="0" w:uiPriority="69" w:unhideWhenUsed="0"/>
+    <w:lsdException w:name="Dark List Accent 2" w:semiHidden="0" w:uiPriority="70" w:unhideWhenUsed="0"/>
+    <w:lsdException w:name="Colorful Shading Accent 2" w:semiHidden="0" w:uiPriority="71" w:unhideWhenUsed="0"/>
+    <w:lsdException w:name="Colorful List Accent 2" w:semiHidden="0" w:uiPriority="72" w:unhideWhenUsed="0"/>
+    <w:lsdException w:name="Colorful Grid Accent 2" w:semiHidden="0" w:uiPriority="73" w:unhideWhenUsed="0"/>
+    <w:lsdException w:name="Light Shading Accent 3" w:semiHidden="0" w:uiPriority="60" w:unhideWhenUsed="0"/>
+    <w:lsdException w:name="Light List Accent 3" w:semiHidden="0" w:uiPriority="61" w:unhideWhenUsed="0"/>
+    <w:lsdException w:name="Light Grid Accent 3" w:semiHidden="0" w:uiPriority="62" w:unhideWhenUsed="0"/>
+    <w:lsdException w:name="Medium Shading 1 Accent 3" w:semiHidden="0" w:uiPriority="63" w:unhideWhenUsed="0"/>
+    <w:lsdException w:name="Medium Shading 2 Accent 3" w:semiHidden="0" w:uiPriority="64" w:unhideWhenUsed="0"/>
+    <w:lsdException w:name="Medium List 1 Accent 3" w:semiHidden="0" w:uiPriority="65" w:unhideWhenUsed="0"/>
+    <w:lsdException w:name="Medium List 2 Accent 3" w:semiHidden="0" w:uiPriority="66" w:unhideWhenUsed="0"/>
+    <w:lsdException w:name="Medium Grid 1 Accent 3" w:semiHidden="0" w:uiPriority="67" w:unhideWhenUsed="0"/>
+    <w:lsdException w:name="Medium Grid 2 Accent 3" w:semiHidden="0" w:uiPriority="68" w:unhideWhenUsed="0"/>
+    <w:lsdException w:name="Medium Grid 3 Accent 3" w:semiHidden="0" w:uiPriority="69" w:unhideWhenUsed="0"/>
+    <w:lsdException w:name="Dark List Accent 3" w:semiHidden="0" w:uiPriority="70" w:unhideWhenUsed="0"/>
+    <w:lsdException w:name="Colorful Shading Accent 3" w:semiHidden="0" w:uiPriority="71" w:unhideWhenUsed="0"/>
+    <w:lsdException w:name="Colorful List Accent 3" w:semiHidden="0" w:uiPriority="72" w:unhideWhenUsed="0"/>
+    <w:lsdException w:name="Colorful Grid Accent 3" w:semiHidden="0" w:uiPriority="73" w:unhideWhenUsed="0"/>
+    <w:lsdException w:name="Light Shading Accent 4" w:semiHidden="0" w:uiPriority="60" w:unhideWhenUsed="0"/>
+    <w:lsdException w:name="Light List Accent 4" w:semiHidden="0" w:uiPriority="61" w:unhideWhenUsed="0"/>
+    <w:lsdException w:name="Light Grid Accent 4" w:semiHidden="0" w:uiPriority="62" w:unhideWhenUsed="0"/>
+    <w:lsdException w:name="Medium Shading 1 Accent 4" w:semiHidden="0" w:uiPriority="63" w:unhideWhenUsed="0"/>
+    <w:lsdException w:name="Medium Shading 2 Accent 4" w:semiHidden="0" w:uiPriority="64" w:unhideWhenUsed="0"/>
+    <w:lsdException w:name="Medium List 1 Accent 4" w:semiHidden="0" w:uiPriority="65" w:unhideWhenUsed="0"/>
+    <w:lsdException w:name="Medium List 2 Accent 4" w:semiHidden="0" w:uiPriority="66" w:unhideWhenUsed="0"/>
+    <w:lsdException w:name="Medium Grid 1 Accent 4" w:semiHidden="0" w:uiPriority="67" w:unhideWhenUsed="0"/>
+    <w:lsdException w:name="Medium Grid 2 Accent 4" w:semiHidden="0" w:uiPriority="68" w:unhideWhenUsed="0"/>
+    <w:lsdException w:name="Medium Grid 3 Accent 4" w:semiHidden="0" w:uiPriority="69" w:unhideWhenUsed="0"/>
+    <w:lsdException w:name="Dark List Accent 4" w:semiHidden="0" w:uiPriority="70" w:unhideWhenUsed="0"/>
+    <w:lsdException w:name="Colorful Shading Accent 4" w:semiHidden="0" w:uiPriority="71" w:unhideWhenUsed="0"/>
+    <w:lsdException w:name="Colorful List Accent 4" w:semiHidden="0" w:uiPriority="72" w:unhideWhenUsed="0"/>
+    <w:lsdException w:name="Colorful Grid Accent 4" w:semiHidden="0" w:uiPriority="73" w:unhideWhenUsed="0"/>
+    <w:lsdException w:name="Light Shading Accent 5" w:semiHidden="0" w:uiPriority="60" w:unhideWhenUsed="0"/>
+    <w:lsdException w:name="Light List Accent 5" w:semiHidden="0" w:uiPriority="61" w:unhideWhenUsed="0"/>
+    <w:lsdException w:name="Light Grid Accent 5" w:semiHidden="0" w:uiPriority="62" w:unhideWhenUsed="0"/>
+    <w:lsdException w:name="Medium Shading 1 Accent 5" w:semiHidden="0" w:uiPriority="63" w:unhideWhenUsed="0"/>
+    <w:lsdException w:name="Medium Shading 2 Accent 5" w:semiHidden="0" w:uiPriority="64" w:unhideWhenUsed="0"/>
+    <w:lsdException w:name="Medium List 1 Accent 5" w:semiHidden="0" w:uiPriority="65" w:unhideWhenUsed="0"/>
+    <w:lsdException w:name="Medium List 2 Accent 5" w:semiHidden="0" w:uiPriority="66" w:unhideWhenUsed="0"/>
+    <w:lsdException w:name="Medium Grid 1 Accent 5" w:semiHidden="0" w:uiPriority="67" w:unhideWhenUsed="0"/>
+    <w:lsdException w:name="Medium Grid 2 Accent 5" w:semiHidden="0" w:uiPriority="68" w:unhideWhenUsed="0"/>
+    <w:lsdException w:name="Medium Grid 3 Accent 5" w:semiHidden="0" w:uiPriority="69" w:unhideWhenUsed="0"/>
+    <w:lsdException w:name="Dark List Accent 5" w:semiHidden="0" w:uiPriority="70" w:unhideWhenUsed="0"/>
+    <w:lsdException w:name="Colorful Shading Accent 5" w:semiHidden="0" w:uiPriority="71" w:unhideWhenUsed="0"/>
+    <w:lsdException w:name="Colorful List Accent 5" w:semiHidden="0" w:uiPriority="72" w:unhideWhenUsed="0"/>
+    <w:lsdException w:name="Colorful Grid Accent 5" w:semiHidden="0" w:uiPriority="73" w:unhideWhenUsed="0"/>
+    <w:lsdException w:name="Light Shading Accent 6" w:semiHidden="0" w:uiPriority="60" w:unhideWhenUsed="0"/>
+    <w:lsdException w:name="Light List Accent 6" w:semiHidden="0" w:uiPriority="61" w:unhideWhenUsed="0"/>
+    <w:lsdException w:name="Light Grid Accent 6" w:semiHidden="0" w:uiPriority="62" w:unhideWhenUsed="0"/>
+    <w:lsdException w:name="Medium Shading 1 Accent 6" w:semiHidden="0" w:uiPriority="63" w:unhideWhenUsed="0"/>
+    <w:lsdException w:name="Medium Shading 2 Accent 6" w:semiHidden="0" w:uiPriority="64" w:unhideWhenUsed="0"/>
+    <w:lsdException w:name="Medium List 1 Accent 6" w:semiHidden="0" w:uiPriority="65" w:unhideWhenUsed="0"/>
+    <w:lsdException w:name="Medium List 2 Accent 6" w:semiHidden="0" w:uiPriority="66" w:unhideWhenUsed="0"/>
+    <w:lsdException w:name="Medium Grid 1 Accent 6" w:semiHidden="0" w:uiPriority="67" w:unhideWhenUsed="0"/>
+    <w:lsdException w:name="Medium Grid 2 Accent 6" w:semiHidden="0" w:uiPriority="68" w:unhideWhenUsed="0"/>
+    <w:lsdException w:name="Medium Grid 3 Accent 6" w:semiHidden="0" w:uiPriority="69" w:unhideWhenUsed="0"/>
+    <w:lsdException w:name="Dark List Accent 6" w:semiHidden="0" w:uiPriority="70" w:unhideWhenUsed="0"/>
+    <w:lsdException w:name="Colorful Shading Accent 6" w:semiHidden="0" w:uiPriority="71" w:unhideWhenUsed="0"/>
+    <w:lsdException w:name="Colorful List Accent 6" w:semiHidden="0" w:uiPriority="72" w:unhideWhenUsed="0"/>
+    <w:lsdException w:name="Colorful Grid Accent 6" w:semiHidden="0" w:uiPriority="73" w:unhideWhenUsed="0"/>
+    <w:lsdException w:name="Subtle Emphasis" w:semiHidden="0" w:uiPriority="19" w:unhideWhenUsed="0" w:qFormat="1"/>
+    <w:lsdException w:name="Intense Emphasis" w:semiHidden="0" w:uiPriority="21" w:unhideWhenUsed="0" w:qFormat="1"/>
+    <w:lsdException w:name="Subtle Reference" w:semiHidden="0" w:uiPriority="31" w:unhideWhenUsed="0" w:qFormat="1"/>
+    <w:lsdException w:name="Intense Reference" w:semiHidden="0" w:uiPriority="32" w:unhideWhenUsed="0" w:qFormat="1"/>
+    <w:lsdException w:name="Book Title" w:semiHidden="0" w:uiPriority="33" w:unhideWhenUsed="0" w:qFormat="1"/>
+    <w:lsdException w:name="Bibliography" w:uiPriority="37"/>
+    <w:lsdException w:name="TOC Heading" w:uiPriority="39" w:qFormat="1"/>
+  </w:latentStyles>
+  <w:style w:type="paragraph" w:default="1" w:styleId="Normal">
+    <w:name w:val="Normal"/>
+    <w:qFormat/>
+    <w:rsid w:val="00FB08CF"/>
+  </w:style>
+  <w:style w:type="paragraph" w:styleId="Heading1">
+    <w:name w:val="heading 1"/>
+    <w:basedOn w:val="Normal"/>
+    <w:next w:val="Normal"/>
+    <w:link w:val="Heading1Char"/>
+    <w:uiPriority w:val="9"/>
+    <w:qFormat/>
+    <w:rsid w:val="006F7CDE"/>
+    <w:pPr>
+      <w:keepNext/>
+      <w:keepLines/>
+      <w:spacing w:before="240" w:after="0"/>
+      <w:outlineLvl w:val="0"/>
+    </w:pPr>
+    <w:rPr>
+      <w:rFonts w:asciiTheme="majorHAnsi" w:eastAsiaTheme="majorEastAsia" w:hAnsiTheme="majorHAnsi" w:cstheme="majorBidi"/>
+      <w:color w:val="2F5496" w:themeColor="accent1" w:themeShade="BF"/>
+      <w:sz w:val="32"/>
+      <w:szCs w:val="32"/>
+    </w:rPr>
+  </w:style>
+  <w:style w:type="paragraph" w:styleId="Heading2">
+    <w:name w:val="heading 2"/>
+    <w:basedOn w:val="Normal"/>
+    <w:next w:val="Normal"/>
+    <w:link w:val="Heading2Char"/>
+    <w:uiPriority w:val="9"/>
+    <w:unhideWhenUsed/>
+    <w:qFormat/>
+    <w:rsid w:val="007E615E"/>
+    <w:pPr>
+      <w:keepNext/>
+      <w:keepLines/>
+      <w:spacing w:before="40" w:after="0"/>
+      <w:outlineLvl w:val="1"/>
+    </w:pPr>
+    <w:rPr>
+      <w:rFonts w:asciiTheme="majorHAnsi" w:eastAsiaTheme="majorEastAsia" w:hAnsiTheme="majorHAnsi" w:cstheme="majorBidi"/>
+      <w:color w:val="2F5496" w:themeColor="accent1" w:themeShade="BF"/>
+      <w:sz w:val="26"/>
+      <w:szCs w:val="26"/>
+    </w:rPr>
+  </w:style>
+  <w:style w:type="character" w:default="1" w:styleId="DefaultParagraphFont">
+    <w:name w:val="Default Paragraph Font"/>
+    <w:uiPriority w:val="1"/>
+    <w:semiHidden/>
+    <w:unhideWhenUsed/>
+  </w:style>
+  <w:style w:type="table" w:default="1" w:styleId="TableNormal">
+    <w:name w:val="Normal Table"/>
+    <w:uiPriority w:val="99"/>
+    <w:semiHidden/>
+    <w:unhideWhenUsed/>
+    <w:tblPr>
+      <w:tblInd w:w="0" w:type="dxa"/>
+      <w:tblCellMar>
+        <w:top w:w="0" w:type="dxa"/>
+        <w:left w:w="108" w:type="dxa"/>
+        <w:bottom w:w="0" w:type="dxa"/>
+        <w:right w:w="108" w:type="dxa"/>
+      </w:tblCellMar>
+    </w:tblPr>
+  </w:style>
+  <w:style w:type="numbering" w:default="1" w:styleId="NoList">
+    <w:name w:val="No List"/>
+    <w:uiPriority w:val="99"/>
+    <w:semiHidden/>
+    <w:unhideWhenUsed/>
+  </w:style>
+  <w:style w:type="table" w:styleId="TableGrid">
+    <w:name w:val="Table Grid"/>
+    <w:basedOn w:val="TableNormal"/>
+    <w:uiPriority w:val="59"/>
+    <w:rsid w:val="00EA2C79"/>
+    <w:pPr>
+      <w:spacing w:after="0" w:line="240" w:lineRule="auto"/>
+    </w:pPr>
+    <w:tblPr>
+      <w:tblInd w:w="0" w:type="dxa"/>
+      <w:tblBorders>
+        <w:top w:val="single" w:sz="4" w:space="0" w:color="auto"/>
+        <w:left w:val="single" w:sz="4" w:space="0" w:color="auto"/>
+        <w:bottom w:val="single" w:sz="4" w:space="0" w:color="auto"/>
+        <w:right w:val="single" w:sz="4" w:space="0" w:color="auto"/>
+        <w:insideH w:val="single" w:sz="4" w:space="0" w:color="auto"/>
+        <w:insideV w:val="single" w:sz="4" w:space="0" w:color="auto"/>
+      </w:tblBorders>
+      <w:tblCellMar>
+        <w:top w:w="0" w:type="dxa"/>
+        <w:left w:w="108" w:type="dxa"/>
+        <w:bottom w:w="0" w:type="dxa"/>
+        <w:right w:w="108" w:type="dxa"/>
+      </w:tblCellMar>
     </w:tblPr>
   </w:style>
   <w:style w:type="character" w:customStyle="1" w:styleId="Heading1Char">
@@ -14898,7 +16503,7 @@
   <a:extraClrSchemeLst/>
   <a:extLst>
     <a:ext uri="{05A4C25C-085E-4340-85A3-A5531E510DB2}">
-      <thm15:themeFamily xmlns:thm15="http://schemas.microsoft.com/office/thememl/2012/main" name="Office Theme" id="{62F939B6-93AF-4DB8-9C6B-D6C7DFDC589F}" vid="{4A3C46E8-61CC-4603-A589-7422A47A8E4A}"/>
+      <thm15:themeFamily xmlns:thm15="http://schemas.microsoft.com/office/thememl/2012/main" xmlns="" name="Office Theme" id="{62F939B6-93AF-4DB8-9C6B-D6C7DFDC589F}" vid="{4A3C46E8-61CC-4603-A589-7422A47A8E4A}"/>
     </a:ext>
   </a:extLst>
 </a:theme>
@@ -14909,7 +16514,7 @@
 </file>
 
 <file path=customXml/itemProps1.xml><?xml version="1.0" encoding="utf-8"?>
-<ds:datastoreItem xmlns:ds="http://schemas.openxmlformats.org/officeDocument/2006/customXml" ds:itemID="{F563D223-ED6B-411E-AEDD-814EB7058593}">
+<ds:datastoreItem xmlns:ds="http://schemas.openxmlformats.org/officeDocument/2006/customXml" ds:itemID="{241C4693-BDFD-42B8-9BF3-CDCE2E42BA82}">
   <ds:schemaRefs>
     <ds:schemaRef ds:uri="http://schemas.openxmlformats.org/officeDocument/2006/bibliography"/>
   </ds:schemaRefs>

</xml_diff>

<commit_message>
Fixing minor issues in CDD
Signed-off-by: Caroletta <58330730+Caroletta@users.noreply.github.com>
</commit_message>
<xml_diff>
--- a/Software Specification/Architecture/CDD/LED string-CDD .docx
+++ b/Software Specification/Architecture/CDD/LED string-CDD .docx
@@ -2056,7 +2056,15 @@
               <w:rPr>
                 <w:rFonts w:cstheme="majorBidi"/>
               </w:rPr>
-              <w:t>Adding LED APIs’ flowcharts</w:t>
+              <w:t>Added</w:t>
+            </w:r>
+            <w:bookmarkStart w:id="3" w:name="_GoBack"/>
+            <w:bookmarkEnd w:id="3"/>
+            <w:r>
+              <w:rPr>
+                <w:rFonts w:cstheme="majorBidi"/>
+              </w:rPr>
+              <w:t xml:space="preserve"> LED APIs’ flowcharts</w:t>
             </w:r>
             <w:r>
               <w:rPr>
@@ -2397,7 +2405,13 @@
               <w:rPr>
                 <w:rFonts w:cstheme="majorBidi"/>
               </w:rPr>
-              <w:t>Fixing minor issues</w:t>
+              <w:t xml:space="preserve">Fixed </w:t>
+            </w:r>
+            <w:r>
+              <w:rPr>
+                <w:rFonts w:cstheme="majorBidi"/>
+              </w:rPr>
+              <w:t>minor issues</w:t>
             </w:r>
           </w:p>
         </w:tc>
@@ -2413,8 +2427,6 @@
           <w:szCs w:val="32"/>
         </w:rPr>
       </w:pPr>
-      <w:bookmarkStart w:id="3" w:name="_GoBack"/>
-      <w:bookmarkEnd w:id="3"/>
     </w:p>
     <w:p>
       <w:pPr>
@@ -3871,612 +3883,6 @@
       <w:bookmarkEnd w:id="8"/>
     </w:p>
     <w:p/>
-    <w:p>
-      <w:pPr>
-        <w:pStyle w:val="ListParagraph"/>
-        <w:numPr>
-          <w:ilvl w:val="0"/>
-          <w:numId w:val="12"/>
-        </w:numPr>
-        <w:rPr>
-          <w:sz w:val="28"/>
-          <w:szCs w:val="28"/>
-        </w:rPr>
-      </w:pPr>
-      <w:r>
-        <w:rPr>
-          <w:sz w:val="28"/>
-          <w:szCs w:val="28"/>
-        </w:rPr>
-        <w:t>Delay</w:t>
-      </w:r>
-    </w:p>
-    <w:tbl>
-      <w:tblPr>
-        <w:tblStyle w:val="TableGrid"/>
-        <w:tblW w:w="0" w:type="auto"/>
-        <w:tblLook w:val="04A0" w:firstRow="1" w:lastRow="0" w:firstColumn="1" w:lastColumn="0" w:noHBand="0" w:noVBand="1"/>
-      </w:tblPr>
-      <w:tblGrid>
-        <w:gridCol w:w="1908"/>
-        <w:gridCol w:w="3834"/>
-        <w:gridCol w:w="3834"/>
-      </w:tblGrid>
-      <w:tr>
-        <w:tc>
-          <w:tcPr>
-            <w:tcW w:w="1908" w:type="dxa"/>
-            <w:shd w:val="clear" w:color="auto" w:fill="E7E6E6" w:themeFill="background2"/>
-          </w:tcPr>
-          <w:p>
-            <w:r>
-              <w:t>Name</w:t>
-            </w:r>
-          </w:p>
-        </w:tc>
-        <w:tc>
-          <w:tcPr>
-            <w:tcW w:w="7668" w:type="dxa"/>
-            <w:gridSpan w:val="2"/>
-          </w:tcPr>
-          <w:p>
-            <w:r>
-              <w:rPr>
-                <w:rFonts w:cstheme="majorBidi"/>
-              </w:rPr>
-              <w:t>v</w:t>
-            </w:r>
-            <w:r>
-              <w:rPr>
-                <w:rFonts w:cstheme="majorBidi"/>
-              </w:rPr>
-              <w:t xml:space="preserve">oid </w:t>
-            </w:r>
-            <w:proofErr w:type="spellStart"/>
-            <w:r>
-              <w:rPr>
-                <w:rFonts w:cstheme="majorBidi"/>
-              </w:rPr>
-              <w:t>DELAY_ms</w:t>
-            </w:r>
-            <w:proofErr w:type="spellEnd"/>
-            <w:r>
-              <w:rPr>
-                <w:rFonts w:cstheme="majorBidi"/>
-              </w:rPr>
-              <w:t>(</w:t>
-            </w:r>
-            <w:r>
-              <w:rPr>
-                <w:rFonts w:cstheme="majorBidi"/>
-              </w:rPr>
-              <w:t>u</w:t>
-            </w:r>
-            <w:r>
-              <w:rPr>
-                <w:rFonts w:cstheme="majorBidi"/>
-              </w:rPr>
-              <w:t>int32_t time)</w:t>
-            </w:r>
-          </w:p>
-        </w:tc>
-      </w:tr>
-      <w:tr>
-        <w:tc>
-          <w:tcPr>
-            <w:tcW w:w="1908" w:type="dxa"/>
-            <w:shd w:val="clear" w:color="auto" w:fill="E7E6E6" w:themeFill="background2"/>
-          </w:tcPr>
-          <w:p>
-            <w:r>
-              <w:t>Parameters</w:t>
-            </w:r>
-          </w:p>
-        </w:tc>
-        <w:tc>
-          <w:tcPr>
-            <w:tcW w:w="3834" w:type="dxa"/>
-          </w:tcPr>
-          <w:p>
-            <w:pPr>
-              <w:rPr>
-                <w:rFonts w:cstheme="majorBidi"/>
-              </w:rPr>
-            </w:pPr>
-            <w:r>
-              <w:rPr>
-                <w:rFonts w:cstheme="majorBidi"/>
-              </w:rPr>
-              <w:t>u</w:t>
-            </w:r>
-            <w:r>
-              <w:rPr>
-                <w:rFonts w:cstheme="majorBidi"/>
-              </w:rPr>
-              <w:t>int32_t</w:t>
-            </w:r>
-            <w:r>
-              <w:rPr>
-                <w:rFonts w:cstheme="majorBidi"/>
-              </w:rPr>
-              <w:t xml:space="preserve"> </w:t>
-            </w:r>
-            <w:r>
-              <w:rPr>
-                <w:rFonts w:cstheme="majorBidi"/>
-              </w:rPr>
-              <w:t>time</w:t>
-            </w:r>
-          </w:p>
-        </w:tc>
-        <w:tc>
-          <w:tcPr>
-            <w:tcW w:w="3834" w:type="dxa"/>
-          </w:tcPr>
-          <w:p>
-            <w:pPr>
-              <w:rPr>
-                <w:rFonts w:cstheme="majorBidi"/>
-              </w:rPr>
-            </w:pPr>
-            <w:r>
-              <w:rPr>
-                <w:rFonts w:cstheme="majorBidi"/>
-              </w:rPr>
-              <w:t>0-</w:t>
-            </w:r>
-            <w:r>
-              <w:rPr>
-                <w:rFonts w:cstheme="majorBidi"/>
-              </w:rPr>
-              <w:t>4,294,967,29</w:t>
-            </w:r>
-            <w:r>
-              <w:rPr>
-                <w:rFonts w:cstheme="majorBidi"/>
-              </w:rPr>
-              <w:t>5</w:t>
-            </w:r>
-          </w:p>
-        </w:tc>
-      </w:tr>
-      <w:tr>
-        <w:tc>
-          <w:tcPr>
-            <w:tcW w:w="1908" w:type="dxa"/>
-            <w:shd w:val="clear" w:color="auto" w:fill="E7E6E6" w:themeFill="background2"/>
-          </w:tcPr>
-          <w:p>
-            <w:r>
-              <w:t>Return Value</w:t>
-            </w:r>
-          </w:p>
-        </w:tc>
-        <w:tc>
-          <w:tcPr>
-            <w:tcW w:w="7668" w:type="dxa"/>
-            <w:gridSpan w:val="2"/>
-          </w:tcPr>
-          <w:p>
-            <w:r>
-              <w:t>V</w:t>
-            </w:r>
-            <w:r>
-              <w:t>oid</w:t>
-            </w:r>
-          </w:p>
-        </w:tc>
-      </w:tr>
-      <w:tr>
-        <w:tc>
-          <w:tcPr>
-            <w:tcW w:w="1908" w:type="dxa"/>
-            <w:shd w:val="clear" w:color="auto" w:fill="E7E6E6" w:themeFill="background2"/>
-          </w:tcPr>
-          <w:p>
-            <w:r>
-              <w:t>Description</w:t>
-            </w:r>
-          </w:p>
-        </w:tc>
-        <w:tc>
-          <w:tcPr>
-            <w:tcW w:w="7668" w:type="dxa"/>
-            <w:gridSpan w:val="2"/>
-          </w:tcPr>
-          <w:p>
-            <w:r>
-              <w:t xml:space="preserve">Delays for a certain amount of time </w:t>
-            </w:r>
-            <w:r>
-              <w:t>measured in milliseconds</w:t>
-            </w:r>
-          </w:p>
-        </w:tc>
-      </w:tr>
-      <w:tr>
-        <w:tc>
-          <w:tcPr>
-            <w:tcW w:w="1908" w:type="dxa"/>
-            <w:shd w:val="clear" w:color="auto" w:fill="E7E6E6" w:themeFill="background2"/>
-          </w:tcPr>
-          <w:p>
-            <w:r>
-              <w:t>Req ID</w:t>
-            </w:r>
-          </w:p>
-        </w:tc>
-        <w:tc>
-          <w:tcPr>
-            <w:tcW w:w="7668" w:type="dxa"/>
-            <w:gridSpan w:val="2"/>
-          </w:tcPr>
-          <w:p>
-            <w:proofErr w:type="spellStart"/>
-            <w:r>
-              <w:t>Req</w:t>
-            </w:r>
-            <w:proofErr w:type="spellEnd"/>
-            <w:r>
-              <w:t xml:space="preserve">_ </w:t>
-            </w:r>
-            <w:r>
-              <w:t>PO5_LSAN</w:t>
-            </w:r>
-            <w:r>
-              <w:t>_1_LED_STRING_C</w:t>
-            </w:r>
-            <w:r>
-              <w:t>DD</w:t>
-            </w:r>
-          </w:p>
-        </w:tc>
-      </w:tr>
-    </w:tbl>
-    <w:p>
-      <w:pPr>
-        <w:pStyle w:val="ListParagraph"/>
-      </w:pPr>
-    </w:p>
-    <w:p>
-      <w:pPr>
-        <w:pStyle w:val="ListParagraph"/>
-      </w:pPr>
-    </w:p>
-    <w:p>
-      <w:pPr>
-        <w:pStyle w:val="ListParagraph"/>
-        <w:numPr>
-          <w:ilvl w:val="0"/>
-          <w:numId w:val="12"/>
-        </w:numPr>
-        <w:rPr>
-          <w:sz w:val="28"/>
-          <w:szCs w:val="28"/>
-        </w:rPr>
-      </w:pPr>
-      <w:proofErr w:type="spellStart"/>
-      <w:r>
-        <w:rPr>
-          <w:sz w:val="28"/>
-          <w:szCs w:val="28"/>
-        </w:rPr>
-        <w:t>Std_Types</w:t>
-      </w:r>
-      <w:proofErr w:type="spellEnd"/>
-    </w:p>
-    <w:tbl>
-      <w:tblPr>
-        <w:tblStyle w:val="TableGrid"/>
-        <w:tblW w:w="0" w:type="auto"/>
-        <w:tblLook w:val="04A0" w:firstRow="1" w:lastRow="0" w:firstColumn="1" w:lastColumn="0" w:noHBand="0" w:noVBand="1"/>
-      </w:tblPr>
-      <w:tblGrid>
-        <w:gridCol w:w="1908"/>
-        <w:gridCol w:w="3834"/>
-        <w:gridCol w:w="3834"/>
-      </w:tblGrid>
-      <w:tr>
-        <w:tc>
-          <w:tcPr>
-            <w:tcW w:w="1908" w:type="dxa"/>
-            <w:tcBorders>
-              <w:top w:val="single" w:sz="4" w:space="0" w:color="auto"/>
-              <w:left w:val="single" w:sz="4" w:space="0" w:color="auto"/>
-              <w:bottom w:val="single" w:sz="4" w:space="0" w:color="auto"/>
-              <w:right w:val="single" w:sz="4" w:space="0" w:color="auto"/>
-            </w:tcBorders>
-            <w:shd w:val="clear" w:color="auto" w:fill="E7E6E6" w:themeFill="background2"/>
-            <w:hideMark/>
-          </w:tcPr>
-          <w:p>
-            <w:r>
-              <w:t>Name</w:t>
-            </w:r>
-          </w:p>
-        </w:tc>
-        <w:tc>
-          <w:tcPr>
-            <w:tcW w:w="7668" w:type="dxa"/>
-            <w:gridSpan w:val="2"/>
-            <w:tcBorders>
-              <w:top w:val="single" w:sz="4" w:space="0" w:color="auto"/>
-              <w:left w:val="single" w:sz="4" w:space="0" w:color="auto"/>
-              <w:bottom w:val="single" w:sz="4" w:space="0" w:color="auto"/>
-              <w:right w:val="single" w:sz="4" w:space="0" w:color="auto"/>
-            </w:tcBorders>
-            <w:hideMark/>
-          </w:tcPr>
-          <w:p>
-            <w:r>
-              <w:rPr>
-                <w:rFonts w:cstheme="majorBidi"/>
-              </w:rPr>
-              <w:t>ERROR_t</w:t>
-            </w:r>
-          </w:p>
-        </w:tc>
-      </w:tr>
-      <w:tr>
-        <w:tc>
-          <w:tcPr>
-            <w:tcW w:w="1908" w:type="dxa"/>
-            <w:tcBorders>
-              <w:top w:val="single" w:sz="4" w:space="0" w:color="auto"/>
-              <w:left w:val="single" w:sz="4" w:space="0" w:color="auto"/>
-              <w:bottom w:val="single" w:sz="4" w:space="0" w:color="auto"/>
-              <w:right w:val="single" w:sz="4" w:space="0" w:color="auto"/>
-            </w:tcBorders>
-            <w:shd w:val="clear" w:color="auto" w:fill="E7E6E6" w:themeFill="background2"/>
-            <w:hideMark/>
-          </w:tcPr>
-          <w:p>
-            <w:r>
-              <w:t>Type</w:t>
-            </w:r>
-          </w:p>
-        </w:tc>
-        <w:tc>
-          <w:tcPr>
-            <w:tcW w:w="7668" w:type="dxa"/>
-            <w:gridSpan w:val="2"/>
-            <w:tcBorders>
-              <w:top w:val="single" w:sz="4" w:space="0" w:color="auto"/>
-              <w:left w:val="single" w:sz="4" w:space="0" w:color="auto"/>
-              <w:bottom w:val="single" w:sz="4" w:space="0" w:color="auto"/>
-              <w:right w:val="single" w:sz="4" w:space="0" w:color="auto"/>
-            </w:tcBorders>
-            <w:hideMark/>
-          </w:tcPr>
-          <w:p>
-            <w:r>
-              <w:t>Enumeration</w:t>
-            </w:r>
-          </w:p>
-        </w:tc>
-      </w:tr>
-      <w:tr>
-        <w:trPr>
-          <w:trHeight w:val="71"/>
-        </w:trPr>
-        <w:tc>
-          <w:tcPr>
-            <w:tcW w:w="1908" w:type="dxa"/>
-            <w:vMerge w:val="restart"/>
-            <w:tcBorders>
-              <w:top w:val="single" w:sz="4" w:space="0" w:color="auto"/>
-              <w:left w:val="single" w:sz="4" w:space="0" w:color="auto"/>
-              <w:bottom w:val="single" w:sz="4" w:space="0" w:color="auto"/>
-              <w:right w:val="single" w:sz="4" w:space="0" w:color="auto"/>
-            </w:tcBorders>
-            <w:shd w:val="clear" w:color="auto" w:fill="E7E6E6" w:themeFill="background2"/>
-            <w:hideMark/>
-          </w:tcPr>
-          <w:p>
-            <w:r>
-              <w:t>Range</w:t>
-            </w:r>
-          </w:p>
-        </w:tc>
-        <w:tc>
-          <w:tcPr>
-            <w:tcW w:w="3834" w:type="dxa"/>
-            <w:tcBorders>
-              <w:top w:val="single" w:sz="4" w:space="0" w:color="auto"/>
-              <w:left w:val="single" w:sz="4" w:space="0" w:color="auto"/>
-              <w:bottom w:val="single" w:sz="4" w:space="0" w:color="auto"/>
-              <w:right w:val="single" w:sz="4" w:space="0" w:color="auto"/>
-            </w:tcBorders>
-            <w:hideMark/>
-          </w:tcPr>
-          <w:p>
-            <w:pPr>
-              <w:tabs>
-                <w:tab w:val="left" w:pos="760"/>
-              </w:tabs>
-            </w:pPr>
-            <w:r>
-              <w:t>OK</w:t>
-            </w:r>
-          </w:p>
-        </w:tc>
-        <w:tc>
-          <w:tcPr>
-            <w:tcW w:w="3834" w:type="dxa"/>
-            <w:tcBorders>
-              <w:top w:val="single" w:sz="4" w:space="0" w:color="auto"/>
-              <w:left w:val="single" w:sz="4" w:space="0" w:color="auto"/>
-              <w:bottom w:val="single" w:sz="4" w:space="0" w:color="auto"/>
-              <w:right w:val="single" w:sz="4" w:space="0" w:color="auto"/>
-            </w:tcBorders>
-          </w:tcPr>
-          <w:p>
-            <w:pPr>
-              <w:tabs>
-                <w:tab w:val="left" w:pos="760"/>
-              </w:tabs>
-            </w:pPr>
-            <w:r>
-              <w:t>0</w:t>
-            </w:r>
-          </w:p>
-        </w:tc>
-      </w:tr>
-      <w:tr>
-        <w:trPr>
-          <w:trHeight w:val="71"/>
-        </w:trPr>
-        <w:tc>
-          <w:tcPr>
-            <w:tcW w:w="0" w:type="auto"/>
-            <w:vMerge/>
-            <w:tcBorders>
-              <w:top w:val="single" w:sz="4" w:space="0" w:color="auto"/>
-              <w:left w:val="single" w:sz="4" w:space="0" w:color="auto"/>
-              <w:bottom w:val="single" w:sz="4" w:space="0" w:color="auto"/>
-              <w:right w:val="single" w:sz="4" w:space="0" w:color="auto"/>
-            </w:tcBorders>
-            <w:vAlign w:val="center"/>
-            <w:hideMark/>
-          </w:tcPr>
-          <w:p/>
-        </w:tc>
-        <w:tc>
-          <w:tcPr>
-            <w:tcW w:w="3834" w:type="dxa"/>
-            <w:tcBorders>
-              <w:top w:val="single" w:sz="4" w:space="0" w:color="auto"/>
-              <w:left w:val="single" w:sz="4" w:space="0" w:color="auto"/>
-              <w:bottom w:val="single" w:sz="4" w:space="0" w:color="auto"/>
-              <w:right w:val="single" w:sz="4" w:space="0" w:color="auto"/>
-            </w:tcBorders>
-            <w:hideMark/>
-          </w:tcPr>
-          <w:p>
-            <w:pPr>
-              <w:tabs>
-                <w:tab w:val="left" w:pos="760"/>
-              </w:tabs>
-            </w:pPr>
-            <w:r>
-              <w:t>NOK</w:t>
-            </w:r>
-          </w:p>
-        </w:tc>
-        <w:tc>
-          <w:tcPr>
-            <w:tcW w:w="3834" w:type="dxa"/>
-            <w:tcBorders>
-              <w:top w:val="single" w:sz="4" w:space="0" w:color="auto"/>
-              <w:left w:val="single" w:sz="4" w:space="0" w:color="auto"/>
-              <w:bottom w:val="single" w:sz="4" w:space="0" w:color="auto"/>
-              <w:right w:val="single" w:sz="4" w:space="0" w:color="auto"/>
-            </w:tcBorders>
-          </w:tcPr>
-          <w:p>
-            <w:pPr>
-              <w:tabs>
-                <w:tab w:val="left" w:pos="760"/>
-              </w:tabs>
-            </w:pPr>
-            <w:r>
-              <w:t>1</w:t>
-            </w:r>
-          </w:p>
-        </w:tc>
-      </w:tr>
-      <w:tr>
-        <w:tc>
-          <w:tcPr>
-            <w:tcW w:w="1908" w:type="dxa"/>
-            <w:tcBorders>
-              <w:top w:val="single" w:sz="4" w:space="0" w:color="auto"/>
-              <w:left w:val="single" w:sz="4" w:space="0" w:color="auto"/>
-              <w:bottom w:val="single" w:sz="4" w:space="0" w:color="auto"/>
-              <w:right w:val="single" w:sz="4" w:space="0" w:color="auto"/>
-            </w:tcBorders>
-            <w:shd w:val="clear" w:color="auto" w:fill="E7E6E6" w:themeFill="background2"/>
-            <w:hideMark/>
-          </w:tcPr>
-          <w:p>
-            <w:r>
-              <w:t>Description</w:t>
-            </w:r>
-          </w:p>
-        </w:tc>
-        <w:tc>
-          <w:tcPr>
-            <w:tcW w:w="7668" w:type="dxa"/>
-            <w:gridSpan w:val="2"/>
-            <w:tcBorders>
-              <w:top w:val="single" w:sz="4" w:space="0" w:color="auto"/>
-              <w:left w:val="single" w:sz="4" w:space="0" w:color="auto"/>
-              <w:bottom w:val="single" w:sz="4" w:space="0" w:color="auto"/>
-              <w:right w:val="single" w:sz="4" w:space="0" w:color="auto"/>
-            </w:tcBorders>
-            <w:hideMark/>
-          </w:tcPr>
-          <w:p>
-            <w:r>
-              <w:t>This User-defined data structure shall hold the Status of the returned error level form each API indicating success or failure of function completion and it should be either OK or Not OK.</w:t>
-            </w:r>
-          </w:p>
-          <w:p/>
-        </w:tc>
-      </w:tr>
-      <w:tr>
-        <w:tc>
-          <w:tcPr>
-            <w:tcW w:w="1908" w:type="dxa"/>
-            <w:tcBorders>
-              <w:top w:val="single" w:sz="4" w:space="0" w:color="auto"/>
-              <w:left w:val="single" w:sz="4" w:space="0" w:color="auto"/>
-              <w:bottom w:val="single" w:sz="4" w:space="0" w:color="auto"/>
-              <w:right w:val="single" w:sz="4" w:space="0" w:color="auto"/>
-            </w:tcBorders>
-            <w:shd w:val="clear" w:color="auto" w:fill="E7E6E6" w:themeFill="background2"/>
-          </w:tcPr>
-          <w:p>
-            <w:r>
-              <w:t>Req ID</w:t>
-            </w:r>
-          </w:p>
-        </w:tc>
-        <w:tc>
-          <w:tcPr>
-            <w:tcW w:w="7668" w:type="dxa"/>
-            <w:gridSpan w:val="2"/>
-            <w:tcBorders>
-              <w:top w:val="single" w:sz="4" w:space="0" w:color="auto"/>
-              <w:left w:val="single" w:sz="4" w:space="0" w:color="auto"/>
-              <w:bottom w:val="single" w:sz="4" w:space="0" w:color="auto"/>
-              <w:right w:val="single" w:sz="4" w:space="0" w:color="auto"/>
-            </w:tcBorders>
-          </w:tcPr>
-          <w:p>
-            <w:proofErr w:type="spellStart"/>
-            <w:r>
-              <w:t>Req</w:t>
-            </w:r>
-            <w:proofErr w:type="spellEnd"/>
-            <w:r>
-              <w:t xml:space="preserve">_ </w:t>
-            </w:r>
-            <w:r>
-              <w:t>PO5_LSAN</w:t>
-            </w:r>
-            <w:r>
-              <w:t>_2_LED_STRING_C</w:t>
-            </w:r>
-            <w:r>
-              <w:t>DD</w:t>
-            </w:r>
-          </w:p>
-        </w:tc>
-      </w:tr>
-    </w:tbl>
-    <w:p/>
-    <w:p/>
     <w:p/>
     <w:p>
       <w:pPr>
@@ -4694,7 +4100,6 @@
           </w:tcPr>
           <w:p>
             <w:r>
-              <w:lastRenderedPageBreak/>
               <w:t>Name</w:t>
             </w:r>
           </w:p>
@@ -5313,6 +4718,7 @@
           </w:tcPr>
           <w:p>
             <w:r>
+              <w:lastRenderedPageBreak/>
               <w:t>Name</w:t>
             </w:r>
           </w:p>
@@ -5445,7 +4851,6 @@
           </w:tcPr>
           <w:p>
             <w:r>
-              <w:lastRenderedPageBreak/>
               <w:t>Flow Chart</w:t>
             </w:r>
           </w:p>
@@ -8307,9 +7712,9 @@
         <w:tblLook w:val="04A0" w:firstRow="1" w:lastRow="0" w:firstColumn="1" w:lastColumn="0" w:noHBand="0" w:noVBand="1"/>
       </w:tblPr>
       <w:tblGrid>
-        <w:gridCol w:w="1493"/>
-        <w:gridCol w:w="4311"/>
-        <w:gridCol w:w="3772"/>
+        <w:gridCol w:w="1908"/>
+        <w:gridCol w:w="3834"/>
+        <w:gridCol w:w="3834"/>
       </w:tblGrid>
       <w:tr>
         <w:tc>
@@ -8594,14 +7999,12 @@
             <w:r>
               <w:rPr>
                 <w:noProof/>
-                <w:sz w:val="24"/>
-                <w:szCs w:val="24"/>
               </w:rPr>
               <w:drawing>
-                <wp:inline distT="0" distB="0" distL="0" distR="0" wp14:anchorId="1A3456B1" wp14:editId="64EE899C">
-                  <wp:extent cx="4963218" cy="3972479"/>
-                  <wp:effectExtent l="0" t="0" r="8890" b="9525"/>
-                  <wp:docPr id="3" name="Picture 3"/>
+                <wp:inline distT="0" distB="0" distL="0" distR="0" wp14:anchorId="1ECC12A7" wp14:editId="6D013B15">
+                  <wp:extent cx="3743325" cy="4229100"/>
+                  <wp:effectExtent l="0" t="0" r="9525" b="0"/>
+                  <wp:docPr id="28" name="Picture 28" descr="C:\Users\J-Stock\Desktop\init.PNG"/>
                   <wp:cNvGraphicFramePr>
                     <a:graphicFrameLocks xmlns:a="http://schemas.openxmlformats.org/drawingml/2006/main" noChangeAspect="1"/>
                   </wp:cNvGraphicFramePr>
@@ -8609,8 +8012,10 @@
                     <a:graphicData uri="http://schemas.openxmlformats.org/drawingml/2006/picture">
                       <pic:pic xmlns:pic="http://schemas.openxmlformats.org/drawingml/2006/picture">
                         <pic:nvPicPr>
-                          <pic:cNvPr id="0" name="ledinit.PNG"/>
-                          <pic:cNvPicPr/>
+                          <pic:cNvPr id="0" name="Picture 1" descr="C:\Users\J-Stock\Desktop\init.PNG"/>
+                          <pic:cNvPicPr>
+                            <a:picLocks noChangeAspect="1" noChangeArrowheads="1"/>
+                          </pic:cNvPicPr>
                         </pic:nvPicPr>
                         <pic:blipFill>
                           <a:blip r:embed="rId18">
@@ -8620,18 +8025,23 @@
                               </a:ext>
                             </a:extLst>
                           </a:blip>
+                          <a:srcRect/>
                           <a:stretch>
                             <a:fillRect/>
                           </a:stretch>
                         </pic:blipFill>
-                        <pic:spPr>
+                        <pic:spPr bwMode="auto">
                           <a:xfrm>
                             <a:off x="0" y="0"/>
-                            <a:ext cx="4963218" cy="3972479"/>
+                            <a:ext cx="3743325" cy="4229100"/>
                           </a:xfrm>
                           <a:prstGeom prst="rect">
                             <a:avLst/>
                           </a:prstGeom>
+                          <a:noFill/>
+                          <a:ln>
+                            <a:noFill/>
+                          </a:ln>
                         </pic:spPr>
                       </pic:pic>
                     </a:graphicData>
@@ -8767,9 +8177,9 @@
         <w:tblLook w:val="04A0" w:firstRow="1" w:lastRow="0" w:firstColumn="1" w:lastColumn="0" w:noHBand="0" w:noVBand="1"/>
       </w:tblPr>
       <w:tblGrid>
-        <w:gridCol w:w="1669"/>
-        <w:gridCol w:w="4181"/>
-        <w:gridCol w:w="3726"/>
+        <w:gridCol w:w="1908"/>
+        <w:gridCol w:w="3834"/>
+        <w:gridCol w:w="3834"/>
       </w:tblGrid>
       <w:tr>
         <w:tc>
@@ -8969,10 +8379,10 @@
                 <w:noProof/>
               </w:rPr>
               <w:drawing>
-                <wp:inline distT="0" distB="0" distL="0" distR="0" wp14:anchorId="24E0E72B" wp14:editId="6311114B">
-                  <wp:extent cx="4753638" cy="3962953"/>
-                  <wp:effectExtent l="0" t="0" r="8890" b="0"/>
-                  <wp:docPr id="7" name="Picture 7"/>
+                <wp:inline distT="0" distB="0" distL="0" distR="0" wp14:anchorId="6EB1BF2F" wp14:editId="1DB93157">
+                  <wp:extent cx="4505325" cy="4448175"/>
+                  <wp:effectExtent l="0" t="0" r="9525" b="9525"/>
+                  <wp:docPr id="29" name="Picture 29" descr="C:\Users\J-Stock\Desktop\ON.PNG"/>
                   <wp:cNvGraphicFramePr>
                     <a:graphicFrameLocks xmlns:a="http://schemas.openxmlformats.org/drawingml/2006/main" noChangeAspect="1"/>
                   </wp:cNvGraphicFramePr>
@@ -8980,8 +8390,10 @@
                     <a:graphicData uri="http://schemas.openxmlformats.org/drawingml/2006/picture">
                       <pic:pic xmlns:pic="http://schemas.openxmlformats.org/drawingml/2006/picture">
                         <pic:nvPicPr>
-                          <pic:cNvPr id="0" name="LEDON.PNG"/>
-                          <pic:cNvPicPr/>
+                          <pic:cNvPr id="0" name="Picture 2" descr="C:\Users\J-Stock\Desktop\ON.PNG"/>
+                          <pic:cNvPicPr>
+                            <a:picLocks noChangeAspect="1" noChangeArrowheads="1"/>
+                          </pic:cNvPicPr>
                         </pic:nvPicPr>
                         <pic:blipFill>
                           <a:blip r:embed="rId19">
@@ -8991,18 +8403,23 @@
                               </a:ext>
                             </a:extLst>
                           </a:blip>
+                          <a:srcRect/>
                           <a:stretch>
                             <a:fillRect/>
                           </a:stretch>
                         </pic:blipFill>
-                        <pic:spPr>
+                        <pic:spPr bwMode="auto">
                           <a:xfrm>
                             <a:off x="0" y="0"/>
-                            <a:ext cx="4753638" cy="3962953"/>
+                            <a:ext cx="4505325" cy="4448175"/>
                           </a:xfrm>
                           <a:prstGeom prst="rect">
                             <a:avLst/>
                           </a:prstGeom>
+                          <a:noFill/>
+                          <a:ln>
+                            <a:noFill/>
+                          </a:ln>
                         </pic:spPr>
                       </pic:pic>
                     </a:graphicData>
@@ -9083,6 +8500,7 @@
               <w:spacing w:line="256" w:lineRule="auto"/>
             </w:pPr>
             <w:r>
+              <w:lastRenderedPageBreak/>
               <w:t>Req</w:t>
             </w:r>
             <w:r>
@@ -9110,6 +8528,7 @@
           </w:tcPr>
           <w:p>
             <w:r>
+              <w:lastRenderedPageBreak/>
               <w:t>Req ID</w:t>
             </w:r>
           </w:p>
@@ -9383,10 +8802,10 @@
                 <w:noProof/>
               </w:rPr>
               <w:drawing>
-                <wp:inline distT="0" distB="0" distL="0" distR="0" wp14:anchorId="55DD41B9" wp14:editId="242F41F5">
-                  <wp:extent cx="4371975" cy="3962400"/>
-                  <wp:effectExtent l="0" t="0" r="9525" b="0"/>
-                  <wp:docPr id="12" name="Picture 12"/>
+                <wp:inline distT="0" distB="0" distL="0" distR="0" wp14:anchorId="60A4B443" wp14:editId="2D30F7E7">
+                  <wp:extent cx="4667250" cy="4505325"/>
+                  <wp:effectExtent l="0" t="0" r="0" b="9525"/>
+                  <wp:docPr id="30" name="Picture 30" descr="C:\Users\J-Stock\Desktop\off.PNG"/>
                   <wp:cNvGraphicFramePr>
                     <a:graphicFrameLocks xmlns:a="http://schemas.openxmlformats.org/drawingml/2006/main" noChangeAspect="1"/>
                   </wp:cNvGraphicFramePr>
@@ -9394,10 +8813,12 @@
                     <a:graphicData uri="http://schemas.openxmlformats.org/drawingml/2006/picture">
                       <pic:pic xmlns:pic="http://schemas.openxmlformats.org/drawingml/2006/picture">
                         <pic:nvPicPr>
-                          <pic:cNvPr id="0" name="LEDOFF.PNG"/>
-                          <pic:cNvPicPr/>
+                          <pic:cNvPr id="0" name="Picture 3" descr="C:\Users\J-Stock\Desktop\off.PNG"/>
+                          <pic:cNvPicPr>
+                            <a:picLocks noChangeAspect="1" noChangeArrowheads="1"/>
+                          </pic:cNvPicPr>
                         </pic:nvPicPr>
-                        <pic:blipFill rotWithShape="1">
+                        <pic:blipFill>
                           <a:blip r:embed="rId20">
                             <a:extLst>
                               <a:ext uri="{28A0092B-C50C-407E-A947-70E740481C1C}">
@@ -9405,25 +8826,23 @@
                               </a:ext>
                             </a:extLst>
                           </a:blip>
-                          <a:srcRect t="-1683" b="1683"/>
-                          <a:stretch/>
+                          <a:srcRect/>
+                          <a:stretch>
+                            <a:fillRect/>
+                          </a:stretch>
                         </pic:blipFill>
                         <pic:spPr bwMode="auto">
                           <a:xfrm>
                             <a:off x="0" y="0"/>
-                            <a:ext cx="4372585" cy="3962953"/>
+                            <a:ext cx="4667250" cy="4505325"/>
                           </a:xfrm>
                           <a:prstGeom prst="rect">
                             <a:avLst/>
                           </a:prstGeom>
+                          <a:noFill/>
                           <a:ln>
                             <a:noFill/>
                           </a:ln>
-                          <a:extLst>
-                            <a:ext uri="{53640926-AAD7-44D8-BBD7-CCE9431645EC}">
-                              <a14:shadowObscured xmlns:a14="http://schemas.microsoft.com/office/drawing/2010/main"/>
-                            </a:ext>
-                          </a:extLst>
                         </pic:spPr>
                       </pic:pic>
                     </a:graphicData>
@@ -9524,6 +8943,7 @@
               <w:spacing w:line="256" w:lineRule="auto"/>
             </w:pPr>
             <w:r>
+              <w:lastRenderedPageBreak/>
               <w:t>Req</w:t>
             </w:r>
             <w:r>
@@ -9564,6 +8984,7 @@
           </w:tcPr>
           <w:p>
             <w:r>
+              <w:lastRenderedPageBreak/>
               <w:t>Req ID</w:t>
             </w:r>
           </w:p>
@@ -13372,342 +12793,6 @@
     <w:p>
       <w:pPr>
         <w:rPr>
-          <w:noProof/>
-        </w:rPr>
-      </w:pPr>
-    </w:p>
-    <w:p>
-      <w:pPr>
-        <w:rPr>
-          <w:sz w:val="28"/>
-          <w:szCs w:val="28"/>
-          <w:u w:val="single"/>
-        </w:rPr>
-      </w:pPr>
-    </w:p>
-    <w:p>
-      <w:pPr>
-        <w:rPr>
-          <w:sz w:val="28"/>
-          <w:szCs w:val="28"/>
-          <w:u w:val="single"/>
-        </w:rPr>
-      </w:pPr>
-    </w:p>
-    <w:p>
-      <w:pPr>
-        <w:rPr>
-          <w:sz w:val="28"/>
-          <w:szCs w:val="28"/>
-          <w:u w:val="single"/>
-        </w:rPr>
-      </w:pPr>
-    </w:p>
-    <w:p>
-      <w:pPr>
-        <w:rPr>
-          <w:sz w:val="28"/>
-          <w:szCs w:val="28"/>
-          <w:u w:val="single"/>
-        </w:rPr>
-      </w:pPr>
-    </w:p>
-    <w:p>
-      <w:pPr>
-        <w:rPr>
-          <w:sz w:val="28"/>
-          <w:szCs w:val="28"/>
-          <w:u w:val="single"/>
-        </w:rPr>
-      </w:pPr>
-    </w:p>
-    <w:p>
-      <w:pPr>
-        <w:rPr>
-          <w:sz w:val="28"/>
-          <w:szCs w:val="28"/>
-          <w:u w:val="single"/>
-        </w:rPr>
-      </w:pPr>
-    </w:p>
-    <w:p>
-      <w:pPr>
-        <w:rPr>
-          <w:sz w:val="28"/>
-          <w:szCs w:val="28"/>
-          <w:u w:val="single"/>
-        </w:rPr>
-      </w:pPr>
-    </w:p>
-    <w:p>
-      <w:pPr>
-        <w:rPr>
-          <w:sz w:val="28"/>
-          <w:szCs w:val="28"/>
-          <w:u w:val="single"/>
-        </w:rPr>
-      </w:pPr>
-    </w:p>
-    <w:p>
-      <w:pPr>
-        <w:rPr>
-          <w:sz w:val="28"/>
-          <w:szCs w:val="28"/>
-          <w:u w:val="single"/>
-        </w:rPr>
-      </w:pPr>
-    </w:p>
-    <w:p>
-      <w:pPr>
-        <w:rPr>
-          <w:sz w:val="28"/>
-          <w:szCs w:val="28"/>
-          <w:u w:val="single"/>
-        </w:rPr>
-      </w:pPr>
-    </w:p>
-    <w:p>
-      <w:pPr>
-        <w:rPr>
-          <w:sz w:val="28"/>
-          <w:szCs w:val="28"/>
-          <w:u w:val="single"/>
-        </w:rPr>
-      </w:pPr>
-    </w:p>
-    <w:p>
-      <w:pPr>
-        <w:rPr>
-          <w:sz w:val="28"/>
-          <w:szCs w:val="28"/>
-          <w:u w:val="single"/>
-        </w:rPr>
-      </w:pPr>
-    </w:p>
-    <w:p>
-      <w:pPr>
-        <w:rPr>
-          <w:sz w:val="28"/>
-          <w:szCs w:val="28"/>
-          <w:u w:val="single"/>
-        </w:rPr>
-      </w:pPr>
-    </w:p>
-    <w:p>
-      <w:pPr>
-        <w:rPr>
-          <w:sz w:val="28"/>
-          <w:szCs w:val="28"/>
-          <w:u w:val="single"/>
-        </w:rPr>
-      </w:pPr>
-    </w:p>
-    <w:p>
-      <w:pPr>
-        <w:rPr>
-          <w:sz w:val="28"/>
-          <w:szCs w:val="28"/>
-          <w:u w:val="single"/>
-        </w:rPr>
-      </w:pPr>
-    </w:p>
-    <w:p>
-      <w:pPr>
-        <w:rPr>
-          <w:sz w:val="28"/>
-          <w:szCs w:val="28"/>
-          <w:u w:val="single"/>
-        </w:rPr>
-      </w:pPr>
-    </w:p>
-    <w:p>
-      <w:pPr>
-        <w:rPr>
-          <w:sz w:val="28"/>
-          <w:szCs w:val="28"/>
-          <w:u w:val="single"/>
-        </w:rPr>
-      </w:pPr>
-    </w:p>
-    <w:p>
-      <w:pPr>
-        <w:rPr>
-          <w:sz w:val="28"/>
-          <w:szCs w:val="28"/>
-          <w:u w:val="single"/>
-        </w:rPr>
-      </w:pPr>
-    </w:p>
-    <w:p>
-      <w:pPr>
-        <w:rPr>
-          <w:sz w:val="28"/>
-          <w:szCs w:val="28"/>
-          <w:u w:val="single"/>
-        </w:rPr>
-      </w:pPr>
-    </w:p>
-    <w:p>
-      <w:pPr>
-        <w:rPr>
-          <w:sz w:val="28"/>
-          <w:szCs w:val="28"/>
-          <w:u w:val="single"/>
-        </w:rPr>
-      </w:pPr>
-    </w:p>
-    <w:p>
-      <w:pPr>
-        <w:rPr>
-          <w:sz w:val="28"/>
-          <w:szCs w:val="28"/>
-          <w:u w:val="single"/>
-        </w:rPr>
-      </w:pPr>
-    </w:p>
-    <w:p>
-      <w:pPr>
-        <w:rPr>
-          <w:sz w:val="28"/>
-          <w:szCs w:val="28"/>
-          <w:u w:val="single"/>
-        </w:rPr>
-      </w:pPr>
-    </w:p>
-    <w:p>
-      <w:pPr>
-        <w:rPr>
-          <w:sz w:val="28"/>
-          <w:szCs w:val="28"/>
-          <w:u w:val="single"/>
-        </w:rPr>
-      </w:pPr>
-    </w:p>
-    <w:p>
-      <w:pPr>
-        <w:rPr>
-          <w:sz w:val="28"/>
-          <w:szCs w:val="28"/>
-          <w:u w:val="single"/>
-        </w:rPr>
-      </w:pPr>
-    </w:p>
-    <w:p>
-      <w:pPr>
-        <w:rPr>
-          <w:sz w:val="28"/>
-          <w:szCs w:val="28"/>
-          <w:u w:val="single"/>
-        </w:rPr>
-      </w:pPr>
-    </w:p>
-    <w:p>
-      <w:pPr>
-        <w:rPr>
-          <w:sz w:val="28"/>
-          <w:szCs w:val="28"/>
-          <w:u w:val="single"/>
-        </w:rPr>
-      </w:pPr>
-    </w:p>
-    <w:p>
-      <w:pPr>
-        <w:rPr>
-          <w:sz w:val="28"/>
-          <w:szCs w:val="28"/>
-          <w:u w:val="single"/>
-        </w:rPr>
-      </w:pPr>
-    </w:p>
-    <w:p>
-      <w:pPr>
-        <w:rPr>
-          <w:sz w:val="28"/>
-          <w:szCs w:val="28"/>
-          <w:u w:val="single"/>
-        </w:rPr>
-      </w:pPr>
-    </w:p>
-    <w:p>
-      <w:pPr>
-        <w:rPr>
-          <w:sz w:val="28"/>
-          <w:szCs w:val="28"/>
-          <w:u w:val="single"/>
-        </w:rPr>
-      </w:pPr>
-    </w:p>
-    <w:p>
-      <w:pPr>
-        <w:rPr>
-          <w:sz w:val="28"/>
-          <w:szCs w:val="28"/>
-          <w:u w:val="single"/>
-        </w:rPr>
-      </w:pPr>
-    </w:p>
-    <w:p/>
-    <w:p/>
-    <w:p/>
-    <w:p/>
-    <w:p/>
-    <w:p/>
-    <w:p/>
-    <w:p/>
-    <w:p>
-      <w:pPr>
-        <w:pStyle w:val="ListParagraph"/>
-        <w:rPr>
-          <w:b/>
-          <w:bCs/>
-          <w:sz w:val="28"/>
-          <w:szCs w:val="28"/>
-          <w:u w:val="single"/>
-        </w:rPr>
-      </w:pPr>
-    </w:p>
-    <w:p>
-      <w:pPr>
-        <w:pStyle w:val="ListParagraph"/>
-        <w:rPr>
-          <w:b/>
-          <w:bCs/>
-          <w:sz w:val="28"/>
-          <w:szCs w:val="28"/>
-          <w:u w:val="single"/>
-        </w:rPr>
-      </w:pPr>
-    </w:p>
-    <w:p>
-      <w:pPr>
-        <w:pStyle w:val="ListParagraph"/>
-        <w:rPr>
-          <w:b/>
-          <w:bCs/>
-          <w:sz w:val="28"/>
-          <w:szCs w:val="28"/>
-          <w:u w:val="single"/>
-        </w:rPr>
-      </w:pPr>
-    </w:p>
-    <w:p>
-      <w:pPr>
-        <w:pStyle w:val="ListParagraph"/>
-        <w:rPr>
-          <w:b/>
-          <w:bCs/>
-          <w:sz w:val="28"/>
-          <w:szCs w:val="28"/>
-          <w:u w:val="single"/>
-        </w:rPr>
-      </w:pPr>
-    </w:p>
-    <w:p>
-      <w:pPr>
-        <w:pStyle w:val="ListParagraph"/>
-        <w:rPr>
-          <w:b/>
-          <w:bCs/>
           <w:sz w:val="28"/>
           <w:szCs w:val="28"/>
           <w:u w:val="single"/>
@@ -14007,7 +13092,7 @@
               <w:sz w:val="24"/>
               <w:szCs w:val="24"/>
             </w:rPr>
-            <w:t>1.3</w:t>
+            <w:t>1.4</w:t>
           </w:r>
         </w:p>
       </w:tc>
@@ -17200,7 +16285,7 @@
 </file>
 
 <file path=customXml/itemProps1.xml><?xml version="1.0" encoding="utf-8"?>
-<ds:datastoreItem xmlns:ds="http://schemas.openxmlformats.org/officeDocument/2006/customXml" ds:itemID="{06C7BD31-FC35-4B9E-A422-FA30E6546BED}">
+<ds:datastoreItem xmlns:ds="http://schemas.openxmlformats.org/officeDocument/2006/customXml" ds:itemID="{A2F9812F-D597-487B-820D-F15068C535B5}">
   <ds:schemaRefs>
     <ds:schemaRef ds:uri="http://schemas.openxmlformats.org/officeDocument/2006/bibliography"/>
   </ds:schemaRefs>

</xml_diff>